<commit_message>
House heating - Be köll szaturálni a feszültségeket - szebb vizsgafeladat
MADAQ source
- Initnél 0V dac
</commit_message>
<xml_diff>
--- a/LabView/House heating/vizsga.docx
+++ b/LabView/House heating/vizsga.docx
@@ -1,10 +1,10 @@
 
 <file path=word/document.xml><?xml version="1.0" encoding="utf-8"?>
-<w:document xmlns:ve="http://schemas.openxmlformats.org/markup-compatibility/2006" xmlns:o="urn:schemas-microsoft-com:office:office" xmlns:r="http://schemas.openxmlformats.org/officeDocument/2006/relationships" xmlns:m="http://schemas.openxmlformats.org/officeDocument/2006/math" xmlns:v="urn:schemas-microsoft-com:vml" xmlns:wp="http://schemas.openxmlformats.org/drawingml/2006/wordprocessingDrawing" xmlns:w10="urn:schemas-microsoft-com:office:word" xmlns:w="http://schemas.openxmlformats.org/wordprocessingml/2006/main" xmlns:wne="http://schemas.microsoft.com/office/word/2006/wordml">
+<w:document xmlns:wpc="http://schemas.microsoft.com/office/word/2010/wordprocessingCanvas" xmlns:mc="http://schemas.openxmlformats.org/markup-compatibility/2006" xmlns:o="urn:schemas-microsoft-com:office:office" xmlns:r="http://schemas.openxmlformats.org/officeDocument/2006/relationships" xmlns:m="http://schemas.openxmlformats.org/officeDocument/2006/math" xmlns:v="urn:schemas-microsoft-com:vml" xmlns:wp14="http://schemas.microsoft.com/office/word/2010/wordprocessingDrawing" xmlns:wp="http://schemas.openxmlformats.org/drawingml/2006/wordprocessingDrawing" xmlns:w10="urn:schemas-microsoft-com:office:word" xmlns:w="http://schemas.openxmlformats.org/wordprocessingml/2006/main" xmlns:w14="http://schemas.microsoft.com/office/word/2010/wordml" xmlns:w15="http://schemas.microsoft.com/office/word/2012/wordml" xmlns:wpg="http://schemas.microsoft.com/office/word/2010/wordprocessingGroup" xmlns:wpi="http://schemas.microsoft.com/office/word/2010/wordprocessingInk" xmlns:wne="http://schemas.microsoft.com/office/word/2006/wordml" xmlns:wps="http://schemas.microsoft.com/office/word/2010/wordprocessingShape" mc:Ignorable="w14 w15 wp14">
   <w:body>
     <w:p>
       <w:pPr>
-        <w:pStyle w:val="Title"/>
+        <w:pStyle w:val="Cm"/>
       </w:pPr>
       <w:r>
         <w:t>MicLab</w:t>
@@ -38,7 +38,7 @@
     </w:p>
     <w:p>
       <w:pPr>
-        <w:pStyle w:val="Heading1"/>
+        <w:pStyle w:val="Cmsor1"/>
       </w:pPr>
       <w:r>
         <w:t>Bevezetés</w:t>
@@ -71,6 +71,85 @@
       </w:r>
       <w:r>
         <w:t>.</w:t>
+      </w:r>
+    </w:p>
+    <w:p>
+      <w:pPr>
+        <w:pStyle w:val="Feladat"/>
+      </w:pPr>
+      <w:r>
+        <w:t xml:space="preserve">MADAQ </w:t>
+      </w:r>
+      <w:proofErr w:type="spellStart"/>
+      <w:r>
+        <w:t>portjai</w:t>
+      </w:r>
+      <w:proofErr w:type="spellEnd"/>
+      <w:r>
+        <w:t>:</w:t>
+      </w:r>
+    </w:p>
+    <w:p>
+      <w:pPr>
+        <w:pStyle w:val="Feladat"/>
+        <w:numPr>
+          <w:ilvl w:val="0"/>
+          <w:numId w:val="11"/>
+        </w:numPr>
+      </w:pPr>
+      <w:r>
+        <w:t>TEMP (DAC-1): szoba hőmérsékletével arányos analóg feszültség.</w:t>
+      </w:r>
+    </w:p>
+    <w:p>
+      <w:pPr>
+        <w:pStyle w:val="Feladat"/>
+        <w:numPr>
+          <w:ilvl w:val="1"/>
+          <w:numId w:val="11"/>
+        </w:numPr>
+      </w:pPr>
+      <w:r>
+        <w:t>0 – 2V</w:t>
+      </w:r>
+      <w:r>
+        <w:t>;</w:t>
+      </w:r>
+      <w:r>
+        <w:t xml:space="preserve"> </w:t>
+      </w:r>
+      <w:r>
+        <w:t xml:space="preserve">hőmérséklet = 25*ADC </w:t>
+      </w:r>
+      <w:r>
+        <w:t>-</w:t>
+      </w:r>
+      <w:r>
+        <w:t xml:space="preserve"> 20</w:t>
+      </w:r>
+    </w:p>
+    <w:p>
+      <w:pPr>
+        <w:pStyle w:val="Feladat"/>
+        <w:numPr>
+          <w:ilvl w:val="0"/>
+          <w:numId w:val="11"/>
+        </w:numPr>
+      </w:pPr>
+      <w:r>
+        <w:t>HEATER ON/OFF: digitális input a fűtés ki/be kapcsolásához</w:t>
+      </w:r>
+    </w:p>
+    <w:p>
+      <w:pPr>
+        <w:pStyle w:val="Feladat"/>
+        <w:numPr>
+          <w:ilvl w:val="0"/>
+          <w:numId w:val="11"/>
+        </w:numPr>
+      </w:pPr>
+      <w:r>
+        <w:t>DATA: 8 bites változó 8 drót segítségével, a termosztát hőmérséklete</w:t>
       </w:r>
     </w:p>
     <w:p>
@@ -156,20 +235,10 @@
     </w:p>
     <w:p>
       <w:pPr>
-        <w:spacing w:before="0" w:after="0" w:line="240" w:lineRule="auto"/>
-        <w:jc w:val="left"/>
-        <w:rPr>
-          <w:color w:val="53757F"/>
-        </w:rPr>
-      </w:pPr>
-      <w:r>
-        <w:br w:type="page"/>
-      </w:r>
-    </w:p>
-    <w:p>
-      <w:pPr>
-        <w:pStyle w:val="Heading1"/>
-      </w:pPr>
+        <w:pStyle w:val="Cmsor1"/>
+      </w:pPr>
+      <w:bookmarkStart w:id="0" w:name="_GoBack"/>
+      <w:bookmarkEnd w:id="0"/>
       <w:r>
         <w:lastRenderedPageBreak/>
         <w:t xml:space="preserve">1. feladat – </w:t>
@@ -255,7 +324,7 @@
     </w:p>
     <w:p>
       <w:pPr>
-        <w:pStyle w:val="Heading1"/>
+        <w:pStyle w:val="Cmsor1"/>
       </w:pPr>
       <w:r>
         <w:t xml:space="preserve">2. feladat – </w:t>
@@ -328,7 +397,7 @@
     </w:p>
     <w:p>
       <w:pPr>
-        <w:pStyle w:val="Heading1"/>
+        <w:pStyle w:val="Cmsor1"/>
       </w:pPr>
       <w:r>
         <w:t>3. feladat – Termosztát beállítása potenciométerrel</w:t>
@@ -404,7 +473,7 @@
 </file>
 
 <file path=word/numbering.xml><?xml version="1.0" encoding="utf-8"?>
-<w:numbering xmlns:ve="http://schemas.openxmlformats.org/markup-compatibility/2006" xmlns:o="urn:schemas-microsoft-com:office:office" xmlns:r="http://schemas.openxmlformats.org/officeDocument/2006/relationships" xmlns:m="http://schemas.openxmlformats.org/officeDocument/2006/math" xmlns:v="urn:schemas-microsoft-com:vml" xmlns:wp="http://schemas.openxmlformats.org/drawingml/2006/wordprocessingDrawing" xmlns:w10="urn:schemas-microsoft-com:office:word" xmlns:w="http://schemas.openxmlformats.org/wordprocessingml/2006/main" xmlns:wne="http://schemas.microsoft.com/office/word/2006/wordml">
+<w:numbering xmlns:wpc="http://schemas.microsoft.com/office/word/2010/wordprocessingCanvas" xmlns:mc="http://schemas.openxmlformats.org/markup-compatibility/2006" xmlns:o="urn:schemas-microsoft-com:office:office" xmlns:r="http://schemas.openxmlformats.org/officeDocument/2006/relationships" xmlns:m="http://schemas.openxmlformats.org/officeDocument/2006/math" xmlns:v="urn:schemas-microsoft-com:vml" xmlns:wp14="http://schemas.microsoft.com/office/word/2010/wordprocessingDrawing" xmlns:wp="http://schemas.openxmlformats.org/drawingml/2006/wordprocessingDrawing" xmlns:w10="urn:schemas-microsoft-com:office:word" xmlns:w="http://schemas.openxmlformats.org/wordprocessingml/2006/main" xmlns:w14="http://schemas.microsoft.com/office/word/2010/wordml" xmlns:w15="http://schemas.microsoft.com/office/word/2012/wordml" xmlns:wpg="http://schemas.microsoft.com/office/word/2010/wordprocessingGroup" xmlns:wpi="http://schemas.microsoft.com/office/word/2010/wordprocessingInk" xmlns:wne="http://schemas.microsoft.com/office/word/2006/wordml" xmlns:wps="http://schemas.microsoft.com/office/word/2010/wordprocessingShape" mc:Ignorable="w14 w15 wp14">
   <w:abstractNum w:abstractNumId="0">
     <w:nsid w:val="007D75AA"/>
     <w:multiLevelType w:val="hybridMultilevel"/>
@@ -632,6 +701,119 @@
     </w:lvl>
   </w:abstractNum>
   <w:abstractNum w:abstractNumId="2">
+    <w:nsid w:val="10E37E30"/>
+    <w:multiLevelType w:val="hybridMultilevel"/>
+    <w:tmpl w:val="A9024BE2"/>
+    <w:lvl w:ilvl="0" w:tplc="040E0001">
+      <w:start w:val="1"/>
+      <w:numFmt w:val="bullet"/>
+      <w:lvlText w:val=""/>
+      <w:lvlJc w:val="left"/>
+      <w:pPr>
+        <w:ind w:left="720" w:hanging="360"/>
+      </w:pPr>
+      <w:rPr>
+        <w:rFonts w:ascii="Symbol" w:hAnsi="Symbol" w:hint="default"/>
+      </w:rPr>
+    </w:lvl>
+    <w:lvl w:ilvl="1" w:tplc="040E0003">
+      <w:start w:val="1"/>
+      <w:numFmt w:val="bullet"/>
+      <w:lvlText w:val="o"/>
+      <w:lvlJc w:val="left"/>
+      <w:pPr>
+        <w:ind w:left="1440" w:hanging="360"/>
+      </w:pPr>
+      <w:rPr>
+        <w:rFonts w:ascii="Courier New" w:hAnsi="Courier New" w:cs="Courier New" w:hint="default"/>
+      </w:rPr>
+    </w:lvl>
+    <w:lvl w:ilvl="2" w:tplc="040E0005" w:tentative="1">
+      <w:start w:val="1"/>
+      <w:numFmt w:val="bullet"/>
+      <w:lvlText w:val=""/>
+      <w:lvlJc w:val="left"/>
+      <w:pPr>
+        <w:ind w:left="2160" w:hanging="360"/>
+      </w:pPr>
+      <w:rPr>
+        <w:rFonts w:ascii="Wingdings" w:hAnsi="Wingdings" w:hint="default"/>
+      </w:rPr>
+    </w:lvl>
+    <w:lvl w:ilvl="3" w:tplc="040E0001" w:tentative="1">
+      <w:start w:val="1"/>
+      <w:numFmt w:val="bullet"/>
+      <w:lvlText w:val=""/>
+      <w:lvlJc w:val="left"/>
+      <w:pPr>
+        <w:ind w:left="2880" w:hanging="360"/>
+      </w:pPr>
+      <w:rPr>
+        <w:rFonts w:ascii="Symbol" w:hAnsi="Symbol" w:hint="default"/>
+      </w:rPr>
+    </w:lvl>
+    <w:lvl w:ilvl="4" w:tplc="040E0003" w:tentative="1">
+      <w:start w:val="1"/>
+      <w:numFmt w:val="bullet"/>
+      <w:lvlText w:val="o"/>
+      <w:lvlJc w:val="left"/>
+      <w:pPr>
+        <w:ind w:left="3600" w:hanging="360"/>
+      </w:pPr>
+      <w:rPr>
+        <w:rFonts w:ascii="Courier New" w:hAnsi="Courier New" w:cs="Courier New" w:hint="default"/>
+      </w:rPr>
+    </w:lvl>
+    <w:lvl w:ilvl="5" w:tplc="040E0005" w:tentative="1">
+      <w:start w:val="1"/>
+      <w:numFmt w:val="bullet"/>
+      <w:lvlText w:val=""/>
+      <w:lvlJc w:val="left"/>
+      <w:pPr>
+        <w:ind w:left="4320" w:hanging="360"/>
+      </w:pPr>
+      <w:rPr>
+        <w:rFonts w:ascii="Wingdings" w:hAnsi="Wingdings" w:hint="default"/>
+      </w:rPr>
+    </w:lvl>
+    <w:lvl w:ilvl="6" w:tplc="040E0001" w:tentative="1">
+      <w:start w:val="1"/>
+      <w:numFmt w:val="bullet"/>
+      <w:lvlText w:val=""/>
+      <w:lvlJc w:val="left"/>
+      <w:pPr>
+        <w:ind w:left="5040" w:hanging="360"/>
+      </w:pPr>
+      <w:rPr>
+        <w:rFonts w:ascii="Symbol" w:hAnsi="Symbol" w:hint="default"/>
+      </w:rPr>
+    </w:lvl>
+    <w:lvl w:ilvl="7" w:tplc="040E0003" w:tentative="1">
+      <w:start w:val="1"/>
+      <w:numFmt w:val="bullet"/>
+      <w:lvlText w:val="o"/>
+      <w:lvlJc w:val="left"/>
+      <w:pPr>
+        <w:ind w:left="5760" w:hanging="360"/>
+      </w:pPr>
+      <w:rPr>
+        <w:rFonts w:ascii="Courier New" w:hAnsi="Courier New" w:cs="Courier New" w:hint="default"/>
+      </w:rPr>
+    </w:lvl>
+    <w:lvl w:ilvl="8" w:tplc="040E0005" w:tentative="1">
+      <w:start w:val="1"/>
+      <w:numFmt w:val="bullet"/>
+      <w:lvlText w:val=""/>
+      <w:lvlJc w:val="left"/>
+      <w:pPr>
+        <w:ind w:left="6480" w:hanging="360"/>
+      </w:pPr>
+      <w:rPr>
+        <w:rFonts w:ascii="Wingdings" w:hAnsi="Wingdings" w:hint="default"/>
+      </w:rPr>
+    </w:lvl>
+  </w:abstractNum>
+  <w:abstractNum w:abstractNumId="3">
     <w:nsid w:val="1A18505C"/>
     <w:multiLevelType w:val="hybridMultilevel"/>
     <w:tmpl w:val="2AA0C740"/>
@@ -744,7 +926,7 @@
       </w:rPr>
     </w:lvl>
   </w:abstractNum>
-  <w:abstractNum w:abstractNumId="3">
+  <w:abstractNum w:abstractNumId="4">
     <w:nsid w:val="33103370"/>
     <w:multiLevelType w:val="hybridMultilevel"/>
     <w:tmpl w:val="474492E4"/>
@@ -832,7 +1014,7 @@
       </w:pPr>
     </w:lvl>
   </w:abstractNum>
-  <w:abstractNum w:abstractNumId="4">
+  <w:abstractNum w:abstractNumId="5">
     <w:nsid w:val="333776BB"/>
     <w:multiLevelType w:val="hybridMultilevel"/>
     <w:tmpl w:val="13A6362A"/>
@@ -921,7 +1103,7 @@
       </w:pPr>
     </w:lvl>
   </w:abstractNum>
-  <w:abstractNum w:abstractNumId="5">
+  <w:abstractNum w:abstractNumId="6">
     <w:nsid w:val="415A4C4D"/>
     <w:multiLevelType w:val="hybridMultilevel"/>
     <w:tmpl w:val="F4DAD430"/>
@@ -1034,7 +1216,7 @@
       </w:rPr>
     </w:lvl>
   </w:abstractNum>
-  <w:abstractNum w:abstractNumId="6">
+  <w:abstractNum w:abstractNumId="7">
     <w:nsid w:val="43640F90"/>
     <w:multiLevelType w:val="hybridMultilevel"/>
     <w:tmpl w:val="EAE86062"/>
@@ -1123,7 +1305,7 @@
       </w:pPr>
     </w:lvl>
   </w:abstractNum>
-  <w:abstractNum w:abstractNumId="7">
+  <w:abstractNum w:abstractNumId="8">
     <w:nsid w:val="43E26D5D"/>
     <w:multiLevelType w:val="hybridMultilevel"/>
     <w:tmpl w:val="92346688"/>
@@ -1236,7 +1418,7 @@
       </w:rPr>
     </w:lvl>
   </w:abstractNum>
-  <w:abstractNum w:abstractNumId="8">
+  <w:abstractNum w:abstractNumId="9">
     <w:nsid w:val="52D21C67"/>
     <w:multiLevelType w:val="hybridMultilevel"/>
     <w:tmpl w:val="F70E8E76"/>
@@ -1325,7 +1507,7 @@
       </w:pPr>
     </w:lvl>
   </w:abstractNum>
-  <w:abstractNum w:abstractNumId="9">
+  <w:abstractNum w:abstractNumId="10">
     <w:nsid w:val="7D8D565C"/>
     <w:multiLevelType w:val="hybridMultilevel"/>
     <w:tmpl w:val="D6F404B4"/>
@@ -1415,16 +1597,16 @@
     </w:lvl>
   </w:abstractNum>
   <w:num w:numId="1">
-    <w:abstractNumId w:val="3"/>
+    <w:abstractNumId w:val="4"/>
   </w:num>
   <w:num w:numId="2">
-    <w:abstractNumId w:val="9"/>
+    <w:abstractNumId w:val="10"/>
   </w:num>
   <w:num w:numId="3">
-    <w:abstractNumId w:val="4"/>
+    <w:abstractNumId w:val="5"/>
   </w:num>
   <w:num w:numId="4">
-    <w:abstractNumId w:val="8"/>
+    <w:abstractNumId w:val="9"/>
   </w:num>
   <w:num w:numId="5">
     <w:abstractNumId w:val="1"/>
@@ -1433,22 +1615,25 @@
     <w:abstractNumId w:val="0"/>
   </w:num>
   <w:num w:numId="7">
-    <w:abstractNumId w:val="5"/>
+    <w:abstractNumId w:val="6"/>
   </w:num>
   <w:num w:numId="8">
+    <w:abstractNumId w:val="8"/>
+  </w:num>
+  <w:num w:numId="9">
+    <w:abstractNumId w:val="3"/>
+  </w:num>
+  <w:num w:numId="10">
     <w:abstractNumId w:val="7"/>
   </w:num>
-  <w:num w:numId="9">
+  <w:num w:numId="11">
     <w:abstractNumId w:val="2"/>
-  </w:num>
-  <w:num w:numId="10">
-    <w:abstractNumId w:val="6"/>
   </w:num>
 </w:numbering>
 </file>
 
 <file path=word/styles.xml><?xml version="1.0" encoding="utf-8"?>
-<w:styles xmlns:r="http://schemas.openxmlformats.org/officeDocument/2006/relationships" xmlns:w="http://schemas.openxmlformats.org/wordprocessingml/2006/main">
+<w:styles xmlns:mc="http://schemas.openxmlformats.org/markup-compatibility/2006" xmlns:r="http://schemas.openxmlformats.org/officeDocument/2006/relationships" xmlns:w="http://schemas.openxmlformats.org/wordprocessingml/2006/main" xmlns:w14="http://schemas.microsoft.com/office/word/2010/wordml" xmlns:w15="http://schemas.microsoft.com/office/word/2012/wordml" mc:Ignorable="w14 w15">
   <w:docDefaults>
     <w:rPrDefault>
       <w:rPr>
@@ -1458,1146 +1643,378 @@
     </w:rPrDefault>
     <w:pPrDefault/>
   </w:docDefaults>
-  <w:latentStyles w:defLockedState="0" w:defUIPriority="99" w:defSemiHidden="1" w:defUnhideWhenUsed="1" w:defQFormat="0" w:count="267">
-    <w:lsdException w:name="Normal" w:semiHidden="0" w:uiPriority="0" w:unhideWhenUsed="0" w:qFormat="1"/>
-    <w:lsdException w:name="heading 1" w:semiHidden="0" w:uiPriority="9" w:unhideWhenUsed="0" w:qFormat="1"/>
-    <w:lsdException w:name="heading 2" w:semiHidden="0" w:uiPriority="9" w:unhideWhenUsed="0" w:qFormat="1"/>
-    <w:lsdException w:name="heading 3" w:semiHidden="0" w:uiPriority="9" w:unhideWhenUsed="0" w:qFormat="1"/>
-    <w:lsdException w:name="heading 4" w:semiHidden="0" w:uiPriority="9" w:unhideWhenUsed="0" w:qFormat="1"/>
-    <w:lsdException w:name="heading 5" w:semiHidden="0" w:uiPriority="9" w:unhideWhenUsed="0" w:qFormat="1"/>
-    <w:lsdException w:name="heading 6" w:semiHidden="0" w:uiPriority="9" w:unhideWhenUsed="0" w:qFormat="1"/>
-    <w:lsdException w:name="heading 7" w:semiHidden="0" w:uiPriority="9" w:unhideWhenUsed="0" w:qFormat="1"/>
-    <w:lsdException w:name="heading 8" w:semiHidden="0" w:uiPriority="9" w:unhideWhenUsed="0" w:qFormat="1"/>
-    <w:lsdException w:name="heading 9" w:semiHidden="0" w:uiPriority="9" w:unhideWhenUsed="0" w:qFormat="1"/>
-    <w:lsdException w:name="toc 1" w:uiPriority="39"/>
-    <w:lsdException w:name="toc 2" w:uiPriority="39"/>
-    <w:lsdException w:name="toc 3" w:uiPriority="39"/>
-    <w:lsdException w:name="toc 4" w:uiPriority="39"/>
-    <w:lsdException w:name="toc 5" w:uiPriority="39"/>
-    <w:lsdException w:name="toc 6" w:uiPriority="39"/>
-    <w:lsdException w:name="toc 7" w:uiPriority="39"/>
-    <w:lsdException w:name="toc 8" w:uiPriority="39"/>
-    <w:lsdException w:name="toc 9" w:uiPriority="39"/>
-    <w:lsdException w:name="caption" w:semiHidden="0" w:uiPriority="35" w:unhideWhenUsed="0" w:qFormat="1"/>
-    <w:lsdException w:name="Title" w:semiHidden="0" w:uiPriority="10" w:unhideWhenUsed="0" w:qFormat="1"/>
-    <w:lsdException w:name="Default Paragraph Font" w:uiPriority="1"/>
-    <w:lsdException w:name="Subtitle" w:semiHidden="0" w:uiPriority="11" w:unhideWhenUsed="0" w:qFormat="1"/>
-    <w:lsdException w:name="Strong" w:semiHidden="0" w:uiPriority="22" w:unhideWhenUsed="0" w:qFormat="1"/>
-    <w:lsdException w:name="Emphasis" w:semiHidden="0" w:uiPriority="20" w:unhideWhenUsed="0" w:qFormat="1"/>
-    <w:lsdException w:name="Table Grid" w:semiHidden="0" w:uiPriority="59" w:unhideWhenUsed="0"/>
-    <w:lsdException w:name="Placeholder Text" w:unhideWhenUsed="0"/>
-    <w:lsdException w:name="No Spacing" w:semiHidden="0" w:uiPriority="1" w:unhideWhenUsed="0" w:qFormat="1"/>
-    <w:lsdException w:name="Light Shading" w:semiHidden="0" w:uiPriority="60" w:unhideWhenUsed="0"/>
-    <w:lsdException w:name="Light List" w:semiHidden="0" w:uiPriority="61" w:unhideWhenUsed="0"/>
-    <w:lsdException w:name="Light Grid" w:semiHidden="0" w:uiPriority="62" w:unhideWhenUsed="0"/>
-    <w:lsdException w:name="Medium Shading 1" w:semiHidden="0" w:uiPriority="63" w:unhideWhenUsed="0"/>
-    <w:lsdException w:name="Medium Shading 2" w:semiHidden="0" w:uiPriority="64" w:unhideWhenUsed="0"/>
-    <w:lsdException w:name="Medium List 1" w:semiHidden="0" w:uiPriority="65" w:unhideWhenUsed="0"/>
-    <w:lsdException w:name="Medium List 2" w:semiHidden="0" w:uiPriority="66" w:unhideWhenUsed="0"/>
-    <w:lsdException w:name="Medium Grid 1" w:semiHidden="0" w:uiPriority="67" w:unhideWhenUsed="0"/>
-    <w:lsdException w:name="Medium Grid 2" w:semiHidden="0" w:uiPriority="68" w:unhideWhenUsed="0"/>
-    <w:lsdException w:name="Medium Grid 3" w:semiHidden="0" w:uiPriority="69" w:unhideWhenUsed="0"/>
-    <w:lsdException w:name="Dark List" w:semiHidden="0" w:uiPriority="70" w:unhideWhenUsed="0"/>
-    <w:lsdException w:name="Colorful Shading" w:semiHidden="0" w:uiPriority="71" w:unhideWhenUsed="0"/>
-    <w:lsdException w:name="Colorful List" w:semiHidden="0" w:uiPriority="72" w:unhideWhenUsed="0"/>
-    <w:lsdException w:name="Colorful Grid" w:semiHidden="0" w:uiPriority="73" w:unhideWhenUsed="0"/>
-    <w:lsdException w:name="Light Shading Accent 1" w:semiHidden="0" w:uiPriority="60" w:unhideWhenUsed="0"/>
-    <w:lsdException w:name="Light List Accent 1" w:semiHidden="0" w:uiPriority="61" w:unhideWhenUsed="0"/>
-    <w:lsdException w:name="Light Grid Accent 1" w:semiHidden="0" w:uiPriority="62" w:unhideWhenUsed="0"/>
-    <w:lsdException w:name="Medium Shading 1 Accent 1" w:semiHidden="0" w:uiPriority="63" w:unhideWhenUsed="0"/>
-    <w:lsdException w:name="Medium Shading 2 Accent 1" w:semiHidden="0" w:uiPriority="64" w:unhideWhenUsed="0"/>
-    <w:lsdException w:name="Medium List 1 Accent 1" w:semiHidden="0" w:uiPriority="65" w:unhideWhenUsed="0"/>
-    <w:lsdException w:name="Revision" w:unhideWhenUsed="0"/>
-    <w:lsdException w:name="List Paragraph" w:semiHidden="0" w:uiPriority="34" w:unhideWhenUsed="0" w:qFormat="1"/>
-    <w:lsdException w:name="Quote" w:semiHidden="0" w:uiPriority="29" w:unhideWhenUsed="0" w:qFormat="1"/>
-    <w:lsdException w:name="Intense Quote" w:semiHidden="0" w:uiPriority="30" w:unhideWhenUsed="0" w:qFormat="1"/>
-    <w:lsdException w:name="Medium List 2 Accent 1" w:semiHidden="0" w:uiPriority="66" w:unhideWhenUsed="0"/>
-    <w:lsdException w:name="Medium Grid 1 Accent 1" w:semiHidden="0" w:uiPriority="67" w:unhideWhenUsed="0"/>
-    <w:lsdException w:name="Medium Grid 2 Accent 1" w:semiHidden="0" w:uiPriority="68" w:unhideWhenUsed="0"/>
-    <w:lsdException w:name="Medium Grid 3 Accent 1" w:semiHidden="0" w:uiPriority="69" w:unhideWhenUsed="0"/>
-    <w:lsdException w:name="Dark List Accent 1" w:semiHidden="0" w:uiPriority="70" w:unhideWhenUsed="0"/>
-    <w:lsdException w:name="Colorful Shading Accent 1" w:semiHidden="0" w:uiPriority="71" w:unhideWhenUsed="0"/>
-    <w:lsdException w:name="Colorful List Accent 1" w:semiHidden="0" w:uiPriority="72" w:unhideWhenUsed="0"/>
-    <w:lsdException w:name="Colorful Grid Accent 1" w:semiHidden="0" w:uiPriority="73" w:unhideWhenUsed="0"/>
-    <w:lsdException w:name="Light Shading Accent 2" w:semiHidden="0" w:uiPriority="60" w:unhideWhenUsed="0"/>
-    <w:lsdException w:name="Light List Accent 2" w:semiHidden="0" w:uiPriority="61" w:unhideWhenUsed="0"/>
-    <w:lsdException w:name="Light Grid Accent 2" w:semiHidden="0" w:uiPriority="62" w:unhideWhenUsed="0"/>
-    <w:lsdException w:name="Medium Shading 1 Accent 2" w:semiHidden="0" w:uiPriority="63" w:unhideWhenUsed="0"/>
-    <w:lsdException w:name="Medium Shading 2 Accent 2" w:semiHidden="0" w:uiPriority="64" w:unhideWhenUsed="0"/>
-    <w:lsdException w:name="Medium List 1 Accent 2" w:semiHidden="0" w:uiPriority="65" w:unhideWhenUsed="0"/>
-    <w:lsdException w:name="Medium List 2 Accent 2" w:semiHidden="0" w:uiPriority="66" w:unhideWhenUsed="0"/>
-    <w:lsdException w:name="Medium Grid 1 Accent 2" w:semiHidden="0" w:uiPriority="67" w:unhideWhenUsed="0"/>
-    <w:lsdException w:name="Medium Grid 2 Accent 2" w:semiHidden="0" w:uiPriority="68" w:unhideWhenUsed="0"/>
-    <w:lsdException w:name="Medium Grid 3 Accent 2" w:semiHidden="0" w:uiPriority="69" w:unhideWhenUsed="0"/>
-    <w:lsdException w:name="Dark List Accent 2" w:semiHidden="0" w:uiPriority="70" w:unhideWhenUsed="0"/>
-    <w:lsdException w:name="Colorful Shading Accent 2" w:semiHidden="0" w:uiPriority="71" w:unhideWhenUsed="0"/>
-    <w:lsdException w:name="Colorful List Accent 2" w:semiHidden="0" w:uiPriority="72" w:unhideWhenUsed="0"/>
-    <w:lsdException w:name="Colorful Grid Accent 2" w:semiHidden="0" w:uiPriority="73" w:unhideWhenUsed="0"/>
-    <w:lsdException w:name="Light Shading Accent 3" w:semiHidden="0" w:uiPriority="60" w:unhideWhenUsed="0"/>
-    <w:lsdException w:name="Light List Accent 3" w:semiHidden="0" w:uiPriority="61" w:unhideWhenUsed="0"/>
-    <w:lsdException w:name="Light Grid Accent 3" w:semiHidden="0" w:uiPriority="62" w:unhideWhenUsed="0"/>
-    <w:lsdException w:name="Medium Shading 1 Accent 3" w:semiHidden="0" w:uiPriority="63" w:unhideWhenUsed="0"/>
-    <w:lsdException w:name="Medium Shading 2 Accent 3" w:semiHidden="0" w:uiPriority="64" w:unhideWhenUsed="0"/>
-    <w:lsdException w:name="Medium List 1 Accent 3" w:semiHidden="0" w:uiPriority="65" w:unhideWhenUsed="0"/>
-    <w:lsdException w:name="Medium List 2 Accent 3" w:semiHidden="0" w:uiPriority="66" w:unhideWhenUsed="0"/>
-    <w:lsdException w:name="Medium Grid 1 Accent 3" w:semiHidden="0" w:uiPriority="67" w:unhideWhenUsed="0"/>
-    <w:lsdException w:name="Medium Grid 2 Accent 3" w:semiHidden="0" w:uiPriority="68" w:unhideWhenUsed="0"/>
-    <w:lsdException w:name="Medium Grid 3 Accent 3" w:semiHidden="0" w:uiPriority="69" w:unhideWhenUsed="0"/>
-    <w:lsdException w:name="Dark List Accent 3" w:semiHidden="0" w:uiPriority="70" w:unhideWhenUsed="0"/>
-    <w:lsdException w:name="Colorful Shading Accent 3" w:semiHidden="0" w:uiPriority="71" w:unhideWhenUsed="0"/>
-    <w:lsdException w:name="Colorful List Accent 3" w:semiHidden="0" w:uiPriority="72" w:unhideWhenUsed="0"/>
-    <w:lsdException w:name="Colorful Grid Accent 3" w:semiHidden="0" w:uiPriority="73" w:unhideWhenUsed="0"/>
-    <w:lsdException w:name="Light Shading Accent 4" w:semiHidden="0" w:uiPriority="60" w:unhideWhenUsed="0"/>
-    <w:lsdException w:name="Light List Accent 4" w:semiHidden="0" w:uiPriority="61" w:unhideWhenUsed="0"/>
-    <w:lsdException w:name="Light Grid Accent 4" w:semiHidden="0" w:uiPriority="62" w:unhideWhenUsed="0"/>
-    <w:lsdException w:name="Medium Shading 1 Accent 4" w:semiHidden="0" w:uiPriority="63" w:unhideWhenUsed="0"/>
-    <w:lsdException w:name="Medium Shading 2 Accent 4" w:semiHidden="0" w:uiPriority="64" w:unhideWhenUsed="0"/>
-    <w:lsdException w:name="Medium List 1 Accent 4" w:semiHidden="0" w:uiPriority="65" w:unhideWhenUsed="0"/>
-    <w:lsdException w:name="Medium List 2 Accent 4" w:semiHidden="0" w:uiPriority="66" w:unhideWhenUsed="0"/>
-    <w:lsdException w:name="Medium Grid 1 Accent 4" w:semiHidden="0" w:uiPriority="67" w:unhideWhenUsed="0"/>
-    <w:lsdException w:name="Medium Grid 2 Accent 4" w:semiHidden="0" w:uiPriority="68" w:unhideWhenUsed="0"/>
-    <w:lsdException w:name="Medium Grid 3 Accent 4" w:semiHidden="0" w:uiPriority="69" w:unhideWhenUsed="0"/>
-    <w:lsdException w:name="Dark List Accent 4" w:semiHidden="0" w:uiPriority="70" w:unhideWhenUsed="0"/>
-    <w:lsdException w:name="Colorful Shading Accent 4" w:semiHidden="0" w:uiPriority="71" w:unhideWhenUsed="0"/>
-    <w:lsdException w:name="Colorful List Accent 4" w:semiHidden="0" w:uiPriority="72" w:unhideWhenUsed="0"/>
-    <w:lsdException w:name="Colorful Grid Accent 4" w:semiHidden="0" w:uiPriority="73" w:unhideWhenUsed="0"/>
-    <w:lsdException w:name="Light Shading Accent 5" w:semiHidden="0" w:uiPriority="60" w:unhideWhenUsed="0"/>
-    <w:lsdException w:name="Light List Accent 5" w:semiHidden="0" w:uiPriority="61" w:unhideWhenUsed="0"/>
-    <w:lsdException w:name="Light Grid Accent 5" w:semiHidden="0" w:uiPriority="62" w:unhideWhenUsed="0"/>
-    <w:lsdException w:name="Medium Shading 1 Accent 5" w:semiHidden="0" w:uiPriority="63" w:unhideWhenUsed="0"/>
-    <w:lsdException w:name="Medium Shading 2 Accent 5" w:semiHidden="0" w:uiPriority="64" w:unhideWhenUsed="0"/>
-    <w:lsdException w:name="Medium List 1 Accent 5" w:semiHidden="0" w:uiPriority="65" w:unhideWhenUsed="0"/>
-    <w:lsdException w:name="Medium List 2 Accent 5" w:semiHidden="0" w:uiPriority="66" w:unhideWhenUsed="0"/>
-    <w:lsdException w:name="Medium Grid 1 Accent 5" w:semiHidden="0" w:uiPriority="67" w:unhideWhenUsed="0"/>
-    <w:lsdException w:name="Medium Grid 2 Accent 5" w:semiHidden="0" w:uiPriority="68" w:unhideWhenUsed="0"/>
-    <w:lsdException w:name="Medium Grid 3 Accent 5" w:semiHidden="0" w:uiPriority="69" w:unhideWhenUsed="0"/>
-    <w:lsdException w:name="Dark List Accent 5" w:semiHidden="0" w:uiPriority="70" w:unhideWhenUsed="0"/>
-    <w:lsdException w:name="Colorful Shading Accent 5" w:semiHidden="0" w:uiPriority="71" w:unhideWhenUsed="0"/>
-    <w:lsdException w:name="Colorful List Accent 5" w:semiHidden="0" w:uiPriority="72" w:unhideWhenUsed="0"/>
-    <w:lsdException w:name="Colorful Grid Accent 5" w:semiHidden="0" w:uiPriority="73" w:unhideWhenUsed="0"/>
-    <w:lsdException w:name="Light Shading Accent 6" w:semiHidden="0" w:uiPriority="60" w:unhideWhenUsed="0"/>
-    <w:lsdException w:name="Light List Accent 6" w:semiHidden="0" w:uiPriority="61" w:unhideWhenUsed="0"/>
-    <w:lsdException w:name="Light Grid Accent 6" w:semiHidden="0" w:uiPriority="62" w:unhideWhenUsed="0"/>
-    <w:lsdException w:name="Medium Shading 1 Accent 6" w:semiHidden="0" w:uiPriority="63" w:unhideWhenUsed="0"/>
-    <w:lsdException w:name="Medium Shading 2 Accent 6" w:semiHidden="0" w:uiPriority="64" w:unhideWhenUsed="0"/>
-    <w:lsdException w:name="Medium List 1 Accent 6" w:semiHidden="0" w:uiPriority="65" w:unhideWhenUsed="0"/>
-    <w:lsdException w:name="Medium List 2 Accent 6" w:semiHidden="0" w:uiPriority="66" w:unhideWhenUsed="0"/>
-    <w:lsdException w:name="Medium Grid 1 Accent 6" w:semiHidden="0" w:uiPriority="67" w:unhideWhenUsed="0"/>
-    <w:lsdException w:name="Medium Grid 2 Accent 6" w:semiHidden="0" w:uiPriority="68" w:unhideWhenUsed="0"/>
-    <w:lsdException w:name="Medium Grid 3 Accent 6" w:semiHidden="0" w:uiPriority="69" w:unhideWhenUsed="0"/>
-    <w:lsdException w:name="Dark List Accent 6" w:semiHidden="0" w:uiPriority="70" w:unhideWhenUsed="0"/>
-    <w:lsdException w:name="Colorful Shading Accent 6" w:semiHidden="0" w:uiPriority="71" w:unhideWhenUsed="0"/>
-    <w:lsdException w:name="Colorful List Accent 6" w:semiHidden="0" w:uiPriority="72" w:unhideWhenUsed="0"/>
-    <w:lsdException w:name="Colorful Grid Accent 6" w:semiHidden="0" w:uiPriority="73" w:unhideWhenUsed="0"/>
-    <w:lsdException w:name="Subtle Emphasis" w:semiHidden="0" w:uiPriority="19" w:unhideWhenUsed="0" w:qFormat="1"/>
-    <w:lsdException w:name="Intense Emphasis" w:semiHidden="0" w:uiPriority="21" w:unhideWhenUsed="0" w:qFormat="1"/>
-    <w:lsdException w:name="Subtle Reference" w:semiHidden="0" w:uiPriority="31" w:unhideWhenUsed="0" w:qFormat="1"/>
-    <w:lsdException w:name="Intense Reference" w:semiHidden="0" w:uiPriority="32" w:unhideWhenUsed="0" w:qFormat="1"/>
-    <w:lsdException w:name="Book Title" w:semiHidden="0" w:uiPriority="33" w:unhideWhenUsed="0" w:qFormat="1"/>
-    <w:lsdException w:name="Bibliography" w:uiPriority="37"/>
-    <w:lsdException w:name="TOC Heading" w:uiPriority="39" w:qFormat="1"/>
-  </w:latentStyles>
-  <w:style w:type="paragraph" w:default="1" w:styleId="Normal">
-    <w:name w:val="Normal"/>
-    <w:qFormat/>
-    <w:rsid w:val="0055312F"/>
-    <w:pPr>
-      <w:spacing w:before="120" w:after="120" w:line="276" w:lineRule="auto"/>
-      <w:jc w:val="both"/>
-    </w:pPr>
-    <w:rPr>
-      <w:lang w:eastAsia="en-US"/>
-    </w:rPr>
-  </w:style>
-  <w:style w:type="paragraph" w:styleId="Heading1">
-    <w:name w:val="heading 1"/>
-    <w:basedOn w:val="Normal"/>
-    <w:next w:val="Normal"/>
-    <w:link w:val="Heading1Char"/>
-    <w:uiPriority w:val="9"/>
-    <w:qFormat/>
-    <w:rsid w:val="0055312F"/>
-    <w:pPr>
-      <w:keepNext/>
-      <w:pBdr>
-        <w:top w:val="single" w:sz="24" w:space="0" w:color="759AA5"/>
-        <w:left w:val="single" w:sz="24" w:space="0" w:color="759AA5"/>
-        <w:bottom w:val="single" w:sz="24" w:space="0" w:color="759AA5"/>
-        <w:right w:val="single" w:sz="24" w:space="0" w:color="759AA5"/>
-      </w:pBdr>
-      <w:shd w:val="clear" w:color="auto" w:fill="759AA5"/>
-      <w:spacing w:after="0"/>
-      <w:outlineLvl w:val="0"/>
-    </w:pPr>
-    <w:rPr>
-      <w:rFonts w:cs="Georgia"/>
-      <w:b/>
-      <w:bCs/>
-      <w:i/>
-      <w:color w:val="FFFFFF"/>
-      <w:spacing w:val="15"/>
-      <w:sz w:val="22"/>
-      <w:szCs w:val="22"/>
-    </w:rPr>
-  </w:style>
-  <w:style w:type="paragraph" w:styleId="Heading2">
-    <w:name w:val="heading 2"/>
-    <w:basedOn w:val="Normal"/>
-    <w:next w:val="Normal"/>
-    <w:link w:val="Heading2Char"/>
-    <w:uiPriority w:val="9"/>
-    <w:qFormat/>
-    <w:rsid w:val="00072F32"/>
-    <w:pPr>
-      <w:keepNext/>
-      <w:pBdr>
-        <w:top w:val="single" w:sz="24" w:space="0" w:color="E3EAED"/>
-        <w:left w:val="single" w:sz="24" w:space="0" w:color="E3EAED"/>
-        <w:bottom w:val="single" w:sz="24" w:space="0" w:color="E3EAED"/>
-        <w:right w:val="single" w:sz="24" w:space="0" w:color="E3EAED"/>
-      </w:pBdr>
-      <w:shd w:val="clear" w:color="auto" w:fill="E3EAED"/>
-      <w:spacing w:after="0"/>
-      <w:outlineLvl w:val="1"/>
-    </w:pPr>
-    <w:rPr>
-      <w:rFonts w:cs="Georgia"/>
-      <w:i/>
-      <w:color w:val="374E55"/>
-      <w:spacing w:val="15"/>
-      <w:sz w:val="22"/>
-      <w:szCs w:val="22"/>
-    </w:rPr>
-  </w:style>
-  <w:style w:type="paragraph" w:styleId="Heading3">
-    <w:name w:val="heading 3"/>
-    <w:basedOn w:val="Normal"/>
-    <w:next w:val="Normal"/>
-    <w:link w:val="Heading3Char"/>
-    <w:uiPriority w:val="9"/>
-    <w:qFormat/>
-    <w:rsid w:val="0055312F"/>
-    <w:pPr>
-      <w:pBdr>
-        <w:top w:val="single" w:sz="6" w:space="2" w:color="759AA5"/>
-        <w:left w:val="single" w:sz="6" w:space="2" w:color="759AA5"/>
-      </w:pBdr>
-      <w:spacing w:before="300" w:after="0"/>
-      <w:outlineLvl w:val="2"/>
-    </w:pPr>
-    <w:rPr>
-      <w:rFonts w:cs="Georgia"/>
-      <w:i/>
-      <w:color w:val="374E54"/>
-      <w:spacing w:val="15"/>
-      <w:sz w:val="22"/>
-      <w:szCs w:val="22"/>
-    </w:rPr>
-  </w:style>
-  <w:style w:type="paragraph" w:styleId="Heading4">
-    <w:name w:val="heading 4"/>
-    <w:basedOn w:val="Normal"/>
-    <w:next w:val="Normal"/>
-    <w:link w:val="Heading4Char"/>
-    <w:uiPriority w:val="9"/>
-    <w:qFormat/>
-    <w:rsid w:val="0055312F"/>
-    <w:pPr>
-      <w:pBdr>
-        <w:top w:val="dotted" w:sz="6" w:space="2" w:color="759AA5"/>
-        <w:left w:val="dotted" w:sz="6" w:space="2" w:color="759AA5"/>
-      </w:pBdr>
-      <w:spacing w:before="300" w:after="0"/>
-      <w:outlineLvl w:val="3"/>
-    </w:pPr>
-    <w:rPr>
-      <w:rFonts w:cs="Georgia"/>
-      <w:i/>
-      <w:color w:val="53757F"/>
-      <w:spacing w:val="10"/>
-      <w:sz w:val="22"/>
-      <w:szCs w:val="22"/>
-    </w:rPr>
-  </w:style>
-  <w:style w:type="paragraph" w:styleId="Heading5">
-    <w:name w:val="heading 5"/>
-    <w:basedOn w:val="Normal"/>
-    <w:next w:val="Normal"/>
-    <w:link w:val="Heading5Char"/>
-    <w:uiPriority w:val="9"/>
-    <w:qFormat/>
-    <w:rsid w:val="0055312F"/>
-    <w:pPr>
-      <w:pBdr>
-        <w:bottom w:val="single" w:sz="6" w:space="1" w:color="759AA5"/>
-      </w:pBdr>
-      <w:spacing w:before="300" w:after="0"/>
-      <w:outlineLvl w:val="4"/>
-    </w:pPr>
-    <w:rPr>
-      <w:caps/>
-      <w:color w:val="53757F"/>
-      <w:spacing w:val="10"/>
-      <w:sz w:val="22"/>
-      <w:szCs w:val="22"/>
-    </w:rPr>
-  </w:style>
-  <w:style w:type="paragraph" w:styleId="Heading6">
-    <w:name w:val="heading 6"/>
-    <w:basedOn w:val="Normal"/>
-    <w:next w:val="Normal"/>
-    <w:link w:val="Heading6Char"/>
-    <w:uiPriority w:val="9"/>
-    <w:qFormat/>
-    <w:rsid w:val="0055312F"/>
-    <w:pPr>
-      <w:pBdr>
-        <w:bottom w:val="dotted" w:sz="6" w:space="1" w:color="759AA5"/>
-      </w:pBdr>
-      <w:spacing w:before="300" w:after="0"/>
-      <w:outlineLvl w:val="5"/>
-    </w:pPr>
-    <w:rPr>
-      <w:caps/>
-      <w:color w:val="53757F"/>
-      <w:spacing w:val="10"/>
-      <w:sz w:val="22"/>
-      <w:szCs w:val="22"/>
-    </w:rPr>
-  </w:style>
-  <w:style w:type="paragraph" w:styleId="Heading7">
-    <w:name w:val="heading 7"/>
-    <w:basedOn w:val="Normal"/>
-    <w:next w:val="Normal"/>
-    <w:link w:val="Heading7Char"/>
-    <w:uiPriority w:val="9"/>
-    <w:qFormat/>
-    <w:rsid w:val="0055312F"/>
-    <w:pPr>
-      <w:spacing w:before="300" w:after="0"/>
-      <w:outlineLvl w:val="6"/>
-    </w:pPr>
-    <w:rPr>
-      <w:caps/>
-      <w:color w:val="53757F"/>
-      <w:spacing w:val="10"/>
-      <w:sz w:val="22"/>
-      <w:szCs w:val="22"/>
-    </w:rPr>
-  </w:style>
-  <w:style w:type="paragraph" w:styleId="Heading8">
-    <w:name w:val="heading 8"/>
-    <w:basedOn w:val="Normal"/>
-    <w:next w:val="Normal"/>
-    <w:link w:val="Heading8Char"/>
-    <w:uiPriority w:val="9"/>
-    <w:qFormat/>
-    <w:rsid w:val="0055312F"/>
-    <w:pPr>
-      <w:spacing w:before="300" w:after="0"/>
-      <w:outlineLvl w:val="7"/>
-    </w:pPr>
-    <w:rPr>
-      <w:caps/>
-      <w:spacing w:val="10"/>
-      <w:sz w:val="18"/>
-      <w:szCs w:val="18"/>
-    </w:rPr>
-  </w:style>
-  <w:style w:type="paragraph" w:styleId="Heading9">
-    <w:name w:val="heading 9"/>
-    <w:basedOn w:val="Normal"/>
-    <w:next w:val="Normal"/>
-    <w:link w:val="Heading9Char"/>
-    <w:uiPriority w:val="9"/>
-    <w:qFormat/>
-    <w:rsid w:val="0055312F"/>
-    <w:pPr>
-      <w:spacing w:before="300" w:after="0"/>
-      <w:outlineLvl w:val="8"/>
-    </w:pPr>
-    <w:rPr>
-      <w:i/>
-      <w:caps/>
-      <w:spacing w:val="10"/>
-      <w:sz w:val="18"/>
-      <w:szCs w:val="18"/>
-    </w:rPr>
-  </w:style>
-  <w:style w:type="character" w:default="1" w:styleId="DefaultParagraphFont">
-    <w:name w:val="Default Paragraph Font"/>
-    <w:uiPriority w:val="1"/>
-    <w:semiHidden/>
-    <w:unhideWhenUsed/>
-  </w:style>
-  <w:style w:type="table" w:default="1" w:styleId="TableNormal">
-    <w:name w:val="Normal Table"/>
-    <w:uiPriority w:val="99"/>
-    <w:semiHidden/>
-    <w:unhideWhenUsed/>
-    <w:qFormat/>
-    <w:tblPr>
-      <w:tblInd w:w="0" w:type="dxa"/>
-      <w:tblCellMar>
-        <w:top w:w="0" w:type="dxa"/>
-        <w:left w:w="108" w:type="dxa"/>
-        <w:bottom w:w="0" w:type="dxa"/>
-        <w:right w:w="108" w:type="dxa"/>
-      </w:tblCellMar>
-    </w:tblPr>
-  </w:style>
-  <w:style w:type="numbering" w:default="1" w:styleId="NoList">
-    <w:name w:val="No List"/>
-    <w:uiPriority w:val="99"/>
-    <w:semiHidden/>
-    <w:unhideWhenUsed/>
-  </w:style>
-  <w:style w:type="paragraph" w:customStyle="1" w:styleId="Listaszerbekezds1">
-    <w:name w:val="Listaszerű bekezdés1"/>
-    <w:basedOn w:val="Normal"/>
-    <w:uiPriority w:val="34"/>
-    <w:qFormat/>
-    <w:rsid w:val="0055312F"/>
-    <w:pPr>
-      <w:ind w:left="720"/>
-      <w:contextualSpacing/>
-    </w:pPr>
-  </w:style>
-  <w:style w:type="paragraph" w:styleId="Title">
-    <w:name w:val="Title"/>
-    <w:basedOn w:val="Normal"/>
-    <w:next w:val="Normal"/>
-    <w:link w:val="TitleChar"/>
-    <w:uiPriority w:val="10"/>
-    <w:qFormat/>
-    <w:rsid w:val="0055312F"/>
-    <w:pPr>
-      <w:keepNext/>
-      <w:pBdr>
-        <w:bottom w:val="double" w:sz="4" w:space="1" w:color="759AA5"/>
-      </w:pBdr>
-      <w:spacing w:before="480"/>
-    </w:pPr>
-    <w:rPr>
-      <w:rFonts w:cs="Georgia"/>
-      <w:i/>
-      <w:color w:val="759AA5"/>
-      <w:spacing w:val="10"/>
-      <w:kern w:val="28"/>
-      <w:sz w:val="52"/>
-      <w:szCs w:val="52"/>
-    </w:rPr>
-  </w:style>
-  <w:style w:type="character" w:customStyle="1" w:styleId="TitleChar">
-    <w:name w:val="Title Char"/>
-    <w:basedOn w:val="DefaultParagraphFont"/>
-    <w:link w:val="Title"/>
-    <w:uiPriority w:val="10"/>
-    <w:rsid w:val="0055312F"/>
-    <w:rPr>
-      <w:rFonts w:cs="Georgia"/>
-      <w:i/>
-      <w:color w:val="759AA5"/>
-      <w:spacing w:val="10"/>
-      <w:kern w:val="28"/>
-      <w:sz w:val="52"/>
-      <w:szCs w:val="52"/>
-    </w:rPr>
-  </w:style>
-  <w:style w:type="character" w:customStyle="1" w:styleId="Heading1Char">
-    <w:name w:val="Heading 1 Char"/>
-    <w:basedOn w:val="DefaultParagraphFont"/>
-    <w:link w:val="Heading1"/>
-    <w:uiPriority w:val="9"/>
-    <w:rsid w:val="0055312F"/>
-    <w:rPr>
-      <w:rFonts w:cs="Georgia"/>
-      <w:b/>
-      <w:bCs/>
-      <w:i/>
-      <w:color w:val="FFFFFF"/>
-      <w:spacing w:val="15"/>
-      <w:shd w:val="clear" w:color="auto" w:fill="759AA5"/>
-    </w:rPr>
-  </w:style>
-  <w:style w:type="paragraph" w:customStyle="1" w:styleId="Kp">
-    <w:name w:val="Kép"/>
-    <w:basedOn w:val="Caption"/>
-    <w:next w:val="Caption"/>
-    <w:link w:val="KpChar"/>
-    <w:qFormat/>
-    <w:rsid w:val="00072F32"/>
-    <w:pPr>
-      <w:keepNext/>
-    </w:pPr>
-    <w:rPr>
-      <w:color w:val="auto"/>
-    </w:rPr>
-  </w:style>
-  <w:style w:type="character" w:customStyle="1" w:styleId="KpChar">
-    <w:name w:val="Kép Char"/>
-    <w:basedOn w:val="CaptionChar"/>
-    <w:link w:val="Kp"/>
-    <w:rsid w:val="00072F32"/>
-    <w:rPr>
-      <w:b w:val="0"/>
-      <w:bCs w:val="0"/>
-      <w:color w:val="53757F"/>
-      <w:sz w:val="16"/>
-      <w:szCs w:val="16"/>
-    </w:rPr>
-  </w:style>
-  <w:style w:type="paragraph" w:styleId="Caption">
-    <w:name w:val="caption"/>
-    <w:basedOn w:val="Normal"/>
-    <w:next w:val="Normal"/>
-    <w:link w:val="CaptionChar"/>
-    <w:uiPriority w:val="35"/>
-    <w:qFormat/>
-    <w:rsid w:val="0055312F"/>
-    <w:pPr>
-      <w:jc w:val="center"/>
-    </w:pPr>
-    <w:rPr>
-      <w:b/>
-      <w:bCs/>
-      <w:color w:val="53757F"/>
-      <w:sz w:val="16"/>
-      <w:szCs w:val="16"/>
-    </w:rPr>
-  </w:style>
-  <w:style w:type="paragraph" w:customStyle="1" w:styleId="Kd">
-    <w:name w:val="Kód"/>
-    <w:basedOn w:val="Normal"/>
-    <w:link w:val="KdChar"/>
-    <w:qFormat/>
-    <w:rsid w:val="0055312F"/>
-    <w:pPr>
-      <w:ind w:left="1134"/>
-      <w:contextualSpacing/>
-    </w:pPr>
-    <w:rPr>
-      <w:rFonts w:ascii="Courier New" w:hAnsi="Courier New" w:cs="Georgia"/>
-      <w:sz w:val="18"/>
-    </w:rPr>
-  </w:style>
-  <w:style w:type="character" w:customStyle="1" w:styleId="KdChar">
-    <w:name w:val="Kód Char"/>
-    <w:basedOn w:val="DefaultParagraphFont"/>
-    <w:link w:val="Kd"/>
-    <w:rsid w:val="0055312F"/>
-    <w:rPr>
-      <w:rFonts w:ascii="Courier New" w:hAnsi="Courier New" w:cs="Georgia"/>
-      <w:sz w:val="18"/>
-      <w:szCs w:val="20"/>
-    </w:rPr>
-  </w:style>
-  <w:style w:type="character" w:customStyle="1" w:styleId="Heading2Char">
-    <w:name w:val="Heading 2 Char"/>
-    <w:basedOn w:val="DefaultParagraphFont"/>
-    <w:link w:val="Heading2"/>
-    <w:uiPriority w:val="9"/>
-    <w:rsid w:val="00072F32"/>
-    <w:rPr>
-      <w:rFonts w:cs="Georgia"/>
-      <w:i/>
-      <w:color w:val="374E55"/>
-      <w:spacing w:val="15"/>
-      <w:shd w:val="clear" w:color="auto" w:fill="E3EAED"/>
-    </w:rPr>
-  </w:style>
-  <w:style w:type="character" w:customStyle="1" w:styleId="Heading3Char">
-    <w:name w:val="Heading 3 Char"/>
-    <w:basedOn w:val="DefaultParagraphFont"/>
-    <w:link w:val="Heading3"/>
-    <w:uiPriority w:val="9"/>
-    <w:semiHidden/>
-    <w:rsid w:val="0055312F"/>
-    <w:rPr>
-      <w:rFonts w:cs="Georgia"/>
-      <w:i/>
-      <w:color w:val="374E54"/>
-      <w:spacing w:val="15"/>
-    </w:rPr>
-  </w:style>
-  <w:style w:type="character" w:customStyle="1" w:styleId="Heading4Char">
-    <w:name w:val="Heading 4 Char"/>
-    <w:basedOn w:val="DefaultParagraphFont"/>
-    <w:link w:val="Heading4"/>
-    <w:uiPriority w:val="9"/>
-    <w:semiHidden/>
-    <w:rsid w:val="0055312F"/>
-    <w:rPr>
-      <w:rFonts w:cs="Georgia"/>
-      <w:i/>
-      <w:color w:val="53757F"/>
-      <w:spacing w:val="10"/>
-    </w:rPr>
-  </w:style>
-  <w:style w:type="character" w:customStyle="1" w:styleId="Heading5Char">
-    <w:name w:val="Heading 5 Char"/>
-    <w:basedOn w:val="DefaultParagraphFont"/>
-    <w:link w:val="Heading5"/>
-    <w:uiPriority w:val="9"/>
-    <w:semiHidden/>
-    <w:rsid w:val="0055312F"/>
-    <w:rPr>
-      <w:caps/>
-      <w:color w:val="53757F"/>
-      <w:spacing w:val="10"/>
-    </w:rPr>
-  </w:style>
-  <w:style w:type="character" w:customStyle="1" w:styleId="Heading6Char">
-    <w:name w:val="Heading 6 Char"/>
-    <w:basedOn w:val="DefaultParagraphFont"/>
-    <w:link w:val="Heading6"/>
-    <w:uiPriority w:val="9"/>
-    <w:semiHidden/>
-    <w:rsid w:val="0055312F"/>
-    <w:rPr>
-      <w:caps/>
-      <w:color w:val="53757F"/>
-      <w:spacing w:val="10"/>
-    </w:rPr>
-  </w:style>
-  <w:style w:type="character" w:customStyle="1" w:styleId="Heading7Char">
-    <w:name w:val="Heading 7 Char"/>
-    <w:basedOn w:val="DefaultParagraphFont"/>
-    <w:link w:val="Heading7"/>
-    <w:uiPriority w:val="9"/>
-    <w:semiHidden/>
-    <w:rsid w:val="0055312F"/>
-    <w:rPr>
-      <w:caps/>
-      <w:color w:val="53757F"/>
-      <w:spacing w:val="10"/>
-    </w:rPr>
-  </w:style>
-  <w:style w:type="character" w:customStyle="1" w:styleId="Heading8Char">
-    <w:name w:val="Heading 8 Char"/>
-    <w:basedOn w:val="DefaultParagraphFont"/>
-    <w:link w:val="Heading8"/>
-    <w:uiPriority w:val="9"/>
-    <w:semiHidden/>
-    <w:rsid w:val="0055312F"/>
-    <w:rPr>
-      <w:caps/>
-      <w:spacing w:val="10"/>
-      <w:sz w:val="18"/>
-      <w:szCs w:val="18"/>
-    </w:rPr>
-  </w:style>
-  <w:style w:type="character" w:customStyle="1" w:styleId="Heading9Char">
-    <w:name w:val="Heading 9 Char"/>
-    <w:basedOn w:val="DefaultParagraphFont"/>
-    <w:link w:val="Heading9"/>
-    <w:uiPriority w:val="9"/>
-    <w:semiHidden/>
-    <w:rsid w:val="0055312F"/>
-    <w:rPr>
-      <w:i/>
-      <w:caps/>
-      <w:spacing w:val="10"/>
-      <w:sz w:val="18"/>
-      <w:szCs w:val="18"/>
-    </w:rPr>
-  </w:style>
-  <w:style w:type="character" w:customStyle="1" w:styleId="CaptionChar">
-    <w:name w:val="Caption Char"/>
-    <w:basedOn w:val="DefaultParagraphFont"/>
-    <w:link w:val="Caption"/>
-    <w:uiPriority w:val="35"/>
-    <w:semiHidden/>
-    <w:rsid w:val="0055312F"/>
-    <w:rPr>
-      <w:b/>
-      <w:bCs/>
-      <w:color w:val="53757F"/>
-      <w:sz w:val="16"/>
-      <w:szCs w:val="16"/>
-    </w:rPr>
-  </w:style>
-  <w:style w:type="paragraph" w:styleId="Subtitle">
-    <w:name w:val="Subtitle"/>
-    <w:basedOn w:val="Normal"/>
-    <w:next w:val="Normal"/>
-    <w:link w:val="SubtitleChar"/>
-    <w:uiPriority w:val="11"/>
-    <w:qFormat/>
-    <w:rsid w:val="0055312F"/>
-    <w:pPr>
-      <w:spacing w:after="1000" w:line="240" w:lineRule="auto"/>
-    </w:pPr>
-    <w:rPr>
-      <w:caps/>
-      <w:color w:val="595959"/>
-      <w:spacing w:val="10"/>
-      <w:sz w:val="24"/>
-      <w:szCs w:val="24"/>
-    </w:rPr>
-  </w:style>
-  <w:style w:type="character" w:customStyle="1" w:styleId="SubtitleChar">
-    <w:name w:val="Subtitle Char"/>
-    <w:basedOn w:val="DefaultParagraphFont"/>
-    <w:link w:val="Subtitle"/>
-    <w:uiPriority w:val="11"/>
-    <w:rsid w:val="0055312F"/>
-    <w:rPr>
-      <w:caps/>
-      <w:color w:val="595959"/>
-      <w:spacing w:val="10"/>
-      <w:sz w:val="24"/>
-      <w:szCs w:val="24"/>
-    </w:rPr>
-  </w:style>
-  <w:style w:type="character" w:styleId="Strong">
-    <w:name w:val="Strong"/>
-    <w:uiPriority w:val="22"/>
-    <w:qFormat/>
-    <w:rsid w:val="0055312F"/>
-    <w:rPr>
-      <w:b/>
-      <w:bCs/>
-    </w:rPr>
-  </w:style>
-  <w:style w:type="character" w:styleId="Emphasis">
-    <w:name w:val="Emphasis"/>
-    <w:uiPriority w:val="20"/>
-    <w:qFormat/>
-    <w:rsid w:val="0055312F"/>
-    <w:rPr>
-      <w:caps/>
-      <w:color w:val="374E54"/>
-      <w:spacing w:val="5"/>
-    </w:rPr>
-  </w:style>
-  <w:style w:type="paragraph" w:customStyle="1" w:styleId="Nincstrkz1">
-    <w:name w:val="Nincs térköz1"/>
-    <w:basedOn w:val="Normal"/>
-    <w:link w:val="NoSpacingChar"/>
-    <w:uiPriority w:val="1"/>
-    <w:qFormat/>
-    <w:rsid w:val="0055312F"/>
-    <w:pPr>
-      <w:spacing w:before="0" w:after="0" w:line="240" w:lineRule="auto"/>
-    </w:pPr>
-  </w:style>
-  <w:style w:type="character" w:customStyle="1" w:styleId="NoSpacingChar">
-    <w:name w:val="No Spacing Char"/>
-    <w:basedOn w:val="DefaultParagraphFont"/>
-    <w:link w:val="Nincstrkz1"/>
-    <w:uiPriority w:val="1"/>
-    <w:rsid w:val="0055312F"/>
-    <w:rPr>
-      <w:sz w:val="20"/>
-      <w:szCs w:val="20"/>
-    </w:rPr>
-  </w:style>
-  <w:style w:type="paragraph" w:customStyle="1" w:styleId="Idzet1">
-    <w:name w:val="Idézet1"/>
-    <w:basedOn w:val="Normal"/>
-    <w:next w:val="Normal"/>
-    <w:link w:val="QuoteChar"/>
-    <w:uiPriority w:val="29"/>
-    <w:qFormat/>
-    <w:rsid w:val="0055312F"/>
-    <w:rPr>
-      <w:i/>
-      <w:iCs/>
-    </w:rPr>
-  </w:style>
-  <w:style w:type="character" w:customStyle="1" w:styleId="QuoteChar">
-    <w:name w:val="Quote Char"/>
-    <w:basedOn w:val="DefaultParagraphFont"/>
-    <w:link w:val="Idzet1"/>
-    <w:uiPriority w:val="29"/>
-    <w:rsid w:val="0055312F"/>
-    <w:rPr>
-      <w:i/>
-      <w:iCs/>
-      <w:sz w:val="20"/>
-      <w:szCs w:val="20"/>
-    </w:rPr>
-  </w:style>
-  <w:style w:type="paragraph" w:customStyle="1" w:styleId="Kiemeltidzet1">
-    <w:name w:val="Kiemelt idézet1"/>
-    <w:basedOn w:val="Normal"/>
-    <w:next w:val="Normal"/>
-    <w:link w:val="IntenseQuoteChar"/>
-    <w:uiPriority w:val="30"/>
-    <w:qFormat/>
-    <w:rsid w:val="0055312F"/>
-    <w:pPr>
-      <w:pBdr>
-        <w:top w:val="single" w:sz="4" w:space="10" w:color="759AA5"/>
-        <w:left w:val="single" w:sz="4" w:space="10" w:color="759AA5"/>
-      </w:pBdr>
-      <w:spacing w:after="0"/>
-      <w:ind w:left="1296" w:right="1152"/>
-    </w:pPr>
-    <w:rPr>
-      <w:i/>
-      <w:iCs/>
-      <w:color w:val="759AA5"/>
-    </w:rPr>
-  </w:style>
-  <w:style w:type="character" w:customStyle="1" w:styleId="IntenseQuoteChar">
-    <w:name w:val="Intense Quote Char"/>
-    <w:basedOn w:val="DefaultParagraphFont"/>
-    <w:link w:val="Kiemeltidzet1"/>
-    <w:uiPriority w:val="30"/>
-    <w:rsid w:val="0055312F"/>
-    <w:rPr>
-      <w:i/>
-      <w:iCs/>
-      <w:color w:val="759AA5"/>
-      <w:sz w:val="20"/>
-      <w:szCs w:val="20"/>
-    </w:rPr>
-  </w:style>
-  <w:style w:type="character" w:customStyle="1" w:styleId="Finomkiemels1">
-    <w:name w:val="Finom kiemelés1"/>
-    <w:uiPriority w:val="19"/>
-    <w:qFormat/>
-    <w:rsid w:val="0055312F"/>
-    <w:rPr>
-      <w:i/>
-      <w:iCs/>
-      <w:color w:val="374E54"/>
-    </w:rPr>
-  </w:style>
-  <w:style w:type="character" w:customStyle="1" w:styleId="Ershangslyozs1">
-    <w:name w:val="Erős hangsúlyozás1"/>
-    <w:uiPriority w:val="21"/>
-    <w:qFormat/>
-    <w:rsid w:val="0055312F"/>
-    <w:rPr>
-      <w:b/>
-      <w:bCs/>
-      <w:caps/>
-      <w:color w:val="374E54"/>
-      <w:spacing w:val="10"/>
-    </w:rPr>
-  </w:style>
-  <w:style w:type="character" w:customStyle="1" w:styleId="Finomhivatkozs1">
-    <w:name w:val="Finom hivatkozás1"/>
-    <w:uiPriority w:val="31"/>
-    <w:qFormat/>
-    <w:rsid w:val="0055312F"/>
-    <w:rPr>
-      <w:b/>
-      <w:bCs/>
-      <w:color w:val="759AA5"/>
-    </w:rPr>
-  </w:style>
-  <w:style w:type="character" w:customStyle="1" w:styleId="Ershivatkozs1">
-    <w:name w:val="Erős hivatkozás1"/>
-    <w:uiPriority w:val="32"/>
-    <w:qFormat/>
-    <w:rsid w:val="0055312F"/>
-    <w:rPr>
-      <w:b/>
-      <w:bCs/>
-      <w:i/>
-      <w:iCs/>
-      <w:caps/>
-      <w:color w:val="759AA5"/>
-    </w:rPr>
-  </w:style>
-  <w:style w:type="character" w:customStyle="1" w:styleId="Knyvcme1">
-    <w:name w:val="Könyv címe1"/>
-    <w:uiPriority w:val="33"/>
-    <w:qFormat/>
-    <w:rsid w:val="0055312F"/>
-    <w:rPr>
-      <w:b/>
-      <w:bCs/>
-      <w:i/>
-      <w:iCs/>
-      <w:spacing w:val="9"/>
-    </w:rPr>
-  </w:style>
-  <w:style w:type="paragraph" w:customStyle="1" w:styleId="Tartalomjegyzkcmsora1">
-    <w:name w:val="Tartalomjegyzék címsora1"/>
-    <w:basedOn w:val="Heading1"/>
-    <w:next w:val="Normal"/>
-    <w:uiPriority w:val="39"/>
-    <w:semiHidden/>
-    <w:unhideWhenUsed/>
-    <w:qFormat/>
-    <w:rsid w:val="0055312F"/>
-    <w:pPr>
-      <w:outlineLvl w:val="9"/>
-    </w:pPr>
-    <w:rPr>
-      <w:lang w:bidi="en-US"/>
-    </w:rPr>
-  </w:style>
-  <w:style w:type="character" w:styleId="Hyperlink">
-    <w:name w:val="Hyperlink"/>
-    <w:basedOn w:val="DefaultParagraphFont"/>
-    <w:uiPriority w:val="99"/>
-    <w:unhideWhenUsed/>
-    <w:rsid w:val="0055312F"/>
-    <w:rPr>
-      <w:color w:val="66AACD"/>
-      <w:u w:val="single"/>
-    </w:rPr>
-  </w:style>
-  <w:style w:type="paragraph" w:customStyle="1" w:styleId="Feladat">
-    <w:name w:val="Feladat"/>
-    <w:basedOn w:val="Normal"/>
-    <w:link w:val="FeladatChar"/>
-    <w:qFormat/>
-    <w:rsid w:val="0055312F"/>
-    <w:rPr>
-      <w:color w:val="53757F"/>
-    </w:rPr>
-  </w:style>
-  <w:style w:type="character" w:customStyle="1" w:styleId="FeladatChar">
-    <w:name w:val="Feladat Char"/>
-    <w:basedOn w:val="DefaultParagraphFont"/>
-    <w:link w:val="Feladat"/>
-    <w:rsid w:val="0055312F"/>
-    <w:rPr>
-      <w:color w:val="53757F"/>
-      <w:sz w:val="20"/>
-      <w:szCs w:val="20"/>
-    </w:rPr>
-  </w:style>
-  <w:style w:type="table" w:styleId="TableGrid">
-    <w:name w:val="Table Grid"/>
-    <w:basedOn w:val="TableNormal"/>
-    <w:rsid w:val="00771503"/>
-    <w:pPr>
-      <w:spacing w:before="120" w:after="120" w:line="276" w:lineRule="auto"/>
-      <w:jc w:val="both"/>
-    </w:pPr>
-    <w:tblPr>
-      <w:tblInd w:w="0" w:type="dxa"/>
-      <w:tblBorders>
-        <w:top w:val="single" w:sz="4" w:space="0" w:color="auto"/>
-        <w:left w:val="single" w:sz="4" w:space="0" w:color="auto"/>
-        <w:bottom w:val="single" w:sz="4" w:space="0" w:color="auto"/>
-        <w:right w:val="single" w:sz="4" w:space="0" w:color="auto"/>
-        <w:insideH w:val="single" w:sz="4" w:space="0" w:color="auto"/>
-        <w:insideV w:val="single" w:sz="4" w:space="0" w:color="auto"/>
-      </w:tblBorders>
-      <w:tblCellMar>
-        <w:top w:w="0" w:type="dxa"/>
-        <w:left w:w="108" w:type="dxa"/>
-        <w:bottom w:w="0" w:type="dxa"/>
-        <w:right w:w="108" w:type="dxa"/>
-      </w:tblCellMar>
-    </w:tblPr>
-  </w:style>
-  <w:style w:type="character" w:styleId="FollowedHyperlink">
-    <w:name w:val="FollowedHyperlink"/>
-    <w:basedOn w:val="DefaultParagraphFont"/>
-    <w:uiPriority w:val="99"/>
-    <w:semiHidden/>
-    <w:unhideWhenUsed/>
-    <w:rsid w:val="00135467"/>
-    <w:rPr>
-      <w:color w:val="800080" w:themeColor="followedHyperlink"/>
-      <w:u w:val="single"/>
-    </w:rPr>
-  </w:style>
-  <w:style w:type="paragraph" w:styleId="NoSpacing">
-    <w:name w:val="No Spacing"/>
-    <w:uiPriority w:val="1"/>
-    <w:qFormat/>
-    <w:rsid w:val="007A3E3E"/>
-    <w:pPr>
-      <w:jc w:val="both"/>
-    </w:pPr>
-    <w:rPr>
-      <w:lang w:eastAsia="en-US"/>
-    </w:rPr>
-  </w:style>
-  <w:style w:type="paragraph" w:styleId="BalloonText">
-    <w:name w:val="Balloon Text"/>
-    <w:basedOn w:val="Normal"/>
-    <w:link w:val="BalloonTextChar"/>
-    <w:uiPriority w:val="99"/>
-    <w:semiHidden/>
-    <w:unhideWhenUsed/>
-    <w:rsid w:val="00362204"/>
-    <w:pPr>
-      <w:spacing w:before="0" w:after="0" w:line="240" w:lineRule="auto"/>
-    </w:pPr>
-    <w:rPr>
-      <w:rFonts w:ascii="Tahoma" w:hAnsi="Tahoma" w:cs="Tahoma"/>
-      <w:sz w:val="16"/>
-      <w:szCs w:val="16"/>
-    </w:rPr>
-  </w:style>
-  <w:style w:type="character" w:customStyle="1" w:styleId="BalloonTextChar">
-    <w:name w:val="Balloon Text Char"/>
-    <w:basedOn w:val="DefaultParagraphFont"/>
-    <w:link w:val="BalloonText"/>
-    <w:uiPriority w:val="99"/>
-    <w:semiHidden/>
-    <w:rsid w:val="00362204"/>
-    <w:rPr>
-      <w:rFonts w:ascii="Tahoma" w:hAnsi="Tahoma" w:cs="Tahoma"/>
-      <w:sz w:val="16"/>
-      <w:szCs w:val="16"/>
-      <w:lang w:eastAsia="en-US"/>
-    </w:rPr>
-  </w:style>
-</w:styles>
-</file>
-
-<file path=word/stylesWithEffects.xml><?xml version="1.0" encoding="utf-8"?>
-<w:styles xmlns:wpc="http://schemas.microsoft.com/office/word/2010/wordprocessingCanvas" xmlns:mc="http://schemas.openxmlformats.org/markup-compatibility/2006" xmlns:o="urn:schemas-microsoft-com:office:office" xmlns:r="http://schemas.openxmlformats.org/officeDocument/2006/relationships" xmlns:m="http://schemas.openxmlformats.org/officeDocument/2006/math" xmlns:v="urn:schemas-microsoft-com:vml" xmlns:wp14="http://schemas.microsoft.com/office/word/2010/wordprocessingDrawing" xmlns:wp="http://schemas.openxmlformats.org/drawingml/2006/wordprocessingDrawing" xmlns:w10="urn:schemas-microsoft-com:office:word" xmlns:w="http://schemas.openxmlformats.org/wordprocessingml/2006/main" xmlns:w14="http://schemas.microsoft.com/office/word/2010/wordml" xmlns:wpg="http://schemas.microsoft.com/office/word/2010/wordprocessingGroup" xmlns:wpi="http://schemas.microsoft.com/office/word/2010/wordprocessingInk" xmlns:wne="http://schemas.microsoft.com/office/word/2006/wordml" xmlns:wps="http://schemas.microsoft.com/office/word/2010/wordprocessingShape" mc:Ignorable="w14 wp14">
-  <w:docDefaults>
-    <w:rPrDefault>
-      <w:rPr>
-        <w:rFonts w:ascii="Georgia" w:eastAsia="Times New Roman" w:hAnsi="Georgia" w:cs="Times New Roman"/>
-        <w:lang w:val="hu-HU" w:eastAsia="hu-HU" w:bidi="ar-SA"/>
-      </w:rPr>
-    </w:rPrDefault>
-    <w:pPrDefault/>
-  </w:docDefaults>
-  <w:latentStyles w:defLockedState="0" w:defUIPriority="99" w:defSemiHidden="1" w:defUnhideWhenUsed="1" w:defQFormat="0" w:count="267">
-    <w:lsdException w:name="Normal" w:semiHidden="0" w:uiPriority="0" w:unhideWhenUsed="0" w:qFormat="1"/>
-    <w:lsdException w:name="heading 1" w:semiHidden="0" w:uiPriority="9" w:unhideWhenUsed="0" w:qFormat="1"/>
-    <w:lsdException w:name="heading 2" w:semiHidden="0" w:uiPriority="9" w:unhideWhenUsed="0" w:qFormat="1"/>
-    <w:lsdException w:name="heading 3" w:semiHidden="0" w:uiPriority="9" w:unhideWhenUsed="0" w:qFormat="1"/>
-    <w:lsdException w:name="heading 4" w:semiHidden="0" w:uiPriority="9" w:unhideWhenUsed="0" w:qFormat="1"/>
-    <w:lsdException w:name="heading 5" w:semiHidden="0" w:uiPriority="9" w:unhideWhenUsed="0" w:qFormat="1"/>
-    <w:lsdException w:name="heading 6" w:semiHidden="0" w:uiPriority="9" w:unhideWhenUsed="0" w:qFormat="1"/>
-    <w:lsdException w:name="heading 7" w:semiHidden="0" w:uiPriority="9" w:unhideWhenUsed="0" w:qFormat="1"/>
-    <w:lsdException w:name="heading 8" w:semiHidden="0" w:uiPriority="9" w:unhideWhenUsed="0" w:qFormat="1"/>
-    <w:lsdException w:name="heading 9" w:semiHidden="0" w:uiPriority="9" w:unhideWhenUsed="0" w:qFormat="1"/>
-    <w:lsdException w:name="toc 1" w:uiPriority="39"/>
-    <w:lsdException w:name="toc 2" w:uiPriority="39"/>
-    <w:lsdException w:name="toc 3" w:uiPriority="39"/>
-    <w:lsdException w:name="toc 4" w:uiPriority="39"/>
-    <w:lsdException w:name="toc 5" w:uiPriority="39"/>
-    <w:lsdException w:name="toc 6" w:uiPriority="39"/>
-    <w:lsdException w:name="toc 7" w:uiPriority="39"/>
-    <w:lsdException w:name="toc 8" w:uiPriority="39"/>
-    <w:lsdException w:name="toc 9" w:uiPriority="39"/>
-    <w:lsdException w:name="caption" w:semiHidden="0" w:uiPriority="35" w:unhideWhenUsed="0" w:qFormat="1"/>
-    <w:lsdException w:name="Title" w:semiHidden="0" w:uiPriority="10" w:unhideWhenUsed="0" w:qFormat="1"/>
-    <w:lsdException w:name="Default Paragraph Font" w:uiPriority="1"/>
-    <w:lsdException w:name="Subtitle" w:semiHidden="0" w:uiPriority="11" w:unhideWhenUsed="0" w:qFormat="1"/>
-    <w:lsdException w:name="Strong" w:semiHidden="0" w:uiPriority="22" w:unhideWhenUsed="0" w:qFormat="1"/>
-    <w:lsdException w:name="Emphasis" w:semiHidden="0" w:uiPriority="20" w:unhideWhenUsed="0" w:qFormat="1"/>
-    <w:lsdException w:name="Table Grid" w:semiHidden="0" w:uiPriority="59" w:unhideWhenUsed="0"/>
-    <w:lsdException w:name="Placeholder Text" w:unhideWhenUsed="0"/>
-    <w:lsdException w:name="No Spacing" w:semiHidden="0" w:uiPriority="1" w:unhideWhenUsed="0" w:qFormat="1"/>
-    <w:lsdException w:name="Light Shading" w:semiHidden="0" w:uiPriority="60" w:unhideWhenUsed="0"/>
-    <w:lsdException w:name="Light List" w:semiHidden="0" w:uiPriority="61" w:unhideWhenUsed="0"/>
-    <w:lsdException w:name="Light Grid" w:semiHidden="0" w:uiPriority="62" w:unhideWhenUsed="0"/>
-    <w:lsdException w:name="Medium Shading 1" w:semiHidden="0" w:uiPriority="63" w:unhideWhenUsed="0"/>
-    <w:lsdException w:name="Medium Shading 2" w:semiHidden="0" w:uiPriority="64" w:unhideWhenUsed="0"/>
-    <w:lsdException w:name="Medium List 1" w:semiHidden="0" w:uiPriority="65" w:unhideWhenUsed="0"/>
-    <w:lsdException w:name="Medium List 2" w:semiHidden="0" w:uiPriority="66" w:unhideWhenUsed="0"/>
-    <w:lsdException w:name="Medium Grid 1" w:semiHidden="0" w:uiPriority="67" w:unhideWhenUsed="0"/>
-    <w:lsdException w:name="Medium Grid 2" w:semiHidden="0" w:uiPriority="68" w:unhideWhenUsed="0"/>
-    <w:lsdException w:name="Medium Grid 3" w:semiHidden="0" w:uiPriority="69" w:unhideWhenUsed="0"/>
-    <w:lsdException w:name="Dark List" w:semiHidden="0" w:uiPriority="70" w:unhideWhenUsed="0"/>
-    <w:lsdException w:name="Colorful Shading" w:semiHidden="0" w:uiPriority="71" w:unhideWhenUsed="0"/>
-    <w:lsdException w:name="Colorful List" w:semiHidden="0" w:uiPriority="72" w:unhideWhenUsed="0"/>
-    <w:lsdException w:name="Colorful Grid" w:semiHidden="0" w:uiPriority="73" w:unhideWhenUsed="0"/>
-    <w:lsdException w:name="Light Shading Accent 1" w:semiHidden="0" w:uiPriority="60" w:unhideWhenUsed="0"/>
-    <w:lsdException w:name="Light List Accent 1" w:semiHidden="0" w:uiPriority="61" w:unhideWhenUsed="0"/>
-    <w:lsdException w:name="Light Grid Accent 1" w:semiHidden="0" w:uiPriority="62" w:unhideWhenUsed="0"/>
-    <w:lsdException w:name="Medium Shading 1 Accent 1" w:semiHidden="0" w:uiPriority="63" w:unhideWhenUsed="0"/>
-    <w:lsdException w:name="Medium Shading 2 Accent 1" w:semiHidden="0" w:uiPriority="64" w:unhideWhenUsed="0"/>
-    <w:lsdException w:name="Medium List 1 Accent 1" w:semiHidden="0" w:uiPriority="65" w:unhideWhenUsed="0"/>
-    <w:lsdException w:name="Revision" w:unhideWhenUsed="0"/>
-    <w:lsdException w:name="List Paragraph" w:semiHidden="0" w:uiPriority="34" w:unhideWhenUsed="0" w:qFormat="1"/>
-    <w:lsdException w:name="Quote" w:semiHidden="0" w:uiPriority="29" w:unhideWhenUsed="0" w:qFormat="1"/>
-    <w:lsdException w:name="Intense Quote" w:semiHidden="0" w:uiPriority="30" w:unhideWhenUsed="0" w:qFormat="1"/>
-    <w:lsdException w:name="Medium List 2 Accent 1" w:semiHidden="0" w:uiPriority="66" w:unhideWhenUsed="0"/>
-    <w:lsdException w:name="Medium Grid 1 Accent 1" w:semiHidden="0" w:uiPriority="67" w:unhideWhenUsed="0"/>
-    <w:lsdException w:name="Medium Grid 2 Accent 1" w:semiHidden="0" w:uiPriority="68" w:unhideWhenUsed="0"/>
-    <w:lsdException w:name="Medium Grid 3 Accent 1" w:semiHidden="0" w:uiPriority="69" w:unhideWhenUsed="0"/>
-    <w:lsdException w:name="Dark List Accent 1" w:semiHidden="0" w:uiPriority="70" w:unhideWhenUsed="0"/>
-    <w:lsdException w:name="Colorful Shading Accent 1" w:semiHidden="0" w:uiPriority="71" w:unhideWhenUsed="0"/>
-    <w:lsdException w:name="Colorful List Accent 1" w:semiHidden="0" w:uiPriority="72" w:unhideWhenUsed="0"/>
-    <w:lsdException w:name="Colorful Grid Accent 1" w:semiHidden="0" w:uiPriority="73" w:unhideWhenUsed="0"/>
-    <w:lsdException w:name="Light Shading Accent 2" w:semiHidden="0" w:uiPriority="60" w:unhideWhenUsed="0"/>
-    <w:lsdException w:name="Light List Accent 2" w:semiHidden="0" w:uiPriority="61" w:unhideWhenUsed="0"/>
-    <w:lsdException w:name="Light Grid Accent 2" w:semiHidden="0" w:uiPriority="62" w:unhideWhenUsed="0"/>
-    <w:lsdException w:name="Medium Shading 1 Accent 2" w:semiHidden="0" w:uiPriority="63" w:unhideWhenUsed="0"/>
-    <w:lsdException w:name="Medium Shading 2 Accent 2" w:semiHidden="0" w:uiPriority="64" w:unhideWhenUsed="0"/>
-    <w:lsdException w:name="Medium List 1 Accent 2" w:semiHidden="0" w:uiPriority="65" w:unhideWhenUsed="0"/>
-    <w:lsdException w:name="Medium List 2 Accent 2" w:semiHidden="0" w:uiPriority="66" w:unhideWhenUsed="0"/>
-    <w:lsdException w:name="Medium Grid 1 Accent 2" w:semiHidden="0" w:uiPriority="67" w:unhideWhenUsed="0"/>
-    <w:lsdException w:name="Medium Grid 2 Accent 2" w:semiHidden="0" w:uiPriority="68" w:unhideWhenUsed="0"/>
-    <w:lsdException w:name="Medium Grid 3 Accent 2" w:semiHidden="0" w:uiPriority="69" w:unhideWhenUsed="0"/>
-    <w:lsdException w:name="Dark List Accent 2" w:semiHidden="0" w:uiPriority="70" w:unhideWhenUsed="0"/>
-    <w:lsdException w:name="Colorful Shading Accent 2" w:semiHidden="0" w:uiPriority="71" w:unhideWhenUsed="0"/>
-    <w:lsdException w:name="Colorful List Accent 2" w:semiHidden="0" w:uiPriority="72" w:unhideWhenUsed="0"/>
-    <w:lsdException w:name="Colorful Grid Accent 2" w:semiHidden="0" w:uiPriority="73" w:unhideWhenUsed="0"/>
-    <w:lsdException w:name="Light Shading Accent 3" w:semiHidden="0" w:uiPriority="60" w:unhideWhenUsed="0"/>
-    <w:lsdException w:name="Light List Accent 3" w:semiHidden="0" w:uiPriority="61" w:unhideWhenUsed="0"/>
-    <w:lsdException w:name="Light Grid Accent 3" w:semiHidden="0" w:uiPriority="62" w:unhideWhenUsed="0"/>
-    <w:lsdException w:name="Medium Shading 1 Accent 3" w:semiHidden="0" w:uiPriority="63" w:unhideWhenUsed="0"/>
-    <w:lsdException w:name="Medium Shading 2 Accent 3" w:semiHidden="0" w:uiPriority="64" w:unhideWhenUsed="0"/>
-    <w:lsdException w:name="Medium List 1 Accent 3" w:semiHidden="0" w:uiPriority="65" w:unhideWhenUsed="0"/>
-    <w:lsdException w:name="Medium List 2 Accent 3" w:semiHidden="0" w:uiPriority="66" w:unhideWhenUsed="0"/>
-    <w:lsdException w:name="Medium Grid 1 Accent 3" w:semiHidden="0" w:uiPriority="67" w:unhideWhenUsed="0"/>
-    <w:lsdException w:name="Medium Grid 2 Accent 3" w:semiHidden="0" w:uiPriority="68" w:unhideWhenUsed="0"/>
-    <w:lsdException w:name="Medium Grid 3 Accent 3" w:semiHidden="0" w:uiPriority="69" w:unhideWhenUsed="0"/>
-    <w:lsdException w:name="Dark List Accent 3" w:semiHidden="0" w:uiPriority="70" w:unhideWhenUsed="0"/>
-    <w:lsdException w:name="Colorful Shading Accent 3" w:semiHidden="0" w:uiPriority="71" w:unhideWhenUsed="0"/>
-    <w:lsdException w:name="Colorful List Accent 3" w:semiHidden="0" w:uiPriority="72" w:unhideWhenUsed="0"/>
-    <w:lsdException w:name="Colorful Grid Accent 3" w:semiHidden="0" w:uiPriority="73" w:unhideWhenUsed="0"/>
-    <w:lsdException w:name="Light Shading Accent 4" w:semiHidden="0" w:uiPriority="60" w:unhideWhenUsed="0"/>
-    <w:lsdException w:name="Light List Accent 4" w:semiHidden="0" w:uiPriority="61" w:unhideWhenUsed="0"/>
-    <w:lsdException w:name="Light Grid Accent 4" w:semiHidden="0" w:uiPriority="62" w:unhideWhenUsed="0"/>
-    <w:lsdException w:name="Medium Shading 1 Accent 4" w:semiHidden="0" w:uiPriority="63" w:unhideWhenUsed="0"/>
-    <w:lsdException w:name="Medium Shading 2 Accent 4" w:semiHidden="0" w:uiPriority="64" w:unhideWhenUsed="0"/>
-    <w:lsdException w:name="Medium List 1 Accent 4" w:semiHidden="0" w:uiPriority="65" w:unhideWhenUsed="0"/>
-    <w:lsdException w:name="Medium List 2 Accent 4" w:semiHidden="0" w:uiPriority="66" w:unhideWhenUsed="0"/>
-    <w:lsdException w:name="Medium Grid 1 Accent 4" w:semiHidden="0" w:uiPriority="67" w:unhideWhenUsed="0"/>
-    <w:lsdException w:name="Medium Grid 2 Accent 4" w:semiHidden="0" w:uiPriority="68" w:unhideWhenUsed="0"/>
-    <w:lsdException w:name="Medium Grid 3 Accent 4" w:semiHidden="0" w:uiPriority="69" w:unhideWhenUsed="0"/>
-    <w:lsdException w:name="Dark List Accent 4" w:semiHidden="0" w:uiPriority="70" w:unhideWhenUsed="0"/>
-    <w:lsdException w:name="Colorful Shading Accent 4" w:semiHidden="0" w:uiPriority="71" w:unhideWhenUsed="0"/>
-    <w:lsdException w:name="Colorful List Accent 4" w:semiHidden="0" w:uiPriority="72" w:unhideWhenUsed="0"/>
-    <w:lsdException w:name="Colorful Grid Accent 4" w:semiHidden="0" w:uiPriority="73" w:unhideWhenUsed="0"/>
-    <w:lsdException w:name="Light Shading Accent 5" w:semiHidden="0" w:uiPriority="60" w:unhideWhenUsed="0"/>
-    <w:lsdException w:name="Light List Accent 5" w:semiHidden="0" w:uiPriority="61" w:unhideWhenUsed="0"/>
-    <w:lsdException w:name="Light Grid Accent 5" w:semiHidden="0" w:uiPriority="62" w:unhideWhenUsed="0"/>
-    <w:lsdException w:name="Medium Shading 1 Accent 5" w:semiHidden="0" w:uiPriority="63" w:unhideWhenUsed="0"/>
-    <w:lsdException w:name="Medium Shading 2 Accent 5" w:semiHidden="0" w:uiPriority="64" w:unhideWhenUsed="0"/>
-    <w:lsdException w:name="Medium List 1 Accent 5" w:semiHidden="0" w:uiPriority="65" w:unhideWhenUsed="0"/>
-    <w:lsdException w:name="Medium List 2 Accent 5" w:semiHidden="0" w:uiPriority="66" w:unhideWhenUsed="0"/>
-    <w:lsdException w:name="Medium Grid 1 Accent 5" w:semiHidden="0" w:uiPriority="67" w:unhideWhenUsed="0"/>
-    <w:lsdException w:name="Medium Grid 2 Accent 5" w:semiHidden="0" w:uiPriority="68" w:unhideWhenUsed="0"/>
-    <w:lsdException w:name="Medium Grid 3 Accent 5" w:semiHidden="0" w:uiPriority="69" w:unhideWhenUsed="0"/>
-    <w:lsdException w:name="Dark List Accent 5" w:semiHidden="0" w:uiPriority="70" w:unhideWhenUsed="0"/>
-    <w:lsdException w:name="Colorful Shading Accent 5" w:semiHidden="0" w:uiPriority="71" w:unhideWhenUsed="0"/>
-    <w:lsdException w:name="Colorful List Accent 5" w:semiHidden="0" w:uiPriority="72" w:unhideWhenUsed="0"/>
-    <w:lsdException w:name="Colorful Grid Accent 5" w:semiHidden="0" w:uiPriority="73" w:unhideWhenUsed="0"/>
-    <w:lsdException w:name="Light Shading Accent 6" w:semiHidden="0" w:uiPriority="60" w:unhideWhenUsed="0"/>
-    <w:lsdException w:name="Light List Accent 6" w:semiHidden="0" w:uiPriority="61" w:unhideWhenUsed="0"/>
-    <w:lsdException w:name="Light Grid Accent 6" w:semiHidden="0" w:uiPriority="62" w:unhideWhenUsed="0"/>
-    <w:lsdException w:name="Medium Shading 1 Accent 6" w:semiHidden="0" w:uiPriority="63" w:unhideWhenUsed="0"/>
-    <w:lsdException w:name="Medium Shading 2 Accent 6" w:semiHidden="0" w:uiPriority="64" w:unhideWhenUsed="0"/>
-    <w:lsdException w:name="Medium List 1 Accent 6" w:semiHidden="0" w:uiPriority="65" w:unhideWhenUsed="0"/>
-    <w:lsdException w:name="Medium List 2 Accent 6" w:semiHidden="0" w:uiPriority="66" w:unhideWhenUsed="0"/>
-    <w:lsdException w:name="Medium Grid 1 Accent 6" w:semiHidden="0" w:uiPriority="67" w:unhideWhenUsed="0"/>
-    <w:lsdException w:name="Medium Grid 2 Accent 6" w:semiHidden="0" w:uiPriority="68" w:unhideWhenUsed="0"/>
-    <w:lsdException w:name="Medium Grid 3 Accent 6" w:semiHidden="0" w:uiPriority="69" w:unhideWhenUsed="0"/>
-    <w:lsdException w:name="Dark List Accent 6" w:semiHidden="0" w:uiPriority="70" w:unhideWhenUsed="0"/>
-    <w:lsdException w:name="Colorful Shading Accent 6" w:semiHidden="0" w:uiPriority="71" w:unhideWhenUsed="0"/>
-    <w:lsdException w:name="Colorful List Accent 6" w:semiHidden="0" w:uiPriority="72" w:unhideWhenUsed="0"/>
-    <w:lsdException w:name="Colorful Grid Accent 6" w:semiHidden="0" w:uiPriority="73" w:unhideWhenUsed="0"/>
-    <w:lsdException w:name="Subtle Emphasis" w:semiHidden="0" w:uiPriority="19" w:unhideWhenUsed="0" w:qFormat="1"/>
-    <w:lsdException w:name="Intense Emphasis" w:semiHidden="0" w:uiPriority="21" w:unhideWhenUsed="0" w:qFormat="1"/>
-    <w:lsdException w:name="Subtle Reference" w:semiHidden="0" w:uiPriority="31" w:unhideWhenUsed="0" w:qFormat="1"/>
-    <w:lsdException w:name="Intense Reference" w:semiHidden="0" w:uiPriority="32" w:unhideWhenUsed="0" w:qFormat="1"/>
-    <w:lsdException w:name="Book Title" w:semiHidden="0" w:uiPriority="33" w:unhideWhenUsed="0" w:qFormat="1"/>
-    <w:lsdException w:name="Bibliography" w:uiPriority="37"/>
-    <w:lsdException w:name="TOC Heading" w:uiPriority="39" w:qFormat="1"/>
+  <w:latentStyles w:defLockedState="0" w:defUIPriority="99" w:defSemiHidden="0" w:defUnhideWhenUsed="0" w:defQFormat="0" w:count="371">
+    <w:lsdException w:name="Normal" w:uiPriority="0" w:qFormat="1"/>
+    <w:lsdException w:name="heading 1" w:uiPriority="9" w:qFormat="1"/>
+    <w:lsdException w:name="heading 2" w:uiPriority="9" w:qFormat="1"/>
+    <w:lsdException w:name="heading 3" w:uiPriority="9" w:qFormat="1"/>
+    <w:lsdException w:name="heading 4" w:uiPriority="9" w:qFormat="1"/>
+    <w:lsdException w:name="heading 5" w:uiPriority="9" w:qFormat="1"/>
+    <w:lsdException w:name="heading 6" w:uiPriority="9" w:qFormat="1"/>
+    <w:lsdException w:name="heading 7" w:uiPriority="9" w:qFormat="1"/>
+    <w:lsdException w:name="heading 8" w:uiPriority="9" w:qFormat="1"/>
+    <w:lsdException w:name="heading 9" w:uiPriority="9" w:qFormat="1"/>
+    <w:lsdException w:name="index 1" w:semiHidden="1" w:unhideWhenUsed="1"/>
+    <w:lsdException w:name="index 2" w:semiHidden="1" w:unhideWhenUsed="1"/>
+    <w:lsdException w:name="index 3" w:semiHidden="1" w:unhideWhenUsed="1"/>
+    <w:lsdException w:name="index 4" w:semiHidden="1" w:unhideWhenUsed="1"/>
+    <w:lsdException w:name="index 5" w:semiHidden="1" w:unhideWhenUsed="1"/>
+    <w:lsdException w:name="index 6" w:semiHidden="1" w:unhideWhenUsed="1"/>
+    <w:lsdException w:name="index 7" w:semiHidden="1" w:unhideWhenUsed="1"/>
+    <w:lsdException w:name="index 8" w:semiHidden="1" w:unhideWhenUsed="1"/>
+    <w:lsdException w:name="index 9" w:semiHidden="1" w:unhideWhenUsed="1"/>
+    <w:lsdException w:name="toc 1" w:semiHidden="1" w:uiPriority="39" w:unhideWhenUsed="1"/>
+    <w:lsdException w:name="toc 2" w:semiHidden="1" w:uiPriority="39" w:unhideWhenUsed="1"/>
+    <w:lsdException w:name="toc 3" w:semiHidden="1" w:uiPriority="39" w:unhideWhenUsed="1"/>
+    <w:lsdException w:name="toc 4" w:semiHidden="1" w:uiPriority="39" w:unhideWhenUsed="1"/>
+    <w:lsdException w:name="toc 5" w:semiHidden="1" w:uiPriority="39" w:unhideWhenUsed="1"/>
+    <w:lsdException w:name="toc 6" w:semiHidden="1" w:uiPriority="39" w:unhideWhenUsed="1"/>
+    <w:lsdException w:name="toc 7" w:semiHidden="1" w:uiPriority="39" w:unhideWhenUsed="1"/>
+    <w:lsdException w:name="toc 8" w:semiHidden="1" w:uiPriority="39" w:unhideWhenUsed="1"/>
+    <w:lsdException w:name="toc 9" w:semiHidden="1" w:uiPriority="39" w:unhideWhenUsed="1"/>
+    <w:lsdException w:name="Normal Indent" w:semiHidden="1" w:unhideWhenUsed="1"/>
+    <w:lsdException w:name="footnote text" w:semiHidden="1" w:unhideWhenUsed="1"/>
+    <w:lsdException w:name="annotation text" w:semiHidden="1" w:unhideWhenUsed="1"/>
+    <w:lsdException w:name="header" w:semiHidden="1" w:unhideWhenUsed="1"/>
+    <w:lsdException w:name="footer" w:semiHidden="1" w:unhideWhenUsed="1"/>
+    <w:lsdException w:name="index heading" w:semiHidden="1" w:unhideWhenUsed="1"/>
+    <w:lsdException w:name="caption" w:uiPriority="35" w:qFormat="1"/>
+    <w:lsdException w:name="table of figures" w:semiHidden="1" w:unhideWhenUsed="1"/>
+    <w:lsdException w:name="envelope address" w:semiHidden="1" w:unhideWhenUsed="1"/>
+    <w:lsdException w:name="envelope return" w:semiHidden="1" w:unhideWhenUsed="1"/>
+    <w:lsdException w:name="footnote reference" w:semiHidden="1" w:unhideWhenUsed="1"/>
+    <w:lsdException w:name="annotation reference" w:semiHidden="1" w:unhideWhenUsed="1"/>
+    <w:lsdException w:name="line number" w:semiHidden="1" w:unhideWhenUsed="1"/>
+    <w:lsdException w:name="page number" w:semiHidden="1" w:unhideWhenUsed="1"/>
+    <w:lsdException w:name="endnote reference" w:semiHidden="1" w:unhideWhenUsed="1"/>
+    <w:lsdException w:name="endnote text" w:semiHidden="1" w:unhideWhenUsed="1"/>
+    <w:lsdException w:name="table of authorities" w:semiHidden="1" w:unhideWhenUsed="1"/>
+    <w:lsdException w:name="macro" w:semiHidden="1" w:unhideWhenUsed="1"/>
+    <w:lsdException w:name="toa heading" w:semiHidden="1" w:unhideWhenUsed="1"/>
+    <w:lsdException w:name="List" w:semiHidden="1" w:unhideWhenUsed="1"/>
+    <w:lsdException w:name="List Bullet" w:semiHidden="1" w:unhideWhenUsed="1"/>
+    <w:lsdException w:name="List Number" w:semiHidden="1" w:unhideWhenUsed="1"/>
+    <w:lsdException w:name="List 2" w:semiHidden="1" w:unhideWhenUsed="1"/>
+    <w:lsdException w:name="List 3" w:semiHidden="1" w:unhideWhenUsed="1"/>
+    <w:lsdException w:name="List 4" w:semiHidden="1" w:unhideWhenUsed="1"/>
+    <w:lsdException w:name="List 5" w:semiHidden="1" w:unhideWhenUsed="1"/>
+    <w:lsdException w:name="List Bullet 2" w:semiHidden="1" w:unhideWhenUsed="1"/>
+    <w:lsdException w:name="List Bullet 3" w:semiHidden="1" w:unhideWhenUsed="1"/>
+    <w:lsdException w:name="List Bullet 4" w:semiHidden="1" w:unhideWhenUsed="1"/>
+    <w:lsdException w:name="List Bullet 5" w:semiHidden="1" w:unhideWhenUsed="1"/>
+    <w:lsdException w:name="List Number 2" w:semiHidden="1" w:unhideWhenUsed="1"/>
+    <w:lsdException w:name="List Number 3" w:semiHidden="1" w:unhideWhenUsed="1"/>
+    <w:lsdException w:name="List Number 4" w:semiHidden="1" w:unhideWhenUsed="1"/>
+    <w:lsdException w:name="List Number 5" w:semiHidden="1" w:unhideWhenUsed="1"/>
+    <w:lsdException w:name="Title" w:uiPriority="10" w:qFormat="1"/>
+    <w:lsdException w:name="Closing" w:semiHidden="1" w:unhideWhenUsed="1"/>
+    <w:lsdException w:name="Signature" w:semiHidden="1" w:unhideWhenUsed="1"/>
+    <w:lsdException w:name="Default Paragraph Font" w:semiHidden="1" w:uiPriority="1" w:unhideWhenUsed="1"/>
+    <w:lsdException w:name="Body Text" w:semiHidden="1" w:unhideWhenUsed="1"/>
+    <w:lsdException w:name="Body Text Indent" w:semiHidden="1" w:unhideWhenUsed="1"/>
+    <w:lsdException w:name="List Continue" w:semiHidden="1" w:unhideWhenUsed="1"/>
+    <w:lsdException w:name="List Continue 2" w:semiHidden="1" w:unhideWhenUsed="1"/>
+    <w:lsdException w:name="List Continue 3" w:semiHidden="1" w:unhideWhenUsed="1"/>
+    <w:lsdException w:name="List Continue 4" w:semiHidden="1" w:unhideWhenUsed="1"/>
+    <w:lsdException w:name="List Continue 5" w:semiHidden="1" w:unhideWhenUsed="1"/>
+    <w:lsdException w:name="Message Header" w:semiHidden="1" w:unhideWhenUsed="1"/>
+    <w:lsdException w:name="Subtitle" w:uiPriority="11" w:qFormat="1"/>
+    <w:lsdException w:name="Salutation" w:semiHidden="1" w:unhideWhenUsed="1"/>
+    <w:lsdException w:name="Date" w:semiHidden="1" w:unhideWhenUsed="1"/>
+    <w:lsdException w:name="Body Text First Indent" w:semiHidden="1" w:unhideWhenUsed="1"/>
+    <w:lsdException w:name="Body Text First Indent 2" w:semiHidden="1" w:unhideWhenUsed="1"/>
+    <w:lsdException w:name="Note Heading" w:semiHidden="1" w:unhideWhenUsed="1"/>
+    <w:lsdException w:name="Body Text 2" w:semiHidden="1" w:unhideWhenUsed="1"/>
+    <w:lsdException w:name="Body Text 3" w:semiHidden="1" w:unhideWhenUsed="1"/>
+    <w:lsdException w:name="Body Text Indent 2" w:semiHidden="1" w:unhideWhenUsed="1"/>
+    <w:lsdException w:name="Body Text Indent 3" w:semiHidden="1" w:unhideWhenUsed="1"/>
+    <w:lsdException w:name="Block Text" w:semiHidden="1" w:unhideWhenUsed="1"/>
+    <w:lsdException w:name="Hyperlink" w:semiHidden="1" w:unhideWhenUsed="1"/>
+    <w:lsdException w:name="FollowedHyperlink" w:semiHidden="1" w:unhideWhenUsed="1"/>
+    <w:lsdException w:name="Strong" w:uiPriority="22" w:qFormat="1"/>
+    <w:lsdException w:name="Emphasis" w:uiPriority="20" w:qFormat="1"/>
+    <w:lsdException w:name="Document Map" w:semiHidden="1" w:unhideWhenUsed="1"/>
+    <w:lsdException w:name="Plain Text" w:semiHidden="1" w:unhideWhenUsed="1"/>
+    <w:lsdException w:name="E-mail Signature" w:semiHidden="1" w:unhideWhenUsed="1"/>
+    <w:lsdException w:name="HTML Top of Form" w:semiHidden="1" w:unhideWhenUsed="1"/>
+    <w:lsdException w:name="HTML Bottom of Form" w:semiHidden="1" w:unhideWhenUsed="1"/>
+    <w:lsdException w:name="Normal (Web)" w:semiHidden="1" w:unhideWhenUsed="1"/>
+    <w:lsdException w:name="HTML Acronym" w:semiHidden="1" w:unhideWhenUsed="1"/>
+    <w:lsdException w:name="HTML Address" w:semiHidden="1" w:unhideWhenUsed="1"/>
+    <w:lsdException w:name="HTML Cite" w:semiHidden="1" w:unhideWhenUsed="1"/>
+    <w:lsdException w:name="HTML Code" w:semiHidden="1" w:unhideWhenUsed="1"/>
+    <w:lsdException w:name="HTML Definition" w:semiHidden="1" w:unhideWhenUsed="1"/>
+    <w:lsdException w:name="HTML Keyboard" w:semiHidden="1" w:unhideWhenUsed="1"/>
+    <w:lsdException w:name="HTML Preformatted" w:semiHidden="1" w:unhideWhenUsed="1"/>
+    <w:lsdException w:name="HTML Sample" w:semiHidden="1" w:unhideWhenUsed="1"/>
+    <w:lsdException w:name="HTML Typewriter" w:semiHidden="1" w:unhideWhenUsed="1"/>
+    <w:lsdException w:name="HTML Variable" w:semiHidden="1" w:unhideWhenUsed="1"/>
+    <w:lsdException w:name="Normal Table" w:semiHidden="1" w:unhideWhenUsed="1"/>
+    <w:lsdException w:name="annotation subject" w:semiHidden="1" w:unhideWhenUsed="1"/>
+    <w:lsdException w:name="No List" w:semiHidden="1" w:unhideWhenUsed="1"/>
+    <w:lsdException w:name="Outline List 1" w:semiHidden="1" w:unhideWhenUsed="1"/>
+    <w:lsdException w:name="Outline List 2" w:semiHidden="1" w:unhideWhenUsed="1"/>
+    <w:lsdException w:name="Outline List 3" w:semiHidden="1" w:unhideWhenUsed="1"/>
+    <w:lsdException w:name="Table Simple 1" w:semiHidden="1" w:unhideWhenUsed="1"/>
+    <w:lsdException w:name="Table Simple 2" w:semiHidden="1" w:unhideWhenUsed="1"/>
+    <w:lsdException w:name="Table Simple 3" w:semiHidden="1" w:unhideWhenUsed="1"/>
+    <w:lsdException w:name="Table Classic 1" w:semiHidden="1" w:unhideWhenUsed="1"/>
+    <w:lsdException w:name="Table Classic 2" w:semiHidden="1" w:unhideWhenUsed="1"/>
+    <w:lsdException w:name="Table Classic 3" w:semiHidden="1" w:unhideWhenUsed="1"/>
+    <w:lsdException w:name="Table Classic 4" w:semiHidden="1" w:unhideWhenUsed="1"/>
+    <w:lsdException w:name="Table Colorful 1" w:semiHidden="1" w:unhideWhenUsed="1"/>
+    <w:lsdException w:name="Table Colorful 2" w:semiHidden="1" w:unhideWhenUsed="1"/>
+    <w:lsdException w:name="Table Colorful 3" w:semiHidden="1" w:unhideWhenUsed="1"/>
+    <w:lsdException w:name="Table Columns 1" w:semiHidden="1" w:unhideWhenUsed="1"/>
+    <w:lsdException w:name="Table Columns 2" w:semiHidden="1" w:unhideWhenUsed="1"/>
+    <w:lsdException w:name="Table Columns 3" w:semiHidden="1" w:unhideWhenUsed="1"/>
+    <w:lsdException w:name="Table Columns 4" w:semiHidden="1" w:unhideWhenUsed="1"/>
+    <w:lsdException w:name="Table Columns 5" w:semiHidden="1" w:unhideWhenUsed="1"/>
+    <w:lsdException w:name="Table Grid 1" w:semiHidden="1" w:unhideWhenUsed="1"/>
+    <w:lsdException w:name="Table Grid 2" w:semiHidden="1" w:unhideWhenUsed="1"/>
+    <w:lsdException w:name="Table Grid 3" w:semiHidden="1" w:unhideWhenUsed="1"/>
+    <w:lsdException w:name="Table Grid 4" w:semiHidden="1" w:unhideWhenUsed="1"/>
+    <w:lsdException w:name="Table Grid 5" w:semiHidden="1" w:unhideWhenUsed="1"/>
+    <w:lsdException w:name="Table Grid 6" w:semiHidden="1" w:unhideWhenUsed="1"/>
+    <w:lsdException w:name="Table Grid 7" w:semiHidden="1" w:unhideWhenUsed="1"/>
+    <w:lsdException w:name="Table Grid 8" w:semiHidden="1" w:unhideWhenUsed="1"/>
+    <w:lsdException w:name="Table List 1" w:semiHidden="1" w:unhideWhenUsed="1"/>
+    <w:lsdException w:name="Table List 2" w:semiHidden="1" w:unhideWhenUsed="1"/>
+    <w:lsdException w:name="Table List 3" w:semiHidden="1" w:unhideWhenUsed="1"/>
+    <w:lsdException w:name="Table List 4" w:semiHidden="1" w:unhideWhenUsed="1"/>
+    <w:lsdException w:name="Table List 5" w:semiHidden="1" w:unhideWhenUsed="1"/>
+    <w:lsdException w:name="Table List 6" w:semiHidden="1" w:unhideWhenUsed="1"/>
+    <w:lsdException w:name="Table List 7" w:semiHidden="1" w:unhideWhenUsed="1"/>
+    <w:lsdException w:name="Table List 8" w:semiHidden="1" w:unhideWhenUsed="1"/>
+    <w:lsdException w:name="Table 3D effects 1" w:semiHidden="1" w:unhideWhenUsed="1"/>
+    <w:lsdException w:name="Table 3D effects 2" w:semiHidden="1" w:unhideWhenUsed="1"/>
+    <w:lsdException w:name="Table 3D effects 3" w:semiHidden="1" w:unhideWhenUsed="1"/>
+    <w:lsdException w:name="Table Contemporary" w:semiHidden="1" w:unhideWhenUsed="1"/>
+    <w:lsdException w:name="Table Elegant" w:semiHidden="1" w:unhideWhenUsed="1"/>
+    <w:lsdException w:name="Table Professional" w:semiHidden="1" w:unhideWhenUsed="1"/>
+    <w:lsdException w:name="Table Subtle 1" w:semiHidden="1" w:unhideWhenUsed="1"/>
+    <w:lsdException w:name="Table Subtle 2" w:semiHidden="1" w:unhideWhenUsed="1"/>
+    <w:lsdException w:name="Table Web 1" w:semiHidden="1" w:unhideWhenUsed="1"/>
+    <w:lsdException w:name="Table Web 2" w:semiHidden="1" w:unhideWhenUsed="1"/>
+    <w:lsdException w:name="Table Web 3" w:semiHidden="1" w:unhideWhenUsed="1"/>
+    <w:lsdException w:name="Balloon Text" w:semiHidden="1" w:unhideWhenUsed="1"/>
+    <w:lsdException w:name="Table Grid" w:uiPriority="59"/>
+    <w:lsdException w:name="Table Theme" w:semiHidden="1" w:unhideWhenUsed="1"/>
+    <w:lsdException w:name="Placeholder Text" w:semiHidden="1"/>
+    <w:lsdException w:name="No Spacing" w:uiPriority="1" w:qFormat="1"/>
+    <w:lsdException w:name="Light Shading" w:uiPriority="60"/>
+    <w:lsdException w:name="Light List" w:uiPriority="61"/>
+    <w:lsdException w:name="Light Grid" w:uiPriority="62"/>
+    <w:lsdException w:name="Medium Shading 1" w:uiPriority="63"/>
+    <w:lsdException w:name="Medium Shading 2" w:uiPriority="64"/>
+    <w:lsdException w:name="Medium List 1" w:uiPriority="65"/>
+    <w:lsdException w:name="Medium List 2" w:uiPriority="66"/>
+    <w:lsdException w:name="Medium Grid 1" w:uiPriority="67"/>
+    <w:lsdException w:name="Medium Grid 2" w:uiPriority="68"/>
+    <w:lsdException w:name="Medium Grid 3" w:uiPriority="69"/>
+    <w:lsdException w:name="Dark List" w:uiPriority="70"/>
+    <w:lsdException w:name="Colorful Shading" w:uiPriority="71"/>
+    <w:lsdException w:name="Colorful List" w:uiPriority="72"/>
+    <w:lsdException w:name="Colorful Grid" w:uiPriority="73"/>
+    <w:lsdException w:name="Light Shading Accent 1" w:uiPriority="60"/>
+    <w:lsdException w:name="Light List Accent 1" w:uiPriority="61"/>
+    <w:lsdException w:name="Light Grid Accent 1" w:uiPriority="62"/>
+    <w:lsdException w:name="Medium Shading 1 Accent 1" w:uiPriority="63"/>
+    <w:lsdException w:name="Medium Shading 2 Accent 1" w:uiPriority="64"/>
+    <w:lsdException w:name="Medium List 1 Accent 1" w:uiPriority="65"/>
+    <w:lsdException w:name="Revision" w:semiHidden="1"/>
+    <w:lsdException w:name="List Paragraph" w:uiPriority="34" w:qFormat="1"/>
+    <w:lsdException w:name="Quote" w:uiPriority="29" w:qFormat="1"/>
+    <w:lsdException w:name="Intense Quote" w:uiPriority="30" w:qFormat="1"/>
+    <w:lsdException w:name="Medium List 2 Accent 1" w:uiPriority="66"/>
+    <w:lsdException w:name="Medium Grid 1 Accent 1" w:uiPriority="67"/>
+    <w:lsdException w:name="Medium Grid 2 Accent 1" w:uiPriority="68"/>
+    <w:lsdException w:name="Medium Grid 3 Accent 1" w:uiPriority="69"/>
+    <w:lsdException w:name="Dark List Accent 1" w:uiPriority="70"/>
+    <w:lsdException w:name="Colorful Shading Accent 1" w:uiPriority="71"/>
+    <w:lsdException w:name="Colorful List Accent 1" w:uiPriority="72"/>
+    <w:lsdException w:name="Colorful Grid Accent 1" w:uiPriority="73"/>
+    <w:lsdException w:name="Light Shading Accent 2" w:uiPriority="60"/>
+    <w:lsdException w:name="Light List Accent 2" w:uiPriority="61"/>
+    <w:lsdException w:name="Light Grid Accent 2" w:uiPriority="62"/>
+    <w:lsdException w:name="Medium Shading 1 Accent 2" w:uiPriority="63"/>
+    <w:lsdException w:name="Medium Shading 2 Accent 2" w:uiPriority="64"/>
+    <w:lsdException w:name="Medium List 1 Accent 2" w:uiPriority="65"/>
+    <w:lsdException w:name="Medium List 2 Accent 2" w:uiPriority="66"/>
+    <w:lsdException w:name="Medium Grid 1 Accent 2" w:uiPriority="67"/>
+    <w:lsdException w:name="Medium Grid 2 Accent 2" w:uiPriority="68"/>
+    <w:lsdException w:name="Medium Grid 3 Accent 2" w:uiPriority="69"/>
+    <w:lsdException w:name="Dark List Accent 2" w:uiPriority="70"/>
+    <w:lsdException w:name="Colorful Shading Accent 2" w:uiPriority="71"/>
+    <w:lsdException w:name="Colorful List Accent 2" w:uiPriority="72"/>
+    <w:lsdException w:name="Colorful Grid Accent 2" w:uiPriority="73"/>
+    <w:lsdException w:name="Light Shading Accent 3" w:uiPriority="60"/>
+    <w:lsdException w:name="Light List Accent 3" w:uiPriority="61"/>
+    <w:lsdException w:name="Light Grid Accent 3" w:uiPriority="62"/>
+    <w:lsdException w:name="Medium Shading 1 Accent 3" w:uiPriority="63"/>
+    <w:lsdException w:name="Medium Shading 2 Accent 3" w:uiPriority="64"/>
+    <w:lsdException w:name="Medium List 1 Accent 3" w:uiPriority="65"/>
+    <w:lsdException w:name="Medium List 2 Accent 3" w:uiPriority="66"/>
+    <w:lsdException w:name="Medium Grid 1 Accent 3" w:uiPriority="67"/>
+    <w:lsdException w:name="Medium Grid 2 Accent 3" w:uiPriority="68"/>
+    <w:lsdException w:name="Medium Grid 3 Accent 3" w:uiPriority="69"/>
+    <w:lsdException w:name="Dark List Accent 3" w:uiPriority="70"/>
+    <w:lsdException w:name="Colorful Shading Accent 3" w:uiPriority="71"/>
+    <w:lsdException w:name="Colorful List Accent 3" w:uiPriority="72"/>
+    <w:lsdException w:name="Colorful Grid Accent 3" w:uiPriority="73"/>
+    <w:lsdException w:name="Light Shading Accent 4" w:uiPriority="60"/>
+    <w:lsdException w:name="Light List Accent 4" w:uiPriority="61"/>
+    <w:lsdException w:name="Light Grid Accent 4" w:uiPriority="62"/>
+    <w:lsdException w:name="Medium Shading 1 Accent 4" w:uiPriority="63"/>
+    <w:lsdException w:name="Medium Shading 2 Accent 4" w:uiPriority="64"/>
+    <w:lsdException w:name="Medium List 1 Accent 4" w:uiPriority="65"/>
+    <w:lsdException w:name="Medium List 2 Accent 4" w:uiPriority="66"/>
+    <w:lsdException w:name="Medium Grid 1 Accent 4" w:uiPriority="67"/>
+    <w:lsdException w:name="Medium Grid 2 Accent 4" w:uiPriority="68"/>
+    <w:lsdException w:name="Medium Grid 3 Accent 4" w:uiPriority="69"/>
+    <w:lsdException w:name="Dark List Accent 4" w:uiPriority="70"/>
+    <w:lsdException w:name="Colorful Shading Accent 4" w:uiPriority="71"/>
+    <w:lsdException w:name="Colorful List Accent 4" w:uiPriority="72"/>
+    <w:lsdException w:name="Colorful Grid Accent 4" w:uiPriority="73"/>
+    <w:lsdException w:name="Light Shading Accent 5" w:uiPriority="60"/>
+    <w:lsdException w:name="Light List Accent 5" w:uiPriority="61"/>
+    <w:lsdException w:name="Light Grid Accent 5" w:uiPriority="62"/>
+    <w:lsdException w:name="Medium Shading 1 Accent 5" w:uiPriority="63"/>
+    <w:lsdException w:name="Medium Shading 2 Accent 5" w:uiPriority="64"/>
+    <w:lsdException w:name="Medium List 1 Accent 5" w:uiPriority="65"/>
+    <w:lsdException w:name="Medium List 2 Accent 5" w:uiPriority="66"/>
+    <w:lsdException w:name="Medium Grid 1 Accent 5" w:uiPriority="67"/>
+    <w:lsdException w:name="Medium Grid 2 Accent 5" w:uiPriority="68"/>
+    <w:lsdException w:name="Medium Grid 3 Accent 5" w:uiPriority="69"/>
+    <w:lsdException w:name="Dark List Accent 5" w:uiPriority="70"/>
+    <w:lsdException w:name="Colorful Shading Accent 5" w:uiPriority="71"/>
+    <w:lsdException w:name="Colorful List Accent 5" w:uiPriority="72"/>
+    <w:lsdException w:name="Colorful Grid Accent 5" w:uiPriority="73"/>
+    <w:lsdException w:name="Light Shading Accent 6" w:uiPriority="60"/>
+    <w:lsdException w:name="Light List Accent 6" w:uiPriority="61"/>
+    <w:lsdException w:name="Light Grid Accent 6" w:uiPriority="62"/>
+    <w:lsdException w:name="Medium Shading 1 Accent 6" w:uiPriority="63"/>
+    <w:lsdException w:name="Medium Shading 2 Accent 6" w:uiPriority="64"/>
+    <w:lsdException w:name="Medium List 1 Accent 6" w:uiPriority="65"/>
+    <w:lsdException w:name="Medium List 2 Accent 6" w:uiPriority="66"/>
+    <w:lsdException w:name="Medium Grid 1 Accent 6" w:uiPriority="67"/>
+    <w:lsdException w:name="Medium Grid 2 Accent 6" w:uiPriority="68"/>
+    <w:lsdException w:name="Medium Grid 3 Accent 6" w:uiPriority="69"/>
+    <w:lsdException w:name="Dark List Accent 6" w:uiPriority="70"/>
+    <w:lsdException w:name="Colorful Shading Accent 6" w:uiPriority="71"/>
+    <w:lsdException w:name="Colorful List Accent 6" w:uiPriority="72"/>
+    <w:lsdException w:name="Colorful Grid Accent 6" w:uiPriority="73"/>
+    <w:lsdException w:name="Subtle Emphasis" w:uiPriority="19" w:qFormat="1"/>
+    <w:lsdException w:name="Intense Emphasis" w:uiPriority="21" w:qFormat="1"/>
+    <w:lsdException w:name="Subtle Reference" w:uiPriority="31" w:qFormat="1"/>
+    <w:lsdException w:name="Intense Reference" w:uiPriority="32" w:qFormat="1"/>
+    <w:lsdException w:name="Book Title" w:uiPriority="33" w:qFormat="1"/>
+    <w:lsdException w:name="Bibliography" w:semiHidden="1" w:uiPriority="37" w:unhideWhenUsed="1"/>
+    <w:lsdException w:name="TOC Heading" w:semiHidden="1" w:uiPriority="39" w:unhideWhenUsed="1" w:qFormat="1"/>
+    <w:lsdException w:name="Plain Table 1" w:uiPriority="41"/>
+    <w:lsdException w:name="Plain Table 2" w:uiPriority="42"/>
+    <w:lsdException w:name="Plain Table 3" w:uiPriority="43"/>
+    <w:lsdException w:name="Plain Table 4" w:uiPriority="44"/>
+    <w:lsdException w:name="Plain Table 5" w:uiPriority="45"/>
+    <w:lsdException w:name="Grid Table Light" w:uiPriority="40"/>
+    <w:lsdException w:name="Grid Table 1 Light" w:uiPriority="46"/>
+    <w:lsdException w:name="Grid Table 2" w:uiPriority="47"/>
+    <w:lsdException w:name="Grid Table 3" w:uiPriority="48"/>
+    <w:lsdException w:name="Grid Table 4" w:uiPriority="49"/>
+    <w:lsdException w:name="Grid Table 5 Dark" w:uiPriority="50"/>
+    <w:lsdException w:name="Grid Table 6 Colorful" w:uiPriority="51"/>
+    <w:lsdException w:name="Grid Table 7 Colorful" w:uiPriority="52"/>
+    <w:lsdException w:name="Grid Table 1 Light Accent 1" w:uiPriority="46"/>
+    <w:lsdException w:name="Grid Table 2 Accent 1" w:uiPriority="47"/>
+    <w:lsdException w:name="Grid Table 3 Accent 1" w:uiPriority="48"/>
+    <w:lsdException w:name="Grid Table 4 Accent 1" w:uiPriority="49"/>
+    <w:lsdException w:name="Grid Table 5 Dark Accent 1" w:uiPriority="50"/>
+    <w:lsdException w:name="Grid Table 6 Colorful Accent 1" w:uiPriority="51"/>
+    <w:lsdException w:name="Grid Table 7 Colorful Accent 1" w:uiPriority="52"/>
+    <w:lsdException w:name="Grid Table 1 Light Accent 2" w:uiPriority="46"/>
+    <w:lsdException w:name="Grid Table 2 Accent 2" w:uiPriority="47"/>
+    <w:lsdException w:name="Grid Table 3 Accent 2" w:uiPriority="48"/>
+    <w:lsdException w:name="Grid Table 4 Accent 2" w:uiPriority="49"/>
+    <w:lsdException w:name="Grid Table 5 Dark Accent 2" w:uiPriority="50"/>
+    <w:lsdException w:name="Grid Table 6 Colorful Accent 2" w:uiPriority="51"/>
+    <w:lsdException w:name="Grid Table 7 Colorful Accent 2" w:uiPriority="52"/>
+    <w:lsdException w:name="Grid Table 1 Light Accent 3" w:uiPriority="46"/>
+    <w:lsdException w:name="Grid Table 2 Accent 3" w:uiPriority="47"/>
+    <w:lsdException w:name="Grid Table 3 Accent 3" w:uiPriority="48"/>
+    <w:lsdException w:name="Grid Table 4 Accent 3" w:uiPriority="49"/>
+    <w:lsdException w:name="Grid Table 5 Dark Accent 3" w:uiPriority="50"/>
+    <w:lsdException w:name="Grid Table 6 Colorful Accent 3" w:uiPriority="51"/>
+    <w:lsdException w:name="Grid Table 7 Colorful Accent 3" w:uiPriority="52"/>
+    <w:lsdException w:name="Grid Table 1 Light Accent 4" w:uiPriority="46"/>
+    <w:lsdException w:name="Grid Table 2 Accent 4" w:uiPriority="47"/>
+    <w:lsdException w:name="Grid Table 3 Accent 4" w:uiPriority="48"/>
+    <w:lsdException w:name="Grid Table 4 Accent 4" w:uiPriority="49"/>
+    <w:lsdException w:name="Grid Table 5 Dark Accent 4" w:uiPriority="50"/>
+    <w:lsdException w:name="Grid Table 6 Colorful Accent 4" w:uiPriority="51"/>
+    <w:lsdException w:name="Grid Table 7 Colorful Accent 4" w:uiPriority="52"/>
+    <w:lsdException w:name="Grid Table 1 Light Accent 5" w:uiPriority="46"/>
+    <w:lsdException w:name="Grid Table 2 Accent 5" w:uiPriority="47"/>
+    <w:lsdException w:name="Grid Table 3 Accent 5" w:uiPriority="48"/>
+    <w:lsdException w:name="Grid Table 4 Accent 5" w:uiPriority="49"/>
+    <w:lsdException w:name="Grid Table 5 Dark Accent 5" w:uiPriority="50"/>
+    <w:lsdException w:name="Grid Table 6 Colorful Accent 5" w:uiPriority="51"/>
+    <w:lsdException w:name="Grid Table 7 Colorful Accent 5" w:uiPriority="52"/>
+    <w:lsdException w:name="Grid Table 1 Light Accent 6" w:uiPriority="46"/>
+    <w:lsdException w:name="Grid Table 2 Accent 6" w:uiPriority="47"/>
+    <w:lsdException w:name="Grid Table 3 Accent 6" w:uiPriority="48"/>
+    <w:lsdException w:name="Grid Table 4 Accent 6" w:uiPriority="49"/>
+    <w:lsdException w:name="Grid Table 5 Dark Accent 6" w:uiPriority="50"/>
+    <w:lsdException w:name="Grid Table 6 Colorful Accent 6" w:uiPriority="51"/>
+    <w:lsdException w:name="Grid Table 7 Colorful Accent 6" w:uiPriority="52"/>
+    <w:lsdException w:name="List Table 1 Light" w:uiPriority="46"/>
+    <w:lsdException w:name="List Table 2" w:uiPriority="47"/>
+    <w:lsdException w:name="List Table 3" w:uiPriority="48"/>
+    <w:lsdException w:name="List Table 4" w:uiPriority="49"/>
+    <w:lsdException w:name="List Table 5 Dark" w:uiPriority="50"/>
+    <w:lsdException w:name="List Table 6 Colorful" w:uiPriority="51"/>
+    <w:lsdException w:name="List Table 7 Colorful" w:uiPriority="52"/>
+    <w:lsdException w:name="List Table 1 Light Accent 1" w:uiPriority="46"/>
+    <w:lsdException w:name="List Table 2 Accent 1" w:uiPriority="47"/>
+    <w:lsdException w:name="List Table 3 Accent 1" w:uiPriority="48"/>
+    <w:lsdException w:name="List Table 4 Accent 1" w:uiPriority="49"/>
+    <w:lsdException w:name="List Table 5 Dark Accent 1" w:uiPriority="50"/>
+    <w:lsdException w:name="List Table 6 Colorful Accent 1" w:uiPriority="51"/>
+    <w:lsdException w:name="List Table 7 Colorful Accent 1" w:uiPriority="52"/>
+    <w:lsdException w:name="List Table 1 Light Accent 2" w:uiPriority="46"/>
+    <w:lsdException w:name="List Table 2 Accent 2" w:uiPriority="47"/>
+    <w:lsdException w:name="List Table 3 Accent 2" w:uiPriority="48"/>
+    <w:lsdException w:name="List Table 4 Accent 2" w:uiPriority="49"/>
+    <w:lsdException w:name="List Table 5 Dark Accent 2" w:uiPriority="50"/>
+    <w:lsdException w:name="List Table 6 Colorful Accent 2" w:uiPriority="51"/>
+    <w:lsdException w:name="List Table 7 Colorful Accent 2" w:uiPriority="52"/>
+    <w:lsdException w:name="List Table 1 Light Accent 3" w:uiPriority="46"/>
+    <w:lsdException w:name="List Table 2 Accent 3" w:uiPriority="47"/>
+    <w:lsdException w:name="List Table 3 Accent 3" w:uiPriority="48"/>
+    <w:lsdException w:name="List Table 4 Accent 3" w:uiPriority="49"/>
+    <w:lsdException w:name="List Table 5 Dark Accent 3" w:uiPriority="50"/>
+    <w:lsdException w:name="List Table 6 Colorful Accent 3" w:uiPriority="51"/>
+    <w:lsdException w:name="List Table 7 Colorful Accent 3" w:uiPriority="52"/>
+    <w:lsdException w:name="List Table 1 Light Accent 4" w:uiPriority="46"/>
+    <w:lsdException w:name="List Table 2 Accent 4" w:uiPriority="47"/>
+    <w:lsdException w:name="List Table 3 Accent 4" w:uiPriority="48"/>
+    <w:lsdException w:name="List Table 4 Accent 4" w:uiPriority="49"/>
+    <w:lsdException w:name="List Table 5 Dark Accent 4" w:uiPriority="50"/>
+    <w:lsdException w:name="List Table 6 Colorful Accent 4" w:uiPriority="51"/>
+    <w:lsdException w:name="List Table 7 Colorful Accent 4" w:uiPriority="52"/>
+    <w:lsdException w:name="List Table 1 Light Accent 5" w:uiPriority="46"/>
+    <w:lsdException w:name="List Table 2 Accent 5" w:uiPriority="47"/>
+    <w:lsdException w:name="List Table 3 Accent 5" w:uiPriority="48"/>
+    <w:lsdException w:name="List Table 4 Accent 5" w:uiPriority="49"/>
+    <w:lsdException w:name="List Table 5 Dark Accent 5" w:uiPriority="50"/>
+    <w:lsdException w:name="List Table 6 Colorful Accent 5" w:uiPriority="51"/>
+    <w:lsdException w:name="List Table 7 Colorful Accent 5" w:uiPriority="52"/>
+    <w:lsdException w:name="List Table 1 Light Accent 6" w:uiPriority="46"/>
+    <w:lsdException w:name="List Table 2 Accent 6" w:uiPriority="47"/>
+    <w:lsdException w:name="List Table 3 Accent 6" w:uiPriority="48"/>
+    <w:lsdException w:name="List Table 4 Accent 6" w:uiPriority="49"/>
+    <w:lsdException w:name="List Table 5 Dark Accent 6" w:uiPriority="50"/>
+    <w:lsdException w:name="List Table 6 Colorful Accent 6" w:uiPriority="51"/>
+    <w:lsdException w:name="List Table 7 Colorful Accent 6" w:uiPriority="52"/>
   </w:latentStyles>
   <w:style w:type="paragraph" w:default="1" w:styleId="Norml">
     <w:name w:val="Normal"/>
@@ -2829,6 +2246,7 @@
   <w:style w:type="character" w:default="1" w:styleId="Bekezdsalapbettpusa">
     <w:name w:val="Default Paragraph Font"/>
     <w:uiPriority w:val="1"/>
+    <w:semiHidden/>
     <w:unhideWhenUsed/>
   </w:style>
   <w:style w:type="table" w:default="1" w:styleId="Normltblzat">
@@ -3374,7 +2792,6 @@
       <w:jc w:val="both"/>
     </w:pPr>
     <w:tblPr>
-      <w:tblInd w:w="0" w:type="dxa"/>
       <w:tblBorders>
         <w:top w:val="single" w:sz="4" w:space="0" w:color="auto"/>
         <w:left w:val="single" w:sz="4" w:space="0" w:color="auto"/>
@@ -3383,12 +2800,6 @@
         <w:insideH w:val="single" w:sz="4" w:space="0" w:color="auto"/>
         <w:insideV w:val="single" w:sz="4" w:space="0" w:color="auto"/>
       </w:tblBorders>
-      <w:tblCellMar>
-        <w:top w:w="0" w:type="dxa"/>
-        <w:left w:w="108" w:type="dxa"/>
-        <w:bottom w:w="0" w:type="dxa"/>
-        <w:right w:w="108" w:type="dxa"/>
-      </w:tblCellMar>
     </w:tblPr>
   </w:style>
   <w:style w:type="character" w:styleId="Mrltotthiperhivatkozs">
@@ -3412,6 +2823,37 @@
       <w:jc w:val="both"/>
     </w:pPr>
     <w:rPr>
+      <w:lang w:eastAsia="en-US"/>
+    </w:rPr>
+  </w:style>
+  <w:style w:type="paragraph" w:styleId="Buborkszveg">
+    <w:name w:val="Balloon Text"/>
+    <w:basedOn w:val="Norml"/>
+    <w:link w:val="BuborkszvegChar"/>
+    <w:uiPriority w:val="99"/>
+    <w:semiHidden/>
+    <w:unhideWhenUsed/>
+    <w:rsid w:val="00362204"/>
+    <w:pPr>
+      <w:spacing w:before="0" w:after="0" w:line="240" w:lineRule="auto"/>
+    </w:pPr>
+    <w:rPr>
+      <w:rFonts w:ascii="Tahoma" w:hAnsi="Tahoma" w:cs="Tahoma"/>
+      <w:sz w:val="16"/>
+      <w:szCs w:val="16"/>
+    </w:rPr>
+  </w:style>
+  <w:style w:type="character" w:customStyle="1" w:styleId="BuborkszvegChar">
+    <w:name w:val="Buborékszöveg Char"/>
+    <w:basedOn w:val="Bekezdsalapbettpusa"/>
+    <w:link w:val="Buborkszveg"/>
+    <w:uiPriority w:val="99"/>
+    <w:semiHidden/>
+    <w:rsid w:val="00362204"/>
+    <w:rPr>
+      <w:rFonts w:ascii="Tahoma" w:hAnsi="Tahoma" w:cs="Tahoma"/>
+      <w:sz w:val="16"/>
+      <w:szCs w:val="16"/>
       <w:lang w:eastAsia="en-US"/>
     </w:rPr>
   </w:style>

</xml_diff>

<commit_message>
House heating - STICK_house_debugOnly.vi - új ábra - debug only progikhoz villogó led futást indikál - shiny vizsga.docx
MADAQ source
- dac 0V startup fix
</commit_message>
<xml_diff>
--- a/LabView/House heating/vizsga.docx
+++ b/LabView/House heating/vizsga.docx
@@ -1,10 +1,10 @@
 
 <file path=word/document.xml><?xml version="1.0" encoding="utf-8"?>
-<w:document xmlns:wpc="http://schemas.microsoft.com/office/word/2010/wordprocessingCanvas" xmlns:mc="http://schemas.openxmlformats.org/markup-compatibility/2006" xmlns:o="urn:schemas-microsoft-com:office:office" xmlns:r="http://schemas.openxmlformats.org/officeDocument/2006/relationships" xmlns:m="http://schemas.openxmlformats.org/officeDocument/2006/math" xmlns:v="urn:schemas-microsoft-com:vml" xmlns:wp14="http://schemas.microsoft.com/office/word/2010/wordprocessingDrawing" xmlns:wp="http://schemas.openxmlformats.org/drawingml/2006/wordprocessingDrawing" xmlns:w10="urn:schemas-microsoft-com:office:word" xmlns:w="http://schemas.openxmlformats.org/wordprocessingml/2006/main" xmlns:w14="http://schemas.microsoft.com/office/word/2010/wordml" xmlns:w15="http://schemas.microsoft.com/office/word/2012/wordml" xmlns:wpg="http://schemas.microsoft.com/office/word/2010/wordprocessingGroup" xmlns:wpi="http://schemas.microsoft.com/office/word/2010/wordprocessingInk" xmlns:wne="http://schemas.microsoft.com/office/word/2006/wordml" xmlns:wps="http://schemas.microsoft.com/office/word/2010/wordprocessingShape" mc:Ignorable="w14 w15 wp14">
+<w:document xmlns:ve="http://schemas.openxmlformats.org/markup-compatibility/2006" xmlns:o="urn:schemas-microsoft-com:office:office" xmlns:r="http://schemas.openxmlformats.org/officeDocument/2006/relationships" xmlns:m="http://schemas.openxmlformats.org/officeDocument/2006/math" xmlns:v="urn:schemas-microsoft-com:vml" xmlns:wp="http://schemas.openxmlformats.org/drawingml/2006/wordprocessingDrawing" xmlns:w10="urn:schemas-microsoft-com:office:word" xmlns:w="http://schemas.openxmlformats.org/wordprocessingml/2006/main" xmlns:wne="http://schemas.microsoft.com/office/word/2006/wordml">
   <w:body>
     <w:p>
       <w:pPr>
-        <w:pStyle w:val="Cm"/>
+        <w:pStyle w:val="Title"/>
       </w:pPr>
       <w:r>
         <w:t>MicLab</w:t>
@@ -38,7 +38,7 @@
     </w:p>
     <w:p>
       <w:pPr>
-        <w:pStyle w:val="Cmsor1"/>
+        <w:pStyle w:val="Heading1"/>
       </w:pPr>
       <w:r>
         <w:t>Bevezetés</w:t>
@@ -70,7 +70,25 @@
         <w:t>szabályzása</w:t>
       </w:r>
       <w:r>
-        <w:t>.</w:t>
+        <w:t xml:space="preserve"> a C8051F410 kit segítségével. A PC-vel a MADAQ, </w:t>
+      </w:r>
+      <w:r>
+        <w:t>vagy</w:t>
+      </w:r>
+      <w:r>
+        <w:t xml:space="preserve"> az F410 modul </w:t>
+      </w:r>
+      <w:r>
+        <w:t xml:space="preserve">kommunikál, </w:t>
+      </w:r>
+      <w:r>
+        <w:t>továbbítja a portok állapotát a PC felé, és egy analóg jelet ad ki. A</w:t>
+      </w:r>
+      <w:r>
+        <w:t xml:space="preserve"> hallgatónak csak digitális/analóg portok írásával/olvasásával kell foglalkoznia, kommunikációval nem.</w:t>
+      </w:r>
+      <w:r>
+        <w:t xml:space="preserve"> </w:t>
       </w:r>
     </w:p>
     <w:p>
@@ -78,15 +96,39 @@
         <w:pStyle w:val="Feladat"/>
       </w:pPr>
       <w:r>
+        <w:t>A MADAQ és az F410 modul szerepe</w:t>
+      </w:r>
+      <w:r>
+        <w:t xml:space="preserve"> </w:t>
+      </w:r>
+      <w:r>
+        <w:t xml:space="preserve">és működése </w:t>
+      </w:r>
+      <w:r>
+        <w:t>teljesen</w:t>
+      </w:r>
+      <w:r>
+        <w:t xml:space="preserve"> azonos, csak a nagy létszám m</w:t>
+      </w:r>
+      <w:r>
+        <w:t>aitt van szükség a két eszközre!</w:t>
+      </w:r>
+    </w:p>
+    <w:p>
+      <w:pPr>
+        <w:pStyle w:val="Feladat"/>
+      </w:pPr>
+      <w:r>
         <w:t xml:space="preserve">MADAQ </w:t>
       </w:r>
-      <w:proofErr w:type="spellStart"/>
-      <w:r>
-        <w:t>portjai</w:t>
-      </w:r>
-      <w:proofErr w:type="spellEnd"/>
-      <w:r>
-        <w:t>:</w:t>
+      <w:r>
+        <w:t xml:space="preserve">és az F410 modul </w:t>
+      </w:r>
+      <w:r>
+        <w:t xml:space="preserve">használandó </w:t>
+      </w:r>
+      <w:r>
+        <w:t>portjai:</w:t>
       </w:r>
     </w:p>
     <w:p>
@@ -98,7 +140,22 @@
         </w:numPr>
       </w:pPr>
       <w:r>
-        <w:t>TEMP (DAC-1): szoba hőmérsékletével arányos analóg feszültség.</w:t>
+        <w:t>TEMP</w:t>
+      </w:r>
+      <w:r>
+        <w:t>ERATURE</w:t>
+      </w:r>
+      <w:r>
+        <w:t xml:space="preserve">: </w:t>
+      </w:r>
+      <w:r>
+        <w:t xml:space="preserve">PC-n szimulált ház benti </w:t>
+      </w:r>
+      <w:r>
+        <w:t>hőmérsékle</w:t>
+      </w:r>
+      <w:r>
+        <w:t>tével arányos analóg feszültség 0 – 2V tartományban.</w:t>
       </w:r>
     </w:p>
     <w:p>
@@ -110,23 +167,130 @@
         </w:numPr>
       </w:pPr>
       <w:r>
-        <w:t>0 – 2V</w:t>
-      </w:r>
-      <w:r>
-        <w:t>;</w:t>
+        <w:t>A 0</w:t>
+      </w:r>
+      <w:r>
+        <w:t xml:space="preserve"> – </w:t>
+      </w:r>
+      <w:r>
+        <w:t>2V feszültség tartomány a -10</w:t>
+      </w:r>
+      <w:r>
+        <w:t>°C – 40°</w:t>
+      </w:r>
+      <w:r>
+        <w:t xml:space="preserve">C hőmérséklet </w:t>
+      </w:r>
+      <w:r>
+        <w:t>tartományt fedi le.</w:t>
+      </w:r>
+    </w:p>
+    <w:p>
+      <w:pPr>
+        <w:pStyle w:val="Feladat"/>
+        <w:numPr>
+          <w:ilvl w:val="1"/>
+          <w:numId w:val="11"/>
+        </w:numPr>
+      </w:pPr>
+      <w:r>
+        <w:t>feszültség</w:t>
       </w:r>
       <w:r>
         <w:t xml:space="preserve"> </w:t>
       </w:r>
       <w:r>
-        <w:t xml:space="preserve">hőmérséklet = 25*ADC </w:t>
-      </w:r>
-      <w:r>
         <w:t>-</w:t>
       </w:r>
       <w:r>
-        <w:t xml:space="preserve"> 20</w:t>
-      </w:r>
+        <w:t xml:space="preserve"> </w:t>
+      </w:r>
+      <w:r>
+        <w:t xml:space="preserve">hőmérséklet konverzió: </w:t>
+      </w:r>
+      <m:oMath>
+        <m:r>
+          <w:rPr>
+            <w:rFonts w:ascii="Cambria Math" w:hAnsi="Cambria Math"/>
+          </w:rPr>
+          <m:t>T</m:t>
+        </m:r>
+        <m:r>
+          <w:rPr>
+            <w:rFonts w:ascii="Cambria Math" w:hAnsi="Cambria Math"/>
+            <w:position w:val="-6"/>
+          </w:rPr>
+          <m:t>szoba</m:t>
+        </m:r>
+        <m:r>
+          <w:rPr>
+            <w:rFonts w:ascii="Cambria Math" w:hAnsi="Cambria Math"/>
+          </w:rPr>
+          <m:t>=25*U</m:t>
+        </m:r>
+        <m:r>
+          <m:rPr>
+            <m:nor/>
+          </m:rPr>
+          <w:rPr>
+            <w:rFonts w:ascii="Cambria Math" w:hAnsi="Cambria Math"/>
+            <w:position w:val="-6"/>
+          </w:rPr>
+          <m:t>DAC</m:t>
+        </m:r>
+        <m:r>
+          <w:rPr>
+            <w:rFonts w:ascii="Cambria Math" w:hAnsi="Cambria Math"/>
+          </w:rPr>
+          <m:t xml:space="preserve">-10 </m:t>
+        </m:r>
+      </m:oMath>
+    </w:p>
+    <w:p>
+      <w:pPr>
+        <w:pStyle w:val="Feladat"/>
+        <w:numPr>
+          <w:ilvl w:val="1"/>
+          <w:numId w:val="11"/>
+        </w:numPr>
+      </w:pPr>
+      <m:oMath>
+        <m:r>
+          <w:rPr>
+            <w:rFonts w:ascii="Cambria Math" w:hAnsi="Cambria Math"/>
+          </w:rPr>
+          <m:t>U</m:t>
+        </m:r>
+        <m:r>
+          <m:rPr>
+            <m:nor/>
+          </m:rPr>
+          <w:rPr>
+            <w:rFonts w:ascii="Cambria Math" w:hAnsi="Cambria Math"/>
+            <w:position w:val="-6"/>
+          </w:rPr>
+          <m:t>DAC</m:t>
+        </m:r>
+        <m:r>
+          <m:rPr>
+            <m:nor/>
+          </m:rPr>
+          <w:rPr>
+            <w:rFonts w:ascii="Cambria Math" w:hAnsi="Cambria Math"/>
+          </w:rPr>
+          <m:t xml:space="preserve"> = (ADC / 4096) * U</m:t>
+        </m:r>
+        <m:r>
+          <m:rPr>
+            <m:nor/>
+          </m:rPr>
+          <w:rPr>
+            <w:rFonts w:ascii="Cambria Math" w:hAnsi="Cambria Math"/>
+            <w:position w:val="-6"/>
+          </w:rPr>
+          <m:t>ref</m:t>
+        </m:r>
+      </m:oMath>
     </w:p>
     <w:p>
       <w:pPr>
@@ -149,13 +313,17 @@
         </w:numPr>
       </w:pPr>
       <w:r>
-        <w:t>DATA: 8 bites változó 8 drót segítségével, a termosztát hőmérséklete</w:t>
-      </w:r>
-    </w:p>
-    <w:p>
-      <w:pPr>
-        <w:pStyle w:val="Feladat"/>
-      </w:pPr>
+        <w:t>DATA-0 – DATA-7</w:t>
+      </w:r>
+      <w:r>
+        <w:t xml:space="preserve">: </w:t>
+      </w:r>
+      <w:r>
+        <w:t xml:space="preserve">PC-s kijelzéshez használható 8 vezeték; </w:t>
+      </w:r>
+      <w:r>
+        <w:t>a termosztát hőmérséklete.</w:t>
+      </w:r>
     </w:p>
     <w:p>
       <w:pPr>
@@ -169,9 +337,9 @@
         </w:rPr>
         <w:drawing>
           <wp:inline distT="0" distB="0" distL="0" distR="0">
-            <wp:extent cx="4429125" cy="4638675"/>
-            <wp:effectExtent l="19050" t="0" r="9525" b="0"/>
-            <wp:docPr id="2" name="Picture 1" descr="D:\UNI\Szakdolgozat\LabView\House heating\pins_madaq.jpg"/>
+            <wp:extent cx="3487103" cy="3247073"/>
+            <wp:effectExtent l="19050" t="0" r="0" b="0"/>
+            <wp:docPr id="6" name="Picture 3" descr="D:\UNI\Szakdolgozat\LabView\House heating\pins_madaq.jpg"/>
             <wp:cNvGraphicFramePr>
               <a:graphicFrameLocks xmlns:a="http://schemas.openxmlformats.org/drawingml/2006/main" noChangeAspect="1"/>
             </wp:cNvGraphicFramePr>
@@ -179,7 +347,7 @@
               <a:graphicData uri="http://schemas.openxmlformats.org/drawingml/2006/picture">
                 <pic:pic xmlns:pic="http://schemas.openxmlformats.org/drawingml/2006/picture">
                   <pic:nvPicPr>
-                    <pic:cNvPr id="0" name="Picture 1" descr="D:\UNI\Szakdolgozat\LabView\House heating\pins_madaq.jpg"/>
+                    <pic:cNvPr id="0" name="Picture 3" descr="D:\UNI\Szakdolgozat\LabView\House heating\pins_madaq.jpg"/>
                     <pic:cNvPicPr>
                       <a:picLocks noChangeAspect="1" noChangeArrowheads="1"/>
                     </pic:cNvPicPr>
@@ -194,7 +362,7 @@
                   <pic:spPr bwMode="auto">
                     <a:xfrm>
                       <a:off x="0" y="0"/>
-                      <a:ext cx="4429125" cy="4638675"/>
+                      <a:ext cx="3487103" cy="3247073"/>
                     </a:xfrm>
                     <a:prstGeom prst="rect">
                       <a:avLst/>
@@ -235,12 +403,1037 @@
     </w:p>
     <w:p>
       <w:pPr>
-        <w:pStyle w:val="Cmsor1"/>
-      </w:pPr>
-      <w:bookmarkStart w:id="0" w:name="_GoBack"/>
-      <w:bookmarkEnd w:id="0"/>
-      <w:r>
-        <w:lastRenderedPageBreak/>
+        <w:pStyle w:val="Feladat"/>
+      </w:pPr>
+    </w:p>
+    <w:p>
+      <w:pPr>
+        <w:pStyle w:val="Feladat"/>
+        <w:jc w:val="center"/>
+      </w:pPr>
+      <w:r>
+        <w:rPr>
+          <w:noProof/>
+          <w:lang w:eastAsia="hu-HU"/>
+        </w:rPr>
+        <w:drawing>
+          <wp:inline distT="0" distB="0" distL="0" distR="0">
+            <wp:extent cx="4278429" cy="6266047"/>
+            <wp:effectExtent l="19050" t="0" r="7821" b="0"/>
+            <wp:docPr id="4" name="Picture 2" descr="D:\UNI\Szakdolgozat\LabView\House heating\pins_stick.jpg"/>
+            <wp:cNvGraphicFramePr>
+              <a:graphicFrameLocks xmlns:a="http://schemas.openxmlformats.org/drawingml/2006/main" noChangeAspect="1"/>
+            </wp:cNvGraphicFramePr>
+            <a:graphic xmlns:a="http://schemas.openxmlformats.org/drawingml/2006/main">
+              <a:graphicData uri="http://schemas.openxmlformats.org/drawingml/2006/picture">
+                <pic:pic xmlns:pic="http://schemas.openxmlformats.org/drawingml/2006/picture">
+                  <pic:nvPicPr>
+                    <pic:cNvPr id="0" name="Picture 2" descr="D:\UNI\Szakdolgozat\LabView\House heating\pins_stick.jpg"/>
+                    <pic:cNvPicPr>
+                      <a:picLocks noChangeAspect="1" noChangeArrowheads="1"/>
+                    </pic:cNvPicPr>
+                  </pic:nvPicPr>
+                  <pic:blipFill>
+                    <a:blip r:embed="rId6"/>
+                    <a:srcRect/>
+                    <a:stretch>
+                      <a:fillRect/>
+                    </a:stretch>
+                  </pic:blipFill>
+                  <pic:spPr bwMode="auto">
+                    <a:xfrm>
+                      <a:off x="0" y="0"/>
+                      <a:ext cx="4278429" cy="6266047"/>
+                    </a:xfrm>
+                    <a:prstGeom prst="rect">
+                      <a:avLst/>
+                    </a:prstGeom>
+                    <a:noFill/>
+                    <a:ln w="9525">
+                      <a:noFill/>
+                      <a:miter lim="800000"/>
+                      <a:headEnd/>
+                      <a:tailEnd/>
+                    </a:ln>
+                  </pic:spPr>
+                </pic:pic>
+              </a:graphicData>
+            </a:graphic>
+          </wp:inline>
+        </w:drawing>
+      </w:r>
+    </w:p>
+    <w:p>
+      <w:pPr>
+        <w:pStyle w:val="Feladat"/>
+        <w:numPr>
+          <w:ilvl w:val="0"/>
+          <w:numId w:val="10"/>
+        </w:numPr>
+        <w:jc w:val="center"/>
+      </w:pPr>
+      <w:r>
+        <w:t>ábra. Az F410 modul lényeges portjai</w:t>
+      </w:r>
+    </w:p>
+    <w:p>
+      <w:pPr>
+        <w:pStyle w:val="Feladat"/>
+        <w:ind w:left="720"/>
+      </w:pPr>
+    </w:p>
+    <w:p>
+      <w:pPr>
+        <w:pStyle w:val="Feladat"/>
+        <w:ind w:left="720"/>
+      </w:pPr>
+      <w:r>
+        <w:rPr>
+          <w:noProof/>
+          <w:lang w:eastAsia="hu-HU"/>
+        </w:rPr>
+        <w:drawing>
+          <wp:inline distT="0" distB="0" distL="0" distR="0">
+            <wp:extent cx="4338000" cy="1431000"/>
+            <wp:effectExtent l="19050" t="0" r="5400" b="0"/>
+            <wp:docPr id="7" name="Picture 4" descr="C:\Users\NB\Desktop\madaq-kit.png"/>
+            <wp:cNvGraphicFramePr>
+              <a:graphicFrameLocks xmlns:a="http://schemas.openxmlformats.org/drawingml/2006/main" noChangeAspect="1"/>
+            </wp:cNvGraphicFramePr>
+            <a:graphic xmlns:a="http://schemas.openxmlformats.org/drawingml/2006/main">
+              <a:graphicData uri="http://schemas.openxmlformats.org/drawingml/2006/picture">
+                <pic:pic xmlns:pic="http://schemas.openxmlformats.org/drawingml/2006/picture">
+                  <pic:nvPicPr>
+                    <pic:cNvPr id="0" name="Picture 4" descr="C:\Users\NB\Desktop\madaq-kit.png"/>
+                    <pic:cNvPicPr>
+                      <a:picLocks noChangeAspect="1" noChangeArrowheads="1"/>
+                    </pic:cNvPicPr>
+                  </pic:nvPicPr>
+                  <pic:blipFill>
+                    <a:blip r:embed="rId7"/>
+                    <a:srcRect/>
+                    <a:stretch>
+                      <a:fillRect/>
+                    </a:stretch>
+                  </pic:blipFill>
+                  <pic:spPr bwMode="auto">
+                    <a:xfrm>
+                      <a:off x="0" y="0"/>
+                      <a:ext cx="4338000" cy="1431000"/>
+                    </a:xfrm>
+                    <a:prstGeom prst="rect">
+                      <a:avLst/>
+                    </a:prstGeom>
+                    <a:noFill/>
+                    <a:ln w="9525">
+                      <a:noFill/>
+                      <a:miter lim="800000"/>
+                      <a:headEnd/>
+                      <a:tailEnd/>
+                    </a:ln>
+                  </pic:spPr>
+                </pic:pic>
+              </a:graphicData>
+            </a:graphic>
+          </wp:inline>
+        </w:drawing>
+      </w:r>
+    </w:p>
+    <w:p>
+      <w:pPr>
+        <w:pStyle w:val="Feladat"/>
+        <w:numPr>
+          <w:ilvl w:val="0"/>
+          <w:numId w:val="10"/>
+        </w:numPr>
+        <w:jc w:val="center"/>
+      </w:pPr>
+      <w:r>
+        <w:t xml:space="preserve">ábra. </w:t>
+      </w:r>
+      <w:r>
+        <w:t>Használt e</w:t>
+      </w:r>
+      <w:r>
+        <w:t>szközök és összekötésük</w:t>
+      </w:r>
+    </w:p>
+    <w:tbl>
+      <w:tblPr>
+        <w:tblStyle w:val="TableGrid"/>
+        <w:tblW w:w="3510" w:type="dxa"/>
+        <w:jc w:val="center"/>
+        <w:tblLook w:val="04A0"/>
+      </w:tblPr>
+      <w:tblGrid>
+        <w:gridCol w:w="960"/>
+        <w:gridCol w:w="2550"/>
+      </w:tblGrid>
+      <w:tr>
+        <w:trPr>
+          <w:trHeight w:val="300"/>
+          <w:jc w:val="center"/>
+        </w:trPr>
+        <w:tc>
+          <w:tcPr>
+            <w:tcW w:w="960" w:type="dxa"/>
+            <w:noWrap/>
+            <w:hideMark/>
+          </w:tcPr>
+          <w:p>
+            <w:pPr>
+              <w:spacing w:before="0" w:after="0" w:line="240" w:lineRule="auto"/>
+              <w:jc w:val="left"/>
+              <w:rPr>
+                <w:rFonts w:ascii="Calibri" w:hAnsi="Calibri" w:cs="Calibri"/>
+                <w:color w:val="000000"/>
+                <w:sz w:val="22"/>
+                <w:szCs w:val="22"/>
+                <w:lang w:eastAsia="hu-HU"/>
+              </w:rPr>
+            </w:pPr>
+            <w:r>
+              <w:rPr>
+                <w:rFonts w:ascii="Calibri" w:hAnsi="Calibri" w:cs="Calibri"/>
+                <w:color w:val="000000"/>
+                <w:sz w:val="22"/>
+                <w:szCs w:val="22"/>
+                <w:lang w:eastAsia="hu-HU"/>
+              </w:rPr>
+              <w:lastRenderedPageBreak/>
+              <w:t>KIT</w:t>
+            </w:r>
+          </w:p>
+        </w:tc>
+        <w:tc>
+          <w:tcPr>
+            <w:tcW w:w="2550" w:type="dxa"/>
+            <w:noWrap/>
+            <w:hideMark/>
+          </w:tcPr>
+          <w:p>
+            <w:pPr>
+              <w:spacing w:before="0" w:after="0" w:line="240" w:lineRule="auto"/>
+              <w:jc w:val="left"/>
+              <w:rPr>
+                <w:rFonts w:ascii="Calibri" w:hAnsi="Calibri" w:cs="Calibri"/>
+                <w:color w:val="000000"/>
+                <w:sz w:val="22"/>
+                <w:szCs w:val="22"/>
+                <w:lang w:eastAsia="hu-HU"/>
+              </w:rPr>
+            </w:pPr>
+            <w:r>
+              <w:rPr>
+                <w:rFonts w:ascii="Calibri" w:hAnsi="Calibri" w:cs="Calibri"/>
+                <w:color w:val="000000"/>
+                <w:sz w:val="22"/>
+                <w:szCs w:val="22"/>
+                <w:lang w:eastAsia="hu-HU"/>
+              </w:rPr>
+              <w:t>MADAQ  / F410 MODUL</w:t>
+            </w:r>
+          </w:p>
+        </w:tc>
+      </w:tr>
+      <w:tr>
+        <w:trPr>
+          <w:trHeight w:val="300"/>
+          <w:jc w:val="center"/>
+        </w:trPr>
+        <w:tc>
+          <w:tcPr>
+            <w:tcW w:w="960" w:type="dxa"/>
+            <w:noWrap/>
+            <w:hideMark/>
+          </w:tcPr>
+          <w:p>
+            <w:pPr>
+              <w:spacing w:before="0" w:after="0" w:line="240" w:lineRule="auto"/>
+              <w:jc w:val="left"/>
+              <w:rPr>
+                <w:rFonts w:ascii="Calibri" w:hAnsi="Calibri" w:cs="Calibri"/>
+                <w:color w:val="000000"/>
+                <w:sz w:val="22"/>
+                <w:szCs w:val="22"/>
+                <w:lang w:eastAsia="hu-HU"/>
+              </w:rPr>
+            </w:pPr>
+            <w:r>
+              <w:rPr>
+                <w:rFonts w:ascii="Calibri" w:hAnsi="Calibri" w:cs="Calibri"/>
+                <w:color w:val="000000"/>
+                <w:sz w:val="22"/>
+                <w:szCs w:val="22"/>
+                <w:lang w:eastAsia="hu-HU"/>
+              </w:rPr>
+              <w:t>P0_0</w:t>
+            </w:r>
+          </w:p>
+        </w:tc>
+        <w:tc>
+          <w:tcPr>
+            <w:tcW w:w="2550" w:type="dxa"/>
+            <w:noWrap/>
+            <w:hideMark/>
+          </w:tcPr>
+          <w:p>
+            <w:pPr>
+              <w:spacing w:before="0" w:after="0" w:line="240" w:lineRule="auto"/>
+              <w:jc w:val="left"/>
+              <w:rPr>
+                <w:rFonts w:ascii="Calibri" w:hAnsi="Calibri" w:cs="Calibri"/>
+                <w:color w:val="000000"/>
+                <w:sz w:val="22"/>
+                <w:szCs w:val="22"/>
+                <w:lang w:eastAsia="hu-HU"/>
+              </w:rPr>
+            </w:pPr>
+            <w:r>
+              <w:rPr>
+                <w:rFonts w:ascii="Calibri" w:hAnsi="Calibri" w:cs="Calibri"/>
+                <w:color w:val="000000"/>
+                <w:sz w:val="22"/>
+                <w:szCs w:val="22"/>
+                <w:lang w:eastAsia="hu-HU"/>
+              </w:rPr>
+              <w:t>DATA-0</w:t>
+            </w:r>
+            <w:r>
+              <w:rPr>
+                <w:rFonts w:ascii="Calibri" w:hAnsi="Calibri" w:cs="Calibri"/>
+                <w:color w:val="000000"/>
+                <w:sz w:val="22"/>
+                <w:szCs w:val="22"/>
+                <w:lang w:eastAsia="hu-HU"/>
+              </w:rPr>
+              <w:t xml:space="preserve"> (LSB)</w:t>
+            </w:r>
+          </w:p>
+        </w:tc>
+      </w:tr>
+      <w:tr>
+        <w:trPr>
+          <w:trHeight w:val="300"/>
+          <w:jc w:val="center"/>
+        </w:trPr>
+        <w:tc>
+          <w:tcPr>
+            <w:tcW w:w="960" w:type="dxa"/>
+            <w:noWrap/>
+            <w:hideMark/>
+          </w:tcPr>
+          <w:p>
+            <w:pPr>
+              <w:spacing w:before="0" w:after="0" w:line="240" w:lineRule="auto"/>
+              <w:jc w:val="left"/>
+              <w:rPr>
+                <w:rFonts w:ascii="Calibri" w:hAnsi="Calibri" w:cs="Calibri"/>
+                <w:color w:val="000000"/>
+                <w:sz w:val="22"/>
+                <w:szCs w:val="22"/>
+                <w:lang w:eastAsia="hu-HU"/>
+              </w:rPr>
+            </w:pPr>
+            <w:r>
+              <w:rPr>
+                <w:rFonts w:ascii="Calibri" w:hAnsi="Calibri" w:cs="Calibri"/>
+                <w:color w:val="000000"/>
+                <w:sz w:val="22"/>
+                <w:szCs w:val="22"/>
+                <w:lang w:eastAsia="hu-HU"/>
+              </w:rPr>
+              <w:t>P0_1</w:t>
+            </w:r>
+          </w:p>
+        </w:tc>
+        <w:tc>
+          <w:tcPr>
+            <w:tcW w:w="2550" w:type="dxa"/>
+            <w:noWrap/>
+            <w:hideMark/>
+          </w:tcPr>
+          <w:p>
+            <w:pPr>
+              <w:spacing w:before="0" w:after="0" w:line="240" w:lineRule="auto"/>
+              <w:jc w:val="left"/>
+              <w:rPr>
+                <w:rFonts w:ascii="Calibri" w:hAnsi="Calibri" w:cs="Calibri"/>
+                <w:color w:val="000000"/>
+                <w:sz w:val="22"/>
+                <w:szCs w:val="22"/>
+                <w:lang w:eastAsia="hu-HU"/>
+              </w:rPr>
+            </w:pPr>
+            <w:r>
+              <w:rPr>
+                <w:rFonts w:ascii="Calibri" w:hAnsi="Calibri" w:cs="Calibri"/>
+                <w:color w:val="000000"/>
+                <w:sz w:val="22"/>
+                <w:szCs w:val="22"/>
+                <w:lang w:eastAsia="hu-HU"/>
+              </w:rPr>
+              <w:t>DATA-1</w:t>
+            </w:r>
+          </w:p>
+        </w:tc>
+      </w:tr>
+      <w:tr>
+        <w:trPr>
+          <w:trHeight w:val="300"/>
+          <w:jc w:val="center"/>
+        </w:trPr>
+        <w:tc>
+          <w:tcPr>
+            <w:tcW w:w="960" w:type="dxa"/>
+            <w:noWrap/>
+            <w:hideMark/>
+          </w:tcPr>
+          <w:p>
+            <w:pPr>
+              <w:spacing w:before="0" w:after="0" w:line="240" w:lineRule="auto"/>
+              <w:jc w:val="left"/>
+              <w:rPr>
+                <w:rFonts w:ascii="Calibri" w:hAnsi="Calibri" w:cs="Calibri"/>
+                <w:color w:val="000000"/>
+                <w:sz w:val="22"/>
+                <w:szCs w:val="22"/>
+                <w:lang w:eastAsia="hu-HU"/>
+              </w:rPr>
+            </w:pPr>
+            <w:r>
+              <w:rPr>
+                <w:rFonts w:ascii="Calibri" w:hAnsi="Calibri" w:cs="Calibri"/>
+                <w:color w:val="000000"/>
+                <w:sz w:val="22"/>
+                <w:szCs w:val="22"/>
+                <w:lang w:eastAsia="hu-HU"/>
+              </w:rPr>
+              <w:t>P0_2</w:t>
+            </w:r>
+          </w:p>
+        </w:tc>
+        <w:tc>
+          <w:tcPr>
+            <w:tcW w:w="2550" w:type="dxa"/>
+            <w:noWrap/>
+            <w:hideMark/>
+          </w:tcPr>
+          <w:p>
+            <w:pPr>
+              <w:spacing w:before="0" w:after="0" w:line="240" w:lineRule="auto"/>
+              <w:jc w:val="left"/>
+              <w:rPr>
+                <w:rFonts w:ascii="Calibri" w:hAnsi="Calibri" w:cs="Calibri"/>
+                <w:color w:val="000000"/>
+                <w:sz w:val="22"/>
+                <w:szCs w:val="22"/>
+                <w:lang w:eastAsia="hu-HU"/>
+              </w:rPr>
+            </w:pPr>
+            <w:r>
+              <w:rPr>
+                <w:rFonts w:ascii="Calibri" w:hAnsi="Calibri" w:cs="Calibri"/>
+                <w:color w:val="000000"/>
+                <w:sz w:val="22"/>
+                <w:szCs w:val="22"/>
+                <w:lang w:eastAsia="hu-HU"/>
+              </w:rPr>
+              <w:t>DATA-2</w:t>
+            </w:r>
+          </w:p>
+        </w:tc>
+      </w:tr>
+      <w:tr>
+        <w:trPr>
+          <w:trHeight w:val="300"/>
+          <w:jc w:val="center"/>
+        </w:trPr>
+        <w:tc>
+          <w:tcPr>
+            <w:tcW w:w="960" w:type="dxa"/>
+            <w:noWrap/>
+            <w:hideMark/>
+          </w:tcPr>
+          <w:p>
+            <w:pPr>
+              <w:spacing w:before="0" w:after="0" w:line="240" w:lineRule="auto"/>
+              <w:jc w:val="left"/>
+              <w:rPr>
+                <w:rFonts w:ascii="Calibri" w:hAnsi="Calibri" w:cs="Calibri"/>
+                <w:color w:val="000000"/>
+                <w:sz w:val="22"/>
+                <w:szCs w:val="22"/>
+                <w:lang w:eastAsia="hu-HU"/>
+              </w:rPr>
+            </w:pPr>
+            <w:r>
+              <w:rPr>
+                <w:rFonts w:ascii="Calibri" w:hAnsi="Calibri" w:cs="Calibri"/>
+                <w:color w:val="000000"/>
+                <w:sz w:val="22"/>
+                <w:szCs w:val="22"/>
+                <w:lang w:eastAsia="hu-HU"/>
+              </w:rPr>
+              <w:t>P0_3</w:t>
+            </w:r>
+          </w:p>
+        </w:tc>
+        <w:tc>
+          <w:tcPr>
+            <w:tcW w:w="2550" w:type="dxa"/>
+            <w:noWrap/>
+            <w:hideMark/>
+          </w:tcPr>
+          <w:p>
+            <w:pPr>
+              <w:spacing w:before="0" w:after="0" w:line="240" w:lineRule="auto"/>
+              <w:jc w:val="left"/>
+              <w:rPr>
+                <w:rFonts w:ascii="Calibri" w:hAnsi="Calibri" w:cs="Calibri"/>
+                <w:color w:val="000000"/>
+                <w:sz w:val="22"/>
+                <w:szCs w:val="22"/>
+                <w:lang w:eastAsia="hu-HU"/>
+              </w:rPr>
+            </w:pPr>
+            <w:r>
+              <w:rPr>
+                <w:rFonts w:ascii="Calibri" w:hAnsi="Calibri" w:cs="Calibri"/>
+                <w:color w:val="000000"/>
+                <w:sz w:val="22"/>
+                <w:szCs w:val="22"/>
+                <w:lang w:eastAsia="hu-HU"/>
+              </w:rPr>
+              <w:t>DATA-3</w:t>
+            </w:r>
+          </w:p>
+        </w:tc>
+      </w:tr>
+      <w:tr>
+        <w:trPr>
+          <w:trHeight w:val="300"/>
+          <w:jc w:val="center"/>
+        </w:trPr>
+        <w:tc>
+          <w:tcPr>
+            <w:tcW w:w="960" w:type="dxa"/>
+            <w:noWrap/>
+            <w:hideMark/>
+          </w:tcPr>
+          <w:p>
+            <w:pPr>
+              <w:spacing w:before="0" w:after="0" w:line="240" w:lineRule="auto"/>
+              <w:jc w:val="left"/>
+              <w:rPr>
+                <w:rFonts w:ascii="Calibri" w:hAnsi="Calibri" w:cs="Calibri"/>
+                <w:color w:val="000000"/>
+                <w:sz w:val="22"/>
+                <w:szCs w:val="22"/>
+                <w:lang w:eastAsia="hu-HU"/>
+              </w:rPr>
+            </w:pPr>
+            <w:r>
+              <w:rPr>
+                <w:rFonts w:ascii="Calibri" w:hAnsi="Calibri" w:cs="Calibri"/>
+                <w:color w:val="000000"/>
+                <w:sz w:val="22"/>
+                <w:szCs w:val="22"/>
+                <w:lang w:eastAsia="hu-HU"/>
+              </w:rPr>
+              <w:t>P0_4</w:t>
+            </w:r>
+          </w:p>
+        </w:tc>
+        <w:tc>
+          <w:tcPr>
+            <w:tcW w:w="2550" w:type="dxa"/>
+            <w:noWrap/>
+            <w:hideMark/>
+          </w:tcPr>
+          <w:p>
+            <w:pPr>
+              <w:spacing w:before="0" w:after="0" w:line="240" w:lineRule="auto"/>
+              <w:jc w:val="left"/>
+              <w:rPr>
+                <w:rFonts w:ascii="Calibri" w:hAnsi="Calibri" w:cs="Calibri"/>
+                <w:color w:val="000000"/>
+                <w:sz w:val="22"/>
+                <w:szCs w:val="22"/>
+                <w:lang w:eastAsia="hu-HU"/>
+              </w:rPr>
+            </w:pPr>
+            <w:r>
+              <w:rPr>
+                <w:rFonts w:ascii="Calibri" w:hAnsi="Calibri" w:cs="Calibri"/>
+                <w:color w:val="000000"/>
+                <w:sz w:val="22"/>
+                <w:szCs w:val="22"/>
+                <w:lang w:eastAsia="hu-HU"/>
+              </w:rPr>
+              <w:t>DATA-4</w:t>
+            </w:r>
+          </w:p>
+        </w:tc>
+      </w:tr>
+      <w:tr>
+        <w:trPr>
+          <w:trHeight w:val="300"/>
+          <w:jc w:val="center"/>
+        </w:trPr>
+        <w:tc>
+          <w:tcPr>
+            <w:tcW w:w="960" w:type="dxa"/>
+            <w:noWrap/>
+            <w:hideMark/>
+          </w:tcPr>
+          <w:p>
+            <w:pPr>
+              <w:spacing w:before="0" w:after="0" w:line="240" w:lineRule="auto"/>
+              <w:jc w:val="left"/>
+              <w:rPr>
+                <w:rFonts w:ascii="Calibri" w:hAnsi="Calibri" w:cs="Calibri"/>
+                <w:color w:val="000000"/>
+                <w:sz w:val="22"/>
+                <w:szCs w:val="22"/>
+                <w:lang w:eastAsia="hu-HU"/>
+              </w:rPr>
+            </w:pPr>
+            <w:r>
+              <w:rPr>
+                <w:rFonts w:ascii="Calibri" w:hAnsi="Calibri" w:cs="Calibri"/>
+                <w:color w:val="000000"/>
+                <w:sz w:val="22"/>
+                <w:szCs w:val="22"/>
+                <w:lang w:eastAsia="hu-HU"/>
+              </w:rPr>
+              <w:t>P0_5</w:t>
+            </w:r>
+          </w:p>
+        </w:tc>
+        <w:tc>
+          <w:tcPr>
+            <w:tcW w:w="2550" w:type="dxa"/>
+            <w:noWrap/>
+            <w:hideMark/>
+          </w:tcPr>
+          <w:p>
+            <w:pPr>
+              <w:spacing w:before="0" w:after="0" w:line="240" w:lineRule="auto"/>
+              <w:jc w:val="left"/>
+              <w:rPr>
+                <w:rFonts w:ascii="Calibri" w:hAnsi="Calibri" w:cs="Calibri"/>
+                <w:color w:val="000000"/>
+                <w:sz w:val="22"/>
+                <w:szCs w:val="22"/>
+                <w:lang w:eastAsia="hu-HU"/>
+              </w:rPr>
+            </w:pPr>
+            <w:r>
+              <w:rPr>
+                <w:rFonts w:ascii="Calibri" w:hAnsi="Calibri" w:cs="Calibri"/>
+                <w:color w:val="000000"/>
+                <w:sz w:val="22"/>
+                <w:szCs w:val="22"/>
+                <w:lang w:eastAsia="hu-HU"/>
+              </w:rPr>
+              <w:t>DATA-5</w:t>
+            </w:r>
+          </w:p>
+        </w:tc>
+      </w:tr>
+      <w:tr>
+        <w:trPr>
+          <w:trHeight w:val="300"/>
+          <w:jc w:val="center"/>
+        </w:trPr>
+        <w:tc>
+          <w:tcPr>
+            <w:tcW w:w="960" w:type="dxa"/>
+            <w:noWrap/>
+            <w:hideMark/>
+          </w:tcPr>
+          <w:p>
+            <w:pPr>
+              <w:spacing w:before="0" w:after="0" w:line="240" w:lineRule="auto"/>
+              <w:jc w:val="left"/>
+              <w:rPr>
+                <w:rFonts w:ascii="Calibri" w:hAnsi="Calibri" w:cs="Calibri"/>
+                <w:color w:val="000000"/>
+                <w:sz w:val="22"/>
+                <w:szCs w:val="22"/>
+                <w:lang w:eastAsia="hu-HU"/>
+              </w:rPr>
+            </w:pPr>
+            <w:r>
+              <w:rPr>
+                <w:rFonts w:ascii="Calibri" w:hAnsi="Calibri" w:cs="Calibri"/>
+                <w:color w:val="000000"/>
+                <w:sz w:val="22"/>
+                <w:szCs w:val="22"/>
+                <w:lang w:eastAsia="hu-HU"/>
+              </w:rPr>
+              <w:t>P0_6</w:t>
+            </w:r>
+          </w:p>
+        </w:tc>
+        <w:tc>
+          <w:tcPr>
+            <w:tcW w:w="2550" w:type="dxa"/>
+            <w:noWrap/>
+            <w:hideMark/>
+          </w:tcPr>
+          <w:p>
+            <w:pPr>
+              <w:spacing w:before="0" w:after="0" w:line="240" w:lineRule="auto"/>
+              <w:jc w:val="left"/>
+              <w:rPr>
+                <w:rFonts w:ascii="Calibri" w:hAnsi="Calibri" w:cs="Calibri"/>
+                <w:color w:val="000000"/>
+                <w:sz w:val="22"/>
+                <w:szCs w:val="22"/>
+                <w:lang w:eastAsia="hu-HU"/>
+              </w:rPr>
+            </w:pPr>
+            <w:r>
+              <w:rPr>
+                <w:rFonts w:ascii="Calibri" w:hAnsi="Calibri" w:cs="Calibri"/>
+                <w:color w:val="000000"/>
+                <w:sz w:val="22"/>
+                <w:szCs w:val="22"/>
+                <w:lang w:eastAsia="hu-HU"/>
+              </w:rPr>
+              <w:t>DATA-6</w:t>
+            </w:r>
+          </w:p>
+        </w:tc>
+      </w:tr>
+      <w:tr>
+        <w:trPr>
+          <w:trHeight w:val="300"/>
+          <w:jc w:val="center"/>
+        </w:trPr>
+        <w:tc>
+          <w:tcPr>
+            <w:tcW w:w="960" w:type="dxa"/>
+            <w:noWrap/>
+            <w:hideMark/>
+          </w:tcPr>
+          <w:p>
+            <w:pPr>
+              <w:spacing w:before="0" w:after="0" w:line="240" w:lineRule="auto"/>
+              <w:jc w:val="left"/>
+              <w:rPr>
+                <w:rFonts w:ascii="Calibri" w:hAnsi="Calibri" w:cs="Calibri"/>
+                <w:color w:val="000000"/>
+                <w:sz w:val="22"/>
+                <w:szCs w:val="22"/>
+                <w:lang w:eastAsia="hu-HU"/>
+              </w:rPr>
+            </w:pPr>
+            <w:r>
+              <w:rPr>
+                <w:rFonts w:ascii="Calibri" w:hAnsi="Calibri" w:cs="Calibri"/>
+                <w:color w:val="000000"/>
+                <w:sz w:val="22"/>
+                <w:szCs w:val="22"/>
+                <w:lang w:eastAsia="hu-HU"/>
+              </w:rPr>
+              <w:t>P0_7</w:t>
+            </w:r>
+          </w:p>
+        </w:tc>
+        <w:tc>
+          <w:tcPr>
+            <w:tcW w:w="2550" w:type="dxa"/>
+            <w:noWrap/>
+            <w:hideMark/>
+          </w:tcPr>
+          <w:p>
+            <w:pPr>
+              <w:spacing w:before="0" w:after="0" w:line="240" w:lineRule="auto"/>
+              <w:jc w:val="left"/>
+              <w:rPr>
+                <w:rFonts w:ascii="Calibri" w:hAnsi="Calibri" w:cs="Calibri"/>
+                <w:color w:val="000000"/>
+                <w:sz w:val="22"/>
+                <w:szCs w:val="22"/>
+                <w:lang w:eastAsia="hu-HU"/>
+              </w:rPr>
+            </w:pPr>
+            <w:r>
+              <w:rPr>
+                <w:rFonts w:ascii="Calibri" w:hAnsi="Calibri" w:cs="Calibri"/>
+                <w:color w:val="000000"/>
+                <w:sz w:val="22"/>
+                <w:szCs w:val="22"/>
+                <w:lang w:eastAsia="hu-HU"/>
+              </w:rPr>
+              <w:t>DATA-7</w:t>
+            </w:r>
+            <w:r>
+              <w:rPr>
+                <w:rFonts w:ascii="Calibri" w:hAnsi="Calibri" w:cs="Calibri"/>
+                <w:color w:val="000000"/>
+                <w:sz w:val="22"/>
+                <w:szCs w:val="22"/>
+                <w:lang w:eastAsia="hu-HU"/>
+              </w:rPr>
+              <w:t xml:space="preserve"> (MSB)</w:t>
+            </w:r>
+          </w:p>
+        </w:tc>
+      </w:tr>
+      <w:tr>
+        <w:trPr>
+          <w:trHeight w:val="300"/>
+          <w:jc w:val="center"/>
+        </w:trPr>
+        <w:tc>
+          <w:tcPr>
+            <w:tcW w:w="960" w:type="dxa"/>
+            <w:shd w:val="clear" w:color="auto" w:fill="FDE9D9" w:themeFill="accent6" w:themeFillTint="33"/>
+            <w:noWrap/>
+            <w:hideMark/>
+          </w:tcPr>
+          <w:p>
+            <w:pPr>
+              <w:spacing w:before="0" w:after="0" w:line="240" w:lineRule="auto"/>
+              <w:jc w:val="left"/>
+              <w:rPr>
+                <w:rFonts w:ascii="Calibri" w:hAnsi="Calibri" w:cs="Calibri"/>
+                <w:color w:val="000000"/>
+                <w:sz w:val="22"/>
+                <w:szCs w:val="22"/>
+                <w:lang w:eastAsia="hu-HU"/>
+              </w:rPr>
+            </w:pPr>
+            <w:r>
+              <w:rPr>
+                <w:rFonts w:ascii="Calibri" w:hAnsi="Calibri" w:cs="Calibri"/>
+                <w:color w:val="000000"/>
+                <w:sz w:val="22"/>
+                <w:szCs w:val="22"/>
+                <w:lang w:eastAsia="hu-HU"/>
+              </w:rPr>
+              <w:t>P2_0</w:t>
+            </w:r>
+          </w:p>
+        </w:tc>
+        <w:tc>
+          <w:tcPr>
+            <w:tcW w:w="2550" w:type="dxa"/>
+            <w:shd w:val="clear" w:color="auto" w:fill="FDE9D9" w:themeFill="accent6" w:themeFillTint="33"/>
+            <w:noWrap/>
+            <w:hideMark/>
+          </w:tcPr>
+          <w:p>
+            <w:pPr>
+              <w:spacing w:before="0" w:after="0" w:line="240" w:lineRule="auto"/>
+              <w:jc w:val="left"/>
+              <w:rPr>
+                <w:rFonts w:ascii="Calibri" w:hAnsi="Calibri" w:cs="Calibri"/>
+                <w:color w:val="000000"/>
+                <w:sz w:val="22"/>
+                <w:szCs w:val="22"/>
+                <w:lang w:eastAsia="hu-HU"/>
+              </w:rPr>
+            </w:pPr>
+            <w:r>
+              <w:rPr>
+                <w:rFonts w:ascii="Calibri" w:hAnsi="Calibri" w:cs="Calibri"/>
+                <w:color w:val="000000"/>
+                <w:sz w:val="22"/>
+                <w:szCs w:val="22"/>
+                <w:lang w:eastAsia="hu-HU"/>
+              </w:rPr>
+              <w:t>HEATER ON/OFF</w:t>
+            </w:r>
+          </w:p>
+        </w:tc>
+      </w:tr>
+      <w:tr>
+        <w:trPr>
+          <w:trHeight w:val="300"/>
+          <w:jc w:val="center"/>
+        </w:trPr>
+        <w:tc>
+          <w:tcPr>
+            <w:tcW w:w="960" w:type="dxa"/>
+            <w:shd w:val="clear" w:color="auto" w:fill="F2DBDB" w:themeFill="accent2" w:themeFillTint="33"/>
+            <w:noWrap/>
+            <w:hideMark/>
+          </w:tcPr>
+          <w:p>
+            <w:pPr>
+              <w:spacing w:before="0" w:after="0" w:line="240" w:lineRule="auto"/>
+              <w:jc w:val="left"/>
+              <w:rPr>
+                <w:rFonts w:ascii="Calibri" w:hAnsi="Calibri" w:cs="Calibri"/>
+                <w:color w:val="000000"/>
+                <w:sz w:val="22"/>
+                <w:szCs w:val="22"/>
+                <w:lang w:eastAsia="hu-HU"/>
+              </w:rPr>
+            </w:pPr>
+            <w:r>
+              <w:rPr>
+                <w:rFonts w:ascii="Calibri" w:hAnsi="Calibri" w:cs="Calibri"/>
+                <w:color w:val="000000"/>
+                <w:sz w:val="22"/>
+                <w:szCs w:val="22"/>
+                <w:lang w:eastAsia="hu-HU"/>
+              </w:rPr>
+              <w:t>P2_4</w:t>
+            </w:r>
+          </w:p>
+        </w:tc>
+        <w:tc>
+          <w:tcPr>
+            <w:tcW w:w="2550" w:type="dxa"/>
+            <w:shd w:val="clear" w:color="auto" w:fill="F2DBDB" w:themeFill="accent2" w:themeFillTint="33"/>
+            <w:noWrap/>
+            <w:hideMark/>
+          </w:tcPr>
+          <w:p>
+            <w:pPr>
+              <w:spacing w:before="0" w:after="0" w:line="240" w:lineRule="auto"/>
+              <w:jc w:val="left"/>
+              <w:rPr>
+                <w:rFonts w:ascii="Calibri" w:hAnsi="Calibri" w:cs="Calibri"/>
+                <w:color w:val="000000"/>
+                <w:sz w:val="22"/>
+                <w:szCs w:val="22"/>
+                <w:lang w:eastAsia="hu-HU"/>
+              </w:rPr>
+            </w:pPr>
+            <w:r>
+              <w:rPr>
+                <w:rFonts w:ascii="Calibri" w:hAnsi="Calibri" w:cs="Calibri"/>
+                <w:color w:val="000000"/>
+                <w:sz w:val="22"/>
+                <w:szCs w:val="22"/>
+                <w:lang w:eastAsia="hu-HU"/>
+              </w:rPr>
+              <w:t>TEMPERATURE</w:t>
+            </w:r>
+          </w:p>
+        </w:tc>
+      </w:tr>
+      <w:tr>
+        <w:trPr>
+          <w:trHeight w:val="300"/>
+          <w:jc w:val="center"/>
+        </w:trPr>
+        <w:tc>
+          <w:tcPr>
+            <w:tcW w:w="960" w:type="dxa"/>
+            <w:shd w:val="clear" w:color="auto" w:fill="D9D9D9" w:themeFill="background1" w:themeFillShade="D9"/>
+            <w:noWrap/>
+            <w:hideMark/>
+          </w:tcPr>
+          <w:p>
+            <w:pPr>
+              <w:spacing w:before="0" w:after="0" w:line="240" w:lineRule="auto"/>
+              <w:jc w:val="left"/>
+              <w:rPr>
+                <w:rFonts w:ascii="Calibri" w:hAnsi="Calibri" w:cs="Calibri"/>
+                <w:color w:val="000000"/>
+                <w:sz w:val="22"/>
+                <w:szCs w:val="22"/>
+                <w:lang w:eastAsia="hu-HU"/>
+              </w:rPr>
+            </w:pPr>
+            <w:r>
+              <w:rPr>
+                <w:rFonts w:ascii="Calibri" w:hAnsi="Calibri" w:cs="Calibri"/>
+                <w:color w:val="000000"/>
+                <w:sz w:val="22"/>
+                <w:szCs w:val="22"/>
+                <w:lang w:eastAsia="hu-HU"/>
+              </w:rPr>
+              <w:t>GND</w:t>
+            </w:r>
+          </w:p>
+        </w:tc>
+        <w:tc>
+          <w:tcPr>
+            <w:tcW w:w="2550" w:type="dxa"/>
+            <w:shd w:val="clear" w:color="auto" w:fill="D9D9D9" w:themeFill="background1" w:themeFillShade="D9"/>
+            <w:noWrap/>
+            <w:hideMark/>
+          </w:tcPr>
+          <w:p>
+            <w:pPr>
+              <w:spacing w:before="0" w:after="0" w:line="240" w:lineRule="auto"/>
+              <w:jc w:val="left"/>
+              <w:rPr>
+                <w:rFonts w:ascii="Calibri" w:hAnsi="Calibri" w:cs="Calibri"/>
+                <w:color w:val="000000"/>
+                <w:sz w:val="22"/>
+                <w:szCs w:val="22"/>
+                <w:lang w:eastAsia="hu-HU"/>
+              </w:rPr>
+            </w:pPr>
+            <w:r>
+              <w:rPr>
+                <w:rFonts w:ascii="Calibri" w:hAnsi="Calibri" w:cs="Calibri"/>
+                <w:color w:val="000000"/>
+                <w:sz w:val="22"/>
+                <w:szCs w:val="22"/>
+                <w:lang w:eastAsia="hu-HU"/>
+              </w:rPr>
+              <w:t>GND</w:t>
+            </w:r>
+          </w:p>
+        </w:tc>
+      </w:tr>
+    </w:tbl>
+    <w:p>
+      <w:pPr>
+        <w:pStyle w:val="Feladat"/>
+        <w:ind w:left="720"/>
+      </w:pPr>
+    </w:p>
+    <w:p>
+      <w:pPr>
+        <w:pStyle w:val="Feladat"/>
+        <w:numPr>
+          <w:ilvl w:val="0"/>
+          <w:numId w:val="10"/>
+        </w:numPr>
+        <w:jc w:val="center"/>
+      </w:pPr>
+      <w:r>
+        <w:t xml:space="preserve">ábra. </w:t>
+      </w:r>
+      <w:r>
+        <w:t>MADAQ/F410 modul ö</w:t>
+      </w:r>
+      <w:r>
+        <w:t>sszekötés</w:t>
+      </w:r>
+      <w:r>
+        <w:t>e</w:t>
+      </w:r>
+      <w:r>
+        <w:t xml:space="preserve"> a kit-tel</w:t>
+      </w:r>
+    </w:p>
+    <w:p>
+      <w:pPr>
+        <w:spacing w:before="0" w:after="0" w:line="240" w:lineRule="auto"/>
+        <w:jc w:val="left"/>
+        <w:rPr>
+          <w:color w:val="53757F"/>
+        </w:rPr>
+      </w:pPr>
+    </w:p>
+    <w:p>
+      <w:pPr>
+        <w:pStyle w:val="Heading1"/>
+      </w:pPr>
+      <w:r>
         <w:t xml:space="preserve">1. feladat – </w:t>
       </w:r>
       <w:r>
@@ -252,7 +1445,19 @@
         <w:pStyle w:val="Feladat"/>
       </w:pPr>
       <w:r>
-        <w:t>Mérje meg a MADAQ-ról jövő analóg feszültséget, és alakítsa át hőmérséklet értékké. A kapott érték alapján kapcsolja be a fűtést, ha az 20°C alá csökken.</w:t>
+        <w:t xml:space="preserve">Mérje meg a </w:t>
+      </w:r>
+      <w:r>
+        <w:t>TEMPERATURE lábon</w:t>
+      </w:r>
+      <w:r>
+        <w:t xml:space="preserve"> </w:t>
+      </w:r>
+      <w:r>
+        <w:t>levő</w:t>
+      </w:r>
+      <w:r>
+        <w:t xml:space="preserve"> analóg feszültséget, és alakítsa át hőmérséklet értékké. A kapott érték alapján kapcsolja be a fűtést, ha az 20°C alá csökken.</w:t>
       </w:r>
       <w:r>
         <w:t xml:space="preserve"> A fűtés ki/be kapcsolására a </w:t>
@@ -271,11 +1476,19 @@
       <w:pPr>
         <w:pStyle w:val="Feladat"/>
       </w:pPr>
+      <w:r>
+        <w:t xml:space="preserve">Ügyeljen rá, hogy a szoba hőmérséklete ne menjen -1°C alá, mert az a fűtőrendszer meghibásodását eredményezi. </w:t>
+      </w:r>
     </w:p>
     <w:p>
       <w:pPr>
         <w:pStyle w:val="Feladat"/>
       </w:pPr>
+    </w:p>
+    <w:p>
+      <w:pPr>
+        <w:pStyle w:val="Feladat"/>
+      </w:pPr>
       <w:r>
         <w:t>A megvalósításhoz szükséges beállítások részletezése (hardveres beállítások, mikrovezérlő konfigurációja):</w:t>
       </w:r>
@@ -324,7 +1537,7 @@
     </w:p>
     <w:p>
       <w:pPr>
-        <w:pStyle w:val="Cmsor1"/>
+        <w:pStyle w:val="Heading1"/>
       </w:pPr>
       <w:r>
         <w:t xml:space="preserve">2. feladat – </w:t>
@@ -397,10 +1610,33 @@
     </w:p>
     <w:p>
       <w:pPr>
-        <w:pStyle w:val="Cmsor1"/>
-      </w:pPr>
-      <w:r>
-        <w:t>3. feladat – Termosztát beállítása potenciométerrel</w:t>
+        <w:spacing w:before="0" w:after="0" w:line="240" w:lineRule="auto"/>
+        <w:jc w:val="left"/>
+        <w:rPr>
+          <w:rFonts w:cs="Georgia"/>
+          <w:b/>
+          <w:bCs/>
+          <w:i/>
+          <w:color w:val="FFFFFF"/>
+          <w:spacing w:val="15"/>
+          <w:sz w:val="22"/>
+          <w:szCs w:val="22"/>
+        </w:rPr>
+      </w:pPr>
+      <w:r>
+        <w:br w:type="page"/>
+      </w:r>
+    </w:p>
+    <w:p>
+      <w:pPr>
+        <w:pStyle w:val="Heading1"/>
+      </w:pPr>
+      <w:r>
+        <w:lastRenderedPageBreak/>
+        <w:t xml:space="preserve">3. feladat – </w:t>
+      </w:r>
+      <w:r>
+        <w:t>Állítható termosztát készítése</w:t>
       </w:r>
     </w:p>
     <w:p>
@@ -408,7 +1644,27 @@
         <w:pStyle w:val="Feladat"/>
       </w:pPr>
       <w:r>
-        <w:t xml:space="preserve">Használja a kit-en lévő potenciométert a termosztát beállítására. Jelezze ki PC-n a termosztát értékét a MADAQ-on található 8 db </w:t>
+        <w:t xml:space="preserve">Valósítsa meg, hogy a program </w:t>
+      </w:r>
+      <w:r>
+        <w:t>kézzel állítható</w:t>
+      </w:r>
+      <w:r>
+        <w:t xml:space="preserve"> termosztát értékre szabályozzon. </w:t>
+      </w:r>
+      <w:r>
+        <w:t>Használ</w:t>
+      </w:r>
+      <w:r>
+        <w:t>ja a kit-en lévő potenciométert, vagy a nyomógombokat a termosztát beállításához.</w:t>
+      </w:r>
+    </w:p>
+    <w:p>
+      <w:pPr>
+        <w:pStyle w:val="Feladat"/>
+      </w:pPr>
+      <w:r>
+        <w:t xml:space="preserve">Jelezze ki PC-n a termosztát értékét a 8 db </w:t>
       </w:r>
       <w:r>
         <w:rPr>
@@ -473,7 +1729,7 @@
 </file>
 
 <file path=word/numbering.xml><?xml version="1.0" encoding="utf-8"?>
-<w:numbering xmlns:wpc="http://schemas.microsoft.com/office/word/2010/wordprocessingCanvas" xmlns:mc="http://schemas.openxmlformats.org/markup-compatibility/2006" xmlns:o="urn:schemas-microsoft-com:office:office" xmlns:r="http://schemas.openxmlformats.org/officeDocument/2006/relationships" xmlns:m="http://schemas.openxmlformats.org/officeDocument/2006/math" xmlns:v="urn:schemas-microsoft-com:vml" xmlns:wp14="http://schemas.microsoft.com/office/word/2010/wordprocessingDrawing" xmlns:wp="http://schemas.openxmlformats.org/drawingml/2006/wordprocessingDrawing" xmlns:w10="urn:schemas-microsoft-com:office:word" xmlns:w="http://schemas.openxmlformats.org/wordprocessingml/2006/main" xmlns:w14="http://schemas.microsoft.com/office/word/2010/wordml" xmlns:w15="http://schemas.microsoft.com/office/word/2012/wordml" xmlns:wpg="http://schemas.microsoft.com/office/word/2010/wordprocessingGroup" xmlns:wpi="http://schemas.microsoft.com/office/word/2010/wordprocessingInk" xmlns:wne="http://schemas.microsoft.com/office/word/2006/wordml" xmlns:wps="http://schemas.microsoft.com/office/word/2010/wordprocessingShape" mc:Ignorable="w14 w15 wp14">
+<w:numbering xmlns:ve="http://schemas.openxmlformats.org/markup-compatibility/2006" xmlns:o="urn:schemas-microsoft-com:office:office" xmlns:r="http://schemas.openxmlformats.org/officeDocument/2006/relationships" xmlns:m="http://schemas.openxmlformats.org/officeDocument/2006/math" xmlns:v="urn:schemas-microsoft-com:vml" xmlns:wp="http://schemas.openxmlformats.org/drawingml/2006/wordprocessingDrawing" xmlns:w10="urn:schemas-microsoft-com:office:word" xmlns:w="http://schemas.openxmlformats.org/wordprocessingml/2006/main" xmlns:wne="http://schemas.microsoft.com/office/word/2006/wordml">
   <w:abstractNum w:abstractNumId="0">
     <w:nsid w:val="007D75AA"/>
     <w:multiLevelType w:val="hybridMultilevel"/>
@@ -1633,7 +2889,7 @@
 </file>
 
 <file path=word/styles.xml><?xml version="1.0" encoding="utf-8"?>
-<w:styles xmlns:mc="http://schemas.openxmlformats.org/markup-compatibility/2006" xmlns:r="http://schemas.openxmlformats.org/officeDocument/2006/relationships" xmlns:w="http://schemas.openxmlformats.org/wordprocessingml/2006/main" xmlns:w14="http://schemas.microsoft.com/office/word/2010/wordml" xmlns:w15="http://schemas.microsoft.com/office/word/2012/wordml" mc:Ignorable="w14 w15">
+<w:styles xmlns:r="http://schemas.openxmlformats.org/officeDocument/2006/relationships" xmlns:w="http://schemas.openxmlformats.org/wordprocessingml/2006/main">
   <w:docDefaults>
     <w:rPrDefault>
       <w:rPr>
@@ -1643,380 +2899,146 @@
     </w:rPrDefault>
     <w:pPrDefault/>
   </w:docDefaults>
-  <w:latentStyles w:defLockedState="0" w:defUIPriority="99" w:defSemiHidden="0" w:defUnhideWhenUsed="0" w:defQFormat="0" w:count="371">
-    <w:lsdException w:name="Normal" w:uiPriority="0" w:qFormat="1"/>
-    <w:lsdException w:name="heading 1" w:uiPriority="9" w:qFormat="1"/>
-    <w:lsdException w:name="heading 2" w:uiPriority="9" w:qFormat="1"/>
-    <w:lsdException w:name="heading 3" w:uiPriority="9" w:qFormat="1"/>
-    <w:lsdException w:name="heading 4" w:uiPriority="9" w:qFormat="1"/>
-    <w:lsdException w:name="heading 5" w:uiPriority="9" w:qFormat="1"/>
-    <w:lsdException w:name="heading 6" w:uiPriority="9" w:qFormat="1"/>
-    <w:lsdException w:name="heading 7" w:uiPriority="9" w:qFormat="1"/>
-    <w:lsdException w:name="heading 8" w:uiPriority="9" w:qFormat="1"/>
-    <w:lsdException w:name="heading 9" w:uiPriority="9" w:qFormat="1"/>
-    <w:lsdException w:name="index 1" w:semiHidden="1" w:unhideWhenUsed="1"/>
-    <w:lsdException w:name="index 2" w:semiHidden="1" w:unhideWhenUsed="1"/>
-    <w:lsdException w:name="index 3" w:semiHidden="1" w:unhideWhenUsed="1"/>
-    <w:lsdException w:name="index 4" w:semiHidden="1" w:unhideWhenUsed="1"/>
-    <w:lsdException w:name="index 5" w:semiHidden="1" w:unhideWhenUsed="1"/>
-    <w:lsdException w:name="index 6" w:semiHidden="1" w:unhideWhenUsed="1"/>
-    <w:lsdException w:name="index 7" w:semiHidden="1" w:unhideWhenUsed="1"/>
-    <w:lsdException w:name="index 8" w:semiHidden="1" w:unhideWhenUsed="1"/>
-    <w:lsdException w:name="index 9" w:semiHidden="1" w:unhideWhenUsed="1"/>
-    <w:lsdException w:name="toc 1" w:semiHidden="1" w:uiPriority="39" w:unhideWhenUsed="1"/>
-    <w:lsdException w:name="toc 2" w:semiHidden="1" w:uiPriority="39" w:unhideWhenUsed="1"/>
-    <w:lsdException w:name="toc 3" w:semiHidden="1" w:uiPriority="39" w:unhideWhenUsed="1"/>
-    <w:lsdException w:name="toc 4" w:semiHidden="1" w:uiPriority="39" w:unhideWhenUsed="1"/>
-    <w:lsdException w:name="toc 5" w:semiHidden="1" w:uiPriority="39" w:unhideWhenUsed="1"/>
-    <w:lsdException w:name="toc 6" w:semiHidden="1" w:uiPriority="39" w:unhideWhenUsed="1"/>
-    <w:lsdException w:name="toc 7" w:semiHidden="1" w:uiPriority="39" w:unhideWhenUsed="1"/>
-    <w:lsdException w:name="toc 8" w:semiHidden="1" w:uiPriority="39" w:unhideWhenUsed="1"/>
-    <w:lsdException w:name="toc 9" w:semiHidden="1" w:uiPriority="39" w:unhideWhenUsed="1"/>
-    <w:lsdException w:name="Normal Indent" w:semiHidden="1" w:unhideWhenUsed="1"/>
-    <w:lsdException w:name="footnote text" w:semiHidden="1" w:unhideWhenUsed="1"/>
-    <w:lsdException w:name="annotation text" w:semiHidden="1" w:unhideWhenUsed="1"/>
-    <w:lsdException w:name="header" w:semiHidden="1" w:unhideWhenUsed="1"/>
-    <w:lsdException w:name="footer" w:semiHidden="1" w:unhideWhenUsed="1"/>
-    <w:lsdException w:name="index heading" w:semiHidden="1" w:unhideWhenUsed="1"/>
-    <w:lsdException w:name="caption" w:uiPriority="35" w:qFormat="1"/>
-    <w:lsdException w:name="table of figures" w:semiHidden="1" w:unhideWhenUsed="1"/>
-    <w:lsdException w:name="envelope address" w:semiHidden="1" w:unhideWhenUsed="1"/>
-    <w:lsdException w:name="envelope return" w:semiHidden="1" w:unhideWhenUsed="1"/>
-    <w:lsdException w:name="footnote reference" w:semiHidden="1" w:unhideWhenUsed="1"/>
-    <w:lsdException w:name="annotation reference" w:semiHidden="1" w:unhideWhenUsed="1"/>
-    <w:lsdException w:name="line number" w:semiHidden="1" w:unhideWhenUsed="1"/>
-    <w:lsdException w:name="page number" w:semiHidden="1" w:unhideWhenUsed="1"/>
-    <w:lsdException w:name="endnote reference" w:semiHidden="1" w:unhideWhenUsed="1"/>
-    <w:lsdException w:name="endnote text" w:semiHidden="1" w:unhideWhenUsed="1"/>
-    <w:lsdException w:name="table of authorities" w:semiHidden="1" w:unhideWhenUsed="1"/>
-    <w:lsdException w:name="macro" w:semiHidden="1" w:unhideWhenUsed="1"/>
-    <w:lsdException w:name="toa heading" w:semiHidden="1" w:unhideWhenUsed="1"/>
-    <w:lsdException w:name="List" w:semiHidden="1" w:unhideWhenUsed="1"/>
-    <w:lsdException w:name="List Bullet" w:semiHidden="1" w:unhideWhenUsed="1"/>
-    <w:lsdException w:name="List Number" w:semiHidden="1" w:unhideWhenUsed="1"/>
-    <w:lsdException w:name="List 2" w:semiHidden="1" w:unhideWhenUsed="1"/>
-    <w:lsdException w:name="List 3" w:semiHidden="1" w:unhideWhenUsed="1"/>
-    <w:lsdException w:name="List 4" w:semiHidden="1" w:unhideWhenUsed="1"/>
-    <w:lsdException w:name="List 5" w:semiHidden="1" w:unhideWhenUsed="1"/>
-    <w:lsdException w:name="List Bullet 2" w:semiHidden="1" w:unhideWhenUsed="1"/>
-    <w:lsdException w:name="List Bullet 3" w:semiHidden="1" w:unhideWhenUsed="1"/>
-    <w:lsdException w:name="List Bullet 4" w:semiHidden="1" w:unhideWhenUsed="1"/>
-    <w:lsdException w:name="List Bullet 5" w:semiHidden="1" w:unhideWhenUsed="1"/>
-    <w:lsdException w:name="List Number 2" w:semiHidden="1" w:unhideWhenUsed="1"/>
-    <w:lsdException w:name="List Number 3" w:semiHidden="1" w:unhideWhenUsed="1"/>
-    <w:lsdException w:name="List Number 4" w:semiHidden="1" w:unhideWhenUsed="1"/>
-    <w:lsdException w:name="List Number 5" w:semiHidden="1" w:unhideWhenUsed="1"/>
-    <w:lsdException w:name="Title" w:uiPriority="10" w:qFormat="1"/>
-    <w:lsdException w:name="Closing" w:semiHidden="1" w:unhideWhenUsed="1"/>
-    <w:lsdException w:name="Signature" w:semiHidden="1" w:unhideWhenUsed="1"/>
-    <w:lsdException w:name="Default Paragraph Font" w:semiHidden="1" w:uiPriority="1" w:unhideWhenUsed="1"/>
-    <w:lsdException w:name="Body Text" w:semiHidden="1" w:unhideWhenUsed="1"/>
-    <w:lsdException w:name="Body Text Indent" w:semiHidden="1" w:unhideWhenUsed="1"/>
-    <w:lsdException w:name="List Continue" w:semiHidden="1" w:unhideWhenUsed="1"/>
-    <w:lsdException w:name="List Continue 2" w:semiHidden="1" w:unhideWhenUsed="1"/>
-    <w:lsdException w:name="List Continue 3" w:semiHidden="1" w:unhideWhenUsed="1"/>
-    <w:lsdException w:name="List Continue 4" w:semiHidden="1" w:unhideWhenUsed="1"/>
-    <w:lsdException w:name="List Continue 5" w:semiHidden="1" w:unhideWhenUsed="1"/>
-    <w:lsdException w:name="Message Header" w:semiHidden="1" w:unhideWhenUsed="1"/>
-    <w:lsdException w:name="Subtitle" w:uiPriority="11" w:qFormat="1"/>
-    <w:lsdException w:name="Salutation" w:semiHidden="1" w:unhideWhenUsed="1"/>
-    <w:lsdException w:name="Date" w:semiHidden="1" w:unhideWhenUsed="1"/>
-    <w:lsdException w:name="Body Text First Indent" w:semiHidden="1" w:unhideWhenUsed="1"/>
-    <w:lsdException w:name="Body Text First Indent 2" w:semiHidden="1" w:unhideWhenUsed="1"/>
-    <w:lsdException w:name="Note Heading" w:semiHidden="1" w:unhideWhenUsed="1"/>
-    <w:lsdException w:name="Body Text 2" w:semiHidden="1" w:unhideWhenUsed="1"/>
-    <w:lsdException w:name="Body Text 3" w:semiHidden="1" w:unhideWhenUsed="1"/>
-    <w:lsdException w:name="Body Text Indent 2" w:semiHidden="1" w:unhideWhenUsed="1"/>
-    <w:lsdException w:name="Body Text Indent 3" w:semiHidden="1" w:unhideWhenUsed="1"/>
-    <w:lsdException w:name="Block Text" w:semiHidden="1" w:unhideWhenUsed="1"/>
-    <w:lsdException w:name="Hyperlink" w:semiHidden="1" w:unhideWhenUsed="1"/>
-    <w:lsdException w:name="FollowedHyperlink" w:semiHidden="1" w:unhideWhenUsed="1"/>
-    <w:lsdException w:name="Strong" w:uiPriority="22" w:qFormat="1"/>
-    <w:lsdException w:name="Emphasis" w:uiPriority="20" w:qFormat="1"/>
-    <w:lsdException w:name="Document Map" w:semiHidden="1" w:unhideWhenUsed="1"/>
-    <w:lsdException w:name="Plain Text" w:semiHidden="1" w:unhideWhenUsed="1"/>
-    <w:lsdException w:name="E-mail Signature" w:semiHidden="1" w:unhideWhenUsed="1"/>
-    <w:lsdException w:name="HTML Top of Form" w:semiHidden="1" w:unhideWhenUsed="1"/>
-    <w:lsdException w:name="HTML Bottom of Form" w:semiHidden="1" w:unhideWhenUsed="1"/>
-    <w:lsdException w:name="Normal (Web)" w:semiHidden="1" w:unhideWhenUsed="1"/>
-    <w:lsdException w:name="HTML Acronym" w:semiHidden="1" w:unhideWhenUsed="1"/>
-    <w:lsdException w:name="HTML Address" w:semiHidden="1" w:unhideWhenUsed="1"/>
-    <w:lsdException w:name="HTML Cite" w:semiHidden="1" w:unhideWhenUsed="1"/>
-    <w:lsdException w:name="HTML Code" w:semiHidden="1" w:unhideWhenUsed="1"/>
-    <w:lsdException w:name="HTML Definition" w:semiHidden="1" w:unhideWhenUsed="1"/>
-    <w:lsdException w:name="HTML Keyboard" w:semiHidden="1" w:unhideWhenUsed="1"/>
-    <w:lsdException w:name="HTML Preformatted" w:semiHidden="1" w:unhideWhenUsed="1"/>
-    <w:lsdException w:name="HTML Sample" w:semiHidden="1" w:unhideWhenUsed="1"/>
-    <w:lsdException w:name="HTML Typewriter" w:semiHidden="1" w:unhideWhenUsed="1"/>
-    <w:lsdException w:name="HTML Variable" w:semiHidden="1" w:unhideWhenUsed="1"/>
-    <w:lsdException w:name="Normal Table" w:semiHidden="1" w:unhideWhenUsed="1"/>
-    <w:lsdException w:name="annotation subject" w:semiHidden="1" w:unhideWhenUsed="1"/>
-    <w:lsdException w:name="No List" w:semiHidden="1" w:unhideWhenUsed="1"/>
-    <w:lsdException w:name="Outline List 1" w:semiHidden="1" w:unhideWhenUsed="1"/>
-    <w:lsdException w:name="Outline List 2" w:semiHidden="1" w:unhideWhenUsed="1"/>
-    <w:lsdException w:name="Outline List 3" w:semiHidden="1" w:unhideWhenUsed="1"/>
-    <w:lsdException w:name="Table Simple 1" w:semiHidden="1" w:unhideWhenUsed="1"/>
-    <w:lsdException w:name="Table Simple 2" w:semiHidden="1" w:unhideWhenUsed="1"/>
-    <w:lsdException w:name="Table Simple 3" w:semiHidden="1" w:unhideWhenUsed="1"/>
-    <w:lsdException w:name="Table Classic 1" w:semiHidden="1" w:unhideWhenUsed="1"/>
-    <w:lsdException w:name="Table Classic 2" w:semiHidden="1" w:unhideWhenUsed="1"/>
-    <w:lsdException w:name="Table Classic 3" w:semiHidden="1" w:unhideWhenUsed="1"/>
-    <w:lsdException w:name="Table Classic 4" w:semiHidden="1" w:unhideWhenUsed="1"/>
-    <w:lsdException w:name="Table Colorful 1" w:semiHidden="1" w:unhideWhenUsed="1"/>
-    <w:lsdException w:name="Table Colorful 2" w:semiHidden="1" w:unhideWhenUsed="1"/>
-    <w:lsdException w:name="Table Colorful 3" w:semiHidden="1" w:unhideWhenUsed="1"/>
-    <w:lsdException w:name="Table Columns 1" w:semiHidden="1" w:unhideWhenUsed="1"/>
-    <w:lsdException w:name="Table Columns 2" w:semiHidden="1" w:unhideWhenUsed="1"/>
-    <w:lsdException w:name="Table Columns 3" w:semiHidden="1" w:unhideWhenUsed="1"/>
-    <w:lsdException w:name="Table Columns 4" w:semiHidden="1" w:unhideWhenUsed="1"/>
-    <w:lsdException w:name="Table Columns 5" w:semiHidden="1" w:unhideWhenUsed="1"/>
-    <w:lsdException w:name="Table Grid 1" w:semiHidden="1" w:unhideWhenUsed="1"/>
-    <w:lsdException w:name="Table Grid 2" w:semiHidden="1" w:unhideWhenUsed="1"/>
-    <w:lsdException w:name="Table Grid 3" w:semiHidden="1" w:unhideWhenUsed="1"/>
-    <w:lsdException w:name="Table Grid 4" w:semiHidden="1" w:unhideWhenUsed="1"/>
-    <w:lsdException w:name="Table Grid 5" w:semiHidden="1" w:unhideWhenUsed="1"/>
-    <w:lsdException w:name="Table Grid 6" w:semiHidden="1" w:unhideWhenUsed="1"/>
-    <w:lsdException w:name="Table Grid 7" w:semiHidden="1" w:unhideWhenUsed="1"/>
-    <w:lsdException w:name="Table Grid 8" w:semiHidden="1" w:unhideWhenUsed="1"/>
-    <w:lsdException w:name="Table List 1" w:semiHidden="1" w:unhideWhenUsed="1"/>
-    <w:lsdException w:name="Table List 2" w:semiHidden="1" w:unhideWhenUsed="1"/>
-    <w:lsdException w:name="Table List 3" w:semiHidden="1" w:unhideWhenUsed="1"/>
-    <w:lsdException w:name="Table List 4" w:semiHidden="1" w:unhideWhenUsed="1"/>
-    <w:lsdException w:name="Table List 5" w:semiHidden="1" w:unhideWhenUsed="1"/>
-    <w:lsdException w:name="Table List 6" w:semiHidden="1" w:unhideWhenUsed="1"/>
-    <w:lsdException w:name="Table List 7" w:semiHidden="1" w:unhideWhenUsed="1"/>
-    <w:lsdException w:name="Table List 8" w:semiHidden="1" w:unhideWhenUsed="1"/>
-    <w:lsdException w:name="Table 3D effects 1" w:semiHidden="1" w:unhideWhenUsed="1"/>
-    <w:lsdException w:name="Table 3D effects 2" w:semiHidden="1" w:unhideWhenUsed="1"/>
-    <w:lsdException w:name="Table 3D effects 3" w:semiHidden="1" w:unhideWhenUsed="1"/>
-    <w:lsdException w:name="Table Contemporary" w:semiHidden="1" w:unhideWhenUsed="1"/>
-    <w:lsdException w:name="Table Elegant" w:semiHidden="1" w:unhideWhenUsed="1"/>
-    <w:lsdException w:name="Table Professional" w:semiHidden="1" w:unhideWhenUsed="1"/>
-    <w:lsdException w:name="Table Subtle 1" w:semiHidden="1" w:unhideWhenUsed="1"/>
-    <w:lsdException w:name="Table Subtle 2" w:semiHidden="1" w:unhideWhenUsed="1"/>
-    <w:lsdException w:name="Table Web 1" w:semiHidden="1" w:unhideWhenUsed="1"/>
-    <w:lsdException w:name="Table Web 2" w:semiHidden="1" w:unhideWhenUsed="1"/>
-    <w:lsdException w:name="Table Web 3" w:semiHidden="1" w:unhideWhenUsed="1"/>
-    <w:lsdException w:name="Balloon Text" w:semiHidden="1" w:unhideWhenUsed="1"/>
-    <w:lsdException w:name="Table Grid" w:uiPriority="59"/>
-    <w:lsdException w:name="Table Theme" w:semiHidden="1" w:unhideWhenUsed="1"/>
-    <w:lsdException w:name="Placeholder Text" w:semiHidden="1"/>
-    <w:lsdException w:name="No Spacing" w:uiPriority="1" w:qFormat="1"/>
-    <w:lsdException w:name="Light Shading" w:uiPriority="60"/>
-    <w:lsdException w:name="Light List" w:uiPriority="61"/>
-    <w:lsdException w:name="Light Grid" w:uiPriority="62"/>
-    <w:lsdException w:name="Medium Shading 1" w:uiPriority="63"/>
-    <w:lsdException w:name="Medium Shading 2" w:uiPriority="64"/>
-    <w:lsdException w:name="Medium List 1" w:uiPriority="65"/>
-    <w:lsdException w:name="Medium List 2" w:uiPriority="66"/>
-    <w:lsdException w:name="Medium Grid 1" w:uiPriority="67"/>
-    <w:lsdException w:name="Medium Grid 2" w:uiPriority="68"/>
-    <w:lsdException w:name="Medium Grid 3" w:uiPriority="69"/>
-    <w:lsdException w:name="Dark List" w:uiPriority="70"/>
-    <w:lsdException w:name="Colorful Shading" w:uiPriority="71"/>
-    <w:lsdException w:name="Colorful List" w:uiPriority="72"/>
-    <w:lsdException w:name="Colorful Grid" w:uiPriority="73"/>
-    <w:lsdException w:name="Light Shading Accent 1" w:uiPriority="60"/>
-    <w:lsdException w:name="Light List Accent 1" w:uiPriority="61"/>
-    <w:lsdException w:name="Light Grid Accent 1" w:uiPriority="62"/>
-    <w:lsdException w:name="Medium Shading 1 Accent 1" w:uiPriority="63"/>
-    <w:lsdException w:name="Medium Shading 2 Accent 1" w:uiPriority="64"/>
-    <w:lsdException w:name="Medium List 1 Accent 1" w:uiPriority="65"/>
-    <w:lsdException w:name="Revision" w:semiHidden="1"/>
-    <w:lsdException w:name="List Paragraph" w:uiPriority="34" w:qFormat="1"/>
-    <w:lsdException w:name="Quote" w:uiPriority="29" w:qFormat="1"/>
-    <w:lsdException w:name="Intense Quote" w:uiPriority="30" w:qFormat="1"/>
-    <w:lsdException w:name="Medium List 2 Accent 1" w:uiPriority="66"/>
-    <w:lsdException w:name="Medium Grid 1 Accent 1" w:uiPriority="67"/>
-    <w:lsdException w:name="Medium Grid 2 Accent 1" w:uiPriority="68"/>
-    <w:lsdException w:name="Medium Grid 3 Accent 1" w:uiPriority="69"/>
-    <w:lsdException w:name="Dark List Accent 1" w:uiPriority="70"/>
-    <w:lsdException w:name="Colorful Shading Accent 1" w:uiPriority="71"/>
-    <w:lsdException w:name="Colorful List Accent 1" w:uiPriority="72"/>
-    <w:lsdException w:name="Colorful Grid Accent 1" w:uiPriority="73"/>
-    <w:lsdException w:name="Light Shading Accent 2" w:uiPriority="60"/>
-    <w:lsdException w:name="Light List Accent 2" w:uiPriority="61"/>
-    <w:lsdException w:name="Light Grid Accent 2" w:uiPriority="62"/>
-    <w:lsdException w:name="Medium Shading 1 Accent 2" w:uiPriority="63"/>
-    <w:lsdException w:name="Medium Shading 2 Accent 2" w:uiPriority="64"/>
-    <w:lsdException w:name="Medium List 1 Accent 2" w:uiPriority="65"/>
-    <w:lsdException w:name="Medium List 2 Accent 2" w:uiPriority="66"/>
-    <w:lsdException w:name="Medium Grid 1 Accent 2" w:uiPriority="67"/>
-    <w:lsdException w:name="Medium Grid 2 Accent 2" w:uiPriority="68"/>
-    <w:lsdException w:name="Medium Grid 3 Accent 2" w:uiPriority="69"/>
-    <w:lsdException w:name="Dark List Accent 2" w:uiPriority="70"/>
-    <w:lsdException w:name="Colorful Shading Accent 2" w:uiPriority="71"/>
-    <w:lsdException w:name="Colorful List Accent 2" w:uiPriority="72"/>
-    <w:lsdException w:name="Colorful Grid Accent 2" w:uiPriority="73"/>
-    <w:lsdException w:name="Light Shading Accent 3" w:uiPriority="60"/>
-    <w:lsdException w:name="Light List Accent 3" w:uiPriority="61"/>
-    <w:lsdException w:name="Light Grid Accent 3" w:uiPriority="62"/>
-    <w:lsdException w:name="Medium Shading 1 Accent 3" w:uiPriority="63"/>
-    <w:lsdException w:name="Medium Shading 2 Accent 3" w:uiPriority="64"/>
-    <w:lsdException w:name="Medium List 1 Accent 3" w:uiPriority="65"/>
-    <w:lsdException w:name="Medium List 2 Accent 3" w:uiPriority="66"/>
-    <w:lsdException w:name="Medium Grid 1 Accent 3" w:uiPriority="67"/>
-    <w:lsdException w:name="Medium Grid 2 Accent 3" w:uiPriority="68"/>
-    <w:lsdException w:name="Medium Grid 3 Accent 3" w:uiPriority="69"/>
-    <w:lsdException w:name="Dark List Accent 3" w:uiPriority="70"/>
-    <w:lsdException w:name="Colorful Shading Accent 3" w:uiPriority="71"/>
-    <w:lsdException w:name="Colorful List Accent 3" w:uiPriority="72"/>
-    <w:lsdException w:name="Colorful Grid Accent 3" w:uiPriority="73"/>
-    <w:lsdException w:name="Light Shading Accent 4" w:uiPriority="60"/>
-    <w:lsdException w:name="Light List Accent 4" w:uiPriority="61"/>
-    <w:lsdException w:name="Light Grid Accent 4" w:uiPriority="62"/>
-    <w:lsdException w:name="Medium Shading 1 Accent 4" w:uiPriority="63"/>
-    <w:lsdException w:name="Medium Shading 2 Accent 4" w:uiPriority="64"/>
-    <w:lsdException w:name="Medium List 1 Accent 4" w:uiPriority="65"/>
-    <w:lsdException w:name="Medium List 2 Accent 4" w:uiPriority="66"/>
-    <w:lsdException w:name="Medium Grid 1 Accent 4" w:uiPriority="67"/>
-    <w:lsdException w:name="Medium Grid 2 Accent 4" w:uiPriority="68"/>
-    <w:lsdException w:name="Medium Grid 3 Accent 4" w:uiPriority="69"/>
-    <w:lsdException w:name="Dark List Accent 4" w:uiPriority="70"/>
-    <w:lsdException w:name="Colorful Shading Accent 4" w:uiPriority="71"/>
-    <w:lsdException w:name="Colorful List Accent 4" w:uiPriority="72"/>
-    <w:lsdException w:name="Colorful Grid Accent 4" w:uiPriority="73"/>
-    <w:lsdException w:name="Light Shading Accent 5" w:uiPriority="60"/>
-    <w:lsdException w:name="Light List Accent 5" w:uiPriority="61"/>
-    <w:lsdException w:name="Light Grid Accent 5" w:uiPriority="62"/>
-    <w:lsdException w:name="Medium Shading 1 Accent 5" w:uiPriority="63"/>
-    <w:lsdException w:name="Medium Shading 2 Accent 5" w:uiPriority="64"/>
-    <w:lsdException w:name="Medium List 1 Accent 5" w:uiPriority="65"/>
-    <w:lsdException w:name="Medium List 2 Accent 5" w:uiPriority="66"/>
-    <w:lsdException w:name="Medium Grid 1 Accent 5" w:uiPriority="67"/>
-    <w:lsdException w:name="Medium Grid 2 Accent 5" w:uiPriority="68"/>
-    <w:lsdException w:name="Medium Grid 3 Accent 5" w:uiPriority="69"/>
-    <w:lsdException w:name="Dark List Accent 5" w:uiPriority="70"/>
-    <w:lsdException w:name="Colorful Shading Accent 5" w:uiPriority="71"/>
-    <w:lsdException w:name="Colorful List Accent 5" w:uiPriority="72"/>
-    <w:lsdException w:name="Colorful Grid Accent 5" w:uiPriority="73"/>
-    <w:lsdException w:name="Light Shading Accent 6" w:uiPriority="60"/>
-    <w:lsdException w:name="Light List Accent 6" w:uiPriority="61"/>
-    <w:lsdException w:name="Light Grid Accent 6" w:uiPriority="62"/>
-    <w:lsdException w:name="Medium Shading 1 Accent 6" w:uiPriority="63"/>
-    <w:lsdException w:name="Medium Shading 2 Accent 6" w:uiPriority="64"/>
-    <w:lsdException w:name="Medium List 1 Accent 6" w:uiPriority="65"/>
-    <w:lsdException w:name="Medium List 2 Accent 6" w:uiPriority="66"/>
-    <w:lsdException w:name="Medium Grid 1 Accent 6" w:uiPriority="67"/>
-    <w:lsdException w:name="Medium Grid 2 Accent 6" w:uiPriority="68"/>
-    <w:lsdException w:name="Medium Grid 3 Accent 6" w:uiPriority="69"/>
-    <w:lsdException w:name="Dark List Accent 6" w:uiPriority="70"/>
-    <w:lsdException w:name="Colorful Shading Accent 6" w:uiPriority="71"/>
-    <w:lsdException w:name="Colorful List Accent 6" w:uiPriority="72"/>
-    <w:lsdException w:name="Colorful Grid Accent 6" w:uiPriority="73"/>
-    <w:lsdException w:name="Subtle Emphasis" w:uiPriority="19" w:qFormat="1"/>
-    <w:lsdException w:name="Intense Emphasis" w:uiPriority="21" w:qFormat="1"/>
-    <w:lsdException w:name="Subtle Reference" w:uiPriority="31" w:qFormat="1"/>
-    <w:lsdException w:name="Intense Reference" w:uiPriority="32" w:qFormat="1"/>
-    <w:lsdException w:name="Book Title" w:uiPriority="33" w:qFormat="1"/>
-    <w:lsdException w:name="Bibliography" w:semiHidden="1" w:uiPriority="37" w:unhideWhenUsed="1"/>
-    <w:lsdException w:name="TOC Heading" w:semiHidden="1" w:uiPriority="39" w:unhideWhenUsed="1" w:qFormat="1"/>
-    <w:lsdException w:name="Plain Table 1" w:uiPriority="41"/>
-    <w:lsdException w:name="Plain Table 2" w:uiPriority="42"/>
-    <w:lsdException w:name="Plain Table 3" w:uiPriority="43"/>
-    <w:lsdException w:name="Plain Table 4" w:uiPriority="44"/>
-    <w:lsdException w:name="Plain Table 5" w:uiPriority="45"/>
-    <w:lsdException w:name="Grid Table Light" w:uiPriority="40"/>
-    <w:lsdException w:name="Grid Table 1 Light" w:uiPriority="46"/>
-    <w:lsdException w:name="Grid Table 2" w:uiPriority="47"/>
-    <w:lsdException w:name="Grid Table 3" w:uiPriority="48"/>
-    <w:lsdException w:name="Grid Table 4" w:uiPriority="49"/>
-    <w:lsdException w:name="Grid Table 5 Dark" w:uiPriority="50"/>
-    <w:lsdException w:name="Grid Table 6 Colorful" w:uiPriority="51"/>
-    <w:lsdException w:name="Grid Table 7 Colorful" w:uiPriority="52"/>
-    <w:lsdException w:name="Grid Table 1 Light Accent 1" w:uiPriority="46"/>
-    <w:lsdException w:name="Grid Table 2 Accent 1" w:uiPriority="47"/>
-    <w:lsdException w:name="Grid Table 3 Accent 1" w:uiPriority="48"/>
-    <w:lsdException w:name="Grid Table 4 Accent 1" w:uiPriority="49"/>
-    <w:lsdException w:name="Grid Table 5 Dark Accent 1" w:uiPriority="50"/>
-    <w:lsdException w:name="Grid Table 6 Colorful Accent 1" w:uiPriority="51"/>
-    <w:lsdException w:name="Grid Table 7 Colorful Accent 1" w:uiPriority="52"/>
-    <w:lsdException w:name="Grid Table 1 Light Accent 2" w:uiPriority="46"/>
-    <w:lsdException w:name="Grid Table 2 Accent 2" w:uiPriority="47"/>
-    <w:lsdException w:name="Grid Table 3 Accent 2" w:uiPriority="48"/>
-    <w:lsdException w:name="Grid Table 4 Accent 2" w:uiPriority="49"/>
-    <w:lsdException w:name="Grid Table 5 Dark Accent 2" w:uiPriority="50"/>
-    <w:lsdException w:name="Grid Table 6 Colorful Accent 2" w:uiPriority="51"/>
-    <w:lsdException w:name="Grid Table 7 Colorful Accent 2" w:uiPriority="52"/>
-    <w:lsdException w:name="Grid Table 1 Light Accent 3" w:uiPriority="46"/>
-    <w:lsdException w:name="Grid Table 2 Accent 3" w:uiPriority="47"/>
-    <w:lsdException w:name="Grid Table 3 Accent 3" w:uiPriority="48"/>
-    <w:lsdException w:name="Grid Table 4 Accent 3" w:uiPriority="49"/>
-    <w:lsdException w:name="Grid Table 5 Dark Accent 3" w:uiPriority="50"/>
-    <w:lsdException w:name="Grid Table 6 Colorful Accent 3" w:uiPriority="51"/>
-    <w:lsdException w:name="Grid Table 7 Colorful Accent 3" w:uiPriority="52"/>
-    <w:lsdException w:name="Grid Table 1 Light Accent 4" w:uiPriority="46"/>
-    <w:lsdException w:name="Grid Table 2 Accent 4" w:uiPriority="47"/>
-    <w:lsdException w:name="Grid Table 3 Accent 4" w:uiPriority="48"/>
-    <w:lsdException w:name="Grid Table 4 Accent 4" w:uiPriority="49"/>
-    <w:lsdException w:name="Grid Table 5 Dark Accent 4" w:uiPriority="50"/>
-    <w:lsdException w:name="Grid Table 6 Colorful Accent 4" w:uiPriority="51"/>
-    <w:lsdException w:name="Grid Table 7 Colorful Accent 4" w:uiPriority="52"/>
-    <w:lsdException w:name="Grid Table 1 Light Accent 5" w:uiPriority="46"/>
-    <w:lsdException w:name="Grid Table 2 Accent 5" w:uiPriority="47"/>
-    <w:lsdException w:name="Grid Table 3 Accent 5" w:uiPriority="48"/>
-    <w:lsdException w:name="Grid Table 4 Accent 5" w:uiPriority="49"/>
-    <w:lsdException w:name="Grid Table 5 Dark Accent 5" w:uiPriority="50"/>
-    <w:lsdException w:name="Grid Table 6 Colorful Accent 5" w:uiPriority="51"/>
-    <w:lsdException w:name="Grid Table 7 Colorful Accent 5" w:uiPriority="52"/>
-    <w:lsdException w:name="Grid Table 1 Light Accent 6" w:uiPriority="46"/>
-    <w:lsdException w:name="Grid Table 2 Accent 6" w:uiPriority="47"/>
-    <w:lsdException w:name="Grid Table 3 Accent 6" w:uiPriority="48"/>
-    <w:lsdException w:name="Grid Table 4 Accent 6" w:uiPriority="49"/>
-    <w:lsdException w:name="Grid Table 5 Dark Accent 6" w:uiPriority="50"/>
-    <w:lsdException w:name="Grid Table 6 Colorful Accent 6" w:uiPriority="51"/>
-    <w:lsdException w:name="Grid Table 7 Colorful Accent 6" w:uiPriority="52"/>
-    <w:lsdException w:name="List Table 1 Light" w:uiPriority="46"/>
-    <w:lsdException w:name="List Table 2" w:uiPriority="47"/>
-    <w:lsdException w:name="List Table 3" w:uiPriority="48"/>
-    <w:lsdException w:name="List Table 4" w:uiPriority="49"/>
-    <w:lsdException w:name="List Table 5 Dark" w:uiPriority="50"/>
-    <w:lsdException w:name="List Table 6 Colorful" w:uiPriority="51"/>
-    <w:lsdException w:name="List Table 7 Colorful" w:uiPriority="52"/>
-    <w:lsdException w:name="List Table 1 Light Accent 1" w:uiPriority="46"/>
-    <w:lsdException w:name="List Table 2 Accent 1" w:uiPriority="47"/>
-    <w:lsdException w:name="List Table 3 Accent 1" w:uiPriority="48"/>
-    <w:lsdException w:name="List Table 4 Accent 1" w:uiPriority="49"/>
-    <w:lsdException w:name="List Table 5 Dark Accent 1" w:uiPriority="50"/>
-    <w:lsdException w:name="List Table 6 Colorful Accent 1" w:uiPriority="51"/>
-    <w:lsdException w:name="List Table 7 Colorful Accent 1" w:uiPriority="52"/>
-    <w:lsdException w:name="List Table 1 Light Accent 2" w:uiPriority="46"/>
-    <w:lsdException w:name="List Table 2 Accent 2" w:uiPriority="47"/>
-    <w:lsdException w:name="List Table 3 Accent 2" w:uiPriority="48"/>
-    <w:lsdException w:name="List Table 4 Accent 2" w:uiPriority="49"/>
-    <w:lsdException w:name="List Table 5 Dark Accent 2" w:uiPriority="50"/>
-    <w:lsdException w:name="List Table 6 Colorful Accent 2" w:uiPriority="51"/>
-    <w:lsdException w:name="List Table 7 Colorful Accent 2" w:uiPriority="52"/>
-    <w:lsdException w:name="List Table 1 Light Accent 3" w:uiPriority="46"/>
-    <w:lsdException w:name="List Table 2 Accent 3" w:uiPriority="47"/>
-    <w:lsdException w:name="List Table 3 Accent 3" w:uiPriority="48"/>
-    <w:lsdException w:name="List Table 4 Accent 3" w:uiPriority="49"/>
-    <w:lsdException w:name="List Table 5 Dark Accent 3" w:uiPriority="50"/>
-    <w:lsdException w:name="List Table 6 Colorful Accent 3" w:uiPriority="51"/>
-    <w:lsdException w:name="List Table 7 Colorful Accent 3" w:uiPriority="52"/>
-    <w:lsdException w:name="List Table 1 Light Accent 4" w:uiPriority="46"/>
-    <w:lsdException w:name="List Table 2 Accent 4" w:uiPriority="47"/>
-    <w:lsdException w:name="List Table 3 Accent 4" w:uiPriority="48"/>
-    <w:lsdException w:name="List Table 4 Accent 4" w:uiPriority="49"/>
-    <w:lsdException w:name="List Table 5 Dark Accent 4" w:uiPriority="50"/>
-    <w:lsdException w:name="List Table 6 Colorful Accent 4" w:uiPriority="51"/>
-    <w:lsdException w:name="List Table 7 Colorful Accent 4" w:uiPriority="52"/>
-    <w:lsdException w:name="List Table 1 Light Accent 5" w:uiPriority="46"/>
-    <w:lsdException w:name="List Table 2 Accent 5" w:uiPriority="47"/>
-    <w:lsdException w:name="List Table 3 Accent 5" w:uiPriority="48"/>
-    <w:lsdException w:name="List Table 4 Accent 5" w:uiPriority="49"/>
-    <w:lsdException w:name="List Table 5 Dark Accent 5" w:uiPriority="50"/>
-    <w:lsdException w:name="List Table 6 Colorful Accent 5" w:uiPriority="51"/>
-    <w:lsdException w:name="List Table 7 Colorful Accent 5" w:uiPriority="52"/>
-    <w:lsdException w:name="List Table 1 Light Accent 6" w:uiPriority="46"/>
-    <w:lsdException w:name="List Table 2 Accent 6" w:uiPriority="47"/>
-    <w:lsdException w:name="List Table 3 Accent 6" w:uiPriority="48"/>
-    <w:lsdException w:name="List Table 4 Accent 6" w:uiPriority="49"/>
-    <w:lsdException w:name="List Table 5 Dark Accent 6" w:uiPriority="50"/>
-    <w:lsdException w:name="List Table 6 Colorful Accent 6" w:uiPriority="51"/>
-    <w:lsdException w:name="List Table 7 Colorful Accent 6" w:uiPriority="52"/>
+  <w:latentStyles w:defLockedState="0" w:defUIPriority="99" w:defSemiHidden="1" w:defUnhideWhenUsed="1" w:defQFormat="0" w:count="267">
+    <w:lsdException w:name="Normal" w:semiHidden="0" w:uiPriority="0" w:unhideWhenUsed="0" w:qFormat="1"/>
+    <w:lsdException w:name="heading 1" w:semiHidden="0" w:uiPriority="9" w:unhideWhenUsed="0" w:qFormat="1"/>
+    <w:lsdException w:name="heading 2" w:semiHidden="0" w:uiPriority="9" w:unhideWhenUsed="0" w:qFormat="1"/>
+    <w:lsdException w:name="heading 3" w:semiHidden="0" w:uiPriority="9" w:unhideWhenUsed="0" w:qFormat="1"/>
+    <w:lsdException w:name="heading 4" w:semiHidden="0" w:uiPriority="9" w:unhideWhenUsed="0" w:qFormat="1"/>
+    <w:lsdException w:name="heading 5" w:semiHidden="0" w:uiPriority="9" w:unhideWhenUsed="0" w:qFormat="1"/>
+    <w:lsdException w:name="heading 6" w:semiHidden="0" w:uiPriority="9" w:unhideWhenUsed="0" w:qFormat="1"/>
+    <w:lsdException w:name="heading 7" w:semiHidden="0" w:uiPriority="9" w:unhideWhenUsed="0" w:qFormat="1"/>
+    <w:lsdException w:name="heading 8" w:semiHidden="0" w:uiPriority="9" w:unhideWhenUsed="0" w:qFormat="1"/>
+    <w:lsdException w:name="heading 9" w:semiHidden="0" w:uiPriority="9" w:unhideWhenUsed="0" w:qFormat="1"/>
+    <w:lsdException w:name="toc 1" w:uiPriority="39"/>
+    <w:lsdException w:name="toc 2" w:uiPriority="39"/>
+    <w:lsdException w:name="toc 3" w:uiPriority="39"/>
+    <w:lsdException w:name="toc 4" w:uiPriority="39"/>
+    <w:lsdException w:name="toc 5" w:uiPriority="39"/>
+    <w:lsdException w:name="toc 6" w:uiPriority="39"/>
+    <w:lsdException w:name="toc 7" w:uiPriority="39"/>
+    <w:lsdException w:name="toc 8" w:uiPriority="39"/>
+    <w:lsdException w:name="toc 9" w:uiPriority="39"/>
+    <w:lsdException w:name="caption" w:semiHidden="0" w:uiPriority="35" w:unhideWhenUsed="0" w:qFormat="1"/>
+    <w:lsdException w:name="Title" w:semiHidden="0" w:uiPriority="10" w:unhideWhenUsed="0" w:qFormat="1"/>
+    <w:lsdException w:name="Default Paragraph Font" w:uiPriority="1"/>
+    <w:lsdException w:name="Subtitle" w:semiHidden="0" w:uiPriority="11" w:unhideWhenUsed="0" w:qFormat="1"/>
+    <w:lsdException w:name="Strong" w:semiHidden="0" w:uiPriority="22" w:unhideWhenUsed="0" w:qFormat="1"/>
+    <w:lsdException w:name="Emphasis" w:semiHidden="0" w:uiPriority="20" w:unhideWhenUsed="0" w:qFormat="1"/>
+    <w:lsdException w:name="Table Grid" w:semiHidden="0" w:uiPriority="59" w:unhideWhenUsed="0"/>
+    <w:lsdException w:name="Placeholder Text" w:unhideWhenUsed="0"/>
+    <w:lsdException w:name="No Spacing" w:semiHidden="0" w:uiPriority="1" w:unhideWhenUsed="0" w:qFormat="1"/>
+    <w:lsdException w:name="Light Shading" w:semiHidden="0" w:uiPriority="60" w:unhideWhenUsed="0"/>
+    <w:lsdException w:name="Light List" w:semiHidden="0" w:uiPriority="61" w:unhideWhenUsed="0"/>
+    <w:lsdException w:name="Light Grid" w:semiHidden="0" w:uiPriority="62" w:unhideWhenUsed="0"/>
+    <w:lsdException w:name="Medium Shading 1" w:semiHidden="0" w:uiPriority="63" w:unhideWhenUsed="0"/>
+    <w:lsdException w:name="Medium Shading 2" w:semiHidden="0" w:uiPriority="64" w:unhideWhenUsed="0"/>
+    <w:lsdException w:name="Medium List 1" w:semiHidden="0" w:uiPriority="65" w:unhideWhenUsed="0"/>
+    <w:lsdException w:name="Medium List 2" w:semiHidden="0" w:uiPriority="66" w:unhideWhenUsed="0"/>
+    <w:lsdException w:name="Medium Grid 1" w:semiHidden="0" w:uiPriority="67" w:unhideWhenUsed="0"/>
+    <w:lsdException w:name="Medium Grid 2" w:semiHidden="0" w:uiPriority="68" w:unhideWhenUsed="0"/>
+    <w:lsdException w:name="Medium Grid 3" w:semiHidden="0" w:uiPriority="69" w:unhideWhenUsed="0"/>
+    <w:lsdException w:name="Dark List" w:semiHidden="0" w:uiPriority="70" w:unhideWhenUsed="0"/>
+    <w:lsdException w:name="Colorful Shading" w:semiHidden="0" w:uiPriority="71" w:unhideWhenUsed="0"/>
+    <w:lsdException w:name="Colorful List" w:semiHidden="0" w:uiPriority="72" w:unhideWhenUsed="0"/>
+    <w:lsdException w:name="Colorful Grid" w:semiHidden="0" w:uiPriority="73" w:unhideWhenUsed="0"/>
+    <w:lsdException w:name="Light Shading Accent 1" w:semiHidden="0" w:uiPriority="60" w:unhideWhenUsed="0"/>
+    <w:lsdException w:name="Light List Accent 1" w:semiHidden="0" w:uiPriority="61" w:unhideWhenUsed="0"/>
+    <w:lsdException w:name="Light Grid Accent 1" w:semiHidden="0" w:uiPriority="62" w:unhideWhenUsed="0"/>
+    <w:lsdException w:name="Medium Shading 1 Accent 1" w:semiHidden="0" w:uiPriority="63" w:unhideWhenUsed="0"/>
+    <w:lsdException w:name="Medium Shading 2 Accent 1" w:semiHidden="0" w:uiPriority="64" w:unhideWhenUsed="0"/>
+    <w:lsdException w:name="Medium List 1 Accent 1" w:semiHidden="0" w:uiPriority="65" w:unhideWhenUsed="0"/>
+    <w:lsdException w:name="Revision" w:unhideWhenUsed="0"/>
+    <w:lsdException w:name="List Paragraph" w:semiHidden="0" w:uiPriority="34" w:unhideWhenUsed="0" w:qFormat="1"/>
+    <w:lsdException w:name="Quote" w:semiHidden="0" w:uiPriority="29" w:unhideWhenUsed="0" w:qFormat="1"/>
+    <w:lsdException w:name="Intense Quote" w:semiHidden="0" w:uiPriority="30" w:unhideWhenUsed="0" w:qFormat="1"/>
+    <w:lsdException w:name="Medium List 2 Accent 1" w:semiHidden="0" w:uiPriority="66" w:unhideWhenUsed="0"/>
+    <w:lsdException w:name="Medium Grid 1 Accent 1" w:semiHidden="0" w:uiPriority="67" w:unhideWhenUsed="0"/>
+    <w:lsdException w:name="Medium Grid 2 Accent 1" w:semiHidden="0" w:uiPriority="68" w:unhideWhenUsed="0"/>
+    <w:lsdException w:name="Medium Grid 3 Accent 1" w:semiHidden="0" w:uiPriority="69" w:unhideWhenUsed="0"/>
+    <w:lsdException w:name="Dark List Accent 1" w:semiHidden="0" w:uiPriority="70" w:unhideWhenUsed="0"/>
+    <w:lsdException w:name="Colorful Shading Accent 1" w:semiHidden="0" w:uiPriority="71" w:unhideWhenUsed="0"/>
+    <w:lsdException w:name="Colorful List Accent 1" w:semiHidden="0" w:uiPriority="72" w:unhideWhenUsed="0"/>
+    <w:lsdException w:name="Colorful Grid Accent 1" w:semiHidden="0" w:uiPriority="73" w:unhideWhenUsed="0"/>
+    <w:lsdException w:name="Light Shading Accent 2" w:semiHidden="0" w:uiPriority="60" w:unhideWhenUsed="0"/>
+    <w:lsdException w:name="Light List Accent 2" w:semiHidden="0" w:uiPriority="61" w:unhideWhenUsed="0"/>
+    <w:lsdException w:name="Light Grid Accent 2" w:semiHidden="0" w:uiPriority="62" w:unhideWhenUsed="0"/>
+    <w:lsdException w:name="Medium Shading 1 Accent 2" w:semiHidden="0" w:uiPriority="63" w:unhideWhenUsed="0"/>
+    <w:lsdException w:name="Medium Shading 2 Accent 2" w:semiHidden="0" w:uiPriority="64" w:unhideWhenUsed="0"/>
+    <w:lsdException w:name="Medium List 1 Accent 2" w:semiHidden="0" w:uiPriority="65" w:unhideWhenUsed="0"/>
+    <w:lsdException w:name="Medium List 2 Accent 2" w:semiHidden="0" w:uiPriority="66" w:unhideWhenUsed="0"/>
+    <w:lsdException w:name="Medium Grid 1 Accent 2" w:semiHidden="0" w:uiPriority="67" w:unhideWhenUsed="0"/>
+    <w:lsdException w:name="Medium Grid 2 Accent 2" w:semiHidden="0" w:uiPriority="68" w:unhideWhenUsed="0"/>
+    <w:lsdException w:name="Medium Grid 3 Accent 2" w:semiHidden="0" w:uiPriority="69" w:unhideWhenUsed="0"/>
+    <w:lsdException w:name="Dark List Accent 2" w:semiHidden="0" w:uiPriority="70" w:unhideWhenUsed="0"/>
+    <w:lsdException w:name="Colorful Shading Accent 2" w:semiHidden="0" w:uiPriority="71" w:unhideWhenUsed="0"/>
+    <w:lsdException w:name="Colorful List Accent 2" w:semiHidden="0" w:uiPriority="72" w:unhideWhenUsed="0"/>
+    <w:lsdException w:name="Colorful Grid Accent 2" w:semiHidden="0" w:uiPriority="73" w:unhideWhenUsed="0"/>
+    <w:lsdException w:name="Light Shading Accent 3" w:semiHidden="0" w:uiPriority="60" w:unhideWhenUsed="0"/>
+    <w:lsdException w:name="Light List Accent 3" w:semiHidden="0" w:uiPriority="61" w:unhideWhenUsed="0"/>
+    <w:lsdException w:name="Light Grid Accent 3" w:semiHidden="0" w:uiPriority="62" w:unhideWhenUsed="0"/>
+    <w:lsdException w:name="Medium Shading 1 Accent 3" w:semiHidden="0" w:uiPriority="63" w:unhideWhenUsed="0"/>
+    <w:lsdException w:name="Medium Shading 2 Accent 3" w:semiHidden="0" w:uiPriority="64" w:unhideWhenUsed="0"/>
+    <w:lsdException w:name="Medium List 1 Accent 3" w:semiHidden="0" w:uiPriority="65" w:unhideWhenUsed="0"/>
+    <w:lsdException w:name="Medium List 2 Accent 3" w:semiHidden="0" w:uiPriority="66" w:unhideWhenUsed="0"/>
+    <w:lsdException w:name="Medium Grid 1 Accent 3" w:semiHidden="0" w:uiPriority="67" w:unhideWhenUsed="0"/>
+    <w:lsdException w:name="Medium Grid 2 Accent 3" w:semiHidden="0" w:uiPriority="68" w:unhideWhenUsed="0"/>
+    <w:lsdException w:name="Medium Grid 3 Accent 3" w:semiHidden="0" w:uiPriority="69" w:unhideWhenUsed="0"/>
+    <w:lsdException w:name="Dark List Accent 3" w:semiHidden="0" w:uiPriority="70" w:unhideWhenUsed="0"/>
+    <w:lsdException w:name="Colorful Shading Accent 3" w:semiHidden="0" w:uiPriority="71" w:unhideWhenUsed="0"/>
+    <w:lsdException w:name="Colorful List Accent 3" w:semiHidden="0" w:uiPriority="72" w:unhideWhenUsed="0"/>
+    <w:lsdException w:name="Colorful Grid Accent 3" w:semiHidden="0" w:uiPriority="73" w:unhideWhenUsed="0"/>
+    <w:lsdException w:name="Light Shading Accent 4" w:semiHidden="0" w:uiPriority="60" w:unhideWhenUsed="0"/>
+    <w:lsdException w:name="Light List Accent 4" w:semiHidden="0" w:uiPriority="61" w:unhideWhenUsed="0"/>
+    <w:lsdException w:name="Light Grid Accent 4" w:semiHidden="0" w:uiPriority="62" w:unhideWhenUsed="0"/>
+    <w:lsdException w:name="Medium Shading 1 Accent 4" w:semiHidden="0" w:uiPriority="63" w:unhideWhenUsed="0"/>
+    <w:lsdException w:name="Medium Shading 2 Accent 4" w:semiHidden="0" w:uiPriority="64" w:unhideWhenUsed="0"/>
+    <w:lsdException w:name="Medium List 1 Accent 4" w:semiHidden="0" w:uiPriority="65" w:unhideWhenUsed="0"/>
+    <w:lsdException w:name="Medium List 2 Accent 4" w:semiHidden="0" w:uiPriority="66" w:unhideWhenUsed="0"/>
+    <w:lsdException w:name="Medium Grid 1 Accent 4" w:semiHidden="0" w:uiPriority="67" w:unhideWhenUsed="0"/>
+    <w:lsdException w:name="Medium Grid 2 Accent 4" w:semiHidden="0" w:uiPriority="68" w:unhideWhenUsed="0"/>
+    <w:lsdException w:name="Medium Grid 3 Accent 4" w:semiHidden="0" w:uiPriority="69" w:unhideWhenUsed="0"/>
+    <w:lsdException w:name="Dark List Accent 4" w:semiHidden="0" w:uiPriority="70" w:unhideWhenUsed="0"/>
+    <w:lsdException w:name="Colorful Shading Accent 4" w:semiHidden="0" w:uiPriority="71" w:unhideWhenUsed="0"/>
+    <w:lsdException w:name="Colorful List Accent 4" w:semiHidden="0" w:uiPriority="72" w:unhideWhenUsed="0"/>
+    <w:lsdException w:name="Colorful Grid Accent 4" w:semiHidden="0" w:uiPriority="73" w:unhideWhenUsed="0"/>
+    <w:lsdException w:name="Light Shading Accent 5" w:semiHidden="0" w:uiPriority="60" w:unhideWhenUsed="0"/>
+    <w:lsdException w:name="Light List Accent 5" w:semiHidden="0" w:uiPriority="61" w:unhideWhenUsed="0"/>
+    <w:lsdException w:name="Light Grid Accent 5" w:semiHidden="0" w:uiPriority="62" w:unhideWhenUsed="0"/>
+    <w:lsdException w:name="Medium Shading 1 Accent 5" w:semiHidden="0" w:uiPriority="63" w:unhideWhenUsed="0"/>
+    <w:lsdException w:name="Medium Shading 2 Accent 5" w:semiHidden="0" w:uiPriority="64" w:unhideWhenUsed="0"/>
+    <w:lsdException w:name="Medium List 1 Accent 5" w:semiHidden="0" w:uiPriority="65" w:unhideWhenUsed="0"/>
+    <w:lsdException w:name="Medium List 2 Accent 5" w:semiHidden="0" w:uiPriority="66" w:unhideWhenUsed="0"/>
+    <w:lsdException w:name="Medium Grid 1 Accent 5" w:semiHidden="0" w:uiPriority="67" w:unhideWhenUsed="0"/>
+    <w:lsdException w:name="Medium Grid 2 Accent 5" w:semiHidden="0" w:uiPriority="68" w:unhideWhenUsed="0"/>
+    <w:lsdException w:name="Medium Grid 3 Accent 5" w:semiHidden="0" w:uiPriority="69" w:unhideWhenUsed="0"/>
+    <w:lsdException w:name="Dark List Accent 5" w:semiHidden="0" w:uiPriority="70" w:unhideWhenUsed="0"/>
+    <w:lsdException w:name="Colorful Shading Accent 5" w:semiHidden="0" w:uiPriority="71" w:unhideWhenUsed="0"/>
+    <w:lsdException w:name="Colorful List Accent 5" w:semiHidden="0" w:uiPriority="72" w:unhideWhenUsed="0"/>
+    <w:lsdException w:name="Colorful Grid Accent 5" w:semiHidden="0" w:uiPriority="73" w:unhideWhenUsed="0"/>
+    <w:lsdException w:name="Light Shading Accent 6" w:semiHidden="0" w:uiPriority="60" w:unhideWhenUsed="0"/>
+    <w:lsdException w:name="Light List Accent 6" w:semiHidden="0" w:uiPriority="61" w:unhideWhenUsed="0"/>
+    <w:lsdException w:name="Light Grid Accent 6" w:semiHidden="0" w:uiPriority="62" w:unhideWhenUsed="0"/>
+    <w:lsdException w:name="Medium Shading 1 Accent 6" w:semiHidden="0" w:uiPriority="63" w:unhideWhenUsed="0"/>
+    <w:lsdException w:name="Medium Shading 2 Accent 6" w:semiHidden="0" w:uiPriority="64" w:unhideWhenUsed="0"/>
+    <w:lsdException w:name="Medium List 1 Accent 6" w:semiHidden="0" w:uiPriority="65" w:unhideWhenUsed="0"/>
+    <w:lsdException w:name="Medium List 2 Accent 6" w:semiHidden="0" w:uiPriority="66" w:unhideWhenUsed="0"/>
+    <w:lsdException w:name="Medium Grid 1 Accent 6" w:semiHidden="0" w:uiPriority="67" w:unhideWhenUsed="0"/>
+    <w:lsdException w:name="Medium Grid 2 Accent 6" w:semiHidden="0" w:uiPriority="68" w:unhideWhenUsed="0"/>
+    <w:lsdException w:name="Medium Grid 3 Accent 6" w:semiHidden="0" w:uiPriority="69" w:unhideWhenUsed="0"/>
+    <w:lsdException w:name="Dark List Accent 6" w:semiHidden="0" w:uiPriority="70" w:unhideWhenUsed="0"/>
+    <w:lsdException w:name="Colorful Shading Accent 6" w:semiHidden="0" w:uiPriority="71" w:unhideWhenUsed="0"/>
+    <w:lsdException w:name="Colorful List Accent 6" w:semiHidden="0" w:uiPriority="72" w:unhideWhenUsed="0"/>
+    <w:lsdException w:name="Colorful Grid Accent 6" w:semiHidden="0" w:uiPriority="73" w:unhideWhenUsed="0"/>
+    <w:lsdException w:name="Subtle Emphasis" w:semiHidden="0" w:uiPriority="19" w:unhideWhenUsed="0" w:qFormat="1"/>
+    <w:lsdException w:name="Intense Emphasis" w:semiHidden="0" w:uiPriority="21" w:unhideWhenUsed="0" w:qFormat="1"/>
+    <w:lsdException w:name="Subtle Reference" w:semiHidden="0" w:uiPriority="31" w:unhideWhenUsed="0" w:qFormat="1"/>
+    <w:lsdException w:name="Intense Reference" w:semiHidden="0" w:uiPriority="32" w:unhideWhenUsed="0" w:qFormat="1"/>
+    <w:lsdException w:name="Book Title" w:semiHidden="0" w:uiPriority="33" w:unhideWhenUsed="0" w:qFormat="1"/>
+    <w:lsdException w:name="Bibliography" w:uiPriority="37"/>
+    <w:lsdException w:name="TOC Heading" w:uiPriority="39" w:qFormat="1"/>
   </w:latentStyles>
-  <w:style w:type="paragraph" w:default="1" w:styleId="Norml">
+  <w:style w:type="paragraph" w:default="1" w:styleId="Normal">
     <w:name w:val="Normal"/>
     <w:qFormat/>
     <w:rsid w:val="0055312F"/>
@@ -2028,11 +3050,11 @@
       <w:lang w:eastAsia="en-US"/>
     </w:rPr>
   </w:style>
-  <w:style w:type="paragraph" w:styleId="Cmsor1">
+  <w:style w:type="paragraph" w:styleId="Heading1">
     <w:name w:val="heading 1"/>
-    <w:basedOn w:val="Norml"/>
-    <w:next w:val="Norml"/>
-    <w:link w:val="Cmsor1Char"/>
+    <w:basedOn w:val="Normal"/>
+    <w:next w:val="Normal"/>
+    <w:link w:val="Heading1Char"/>
     <w:uiPriority w:val="9"/>
     <w:qFormat/>
     <w:rsid w:val="0055312F"/>
@@ -2059,11 +3081,11 @@
       <w:szCs w:val="22"/>
     </w:rPr>
   </w:style>
-  <w:style w:type="paragraph" w:styleId="Cmsor2">
+  <w:style w:type="paragraph" w:styleId="Heading2">
     <w:name w:val="heading 2"/>
-    <w:basedOn w:val="Norml"/>
-    <w:next w:val="Norml"/>
-    <w:link w:val="Cmsor2Char"/>
+    <w:basedOn w:val="Normal"/>
+    <w:next w:val="Normal"/>
+    <w:link w:val="Heading2Char"/>
     <w:uiPriority w:val="9"/>
     <w:qFormat/>
     <w:rsid w:val="00072F32"/>
@@ -2088,11 +3110,11 @@
       <w:szCs w:val="22"/>
     </w:rPr>
   </w:style>
-  <w:style w:type="paragraph" w:styleId="Cmsor3">
+  <w:style w:type="paragraph" w:styleId="Heading3">
     <w:name w:val="heading 3"/>
-    <w:basedOn w:val="Norml"/>
-    <w:next w:val="Norml"/>
-    <w:link w:val="Cmsor3Char"/>
+    <w:basedOn w:val="Normal"/>
+    <w:next w:val="Normal"/>
+    <w:link w:val="Heading3Char"/>
     <w:uiPriority w:val="9"/>
     <w:qFormat/>
     <w:rsid w:val="0055312F"/>
@@ -2113,11 +3135,11 @@
       <w:szCs w:val="22"/>
     </w:rPr>
   </w:style>
-  <w:style w:type="paragraph" w:styleId="Cmsor4">
+  <w:style w:type="paragraph" w:styleId="Heading4">
     <w:name w:val="heading 4"/>
-    <w:basedOn w:val="Norml"/>
-    <w:next w:val="Norml"/>
-    <w:link w:val="Cmsor4Char"/>
+    <w:basedOn w:val="Normal"/>
+    <w:next w:val="Normal"/>
+    <w:link w:val="Heading4Char"/>
     <w:uiPriority w:val="9"/>
     <w:qFormat/>
     <w:rsid w:val="0055312F"/>
@@ -2138,11 +3160,11 @@
       <w:szCs w:val="22"/>
     </w:rPr>
   </w:style>
-  <w:style w:type="paragraph" w:styleId="Cmsor5">
+  <w:style w:type="paragraph" w:styleId="Heading5">
     <w:name w:val="heading 5"/>
-    <w:basedOn w:val="Norml"/>
-    <w:next w:val="Norml"/>
-    <w:link w:val="Cmsor5Char"/>
+    <w:basedOn w:val="Normal"/>
+    <w:next w:val="Normal"/>
+    <w:link w:val="Heading5Char"/>
     <w:uiPriority w:val="9"/>
     <w:qFormat/>
     <w:rsid w:val="0055312F"/>
@@ -2161,11 +3183,11 @@
       <w:szCs w:val="22"/>
     </w:rPr>
   </w:style>
-  <w:style w:type="paragraph" w:styleId="Cmsor6">
+  <w:style w:type="paragraph" w:styleId="Heading6">
     <w:name w:val="heading 6"/>
-    <w:basedOn w:val="Norml"/>
-    <w:next w:val="Norml"/>
-    <w:link w:val="Cmsor6Char"/>
+    <w:basedOn w:val="Normal"/>
+    <w:next w:val="Normal"/>
+    <w:link w:val="Heading6Char"/>
     <w:uiPriority w:val="9"/>
     <w:qFormat/>
     <w:rsid w:val="0055312F"/>
@@ -2184,11 +3206,11 @@
       <w:szCs w:val="22"/>
     </w:rPr>
   </w:style>
-  <w:style w:type="paragraph" w:styleId="Cmsor7">
+  <w:style w:type="paragraph" w:styleId="Heading7">
     <w:name w:val="heading 7"/>
-    <w:basedOn w:val="Norml"/>
-    <w:next w:val="Norml"/>
-    <w:link w:val="Cmsor7Char"/>
+    <w:basedOn w:val="Normal"/>
+    <w:next w:val="Normal"/>
+    <w:link w:val="Heading7Char"/>
     <w:uiPriority w:val="9"/>
     <w:qFormat/>
     <w:rsid w:val="0055312F"/>
@@ -2204,11 +3226,11 @@
       <w:szCs w:val="22"/>
     </w:rPr>
   </w:style>
-  <w:style w:type="paragraph" w:styleId="Cmsor8">
+  <w:style w:type="paragraph" w:styleId="Heading8">
     <w:name w:val="heading 8"/>
-    <w:basedOn w:val="Norml"/>
-    <w:next w:val="Norml"/>
-    <w:link w:val="Cmsor8Char"/>
+    <w:basedOn w:val="Normal"/>
+    <w:next w:val="Normal"/>
+    <w:link w:val="Heading8Char"/>
     <w:uiPriority w:val="9"/>
     <w:qFormat/>
     <w:rsid w:val="0055312F"/>
@@ -2223,11 +3245,11 @@
       <w:szCs w:val="18"/>
     </w:rPr>
   </w:style>
-  <w:style w:type="paragraph" w:styleId="Cmsor9">
+  <w:style w:type="paragraph" w:styleId="Heading9">
     <w:name w:val="heading 9"/>
-    <w:basedOn w:val="Norml"/>
-    <w:next w:val="Norml"/>
-    <w:link w:val="Cmsor9Char"/>
+    <w:basedOn w:val="Normal"/>
+    <w:next w:val="Normal"/>
+    <w:link w:val="Heading9Char"/>
     <w:uiPriority w:val="9"/>
     <w:qFormat/>
     <w:rsid w:val="0055312F"/>
@@ -2243,17 +3265,18 @@
       <w:szCs w:val="18"/>
     </w:rPr>
   </w:style>
-  <w:style w:type="character" w:default="1" w:styleId="Bekezdsalapbettpusa">
+  <w:style w:type="character" w:default="1" w:styleId="DefaultParagraphFont">
     <w:name w:val="Default Paragraph Font"/>
     <w:uiPriority w:val="1"/>
     <w:semiHidden/>
     <w:unhideWhenUsed/>
   </w:style>
-  <w:style w:type="table" w:default="1" w:styleId="Normltblzat">
+  <w:style w:type="table" w:default="1" w:styleId="TableNormal">
     <w:name w:val="Normal Table"/>
     <w:uiPriority w:val="99"/>
     <w:semiHidden/>
     <w:unhideWhenUsed/>
+    <w:qFormat/>
     <w:tblPr>
       <w:tblInd w:w="0" w:type="dxa"/>
       <w:tblCellMar>
@@ -2264,7 +3287,7 @@
       </w:tblCellMar>
     </w:tblPr>
   </w:style>
-  <w:style w:type="numbering" w:default="1" w:styleId="Nemlista">
+  <w:style w:type="numbering" w:default="1" w:styleId="NoList">
     <w:name w:val="No List"/>
     <w:uiPriority w:val="99"/>
     <w:semiHidden/>
@@ -2272,7 +3295,7 @@
   </w:style>
   <w:style w:type="paragraph" w:customStyle="1" w:styleId="Listaszerbekezds1">
     <w:name w:val="Listaszerű bekezdés1"/>
-    <w:basedOn w:val="Norml"/>
+    <w:basedOn w:val="Normal"/>
     <w:uiPriority w:val="34"/>
     <w:qFormat/>
     <w:rsid w:val="0055312F"/>
@@ -2281,11 +3304,11 @@
       <w:contextualSpacing/>
     </w:pPr>
   </w:style>
-  <w:style w:type="paragraph" w:styleId="Cm">
+  <w:style w:type="paragraph" w:styleId="Title">
     <w:name w:val="Title"/>
-    <w:basedOn w:val="Norml"/>
-    <w:next w:val="Norml"/>
-    <w:link w:val="CmChar"/>
+    <w:basedOn w:val="Normal"/>
+    <w:next w:val="Normal"/>
+    <w:link w:val="TitleChar"/>
     <w:uiPriority w:val="10"/>
     <w:qFormat/>
     <w:rsid w:val="0055312F"/>
@@ -2306,10 +3329,10 @@
       <w:szCs w:val="52"/>
     </w:rPr>
   </w:style>
-  <w:style w:type="character" w:customStyle="1" w:styleId="CmChar">
-    <w:name w:val="Cím Char"/>
-    <w:basedOn w:val="Bekezdsalapbettpusa"/>
-    <w:link w:val="Cm"/>
+  <w:style w:type="character" w:customStyle="1" w:styleId="TitleChar">
+    <w:name w:val="Title Char"/>
+    <w:basedOn w:val="DefaultParagraphFont"/>
+    <w:link w:val="Title"/>
     <w:uiPriority w:val="10"/>
     <w:rsid w:val="0055312F"/>
     <w:rPr>
@@ -2322,10 +3345,10 @@
       <w:szCs w:val="52"/>
     </w:rPr>
   </w:style>
-  <w:style w:type="character" w:customStyle="1" w:styleId="Cmsor1Char">
-    <w:name w:val="Címsor 1 Char"/>
-    <w:basedOn w:val="Bekezdsalapbettpusa"/>
-    <w:link w:val="Cmsor1"/>
+  <w:style w:type="character" w:customStyle="1" w:styleId="Heading1Char">
+    <w:name w:val="Heading 1 Char"/>
+    <w:basedOn w:val="DefaultParagraphFont"/>
+    <w:link w:val="Heading1"/>
     <w:uiPriority w:val="9"/>
     <w:rsid w:val="0055312F"/>
     <w:rPr>
@@ -2340,8 +3363,8 @@
   </w:style>
   <w:style w:type="paragraph" w:customStyle="1" w:styleId="Kp">
     <w:name w:val="Kép"/>
-    <w:basedOn w:val="Kpalrs"/>
-    <w:next w:val="Kpalrs"/>
+    <w:basedOn w:val="Caption"/>
+    <w:next w:val="Caption"/>
     <w:link w:val="KpChar"/>
     <w:qFormat/>
     <w:rsid w:val="00072F32"/>
@@ -2354,7 +3377,7 @@
   </w:style>
   <w:style w:type="character" w:customStyle="1" w:styleId="KpChar">
     <w:name w:val="Kép Char"/>
-    <w:basedOn w:val="KpalrsChar"/>
+    <w:basedOn w:val="CaptionChar"/>
     <w:link w:val="Kp"/>
     <w:rsid w:val="00072F32"/>
     <w:rPr>
@@ -2365,11 +3388,11 @@
       <w:szCs w:val="16"/>
     </w:rPr>
   </w:style>
-  <w:style w:type="paragraph" w:styleId="Kpalrs">
+  <w:style w:type="paragraph" w:styleId="Caption">
     <w:name w:val="caption"/>
-    <w:basedOn w:val="Norml"/>
-    <w:next w:val="Norml"/>
-    <w:link w:val="KpalrsChar"/>
+    <w:basedOn w:val="Normal"/>
+    <w:next w:val="Normal"/>
+    <w:link w:val="CaptionChar"/>
     <w:uiPriority w:val="35"/>
     <w:qFormat/>
     <w:rsid w:val="0055312F"/>
@@ -2386,7 +3409,7 @@
   </w:style>
   <w:style w:type="paragraph" w:customStyle="1" w:styleId="Kd">
     <w:name w:val="Kód"/>
-    <w:basedOn w:val="Norml"/>
+    <w:basedOn w:val="Normal"/>
     <w:link w:val="KdChar"/>
     <w:qFormat/>
     <w:rsid w:val="0055312F"/>
@@ -2401,7 +3424,7 @@
   </w:style>
   <w:style w:type="character" w:customStyle="1" w:styleId="KdChar">
     <w:name w:val="Kód Char"/>
-    <w:basedOn w:val="Bekezdsalapbettpusa"/>
+    <w:basedOn w:val="DefaultParagraphFont"/>
     <w:link w:val="Kd"/>
     <w:rsid w:val="0055312F"/>
     <w:rPr>
@@ -2410,10 +3433,10 @@
       <w:szCs w:val="20"/>
     </w:rPr>
   </w:style>
-  <w:style w:type="character" w:customStyle="1" w:styleId="Cmsor2Char">
-    <w:name w:val="Címsor 2 Char"/>
-    <w:basedOn w:val="Bekezdsalapbettpusa"/>
-    <w:link w:val="Cmsor2"/>
+  <w:style w:type="character" w:customStyle="1" w:styleId="Heading2Char">
+    <w:name w:val="Heading 2 Char"/>
+    <w:basedOn w:val="DefaultParagraphFont"/>
+    <w:link w:val="Heading2"/>
     <w:uiPriority w:val="9"/>
     <w:rsid w:val="00072F32"/>
     <w:rPr>
@@ -2424,10 +3447,10 @@
       <w:shd w:val="clear" w:color="auto" w:fill="E3EAED"/>
     </w:rPr>
   </w:style>
-  <w:style w:type="character" w:customStyle="1" w:styleId="Cmsor3Char">
-    <w:name w:val="Címsor 3 Char"/>
-    <w:basedOn w:val="Bekezdsalapbettpusa"/>
-    <w:link w:val="Cmsor3"/>
+  <w:style w:type="character" w:customStyle="1" w:styleId="Heading3Char">
+    <w:name w:val="Heading 3 Char"/>
+    <w:basedOn w:val="DefaultParagraphFont"/>
+    <w:link w:val="Heading3"/>
     <w:uiPriority w:val="9"/>
     <w:semiHidden/>
     <w:rsid w:val="0055312F"/>
@@ -2438,10 +3461,10 @@
       <w:spacing w:val="15"/>
     </w:rPr>
   </w:style>
-  <w:style w:type="character" w:customStyle="1" w:styleId="Cmsor4Char">
-    <w:name w:val="Címsor 4 Char"/>
-    <w:basedOn w:val="Bekezdsalapbettpusa"/>
-    <w:link w:val="Cmsor4"/>
+  <w:style w:type="character" w:customStyle="1" w:styleId="Heading4Char">
+    <w:name w:val="Heading 4 Char"/>
+    <w:basedOn w:val="DefaultParagraphFont"/>
+    <w:link w:val="Heading4"/>
     <w:uiPriority w:val="9"/>
     <w:semiHidden/>
     <w:rsid w:val="0055312F"/>
@@ -2452,10 +3475,10 @@
       <w:spacing w:val="10"/>
     </w:rPr>
   </w:style>
-  <w:style w:type="character" w:customStyle="1" w:styleId="Cmsor5Char">
-    <w:name w:val="Címsor 5 Char"/>
-    <w:basedOn w:val="Bekezdsalapbettpusa"/>
-    <w:link w:val="Cmsor5"/>
+  <w:style w:type="character" w:customStyle="1" w:styleId="Heading5Char">
+    <w:name w:val="Heading 5 Char"/>
+    <w:basedOn w:val="DefaultParagraphFont"/>
+    <w:link w:val="Heading5"/>
     <w:uiPriority w:val="9"/>
     <w:semiHidden/>
     <w:rsid w:val="0055312F"/>
@@ -2465,10 +3488,10 @@
       <w:spacing w:val="10"/>
     </w:rPr>
   </w:style>
-  <w:style w:type="character" w:customStyle="1" w:styleId="Cmsor6Char">
-    <w:name w:val="Címsor 6 Char"/>
-    <w:basedOn w:val="Bekezdsalapbettpusa"/>
-    <w:link w:val="Cmsor6"/>
+  <w:style w:type="character" w:customStyle="1" w:styleId="Heading6Char">
+    <w:name w:val="Heading 6 Char"/>
+    <w:basedOn w:val="DefaultParagraphFont"/>
+    <w:link w:val="Heading6"/>
     <w:uiPriority w:val="9"/>
     <w:semiHidden/>
     <w:rsid w:val="0055312F"/>
@@ -2478,10 +3501,10 @@
       <w:spacing w:val="10"/>
     </w:rPr>
   </w:style>
-  <w:style w:type="character" w:customStyle="1" w:styleId="Cmsor7Char">
-    <w:name w:val="Címsor 7 Char"/>
-    <w:basedOn w:val="Bekezdsalapbettpusa"/>
-    <w:link w:val="Cmsor7"/>
+  <w:style w:type="character" w:customStyle="1" w:styleId="Heading7Char">
+    <w:name w:val="Heading 7 Char"/>
+    <w:basedOn w:val="DefaultParagraphFont"/>
+    <w:link w:val="Heading7"/>
     <w:uiPriority w:val="9"/>
     <w:semiHidden/>
     <w:rsid w:val="0055312F"/>
@@ -2491,10 +3514,10 @@
       <w:spacing w:val="10"/>
     </w:rPr>
   </w:style>
-  <w:style w:type="character" w:customStyle="1" w:styleId="Cmsor8Char">
-    <w:name w:val="Címsor 8 Char"/>
-    <w:basedOn w:val="Bekezdsalapbettpusa"/>
-    <w:link w:val="Cmsor8"/>
+  <w:style w:type="character" w:customStyle="1" w:styleId="Heading8Char">
+    <w:name w:val="Heading 8 Char"/>
+    <w:basedOn w:val="DefaultParagraphFont"/>
+    <w:link w:val="Heading8"/>
     <w:uiPriority w:val="9"/>
     <w:semiHidden/>
     <w:rsid w:val="0055312F"/>
@@ -2505,10 +3528,10 @@
       <w:szCs w:val="18"/>
     </w:rPr>
   </w:style>
-  <w:style w:type="character" w:customStyle="1" w:styleId="Cmsor9Char">
-    <w:name w:val="Címsor 9 Char"/>
-    <w:basedOn w:val="Bekezdsalapbettpusa"/>
-    <w:link w:val="Cmsor9"/>
+  <w:style w:type="character" w:customStyle="1" w:styleId="Heading9Char">
+    <w:name w:val="Heading 9 Char"/>
+    <w:basedOn w:val="DefaultParagraphFont"/>
+    <w:link w:val="Heading9"/>
     <w:uiPriority w:val="9"/>
     <w:semiHidden/>
     <w:rsid w:val="0055312F"/>
@@ -2520,10 +3543,10 @@
       <w:szCs w:val="18"/>
     </w:rPr>
   </w:style>
-  <w:style w:type="character" w:customStyle="1" w:styleId="KpalrsChar">
-    <w:name w:val="Képaláírás Char"/>
-    <w:basedOn w:val="Bekezdsalapbettpusa"/>
-    <w:link w:val="Kpalrs"/>
+  <w:style w:type="character" w:customStyle="1" w:styleId="CaptionChar">
+    <w:name w:val="Caption Char"/>
+    <w:basedOn w:val="DefaultParagraphFont"/>
+    <w:link w:val="Caption"/>
     <w:uiPriority w:val="35"/>
     <w:semiHidden/>
     <w:rsid w:val="0055312F"/>
@@ -2535,11 +3558,11 @@
       <w:szCs w:val="16"/>
     </w:rPr>
   </w:style>
-  <w:style w:type="paragraph" w:styleId="Alcm">
+  <w:style w:type="paragraph" w:styleId="Subtitle">
     <w:name w:val="Subtitle"/>
-    <w:basedOn w:val="Norml"/>
-    <w:next w:val="Norml"/>
-    <w:link w:val="AlcmChar"/>
+    <w:basedOn w:val="Normal"/>
+    <w:next w:val="Normal"/>
+    <w:link w:val="SubtitleChar"/>
     <w:uiPriority w:val="11"/>
     <w:qFormat/>
     <w:rsid w:val="0055312F"/>
@@ -2554,10 +3577,10 @@
       <w:szCs w:val="24"/>
     </w:rPr>
   </w:style>
-  <w:style w:type="character" w:customStyle="1" w:styleId="AlcmChar">
-    <w:name w:val="Alcím Char"/>
-    <w:basedOn w:val="Bekezdsalapbettpusa"/>
-    <w:link w:val="Alcm"/>
+  <w:style w:type="character" w:customStyle="1" w:styleId="SubtitleChar">
+    <w:name w:val="Subtitle Char"/>
+    <w:basedOn w:val="DefaultParagraphFont"/>
+    <w:link w:val="Subtitle"/>
     <w:uiPriority w:val="11"/>
     <w:rsid w:val="0055312F"/>
     <w:rPr>
@@ -2568,7 +3591,7 @@
       <w:szCs w:val="24"/>
     </w:rPr>
   </w:style>
-  <w:style w:type="character" w:styleId="Kiemels2">
+  <w:style w:type="character" w:styleId="Strong">
     <w:name w:val="Strong"/>
     <w:uiPriority w:val="22"/>
     <w:qFormat/>
@@ -2578,7 +3601,7 @@
       <w:bCs/>
     </w:rPr>
   </w:style>
-  <w:style w:type="character" w:styleId="Kiemels">
+  <w:style w:type="character" w:styleId="Emphasis">
     <w:name w:val="Emphasis"/>
     <w:uiPriority w:val="20"/>
     <w:qFormat/>
@@ -2591,7 +3614,7 @@
   </w:style>
   <w:style w:type="paragraph" w:customStyle="1" w:styleId="Nincstrkz1">
     <w:name w:val="Nincs térköz1"/>
-    <w:basedOn w:val="Norml"/>
+    <w:basedOn w:val="Normal"/>
     <w:link w:val="NoSpacingChar"/>
     <w:uiPriority w:val="1"/>
     <w:qFormat/>
@@ -2602,7 +3625,7 @@
   </w:style>
   <w:style w:type="character" w:customStyle="1" w:styleId="NoSpacingChar">
     <w:name w:val="No Spacing Char"/>
-    <w:basedOn w:val="Bekezdsalapbettpusa"/>
+    <w:basedOn w:val="DefaultParagraphFont"/>
     <w:link w:val="Nincstrkz1"/>
     <w:uiPriority w:val="1"/>
     <w:rsid w:val="0055312F"/>
@@ -2613,8 +3636,8 @@
   </w:style>
   <w:style w:type="paragraph" w:customStyle="1" w:styleId="Idzet1">
     <w:name w:val="Idézet1"/>
-    <w:basedOn w:val="Norml"/>
-    <w:next w:val="Norml"/>
+    <w:basedOn w:val="Normal"/>
+    <w:next w:val="Normal"/>
     <w:link w:val="QuoteChar"/>
     <w:uiPriority w:val="29"/>
     <w:qFormat/>
@@ -2626,7 +3649,7 @@
   </w:style>
   <w:style w:type="character" w:customStyle="1" w:styleId="QuoteChar">
     <w:name w:val="Quote Char"/>
-    <w:basedOn w:val="Bekezdsalapbettpusa"/>
+    <w:basedOn w:val="DefaultParagraphFont"/>
     <w:link w:val="Idzet1"/>
     <w:uiPriority w:val="29"/>
     <w:rsid w:val="0055312F"/>
@@ -2639,8 +3662,8 @@
   </w:style>
   <w:style w:type="paragraph" w:customStyle="1" w:styleId="Kiemeltidzet1">
     <w:name w:val="Kiemelt idézet1"/>
-    <w:basedOn w:val="Norml"/>
-    <w:next w:val="Norml"/>
+    <w:basedOn w:val="Normal"/>
+    <w:next w:val="Normal"/>
     <w:link w:val="IntenseQuoteChar"/>
     <w:uiPriority w:val="30"/>
     <w:qFormat/>
@@ -2661,7 +3684,7 @@
   </w:style>
   <w:style w:type="character" w:customStyle="1" w:styleId="IntenseQuoteChar">
     <w:name w:val="Intense Quote Char"/>
-    <w:basedOn w:val="Bekezdsalapbettpusa"/>
+    <w:basedOn w:val="DefaultParagraphFont"/>
     <w:link w:val="Kiemeltidzet1"/>
     <w:uiPriority w:val="30"/>
     <w:rsid w:val="0055312F"/>
@@ -2737,8 +3760,8 @@
   </w:style>
   <w:style w:type="paragraph" w:customStyle="1" w:styleId="Tartalomjegyzkcmsora1">
     <w:name w:val="Tartalomjegyzék címsora1"/>
-    <w:basedOn w:val="Cmsor1"/>
-    <w:next w:val="Norml"/>
+    <w:basedOn w:val="Heading1"/>
+    <w:next w:val="Normal"/>
     <w:uiPriority w:val="39"/>
     <w:semiHidden/>
     <w:unhideWhenUsed/>
@@ -2751,9 +3774,9 @@
       <w:lang w:bidi="en-US"/>
     </w:rPr>
   </w:style>
-  <w:style w:type="character" w:styleId="Hiperhivatkozs">
+  <w:style w:type="character" w:styleId="Hyperlink">
     <w:name w:val="Hyperlink"/>
-    <w:basedOn w:val="Bekezdsalapbettpusa"/>
+    <w:basedOn w:val="DefaultParagraphFont"/>
     <w:uiPriority w:val="99"/>
     <w:unhideWhenUsed/>
     <w:rsid w:val="0055312F"/>
@@ -2764,7 +3787,7 @@
   </w:style>
   <w:style w:type="paragraph" w:customStyle="1" w:styleId="Feladat">
     <w:name w:val="Feladat"/>
-    <w:basedOn w:val="Norml"/>
+    <w:basedOn w:val="Normal"/>
     <w:link w:val="FeladatChar"/>
     <w:qFormat/>
     <w:rsid w:val="0055312F"/>
@@ -2774,7 +3797,7 @@
   </w:style>
   <w:style w:type="character" w:customStyle="1" w:styleId="FeladatChar">
     <w:name w:val="Feladat Char"/>
-    <w:basedOn w:val="Bekezdsalapbettpusa"/>
+    <w:basedOn w:val="DefaultParagraphFont"/>
     <w:link w:val="Feladat"/>
     <w:rsid w:val="0055312F"/>
     <w:rPr>
@@ -2783,15 +3806,16 @@
       <w:szCs w:val="20"/>
     </w:rPr>
   </w:style>
-  <w:style w:type="table" w:styleId="Rcsostblzat">
+  <w:style w:type="table" w:styleId="TableGrid">
     <w:name w:val="Table Grid"/>
-    <w:basedOn w:val="Normltblzat"/>
+    <w:basedOn w:val="TableNormal"/>
     <w:rsid w:val="00771503"/>
     <w:pPr>
       <w:spacing w:before="120" w:after="120" w:line="276" w:lineRule="auto"/>
       <w:jc w:val="both"/>
     </w:pPr>
     <w:tblPr>
+      <w:tblInd w:w="0" w:type="dxa"/>
       <w:tblBorders>
         <w:top w:val="single" w:sz="4" w:space="0" w:color="auto"/>
         <w:left w:val="single" w:sz="4" w:space="0" w:color="auto"/>
@@ -2800,11 +3824,17 @@
         <w:insideH w:val="single" w:sz="4" w:space="0" w:color="auto"/>
         <w:insideV w:val="single" w:sz="4" w:space="0" w:color="auto"/>
       </w:tblBorders>
+      <w:tblCellMar>
+        <w:top w:w="0" w:type="dxa"/>
+        <w:left w:w="108" w:type="dxa"/>
+        <w:bottom w:w="0" w:type="dxa"/>
+        <w:right w:w="108" w:type="dxa"/>
+      </w:tblCellMar>
     </w:tblPr>
   </w:style>
-  <w:style w:type="character" w:styleId="Mrltotthiperhivatkozs">
+  <w:style w:type="character" w:styleId="FollowedHyperlink">
     <w:name w:val="FollowedHyperlink"/>
-    <w:basedOn w:val="Bekezdsalapbettpusa"/>
+    <w:basedOn w:val="DefaultParagraphFont"/>
     <w:uiPriority w:val="99"/>
     <w:semiHidden/>
     <w:unhideWhenUsed/>
@@ -2814,7 +3844,7 @@
       <w:u w:val="single"/>
     </w:rPr>
   </w:style>
-  <w:style w:type="paragraph" w:styleId="Nincstrkz">
+  <w:style w:type="paragraph" w:styleId="NoSpacing">
     <w:name w:val="No Spacing"/>
     <w:uiPriority w:val="1"/>
     <w:qFormat/>
@@ -2826,10 +3856,10 @@
       <w:lang w:eastAsia="en-US"/>
     </w:rPr>
   </w:style>
-  <w:style w:type="paragraph" w:styleId="Buborkszveg">
+  <w:style w:type="paragraph" w:styleId="BalloonText">
     <w:name w:val="Balloon Text"/>
-    <w:basedOn w:val="Norml"/>
-    <w:link w:val="BuborkszvegChar"/>
+    <w:basedOn w:val="Normal"/>
+    <w:link w:val="BalloonTextChar"/>
     <w:uiPriority w:val="99"/>
     <w:semiHidden/>
     <w:unhideWhenUsed/>
@@ -2843,10 +3873,10 @@
       <w:szCs w:val="16"/>
     </w:rPr>
   </w:style>
-  <w:style w:type="character" w:customStyle="1" w:styleId="BuborkszvegChar">
-    <w:name w:val="Buborékszöveg Char"/>
-    <w:basedOn w:val="Bekezdsalapbettpusa"/>
-    <w:link w:val="Buborkszveg"/>
+  <w:style w:type="character" w:customStyle="1" w:styleId="BalloonTextChar">
+    <w:name w:val="Balloon Text Char"/>
+    <w:basedOn w:val="DefaultParagraphFont"/>
+    <w:link w:val="BalloonText"/>
     <w:uiPriority w:val="99"/>
     <w:semiHidden/>
     <w:rsid w:val="00362204"/>
@@ -2855,6 +3885,16 @@
       <w:sz w:val="16"/>
       <w:szCs w:val="16"/>
       <w:lang w:eastAsia="en-US"/>
+    </w:rPr>
+  </w:style>
+  <w:style w:type="character" w:styleId="PlaceholderText">
+    <w:name w:val="Placeholder Text"/>
+    <w:basedOn w:val="DefaultParagraphFont"/>
+    <w:uiPriority w:val="99"/>
+    <w:semiHidden/>
+    <w:rsid w:val="00991220"/>
+    <w:rPr>
+      <w:color w:val="808080"/>
     </w:rPr>
   </w:style>
 </w:styles>

</xml_diff>

<commit_message>
House heating - több infó a vizsgában
F410 Stick
- fölösleges config kiszedve
- Vref jobban beállítva

MADAQ source
- negatív logika input
</commit_message>
<xml_diff>
--- a/LabView/House heating/vizsga.docx
+++ b/LabView/House heating/vizsga.docx
@@ -1,10 +1,10 @@
 
 <file path=word/document.xml><?xml version="1.0" encoding="utf-8"?>
-<w:document xmlns:ve="http://schemas.openxmlformats.org/markup-compatibility/2006" xmlns:o="urn:schemas-microsoft-com:office:office" xmlns:r="http://schemas.openxmlformats.org/officeDocument/2006/relationships" xmlns:m="http://schemas.openxmlformats.org/officeDocument/2006/math" xmlns:v="urn:schemas-microsoft-com:vml" xmlns:wp="http://schemas.openxmlformats.org/drawingml/2006/wordprocessingDrawing" xmlns:w10="urn:schemas-microsoft-com:office:word" xmlns:w="http://schemas.openxmlformats.org/wordprocessingml/2006/main" xmlns:wne="http://schemas.microsoft.com/office/word/2006/wordml">
+<w:document xmlns:wpc="http://schemas.microsoft.com/office/word/2010/wordprocessingCanvas" xmlns:mc="http://schemas.openxmlformats.org/markup-compatibility/2006" xmlns:o="urn:schemas-microsoft-com:office:office" xmlns:r="http://schemas.openxmlformats.org/officeDocument/2006/relationships" xmlns:m="http://schemas.openxmlformats.org/officeDocument/2006/math" xmlns:v="urn:schemas-microsoft-com:vml" xmlns:wp14="http://schemas.microsoft.com/office/word/2010/wordprocessingDrawing" xmlns:wp="http://schemas.openxmlformats.org/drawingml/2006/wordprocessingDrawing" xmlns:w10="urn:schemas-microsoft-com:office:word" xmlns:w="http://schemas.openxmlformats.org/wordprocessingml/2006/main" xmlns:w14="http://schemas.microsoft.com/office/word/2010/wordml" xmlns:w15="http://schemas.microsoft.com/office/word/2012/wordml" xmlns:wpg="http://schemas.microsoft.com/office/word/2010/wordprocessingGroup" xmlns:wpi="http://schemas.microsoft.com/office/word/2010/wordprocessingInk" xmlns:wne="http://schemas.microsoft.com/office/word/2006/wordml" xmlns:wps="http://schemas.microsoft.com/office/word/2010/wordprocessingShape" mc:Ignorable="w14 w15 wp14">
   <w:body>
     <w:p>
       <w:pPr>
-        <w:pStyle w:val="Title"/>
+        <w:pStyle w:val="Cm"/>
       </w:pPr>
       <w:r>
         <w:t>MicLab</w:t>
@@ -38,7 +38,7 @@
     </w:p>
     <w:p>
       <w:pPr>
-        <w:pStyle w:val="Heading1"/>
+        <w:pStyle w:val="Cmsor1"/>
       </w:pPr>
       <w:r>
         <w:t>Bevezetés</w:t>
@@ -317,6 +317,9 @@
       </w:r>
       <w:r>
         <w:t xml:space="preserve">: </w:t>
+      </w:r>
+      <w:r>
+        <w:t xml:space="preserve">digitális input, </w:t>
       </w:r>
       <w:r>
         <w:t xml:space="preserve">PC-s kijelzéshez használható 8 vezeték; </w:t>
@@ -560,14 +563,15 @@
     </w:p>
     <w:tbl>
       <w:tblPr>
-        <w:tblStyle w:val="TableGrid"/>
-        <w:tblW w:w="3510" w:type="dxa"/>
+        <w:tblStyle w:val="Rcsostblzat"/>
+        <w:tblW w:w="7283" w:type="dxa"/>
         <w:jc w:val="center"/>
-        <w:tblLook w:val="04A0"/>
+        <w:tblLook w:val="04A0" w:firstRow="1" w:lastRow="0" w:firstColumn="1" w:lastColumn="0" w:noHBand="0" w:noVBand="1"/>
       </w:tblPr>
       <w:tblGrid>
         <w:gridCol w:w="960"/>
         <w:gridCol w:w="2550"/>
+        <w:gridCol w:w="3773"/>
       </w:tblGrid>
       <w:tr>
         <w:trPr>
@@ -631,7 +635,45 @@
                 <w:szCs w:val="22"/>
                 <w:lang w:eastAsia="hu-HU"/>
               </w:rPr>
-              <w:t>MADAQ  / F410 MODUL</w:t>
+              <w:t>MADAQ /</w:t>
+            </w:r>
+            <w:r>
+              <w:rPr>
+                <w:rFonts w:ascii="Calibri" w:hAnsi="Calibri" w:cs="Calibri"/>
+                <w:color w:val="000000"/>
+                <w:sz w:val="22"/>
+                <w:szCs w:val="22"/>
+                <w:lang w:eastAsia="hu-HU"/>
+              </w:rPr>
+              <w:t xml:space="preserve"> F410 MODUL</w:t>
+            </w:r>
+          </w:p>
+        </w:tc>
+        <w:tc>
+          <w:tcPr>
+            <w:tcW w:w="3773" w:type="dxa"/>
+          </w:tcPr>
+          <w:p>
+            <w:pPr>
+              <w:spacing w:before="0" w:after="0" w:line="240" w:lineRule="auto"/>
+              <w:jc w:val="left"/>
+              <w:rPr>
+                <w:rFonts w:ascii="Calibri" w:hAnsi="Calibri" w:cs="Calibri"/>
+                <w:color w:val="000000"/>
+                <w:sz w:val="22"/>
+                <w:szCs w:val="22"/>
+                <w:lang w:eastAsia="hu-HU"/>
+              </w:rPr>
+            </w:pPr>
+            <w:r>
+              <w:rPr>
+                <w:rFonts w:ascii="Calibri" w:hAnsi="Calibri" w:cs="Calibri"/>
+                <w:color w:val="000000"/>
+                <w:sz w:val="22"/>
+                <w:szCs w:val="22"/>
+                <w:lang w:eastAsia="hu-HU"/>
+              </w:rPr>
+              <w:t>CONFIG</w:t>
             </w:r>
           </w:p>
         </w:tc>
@@ -711,17 +753,9 @@
             </w:r>
           </w:p>
         </w:tc>
-      </w:tr>
-      <w:tr>
-        <w:trPr>
-          <w:trHeight w:val="300"/>
-          <w:jc w:val="center"/>
-        </w:trPr>
         <w:tc>
           <w:tcPr>
-            <w:tcW w:w="960" w:type="dxa"/>
-            <w:noWrap/>
-            <w:hideMark/>
+            <w:tcW w:w="3773" w:type="dxa"/>
           </w:tcPr>
           <w:p>
             <w:pPr>
@@ -735,45 +769,71 @@
                 <w:lang w:eastAsia="hu-HU"/>
               </w:rPr>
             </w:pPr>
-            <w:r>
-              <w:rPr>
-                <w:rFonts w:ascii="Calibri" w:hAnsi="Calibri" w:cs="Calibri"/>
-                <w:color w:val="000000"/>
-                <w:sz w:val="22"/>
-                <w:szCs w:val="22"/>
-                <w:lang w:eastAsia="hu-HU"/>
-              </w:rPr>
-              <w:t>P0_1</w:t>
-            </w:r>
-          </w:p>
-        </w:tc>
-        <w:tc>
-          <w:tcPr>
-            <w:tcW w:w="2550" w:type="dxa"/>
-            <w:noWrap/>
-            <w:hideMark/>
-          </w:tcPr>
-          <w:p>
-            <w:pPr>
-              <w:spacing w:before="0" w:after="0" w:line="240" w:lineRule="auto"/>
-              <w:jc w:val="left"/>
-              <w:rPr>
-                <w:rFonts w:ascii="Calibri" w:hAnsi="Calibri" w:cs="Calibri"/>
-                <w:color w:val="000000"/>
-                <w:sz w:val="22"/>
-                <w:szCs w:val="22"/>
-                <w:lang w:eastAsia="hu-HU"/>
-              </w:rPr>
-            </w:pPr>
-            <w:r>
-              <w:rPr>
-                <w:rFonts w:ascii="Calibri" w:hAnsi="Calibri" w:cs="Calibri"/>
-                <w:color w:val="000000"/>
-                <w:sz w:val="22"/>
-                <w:szCs w:val="22"/>
-                <w:lang w:eastAsia="hu-HU"/>
-              </w:rPr>
-              <w:t>DATA-1</w:t>
+            <w:proofErr w:type="spellStart"/>
+            <w:r>
+              <w:rPr>
+                <w:rFonts w:ascii="Calibri" w:hAnsi="Calibri" w:cs="Calibri"/>
+                <w:color w:val="000000"/>
+                <w:sz w:val="22"/>
+                <w:szCs w:val="22"/>
+                <w:lang w:eastAsia="hu-HU"/>
+              </w:rPr>
+              <w:t>digital</w:t>
+            </w:r>
+            <w:proofErr w:type="spellEnd"/>
+            <w:r>
+              <w:rPr>
+                <w:rFonts w:ascii="Calibri" w:hAnsi="Calibri" w:cs="Calibri"/>
+                <w:color w:val="000000"/>
+                <w:sz w:val="22"/>
+                <w:szCs w:val="22"/>
+                <w:lang w:eastAsia="hu-HU"/>
+              </w:rPr>
+              <w:t xml:space="preserve"> input, </w:t>
+            </w:r>
+            <w:proofErr w:type="spellStart"/>
+            <w:r>
+              <w:rPr>
+                <w:rFonts w:ascii="Calibri" w:hAnsi="Calibri" w:cs="Calibri"/>
+                <w:color w:val="000000"/>
+                <w:sz w:val="22"/>
+                <w:szCs w:val="22"/>
+                <w:lang w:eastAsia="hu-HU"/>
+              </w:rPr>
+              <w:t>open</w:t>
+            </w:r>
+            <w:proofErr w:type="spellEnd"/>
+            <w:r>
+              <w:rPr>
+                <w:rFonts w:ascii="Calibri" w:hAnsi="Calibri" w:cs="Calibri"/>
+                <w:color w:val="000000"/>
+                <w:sz w:val="22"/>
+                <w:szCs w:val="22"/>
+                <w:lang w:eastAsia="hu-HU"/>
+              </w:rPr>
+              <w:t xml:space="preserve"> </w:t>
+            </w:r>
+            <w:proofErr w:type="spellStart"/>
+            <w:r>
+              <w:rPr>
+                <w:rFonts w:ascii="Calibri" w:hAnsi="Calibri" w:cs="Calibri"/>
+                <w:color w:val="000000"/>
+                <w:sz w:val="22"/>
+                <w:szCs w:val="22"/>
+                <w:lang w:eastAsia="hu-HU"/>
+              </w:rPr>
+              <w:t>drain</w:t>
+            </w:r>
+            <w:proofErr w:type="spellEnd"/>
+            <w:r>
+              <w:rPr>
+                <w:rFonts w:ascii="Calibri" w:hAnsi="Calibri" w:cs="Calibri"/>
+                <w:color w:val="000000"/>
+                <w:sz w:val="22"/>
+                <w:szCs w:val="22"/>
+                <w:lang w:eastAsia="hu-HU"/>
+              </w:rPr>
+              <w:t>, negatív logika</w:t>
             </w:r>
           </w:p>
         </w:tc>
@@ -809,7 +869,7 @@
                 <w:szCs w:val="22"/>
                 <w:lang w:eastAsia="hu-HU"/>
               </w:rPr>
-              <w:t>P0_2</w:t>
+              <w:t>P0_1</w:t>
             </w:r>
           </w:p>
         </w:tc>
@@ -839,7 +899,91 @@
                 <w:szCs w:val="22"/>
                 <w:lang w:eastAsia="hu-HU"/>
               </w:rPr>
-              <w:t>DATA-2</w:t>
+              <w:t>DATA-1</w:t>
+            </w:r>
+          </w:p>
+        </w:tc>
+        <w:tc>
+          <w:tcPr>
+            <w:tcW w:w="3773" w:type="dxa"/>
+          </w:tcPr>
+          <w:p>
+            <w:pPr>
+              <w:spacing w:before="0" w:after="0" w:line="240" w:lineRule="auto"/>
+              <w:jc w:val="left"/>
+              <w:rPr>
+                <w:rFonts w:ascii="Calibri" w:hAnsi="Calibri" w:cs="Calibri"/>
+                <w:color w:val="000000"/>
+                <w:sz w:val="22"/>
+                <w:szCs w:val="22"/>
+                <w:lang w:eastAsia="hu-HU"/>
+              </w:rPr>
+            </w:pPr>
+            <w:proofErr w:type="spellStart"/>
+            <w:r>
+              <w:rPr>
+                <w:rFonts w:ascii="Calibri" w:hAnsi="Calibri" w:cs="Calibri"/>
+                <w:color w:val="000000"/>
+                <w:sz w:val="22"/>
+                <w:szCs w:val="22"/>
+                <w:lang w:eastAsia="hu-HU"/>
+              </w:rPr>
+              <w:t>digital</w:t>
+            </w:r>
+            <w:proofErr w:type="spellEnd"/>
+            <w:r>
+              <w:rPr>
+                <w:rFonts w:ascii="Calibri" w:hAnsi="Calibri" w:cs="Calibri"/>
+                <w:color w:val="000000"/>
+                <w:sz w:val="22"/>
+                <w:szCs w:val="22"/>
+                <w:lang w:eastAsia="hu-HU"/>
+              </w:rPr>
+              <w:t xml:space="preserve"> input, </w:t>
+            </w:r>
+            <w:proofErr w:type="spellStart"/>
+            <w:r>
+              <w:rPr>
+                <w:rFonts w:ascii="Calibri" w:hAnsi="Calibri" w:cs="Calibri"/>
+                <w:color w:val="000000"/>
+                <w:sz w:val="22"/>
+                <w:szCs w:val="22"/>
+                <w:lang w:eastAsia="hu-HU"/>
+              </w:rPr>
+              <w:t>open</w:t>
+            </w:r>
+            <w:proofErr w:type="spellEnd"/>
+            <w:r>
+              <w:rPr>
+                <w:rFonts w:ascii="Calibri" w:hAnsi="Calibri" w:cs="Calibri"/>
+                <w:color w:val="000000"/>
+                <w:sz w:val="22"/>
+                <w:szCs w:val="22"/>
+                <w:lang w:eastAsia="hu-HU"/>
+              </w:rPr>
+              <w:t xml:space="preserve"> </w:t>
+            </w:r>
+            <w:proofErr w:type="spellStart"/>
+            <w:r>
+              <w:rPr>
+                <w:rFonts w:ascii="Calibri" w:hAnsi="Calibri" w:cs="Calibri"/>
+                <w:color w:val="000000"/>
+                <w:sz w:val="22"/>
+                <w:szCs w:val="22"/>
+                <w:lang w:eastAsia="hu-HU"/>
+              </w:rPr>
+              <w:t>drain</w:t>
+            </w:r>
+            <w:proofErr w:type="spellEnd"/>
+            <w:r>
+              <w:rPr>
+                <w:rFonts w:ascii="Calibri" w:hAnsi="Calibri" w:cs="Calibri"/>
+                <w:color w:val="000000"/>
+                <w:sz w:val="22"/>
+                <w:szCs w:val="22"/>
+                <w:lang w:eastAsia="hu-HU"/>
+              </w:rPr>
+              <w:t>, negatív logika</w:t>
             </w:r>
           </w:p>
         </w:tc>
@@ -875,7 +1019,7 @@
                 <w:szCs w:val="22"/>
                 <w:lang w:eastAsia="hu-HU"/>
               </w:rPr>
-              <w:t>P0_3</w:t>
+              <w:t>P0_2</w:t>
             </w:r>
           </w:p>
         </w:tc>
@@ -905,7 +1049,91 @@
                 <w:szCs w:val="22"/>
                 <w:lang w:eastAsia="hu-HU"/>
               </w:rPr>
-              <w:t>DATA-3</w:t>
+              <w:t>DATA-2</w:t>
+            </w:r>
+          </w:p>
+        </w:tc>
+        <w:tc>
+          <w:tcPr>
+            <w:tcW w:w="3773" w:type="dxa"/>
+          </w:tcPr>
+          <w:p>
+            <w:pPr>
+              <w:spacing w:before="0" w:after="0" w:line="240" w:lineRule="auto"/>
+              <w:jc w:val="left"/>
+              <w:rPr>
+                <w:rFonts w:ascii="Calibri" w:hAnsi="Calibri" w:cs="Calibri"/>
+                <w:color w:val="000000"/>
+                <w:sz w:val="22"/>
+                <w:szCs w:val="22"/>
+                <w:lang w:eastAsia="hu-HU"/>
+              </w:rPr>
+            </w:pPr>
+            <w:proofErr w:type="spellStart"/>
+            <w:r>
+              <w:rPr>
+                <w:rFonts w:ascii="Calibri" w:hAnsi="Calibri" w:cs="Calibri"/>
+                <w:color w:val="000000"/>
+                <w:sz w:val="22"/>
+                <w:szCs w:val="22"/>
+                <w:lang w:eastAsia="hu-HU"/>
+              </w:rPr>
+              <w:t>digital</w:t>
+            </w:r>
+            <w:proofErr w:type="spellEnd"/>
+            <w:r>
+              <w:rPr>
+                <w:rFonts w:ascii="Calibri" w:hAnsi="Calibri" w:cs="Calibri"/>
+                <w:color w:val="000000"/>
+                <w:sz w:val="22"/>
+                <w:szCs w:val="22"/>
+                <w:lang w:eastAsia="hu-HU"/>
+              </w:rPr>
+              <w:t xml:space="preserve"> input, </w:t>
+            </w:r>
+            <w:proofErr w:type="spellStart"/>
+            <w:r>
+              <w:rPr>
+                <w:rFonts w:ascii="Calibri" w:hAnsi="Calibri" w:cs="Calibri"/>
+                <w:color w:val="000000"/>
+                <w:sz w:val="22"/>
+                <w:szCs w:val="22"/>
+                <w:lang w:eastAsia="hu-HU"/>
+              </w:rPr>
+              <w:t>open</w:t>
+            </w:r>
+            <w:proofErr w:type="spellEnd"/>
+            <w:r>
+              <w:rPr>
+                <w:rFonts w:ascii="Calibri" w:hAnsi="Calibri" w:cs="Calibri"/>
+                <w:color w:val="000000"/>
+                <w:sz w:val="22"/>
+                <w:szCs w:val="22"/>
+                <w:lang w:eastAsia="hu-HU"/>
+              </w:rPr>
+              <w:t xml:space="preserve"> </w:t>
+            </w:r>
+            <w:proofErr w:type="spellStart"/>
+            <w:r>
+              <w:rPr>
+                <w:rFonts w:ascii="Calibri" w:hAnsi="Calibri" w:cs="Calibri"/>
+                <w:color w:val="000000"/>
+                <w:sz w:val="22"/>
+                <w:szCs w:val="22"/>
+                <w:lang w:eastAsia="hu-HU"/>
+              </w:rPr>
+              <w:t>drain</w:t>
+            </w:r>
+            <w:proofErr w:type="spellEnd"/>
+            <w:r>
+              <w:rPr>
+                <w:rFonts w:ascii="Calibri" w:hAnsi="Calibri" w:cs="Calibri"/>
+                <w:color w:val="000000"/>
+                <w:sz w:val="22"/>
+                <w:szCs w:val="22"/>
+                <w:lang w:eastAsia="hu-HU"/>
+              </w:rPr>
+              <w:t>, negatív logika</w:t>
             </w:r>
           </w:p>
         </w:tc>
@@ -941,7 +1169,7 @@
                 <w:szCs w:val="22"/>
                 <w:lang w:eastAsia="hu-HU"/>
               </w:rPr>
-              <w:t>P0_4</w:t>
+              <w:t>P0_3</w:t>
             </w:r>
           </w:p>
         </w:tc>
@@ -971,7 +1199,91 @@
                 <w:szCs w:val="22"/>
                 <w:lang w:eastAsia="hu-HU"/>
               </w:rPr>
-              <w:t>DATA-4</w:t>
+              <w:t>DATA-3</w:t>
+            </w:r>
+          </w:p>
+        </w:tc>
+        <w:tc>
+          <w:tcPr>
+            <w:tcW w:w="3773" w:type="dxa"/>
+          </w:tcPr>
+          <w:p>
+            <w:pPr>
+              <w:spacing w:before="0" w:after="0" w:line="240" w:lineRule="auto"/>
+              <w:jc w:val="left"/>
+              <w:rPr>
+                <w:rFonts w:ascii="Calibri" w:hAnsi="Calibri" w:cs="Calibri"/>
+                <w:color w:val="000000"/>
+                <w:sz w:val="22"/>
+                <w:szCs w:val="22"/>
+                <w:lang w:eastAsia="hu-HU"/>
+              </w:rPr>
+            </w:pPr>
+            <w:proofErr w:type="spellStart"/>
+            <w:r>
+              <w:rPr>
+                <w:rFonts w:ascii="Calibri" w:hAnsi="Calibri" w:cs="Calibri"/>
+                <w:color w:val="000000"/>
+                <w:sz w:val="22"/>
+                <w:szCs w:val="22"/>
+                <w:lang w:eastAsia="hu-HU"/>
+              </w:rPr>
+              <w:t>digital</w:t>
+            </w:r>
+            <w:proofErr w:type="spellEnd"/>
+            <w:r>
+              <w:rPr>
+                <w:rFonts w:ascii="Calibri" w:hAnsi="Calibri" w:cs="Calibri"/>
+                <w:color w:val="000000"/>
+                <w:sz w:val="22"/>
+                <w:szCs w:val="22"/>
+                <w:lang w:eastAsia="hu-HU"/>
+              </w:rPr>
+              <w:t xml:space="preserve"> input, </w:t>
+            </w:r>
+            <w:proofErr w:type="spellStart"/>
+            <w:r>
+              <w:rPr>
+                <w:rFonts w:ascii="Calibri" w:hAnsi="Calibri" w:cs="Calibri"/>
+                <w:color w:val="000000"/>
+                <w:sz w:val="22"/>
+                <w:szCs w:val="22"/>
+                <w:lang w:eastAsia="hu-HU"/>
+              </w:rPr>
+              <w:t>open</w:t>
+            </w:r>
+            <w:proofErr w:type="spellEnd"/>
+            <w:r>
+              <w:rPr>
+                <w:rFonts w:ascii="Calibri" w:hAnsi="Calibri" w:cs="Calibri"/>
+                <w:color w:val="000000"/>
+                <w:sz w:val="22"/>
+                <w:szCs w:val="22"/>
+                <w:lang w:eastAsia="hu-HU"/>
+              </w:rPr>
+              <w:t xml:space="preserve"> </w:t>
+            </w:r>
+            <w:proofErr w:type="spellStart"/>
+            <w:r>
+              <w:rPr>
+                <w:rFonts w:ascii="Calibri" w:hAnsi="Calibri" w:cs="Calibri"/>
+                <w:color w:val="000000"/>
+                <w:sz w:val="22"/>
+                <w:szCs w:val="22"/>
+                <w:lang w:eastAsia="hu-HU"/>
+              </w:rPr>
+              <w:t>drain</w:t>
+            </w:r>
+            <w:proofErr w:type="spellEnd"/>
+            <w:r>
+              <w:rPr>
+                <w:rFonts w:ascii="Calibri" w:hAnsi="Calibri" w:cs="Calibri"/>
+                <w:color w:val="000000"/>
+                <w:sz w:val="22"/>
+                <w:szCs w:val="22"/>
+                <w:lang w:eastAsia="hu-HU"/>
+              </w:rPr>
+              <w:t>, negatív logika</w:t>
             </w:r>
           </w:p>
         </w:tc>
@@ -1007,7 +1319,7 @@
                 <w:szCs w:val="22"/>
                 <w:lang w:eastAsia="hu-HU"/>
               </w:rPr>
-              <w:t>P0_5</w:t>
+              <w:t>P0_4</w:t>
             </w:r>
           </w:p>
         </w:tc>
@@ -1037,7 +1349,91 @@
                 <w:szCs w:val="22"/>
                 <w:lang w:eastAsia="hu-HU"/>
               </w:rPr>
-              <w:t>DATA-5</w:t>
+              <w:t>DATA-4</w:t>
+            </w:r>
+          </w:p>
+        </w:tc>
+        <w:tc>
+          <w:tcPr>
+            <w:tcW w:w="3773" w:type="dxa"/>
+          </w:tcPr>
+          <w:p>
+            <w:pPr>
+              <w:spacing w:before="0" w:after="0" w:line="240" w:lineRule="auto"/>
+              <w:jc w:val="left"/>
+              <w:rPr>
+                <w:rFonts w:ascii="Calibri" w:hAnsi="Calibri" w:cs="Calibri"/>
+                <w:color w:val="000000"/>
+                <w:sz w:val="22"/>
+                <w:szCs w:val="22"/>
+                <w:lang w:eastAsia="hu-HU"/>
+              </w:rPr>
+            </w:pPr>
+            <w:proofErr w:type="spellStart"/>
+            <w:r>
+              <w:rPr>
+                <w:rFonts w:ascii="Calibri" w:hAnsi="Calibri" w:cs="Calibri"/>
+                <w:color w:val="000000"/>
+                <w:sz w:val="22"/>
+                <w:szCs w:val="22"/>
+                <w:lang w:eastAsia="hu-HU"/>
+              </w:rPr>
+              <w:t>digital</w:t>
+            </w:r>
+            <w:proofErr w:type="spellEnd"/>
+            <w:r>
+              <w:rPr>
+                <w:rFonts w:ascii="Calibri" w:hAnsi="Calibri" w:cs="Calibri"/>
+                <w:color w:val="000000"/>
+                <w:sz w:val="22"/>
+                <w:szCs w:val="22"/>
+                <w:lang w:eastAsia="hu-HU"/>
+              </w:rPr>
+              <w:t xml:space="preserve"> input, </w:t>
+            </w:r>
+            <w:proofErr w:type="spellStart"/>
+            <w:r>
+              <w:rPr>
+                <w:rFonts w:ascii="Calibri" w:hAnsi="Calibri" w:cs="Calibri"/>
+                <w:color w:val="000000"/>
+                <w:sz w:val="22"/>
+                <w:szCs w:val="22"/>
+                <w:lang w:eastAsia="hu-HU"/>
+              </w:rPr>
+              <w:t>open</w:t>
+            </w:r>
+            <w:proofErr w:type="spellEnd"/>
+            <w:r>
+              <w:rPr>
+                <w:rFonts w:ascii="Calibri" w:hAnsi="Calibri" w:cs="Calibri"/>
+                <w:color w:val="000000"/>
+                <w:sz w:val="22"/>
+                <w:szCs w:val="22"/>
+                <w:lang w:eastAsia="hu-HU"/>
+              </w:rPr>
+              <w:t xml:space="preserve"> </w:t>
+            </w:r>
+            <w:proofErr w:type="spellStart"/>
+            <w:r>
+              <w:rPr>
+                <w:rFonts w:ascii="Calibri" w:hAnsi="Calibri" w:cs="Calibri"/>
+                <w:color w:val="000000"/>
+                <w:sz w:val="22"/>
+                <w:szCs w:val="22"/>
+                <w:lang w:eastAsia="hu-HU"/>
+              </w:rPr>
+              <w:t>drain</w:t>
+            </w:r>
+            <w:proofErr w:type="spellEnd"/>
+            <w:r>
+              <w:rPr>
+                <w:rFonts w:ascii="Calibri" w:hAnsi="Calibri" w:cs="Calibri"/>
+                <w:color w:val="000000"/>
+                <w:sz w:val="22"/>
+                <w:szCs w:val="22"/>
+                <w:lang w:eastAsia="hu-HU"/>
+              </w:rPr>
+              <w:t>, negatív logika</w:t>
             </w:r>
           </w:p>
         </w:tc>
@@ -1073,7 +1469,7 @@
                 <w:szCs w:val="22"/>
                 <w:lang w:eastAsia="hu-HU"/>
               </w:rPr>
-              <w:t>P0_6</w:t>
+              <w:t>P0_5</w:t>
             </w:r>
           </w:p>
         </w:tc>
@@ -1103,7 +1499,91 @@
                 <w:szCs w:val="22"/>
                 <w:lang w:eastAsia="hu-HU"/>
               </w:rPr>
-              <w:t>DATA-6</w:t>
+              <w:t>DATA-5</w:t>
+            </w:r>
+          </w:p>
+        </w:tc>
+        <w:tc>
+          <w:tcPr>
+            <w:tcW w:w="3773" w:type="dxa"/>
+          </w:tcPr>
+          <w:p>
+            <w:pPr>
+              <w:spacing w:before="0" w:after="0" w:line="240" w:lineRule="auto"/>
+              <w:jc w:val="left"/>
+              <w:rPr>
+                <w:rFonts w:ascii="Calibri" w:hAnsi="Calibri" w:cs="Calibri"/>
+                <w:color w:val="000000"/>
+                <w:sz w:val="22"/>
+                <w:szCs w:val="22"/>
+                <w:lang w:eastAsia="hu-HU"/>
+              </w:rPr>
+            </w:pPr>
+            <w:proofErr w:type="spellStart"/>
+            <w:r>
+              <w:rPr>
+                <w:rFonts w:ascii="Calibri" w:hAnsi="Calibri" w:cs="Calibri"/>
+                <w:color w:val="000000"/>
+                <w:sz w:val="22"/>
+                <w:szCs w:val="22"/>
+                <w:lang w:eastAsia="hu-HU"/>
+              </w:rPr>
+              <w:t>digital</w:t>
+            </w:r>
+            <w:proofErr w:type="spellEnd"/>
+            <w:r>
+              <w:rPr>
+                <w:rFonts w:ascii="Calibri" w:hAnsi="Calibri" w:cs="Calibri"/>
+                <w:color w:val="000000"/>
+                <w:sz w:val="22"/>
+                <w:szCs w:val="22"/>
+                <w:lang w:eastAsia="hu-HU"/>
+              </w:rPr>
+              <w:t xml:space="preserve"> input, </w:t>
+            </w:r>
+            <w:proofErr w:type="spellStart"/>
+            <w:r>
+              <w:rPr>
+                <w:rFonts w:ascii="Calibri" w:hAnsi="Calibri" w:cs="Calibri"/>
+                <w:color w:val="000000"/>
+                <w:sz w:val="22"/>
+                <w:szCs w:val="22"/>
+                <w:lang w:eastAsia="hu-HU"/>
+              </w:rPr>
+              <w:t>open</w:t>
+            </w:r>
+            <w:proofErr w:type="spellEnd"/>
+            <w:r>
+              <w:rPr>
+                <w:rFonts w:ascii="Calibri" w:hAnsi="Calibri" w:cs="Calibri"/>
+                <w:color w:val="000000"/>
+                <w:sz w:val="22"/>
+                <w:szCs w:val="22"/>
+                <w:lang w:eastAsia="hu-HU"/>
+              </w:rPr>
+              <w:t xml:space="preserve"> </w:t>
+            </w:r>
+            <w:proofErr w:type="spellStart"/>
+            <w:r>
+              <w:rPr>
+                <w:rFonts w:ascii="Calibri" w:hAnsi="Calibri" w:cs="Calibri"/>
+                <w:color w:val="000000"/>
+                <w:sz w:val="22"/>
+                <w:szCs w:val="22"/>
+                <w:lang w:eastAsia="hu-HU"/>
+              </w:rPr>
+              <w:t>drain</w:t>
+            </w:r>
+            <w:proofErr w:type="spellEnd"/>
+            <w:r>
+              <w:rPr>
+                <w:rFonts w:ascii="Calibri" w:hAnsi="Calibri" w:cs="Calibri"/>
+                <w:color w:val="000000"/>
+                <w:sz w:val="22"/>
+                <w:szCs w:val="22"/>
+                <w:lang w:eastAsia="hu-HU"/>
+              </w:rPr>
+              <w:t>, negatív logika</w:t>
             </w:r>
           </w:p>
         </w:tc>
@@ -1139,7 +1619,7 @@
                 <w:szCs w:val="22"/>
                 <w:lang w:eastAsia="hu-HU"/>
               </w:rPr>
-              <w:t>P0_7</w:t>
+              <w:t>P0_6</w:t>
             </w:r>
           </w:p>
         </w:tc>
@@ -1169,6 +1649,156 @@
                 <w:szCs w:val="22"/>
                 <w:lang w:eastAsia="hu-HU"/>
               </w:rPr>
+              <w:t>DATA-6</w:t>
+            </w:r>
+          </w:p>
+        </w:tc>
+        <w:tc>
+          <w:tcPr>
+            <w:tcW w:w="3773" w:type="dxa"/>
+          </w:tcPr>
+          <w:p>
+            <w:pPr>
+              <w:spacing w:before="0" w:after="0" w:line="240" w:lineRule="auto"/>
+              <w:jc w:val="left"/>
+              <w:rPr>
+                <w:rFonts w:ascii="Calibri" w:hAnsi="Calibri" w:cs="Calibri"/>
+                <w:color w:val="000000"/>
+                <w:sz w:val="22"/>
+                <w:szCs w:val="22"/>
+                <w:lang w:eastAsia="hu-HU"/>
+              </w:rPr>
+            </w:pPr>
+            <w:proofErr w:type="spellStart"/>
+            <w:r>
+              <w:rPr>
+                <w:rFonts w:ascii="Calibri" w:hAnsi="Calibri" w:cs="Calibri"/>
+                <w:color w:val="000000"/>
+                <w:sz w:val="22"/>
+                <w:szCs w:val="22"/>
+                <w:lang w:eastAsia="hu-HU"/>
+              </w:rPr>
+              <w:t>digital</w:t>
+            </w:r>
+            <w:proofErr w:type="spellEnd"/>
+            <w:r>
+              <w:rPr>
+                <w:rFonts w:ascii="Calibri" w:hAnsi="Calibri" w:cs="Calibri"/>
+                <w:color w:val="000000"/>
+                <w:sz w:val="22"/>
+                <w:szCs w:val="22"/>
+                <w:lang w:eastAsia="hu-HU"/>
+              </w:rPr>
+              <w:t xml:space="preserve"> input, </w:t>
+            </w:r>
+            <w:proofErr w:type="spellStart"/>
+            <w:r>
+              <w:rPr>
+                <w:rFonts w:ascii="Calibri" w:hAnsi="Calibri" w:cs="Calibri"/>
+                <w:color w:val="000000"/>
+                <w:sz w:val="22"/>
+                <w:szCs w:val="22"/>
+                <w:lang w:eastAsia="hu-HU"/>
+              </w:rPr>
+              <w:t>open</w:t>
+            </w:r>
+            <w:proofErr w:type="spellEnd"/>
+            <w:r>
+              <w:rPr>
+                <w:rFonts w:ascii="Calibri" w:hAnsi="Calibri" w:cs="Calibri"/>
+                <w:color w:val="000000"/>
+                <w:sz w:val="22"/>
+                <w:szCs w:val="22"/>
+                <w:lang w:eastAsia="hu-HU"/>
+              </w:rPr>
+              <w:t xml:space="preserve"> </w:t>
+            </w:r>
+            <w:proofErr w:type="spellStart"/>
+            <w:r>
+              <w:rPr>
+                <w:rFonts w:ascii="Calibri" w:hAnsi="Calibri" w:cs="Calibri"/>
+                <w:color w:val="000000"/>
+                <w:sz w:val="22"/>
+                <w:szCs w:val="22"/>
+                <w:lang w:eastAsia="hu-HU"/>
+              </w:rPr>
+              <w:t>drain</w:t>
+            </w:r>
+            <w:proofErr w:type="spellEnd"/>
+            <w:r>
+              <w:rPr>
+                <w:rFonts w:ascii="Calibri" w:hAnsi="Calibri" w:cs="Calibri"/>
+                <w:color w:val="000000"/>
+                <w:sz w:val="22"/>
+                <w:szCs w:val="22"/>
+                <w:lang w:eastAsia="hu-HU"/>
+              </w:rPr>
+              <w:t>, negatív logika</w:t>
+            </w:r>
+          </w:p>
+        </w:tc>
+      </w:tr>
+      <w:tr>
+        <w:trPr>
+          <w:trHeight w:val="300"/>
+          <w:jc w:val="center"/>
+        </w:trPr>
+        <w:tc>
+          <w:tcPr>
+            <w:tcW w:w="960" w:type="dxa"/>
+            <w:noWrap/>
+            <w:hideMark/>
+          </w:tcPr>
+          <w:p>
+            <w:pPr>
+              <w:spacing w:before="0" w:after="0" w:line="240" w:lineRule="auto"/>
+              <w:jc w:val="left"/>
+              <w:rPr>
+                <w:rFonts w:ascii="Calibri" w:hAnsi="Calibri" w:cs="Calibri"/>
+                <w:color w:val="000000"/>
+                <w:sz w:val="22"/>
+                <w:szCs w:val="22"/>
+                <w:lang w:eastAsia="hu-HU"/>
+              </w:rPr>
+            </w:pPr>
+            <w:r>
+              <w:rPr>
+                <w:rFonts w:ascii="Calibri" w:hAnsi="Calibri" w:cs="Calibri"/>
+                <w:color w:val="000000"/>
+                <w:sz w:val="22"/>
+                <w:szCs w:val="22"/>
+                <w:lang w:eastAsia="hu-HU"/>
+              </w:rPr>
+              <w:t>P0_7</w:t>
+            </w:r>
+          </w:p>
+        </w:tc>
+        <w:tc>
+          <w:tcPr>
+            <w:tcW w:w="2550" w:type="dxa"/>
+            <w:noWrap/>
+            <w:hideMark/>
+          </w:tcPr>
+          <w:p>
+            <w:pPr>
+              <w:spacing w:before="0" w:after="0" w:line="240" w:lineRule="auto"/>
+              <w:jc w:val="left"/>
+              <w:rPr>
+                <w:rFonts w:ascii="Calibri" w:hAnsi="Calibri" w:cs="Calibri"/>
+                <w:color w:val="000000"/>
+                <w:sz w:val="22"/>
+                <w:szCs w:val="22"/>
+                <w:lang w:eastAsia="hu-HU"/>
+              </w:rPr>
+            </w:pPr>
+            <w:r>
+              <w:rPr>
+                <w:rFonts w:ascii="Calibri" w:hAnsi="Calibri" w:cs="Calibri"/>
+                <w:color w:val="000000"/>
+                <w:sz w:val="22"/>
+                <w:szCs w:val="22"/>
+                <w:lang w:eastAsia="hu-HU"/>
+              </w:rPr>
               <w:t>DATA-7</w:t>
             </w:r>
             <w:r>
@@ -1180,6 +1810,90 @@
                 <w:lang w:eastAsia="hu-HU"/>
               </w:rPr>
               <w:t xml:space="preserve"> (MSB)</w:t>
+            </w:r>
+          </w:p>
+        </w:tc>
+        <w:tc>
+          <w:tcPr>
+            <w:tcW w:w="3773" w:type="dxa"/>
+          </w:tcPr>
+          <w:p>
+            <w:pPr>
+              <w:spacing w:before="0" w:after="0" w:line="240" w:lineRule="auto"/>
+              <w:jc w:val="left"/>
+              <w:rPr>
+                <w:rFonts w:ascii="Calibri" w:hAnsi="Calibri" w:cs="Calibri"/>
+                <w:color w:val="000000"/>
+                <w:sz w:val="22"/>
+                <w:szCs w:val="22"/>
+                <w:lang w:eastAsia="hu-HU"/>
+              </w:rPr>
+            </w:pPr>
+            <w:proofErr w:type="spellStart"/>
+            <w:r>
+              <w:rPr>
+                <w:rFonts w:ascii="Calibri" w:hAnsi="Calibri" w:cs="Calibri"/>
+                <w:color w:val="000000"/>
+                <w:sz w:val="22"/>
+                <w:szCs w:val="22"/>
+                <w:lang w:eastAsia="hu-HU"/>
+              </w:rPr>
+              <w:t>digital</w:t>
+            </w:r>
+            <w:proofErr w:type="spellEnd"/>
+            <w:r>
+              <w:rPr>
+                <w:rFonts w:ascii="Calibri" w:hAnsi="Calibri" w:cs="Calibri"/>
+                <w:color w:val="000000"/>
+                <w:sz w:val="22"/>
+                <w:szCs w:val="22"/>
+                <w:lang w:eastAsia="hu-HU"/>
+              </w:rPr>
+              <w:t xml:space="preserve"> input, </w:t>
+            </w:r>
+            <w:proofErr w:type="spellStart"/>
+            <w:r>
+              <w:rPr>
+                <w:rFonts w:ascii="Calibri" w:hAnsi="Calibri" w:cs="Calibri"/>
+                <w:color w:val="000000"/>
+                <w:sz w:val="22"/>
+                <w:szCs w:val="22"/>
+                <w:lang w:eastAsia="hu-HU"/>
+              </w:rPr>
+              <w:t>open</w:t>
+            </w:r>
+            <w:proofErr w:type="spellEnd"/>
+            <w:r>
+              <w:rPr>
+                <w:rFonts w:ascii="Calibri" w:hAnsi="Calibri" w:cs="Calibri"/>
+                <w:color w:val="000000"/>
+                <w:sz w:val="22"/>
+                <w:szCs w:val="22"/>
+                <w:lang w:eastAsia="hu-HU"/>
+              </w:rPr>
+              <w:t xml:space="preserve"> </w:t>
+            </w:r>
+            <w:proofErr w:type="spellStart"/>
+            <w:r>
+              <w:rPr>
+                <w:rFonts w:ascii="Calibri" w:hAnsi="Calibri" w:cs="Calibri"/>
+                <w:color w:val="000000"/>
+                <w:sz w:val="22"/>
+                <w:szCs w:val="22"/>
+                <w:lang w:eastAsia="hu-HU"/>
+              </w:rPr>
+              <w:t>drain</w:t>
+            </w:r>
+            <w:proofErr w:type="spellEnd"/>
+            <w:r>
+              <w:rPr>
+                <w:rFonts w:ascii="Calibri" w:hAnsi="Calibri" w:cs="Calibri"/>
+                <w:color w:val="000000"/>
+                <w:sz w:val="22"/>
+                <w:szCs w:val="22"/>
+                <w:lang w:eastAsia="hu-HU"/>
+              </w:rPr>
+              <w:t>, negatív logika</w:t>
             </w:r>
           </w:p>
         </w:tc>
@@ -1251,6 +1965,93 @@
             </w:r>
           </w:p>
         </w:tc>
+        <w:tc>
+          <w:tcPr>
+            <w:tcW w:w="3773" w:type="dxa"/>
+            <w:shd w:val="clear" w:color="auto" w:fill="FDE9D9" w:themeFill="accent6" w:themeFillTint="33"/>
+          </w:tcPr>
+          <w:p>
+            <w:pPr>
+              <w:spacing w:before="0" w:after="0" w:line="240" w:lineRule="auto"/>
+              <w:jc w:val="left"/>
+              <w:rPr>
+                <w:rFonts w:ascii="Calibri" w:hAnsi="Calibri" w:cs="Calibri"/>
+                <w:color w:val="000000"/>
+                <w:sz w:val="22"/>
+                <w:szCs w:val="22"/>
+                <w:lang w:eastAsia="hu-HU"/>
+              </w:rPr>
+            </w:pPr>
+            <w:proofErr w:type="spellStart"/>
+            <w:r>
+              <w:rPr>
+                <w:rFonts w:ascii="Calibri" w:hAnsi="Calibri" w:cs="Calibri"/>
+                <w:color w:val="000000"/>
+                <w:sz w:val="22"/>
+                <w:szCs w:val="22"/>
+                <w:lang w:eastAsia="hu-HU"/>
+              </w:rPr>
+              <w:t>digital</w:t>
+            </w:r>
+            <w:proofErr w:type="spellEnd"/>
+            <w:r>
+              <w:rPr>
+                <w:rFonts w:ascii="Calibri" w:hAnsi="Calibri" w:cs="Calibri"/>
+                <w:color w:val="000000"/>
+                <w:sz w:val="22"/>
+                <w:szCs w:val="22"/>
+                <w:lang w:eastAsia="hu-HU"/>
+              </w:rPr>
+              <w:t xml:space="preserve"> input, </w:t>
+            </w:r>
+            <w:proofErr w:type="spellStart"/>
+            <w:r>
+              <w:rPr>
+                <w:rFonts w:ascii="Calibri" w:hAnsi="Calibri" w:cs="Calibri"/>
+                <w:color w:val="000000"/>
+                <w:sz w:val="22"/>
+                <w:szCs w:val="22"/>
+                <w:lang w:eastAsia="hu-HU"/>
+              </w:rPr>
+              <w:t>open</w:t>
+            </w:r>
+            <w:proofErr w:type="spellEnd"/>
+            <w:r>
+              <w:rPr>
+                <w:rFonts w:ascii="Calibri" w:hAnsi="Calibri" w:cs="Calibri"/>
+                <w:color w:val="000000"/>
+                <w:sz w:val="22"/>
+                <w:szCs w:val="22"/>
+                <w:lang w:eastAsia="hu-HU"/>
+              </w:rPr>
+              <w:t xml:space="preserve"> </w:t>
+            </w:r>
+            <w:proofErr w:type="spellStart"/>
+            <w:r>
+              <w:rPr>
+                <w:rFonts w:ascii="Calibri" w:hAnsi="Calibri" w:cs="Calibri"/>
+                <w:color w:val="000000"/>
+                <w:sz w:val="22"/>
+                <w:szCs w:val="22"/>
+                <w:lang w:eastAsia="hu-HU"/>
+              </w:rPr>
+              <w:t>drain</w:t>
+            </w:r>
+            <w:proofErr w:type="spellEnd"/>
+            <w:r>
+              <w:rPr>
+                <w:rFonts w:ascii="Calibri" w:hAnsi="Calibri" w:cs="Calibri"/>
+                <w:color w:val="000000"/>
+                <w:sz w:val="22"/>
+                <w:szCs w:val="22"/>
+                <w:lang w:eastAsia="hu-HU"/>
+              </w:rPr>
+              <w:t>, negatív logika</w:t>
+            </w:r>
+            <w:bookmarkStart w:id="0" w:name="_GoBack"/>
+            <w:bookmarkEnd w:id="0"/>
+          </w:p>
+        </w:tc>
       </w:tr>
       <w:tr>
         <w:trPr>
@@ -1316,6 +2117,57 @@
                 <w:lang w:eastAsia="hu-HU"/>
               </w:rPr>
               <w:t>TEMPERATURE</w:t>
+            </w:r>
+          </w:p>
+        </w:tc>
+        <w:tc>
+          <w:tcPr>
+            <w:tcW w:w="3773" w:type="dxa"/>
+            <w:shd w:val="clear" w:color="auto" w:fill="F2DBDB" w:themeFill="accent2" w:themeFillTint="33"/>
+          </w:tcPr>
+          <w:p>
+            <w:pPr>
+              <w:spacing w:before="0" w:after="0" w:line="240" w:lineRule="auto"/>
+              <w:jc w:val="left"/>
+              <w:rPr>
+                <w:rFonts w:ascii="Calibri" w:hAnsi="Calibri" w:cs="Calibri"/>
+                <w:color w:val="000000"/>
+                <w:sz w:val="22"/>
+                <w:szCs w:val="22"/>
+                <w:lang w:eastAsia="hu-HU"/>
+              </w:rPr>
+            </w:pPr>
+            <w:r>
+              <w:rPr>
+                <w:rFonts w:ascii="Calibri" w:hAnsi="Calibri" w:cs="Calibri"/>
+                <w:color w:val="000000"/>
+                <w:sz w:val="22"/>
+                <w:szCs w:val="22"/>
+                <w:lang w:eastAsia="hu-HU"/>
+              </w:rPr>
+              <w:t xml:space="preserve">DAC / IDA, </w:t>
+            </w:r>
+            <w:proofErr w:type="spellStart"/>
+            <w:r>
+              <w:rPr>
+                <w:rFonts w:ascii="Calibri" w:hAnsi="Calibri" w:cs="Calibri"/>
+                <w:color w:val="000000"/>
+                <w:sz w:val="22"/>
+                <w:szCs w:val="22"/>
+                <w:lang w:eastAsia="hu-HU"/>
+              </w:rPr>
+              <w:t>analog</w:t>
+            </w:r>
+            <w:proofErr w:type="spellEnd"/>
+            <w:r>
+              <w:rPr>
+                <w:rFonts w:ascii="Calibri" w:hAnsi="Calibri" w:cs="Calibri"/>
+                <w:color w:val="000000"/>
+                <w:sz w:val="22"/>
+                <w:szCs w:val="22"/>
+                <w:lang w:eastAsia="hu-HU"/>
+              </w:rPr>
+              <w:t xml:space="preserve"> output</w:t>
             </w:r>
           </w:p>
         </w:tc>
@@ -1387,6 +2239,25 @@
             </w:r>
           </w:p>
         </w:tc>
+        <w:tc>
+          <w:tcPr>
+            <w:tcW w:w="3773" w:type="dxa"/>
+            <w:shd w:val="clear" w:color="auto" w:fill="D9D9D9" w:themeFill="background1" w:themeFillShade="D9"/>
+          </w:tcPr>
+          <w:p>
+            <w:pPr>
+              <w:spacing w:before="0" w:after="0" w:line="240" w:lineRule="auto"/>
+              <w:jc w:val="left"/>
+              <w:rPr>
+                <w:rFonts w:ascii="Calibri" w:hAnsi="Calibri" w:cs="Calibri"/>
+                <w:color w:val="000000"/>
+                <w:sz w:val="22"/>
+                <w:szCs w:val="22"/>
+                <w:lang w:eastAsia="hu-HU"/>
+              </w:rPr>
+            </w:pPr>
+          </w:p>
+        </w:tc>
       </w:tr>
     </w:tbl>
     <w:p>
@@ -1431,7 +2302,7 @@
     </w:p>
     <w:p>
       <w:pPr>
-        <w:pStyle w:val="Heading1"/>
+        <w:pStyle w:val="Cmsor1"/>
       </w:pPr>
       <w:r>
         <w:t xml:space="preserve">1. feladat – </w:t>
@@ -1537,7 +2408,7 @@
     </w:p>
     <w:p>
       <w:pPr>
-        <w:pStyle w:val="Heading1"/>
+        <w:pStyle w:val="Cmsor1"/>
       </w:pPr>
       <w:r>
         <w:t xml:space="preserve">2. feladat – </w:t>
@@ -1629,7 +2500,7 @@
     </w:p>
     <w:p>
       <w:pPr>
-        <w:pStyle w:val="Heading1"/>
+        <w:pStyle w:val="Cmsor1"/>
       </w:pPr>
       <w:r>
         <w:lastRenderedPageBreak/>
@@ -1729,7 +2600,7 @@
 </file>
 
 <file path=word/numbering.xml><?xml version="1.0" encoding="utf-8"?>
-<w:numbering xmlns:ve="http://schemas.openxmlformats.org/markup-compatibility/2006" xmlns:o="urn:schemas-microsoft-com:office:office" xmlns:r="http://schemas.openxmlformats.org/officeDocument/2006/relationships" xmlns:m="http://schemas.openxmlformats.org/officeDocument/2006/math" xmlns:v="urn:schemas-microsoft-com:vml" xmlns:wp="http://schemas.openxmlformats.org/drawingml/2006/wordprocessingDrawing" xmlns:w10="urn:schemas-microsoft-com:office:word" xmlns:w="http://schemas.openxmlformats.org/wordprocessingml/2006/main" xmlns:wne="http://schemas.microsoft.com/office/word/2006/wordml">
+<w:numbering xmlns:wpc="http://schemas.microsoft.com/office/word/2010/wordprocessingCanvas" xmlns:mc="http://schemas.openxmlformats.org/markup-compatibility/2006" xmlns:o="urn:schemas-microsoft-com:office:office" xmlns:r="http://schemas.openxmlformats.org/officeDocument/2006/relationships" xmlns:m="http://schemas.openxmlformats.org/officeDocument/2006/math" xmlns:v="urn:schemas-microsoft-com:vml" xmlns:wp14="http://schemas.microsoft.com/office/word/2010/wordprocessingDrawing" xmlns:wp="http://schemas.openxmlformats.org/drawingml/2006/wordprocessingDrawing" xmlns:w10="urn:schemas-microsoft-com:office:word" xmlns:w="http://schemas.openxmlformats.org/wordprocessingml/2006/main" xmlns:w14="http://schemas.microsoft.com/office/word/2010/wordml" xmlns:w15="http://schemas.microsoft.com/office/word/2012/wordml" xmlns:wpg="http://schemas.microsoft.com/office/word/2010/wordprocessingGroup" xmlns:wpi="http://schemas.microsoft.com/office/word/2010/wordprocessingInk" xmlns:wne="http://schemas.microsoft.com/office/word/2006/wordml" xmlns:wps="http://schemas.microsoft.com/office/word/2010/wordprocessingShape" mc:Ignorable="w14 w15 wp14">
   <w:abstractNum w:abstractNumId="0">
     <w:nsid w:val="007D75AA"/>
     <w:multiLevelType w:val="hybridMultilevel"/>
@@ -2889,7 +3760,7 @@
 </file>
 
 <file path=word/styles.xml><?xml version="1.0" encoding="utf-8"?>
-<w:styles xmlns:r="http://schemas.openxmlformats.org/officeDocument/2006/relationships" xmlns:w="http://schemas.openxmlformats.org/wordprocessingml/2006/main">
+<w:styles xmlns:mc="http://schemas.openxmlformats.org/markup-compatibility/2006" xmlns:r="http://schemas.openxmlformats.org/officeDocument/2006/relationships" xmlns:w="http://schemas.openxmlformats.org/wordprocessingml/2006/main" xmlns:w14="http://schemas.microsoft.com/office/word/2010/wordml" xmlns:w15="http://schemas.microsoft.com/office/word/2012/wordml" mc:Ignorable="w14 w15">
   <w:docDefaults>
     <w:rPrDefault>
       <w:rPr>
@@ -2899,146 +3770,380 @@
     </w:rPrDefault>
     <w:pPrDefault/>
   </w:docDefaults>
-  <w:latentStyles w:defLockedState="0" w:defUIPriority="99" w:defSemiHidden="1" w:defUnhideWhenUsed="1" w:defQFormat="0" w:count="267">
-    <w:lsdException w:name="Normal" w:semiHidden="0" w:uiPriority="0" w:unhideWhenUsed="0" w:qFormat="1"/>
-    <w:lsdException w:name="heading 1" w:semiHidden="0" w:uiPriority="9" w:unhideWhenUsed="0" w:qFormat="1"/>
-    <w:lsdException w:name="heading 2" w:semiHidden="0" w:uiPriority="9" w:unhideWhenUsed="0" w:qFormat="1"/>
-    <w:lsdException w:name="heading 3" w:semiHidden="0" w:uiPriority="9" w:unhideWhenUsed="0" w:qFormat="1"/>
-    <w:lsdException w:name="heading 4" w:semiHidden="0" w:uiPriority="9" w:unhideWhenUsed="0" w:qFormat="1"/>
-    <w:lsdException w:name="heading 5" w:semiHidden="0" w:uiPriority="9" w:unhideWhenUsed="0" w:qFormat="1"/>
-    <w:lsdException w:name="heading 6" w:semiHidden="0" w:uiPriority="9" w:unhideWhenUsed="0" w:qFormat="1"/>
-    <w:lsdException w:name="heading 7" w:semiHidden="0" w:uiPriority="9" w:unhideWhenUsed="0" w:qFormat="1"/>
-    <w:lsdException w:name="heading 8" w:semiHidden="0" w:uiPriority="9" w:unhideWhenUsed="0" w:qFormat="1"/>
-    <w:lsdException w:name="heading 9" w:semiHidden="0" w:uiPriority="9" w:unhideWhenUsed="0" w:qFormat="1"/>
-    <w:lsdException w:name="toc 1" w:uiPriority="39"/>
-    <w:lsdException w:name="toc 2" w:uiPriority="39"/>
-    <w:lsdException w:name="toc 3" w:uiPriority="39"/>
-    <w:lsdException w:name="toc 4" w:uiPriority="39"/>
-    <w:lsdException w:name="toc 5" w:uiPriority="39"/>
-    <w:lsdException w:name="toc 6" w:uiPriority="39"/>
-    <w:lsdException w:name="toc 7" w:uiPriority="39"/>
-    <w:lsdException w:name="toc 8" w:uiPriority="39"/>
-    <w:lsdException w:name="toc 9" w:uiPriority="39"/>
-    <w:lsdException w:name="caption" w:semiHidden="0" w:uiPriority="35" w:unhideWhenUsed="0" w:qFormat="1"/>
-    <w:lsdException w:name="Title" w:semiHidden="0" w:uiPriority="10" w:unhideWhenUsed="0" w:qFormat="1"/>
-    <w:lsdException w:name="Default Paragraph Font" w:uiPriority="1"/>
-    <w:lsdException w:name="Subtitle" w:semiHidden="0" w:uiPriority="11" w:unhideWhenUsed="0" w:qFormat="1"/>
-    <w:lsdException w:name="Strong" w:semiHidden="0" w:uiPriority="22" w:unhideWhenUsed="0" w:qFormat="1"/>
-    <w:lsdException w:name="Emphasis" w:semiHidden="0" w:uiPriority="20" w:unhideWhenUsed="0" w:qFormat="1"/>
-    <w:lsdException w:name="Table Grid" w:semiHidden="0" w:uiPriority="59" w:unhideWhenUsed="0"/>
-    <w:lsdException w:name="Placeholder Text" w:unhideWhenUsed="0"/>
-    <w:lsdException w:name="No Spacing" w:semiHidden="0" w:uiPriority="1" w:unhideWhenUsed="0" w:qFormat="1"/>
-    <w:lsdException w:name="Light Shading" w:semiHidden="0" w:uiPriority="60" w:unhideWhenUsed="0"/>
-    <w:lsdException w:name="Light List" w:semiHidden="0" w:uiPriority="61" w:unhideWhenUsed="0"/>
-    <w:lsdException w:name="Light Grid" w:semiHidden="0" w:uiPriority="62" w:unhideWhenUsed="0"/>
-    <w:lsdException w:name="Medium Shading 1" w:semiHidden="0" w:uiPriority="63" w:unhideWhenUsed="0"/>
-    <w:lsdException w:name="Medium Shading 2" w:semiHidden="0" w:uiPriority="64" w:unhideWhenUsed="0"/>
-    <w:lsdException w:name="Medium List 1" w:semiHidden="0" w:uiPriority="65" w:unhideWhenUsed="0"/>
-    <w:lsdException w:name="Medium List 2" w:semiHidden="0" w:uiPriority="66" w:unhideWhenUsed="0"/>
-    <w:lsdException w:name="Medium Grid 1" w:semiHidden="0" w:uiPriority="67" w:unhideWhenUsed="0"/>
-    <w:lsdException w:name="Medium Grid 2" w:semiHidden="0" w:uiPriority="68" w:unhideWhenUsed="0"/>
-    <w:lsdException w:name="Medium Grid 3" w:semiHidden="0" w:uiPriority="69" w:unhideWhenUsed="0"/>
-    <w:lsdException w:name="Dark List" w:semiHidden="0" w:uiPriority="70" w:unhideWhenUsed="0"/>
-    <w:lsdException w:name="Colorful Shading" w:semiHidden="0" w:uiPriority="71" w:unhideWhenUsed="0"/>
-    <w:lsdException w:name="Colorful List" w:semiHidden="0" w:uiPriority="72" w:unhideWhenUsed="0"/>
-    <w:lsdException w:name="Colorful Grid" w:semiHidden="0" w:uiPriority="73" w:unhideWhenUsed="0"/>
-    <w:lsdException w:name="Light Shading Accent 1" w:semiHidden="0" w:uiPriority="60" w:unhideWhenUsed="0"/>
-    <w:lsdException w:name="Light List Accent 1" w:semiHidden="0" w:uiPriority="61" w:unhideWhenUsed="0"/>
-    <w:lsdException w:name="Light Grid Accent 1" w:semiHidden="0" w:uiPriority="62" w:unhideWhenUsed="0"/>
-    <w:lsdException w:name="Medium Shading 1 Accent 1" w:semiHidden="0" w:uiPriority="63" w:unhideWhenUsed="0"/>
-    <w:lsdException w:name="Medium Shading 2 Accent 1" w:semiHidden="0" w:uiPriority="64" w:unhideWhenUsed="0"/>
-    <w:lsdException w:name="Medium List 1 Accent 1" w:semiHidden="0" w:uiPriority="65" w:unhideWhenUsed="0"/>
-    <w:lsdException w:name="Revision" w:unhideWhenUsed="0"/>
-    <w:lsdException w:name="List Paragraph" w:semiHidden="0" w:uiPriority="34" w:unhideWhenUsed="0" w:qFormat="1"/>
-    <w:lsdException w:name="Quote" w:semiHidden="0" w:uiPriority="29" w:unhideWhenUsed="0" w:qFormat="1"/>
-    <w:lsdException w:name="Intense Quote" w:semiHidden="0" w:uiPriority="30" w:unhideWhenUsed="0" w:qFormat="1"/>
-    <w:lsdException w:name="Medium List 2 Accent 1" w:semiHidden="0" w:uiPriority="66" w:unhideWhenUsed="0"/>
-    <w:lsdException w:name="Medium Grid 1 Accent 1" w:semiHidden="0" w:uiPriority="67" w:unhideWhenUsed="0"/>
-    <w:lsdException w:name="Medium Grid 2 Accent 1" w:semiHidden="0" w:uiPriority="68" w:unhideWhenUsed="0"/>
-    <w:lsdException w:name="Medium Grid 3 Accent 1" w:semiHidden="0" w:uiPriority="69" w:unhideWhenUsed="0"/>
-    <w:lsdException w:name="Dark List Accent 1" w:semiHidden="0" w:uiPriority="70" w:unhideWhenUsed="0"/>
-    <w:lsdException w:name="Colorful Shading Accent 1" w:semiHidden="0" w:uiPriority="71" w:unhideWhenUsed="0"/>
-    <w:lsdException w:name="Colorful List Accent 1" w:semiHidden="0" w:uiPriority="72" w:unhideWhenUsed="0"/>
-    <w:lsdException w:name="Colorful Grid Accent 1" w:semiHidden="0" w:uiPriority="73" w:unhideWhenUsed="0"/>
-    <w:lsdException w:name="Light Shading Accent 2" w:semiHidden="0" w:uiPriority="60" w:unhideWhenUsed="0"/>
-    <w:lsdException w:name="Light List Accent 2" w:semiHidden="0" w:uiPriority="61" w:unhideWhenUsed="0"/>
-    <w:lsdException w:name="Light Grid Accent 2" w:semiHidden="0" w:uiPriority="62" w:unhideWhenUsed="0"/>
-    <w:lsdException w:name="Medium Shading 1 Accent 2" w:semiHidden="0" w:uiPriority="63" w:unhideWhenUsed="0"/>
-    <w:lsdException w:name="Medium Shading 2 Accent 2" w:semiHidden="0" w:uiPriority="64" w:unhideWhenUsed="0"/>
-    <w:lsdException w:name="Medium List 1 Accent 2" w:semiHidden="0" w:uiPriority="65" w:unhideWhenUsed="0"/>
-    <w:lsdException w:name="Medium List 2 Accent 2" w:semiHidden="0" w:uiPriority="66" w:unhideWhenUsed="0"/>
-    <w:lsdException w:name="Medium Grid 1 Accent 2" w:semiHidden="0" w:uiPriority="67" w:unhideWhenUsed="0"/>
-    <w:lsdException w:name="Medium Grid 2 Accent 2" w:semiHidden="0" w:uiPriority="68" w:unhideWhenUsed="0"/>
-    <w:lsdException w:name="Medium Grid 3 Accent 2" w:semiHidden="0" w:uiPriority="69" w:unhideWhenUsed="0"/>
-    <w:lsdException w:name="Dark List Accent 2" w:semiHidden="0" w:uiPriority="70" w:unhideWhenUsed="0"/>
-    <w:lsdException w:name="Colorful Shading Accent 2" w:semiHidden="0" w:uiPriority="71" w:unhideWhenUsed="0"/>
-    <w:lsdException w:name="Colorful List Accent 2" w:semiHidden="0" w:uiPriority="72" w:unhideWhenUsed="0"/>
-    <w:lsdException w:name="Colorful Grid Accent 2" w:semiHidden="0" w:uiPriority="73" w:unhideWhenUsed="0"/>
-    <w:lsdException w:name="Light Shading Accent 3" w:semiHidden="0" w:uiPriority="60" w:unhideWhenUsed="0"/>
-    <w:lsdException w:name="Light List Accent 3" w:semiHidden="0" w:uiPriority="61" w:unhideWhenUsed="0"/>
-    <w:lsdException w:name="Light Grid Accent 3" w:semiHidden="0" w:uiPriority="62" w:unhideWhenUsed="0"/>
-    <w:lsdException w:name="Medium Shading 1 Accent 3" w:semiHidden="0" w:uiPriority="63" w:unhideWhenUsed="0"/>
-    <w:lsdException w:name="Medium Shading 2 Accent 3" w:semiHidden="0" w:uiPriority="64" w:unhideWhenUsed="0"/>
-    <w:lsdException w:name="Medium List 1 Accent 3" w:semiHidden="0" w:uiPriority="65" w:unhideWhenUsed="0"/>
-    <w:lsdException w:name="Medium List 2 Accent 3" w:semiHidden="0" w:uiPriority="66" w:unhideWhenUsed="0"/>
-    <w:lsdException w:name="Medium Grid 1 Accent 3" w:semiHidden="0" w:uiPriority="67" w:unhideWhenUsed="0"/>
-    <w:lsdException w:name="Medium Grid 2 Accent 3" w:semiHidden="0" w:uiPriority="68" w:unhideWhenUsed="0"/>
-    <w:lsdException w:name="Medium Grid 3 Accent 3" w:semiHidden="0" w:uiPriority="69" w:unhideWhenUsed="0"/>
-    <w:lsdException w:name="Dark List Accent 3" w:semiHidden="0" w:uiPriority="70" w:unhideWhenUsed="0"/>
-    <w:lsdException w:name="Colorful Shading Accent 3" w:semiHidden="0" w:uiPriority="71" w:unhideWhenUsed="0"/>
-    <w:lsdException w:name="Colorful List Accent 3" w:semiHidden="0" w:uiPriority="72" w:unhideWhenUsed="0"/>
-    <w:lsdException w:name="Colorful Grid Accent 3" w:semiHidden="0" w:uiPriority="73" w:unhideWhenUsed="0"/>
-    <w:lsdException w:name="Light Shading Accent 4" w:semiHidden="0" w:uiPriority="60" w:unhideWhenUsed="0"/>
-    <w:lsdException w:name="Light List Accent 4" w:semiHidden="0" w:uiPriority="61" w:unhideWhenUsed="0"/>
-    <w:lsdException w:name="Light Grid Accent 4" w:semiHidden="0" w:uiPriority="62" w:unhideWhenUsed="0"/>
-    <w:lsdException w:name="Medium Shading 1 Accent 4" w:semiHidden="0" w:uiPriority="63" w:unhideWhenUsed="0"/>
-    <w:lsdException w:name="Medium Shading 2 Accent 4" w:semiHidden="0" w:uiPriority="64" w:unhideWhenUsed="0"/>
-    <w:lsdException w:name="Medium List 1 Accent 4" w:semiHidden="0" w:uiPriority="65" w:unhideWhenUsed="0"/>
-    <w:lsdException w:name="Medium List 2 Accent 4" w:semiHidden="0" w:uiPriority="66" w:unhideWhenUsed="0"/>
-    <w:lsdException w:name="Medium Grid 1 Accent 4" w:semiHidden="0" w:uiPriority="67" w:unhideWhenUsed="0"/>
-    <w:lsdException w:name="Medium Grid 2 Accent 4" w:semiHidden="0" w:uiPriority="68" w:unhideWhenUsed="0"/>
-    <w:lsdException w:name="Medium Grid 3 Accent 4" w:semiHidden="0" w:uiPriority="69" w:unhideWhenUsed="0"/>
-    <w:lsdException w:name="Dark List Accent 4" w:semiHidden="0" w:uiPriority="70" w:unhideWhenUsed="0"/>
-    <w:lsdException w:name="Colorful Shading Accent 4" w:semiHidden="0" w:uiPriority="71" w:unhideWhenUsed="0"/>
-    <w:lsdException w:name="Colorful List Accent 4" w:semiHidden="0" w:uiPriority="72" w:unhideWhenUsed="0"/>
-    <w:lsdException w:name="Colorful Grid Accent 4" w:semiHidden="0" w:uiPriority="73" w:unhideWhenUsed="0"/>
-    <w:lsdException w:name="Light Shading Accent 5" w:semiHidden="0" w:uiPriority="60" w:unhideWhenUsed="0"/>
-    <w:lsdException w:name="Light List Accent 5" w:semiHidden="0" w:uiPriority="61" w:unhideWhenUsed="0"/>
-    <w:lsdException w:name="Light Grid Accent 5" w:semiHidden="0" w:uiPriority="62" w:unhideWhenUsed="0"/>
-    <w:lsdException w:name="Medium Shading 1 Accent 5" w:semiHidden="0" w:uiPriority="63" w:unhideWhenUsed="0"/>
-    <w:lsdException w:name="Medium Shading 2 Accent 5" w:semiHidden="0" w:uiPriority="64" w:unhideWhenUsed="0"/>
-    <w:lsdException w:name="Medium List 1 Accent 5" w:semiHidden="0" w:uiPriority="65" w:unhideWhenUsed="0"/>
-    <w:lsdException w:name="Medium List 2 Accent 5" w:semiHidden="0" w:uiPriority="66" w:unhideWhenUsed="0"/>
-    <w:lsdException w:name="Medium Grid 1 Accent 5" w:semiHidden="0" w:uiPriority="67" w:unhideWhenUsed="0"/>
-    <w:lsdException w:name="Medium Grid 2 Accent 5" w:semiHidden="0" w:uiPriority="68" w:unhideWhenUsed="0"/>
-    <w:lsdException w:name="Medium Grid 3 Accent 5" w:semiHidden="0" w:uiPriority="69" w:unhideWhenUsed="0"/>
-    <w:lsdException w:name="Dark List Accent 5" w:semiHidden="0" w:uiPriority="70" w:unhideWhenUsed="0"/>
-    <w:lsdException w:name="Colorful Shading Accent 5" w:semiHidden="0" w:uiPriority="71" w:unhideWhenUsed="0"/>
-    <w:lsdException w:name="Colorful List Accent 5" w:semiHidden="0" w:uiPriority="72" w:unhideWhenUsed="0"/>
-    <w:lsdException w:name="Colorful Grid Accent 5" w:semiHidden="0" w:uiPriority="73" w:unhideWhenUsed="0"/>
-    <w:lsdException w:name="Light Shading Accent 6" w:semiHidden="0" w:uiPriority="60" w:unhideWhenUsed="0"/>
-    <w:lsdException w:name="Light List Accent 6" w:semiHidden="0" w:uiPriority="61" w:unhideWhenUsed="0"/>
-    <w:lsdException w:name="Light Grid Accent 6" w:semiHidden="0" w:uiPriority="62" w:unhideWhenUsed="0"/>
-    <w:lsdException w:name="Medium Shading 1 Accent 6" w:semiHidden="0" w:uiPriority="63" w:unhideWhenUsed="0"/>
-    <w:lsdException w:name="Medium Shading 2 Accent 6" w:semiHidden="0" w:uiPriority="64" w:unhideWhenUsed="0"/>
-    <w:lsdException w:name="Medium List 1 Accent 6" w:semiHidden="0" w:uiPriority="65" w:unhideWhenUsed="0"/>
-    <w:lsdException w:name="Medium List 2 Accent 6" w:semiHidden="0" w:uiPriority="66" w:unhideWhenUsed="0"/>
-    <w:lsdException w:name="Medium Grid 1 Accent 6" w:semiHidden="0" w:uiPriority="67" w:unhideWhenUsed="0"/>
-    <w:lsdException w:name="Medium Grid 2 Accent 6" w:semiHidden="0" w:uiPriority="68" w:unhideWhenUsed="0"/>
-    <w:lsdException w:name="Medium Grid 3 Accent 6" w:semiHidden="0" w:uiPriority="69" w:unhideWhenUsed="0"/>
-    <w:lsdException w:name="Dark List Accent 6" w:semiHidden="0" w:uiPriority="70" w:unhideWhenUsed="0"/>
-    <w:lsdException w:name="Colorful Shading Accent 6" w:semiHidden="0" w:uiPriority="71" w:unhideWhenUsed="0"/>
-    <w:lsdException w:name="Colorful List Accent 6" w:semiHidden="0" w:uiPriority="72" w:unhideWhenUsed="0"/>
-    <w:lsdException w:name="Colorful Grid Accent 6" w:semiHidden="0" w:uiPriority="73" w:unhideWhenUsed="0"/>
-    <w:lsdException w:name="Subtle Emphasis" w:semiHidden="0" w:uiPriority="19" w:unhideWhenUsed="0" w:qFormat="1"/>
-    <w:lsdException w:name="Intense Emphasis" w:semiHidden="0" w:uiPriority="21" w:unhideWhenUsed="0" w:qFormat="1"/>
-    <w:lsdException w:name="Subtle Reference" w:semiHidden="0" w:uiPriority="31" w:unhideWhenUsed="0" w:qFormat="1"/>
-    <w:lsdException w:name="Intense Reference" w:semiHidden="0" w:uiPriority="32" w:unhideWhenUsed="0" w:qFormat="1"/>
-    <w:lsdException w:name="Book Title" w:semiHidden="0" w:uiPriority="33" w:unhideWhenUsed="0" w:qFormat="1"/>
-    <w:lsdException w:name="Bibliography" w:uiPriority="37"/>
-    <w:lsdException w:name="TOC Heading" w:uiPriority="39" w:qFormat="1"/>
+  <w:latentStyles w:defLockedState="0" w:defUIPriority="99" w:defSemiHidden="0" w:defUnhideWhenUsed="0" w:defQFormat="0" w:count="371">
+    <w:lsdException w:name="Normal" w:uiPriority="0" w:qFormat="1"/>
+    <w:lsdException w:name="heading 1" w:uiPriority="9" w:qFormat="1"/>
+    <w:lsdException w:name="heading 2" w:uiPriority="9" w:qFormat="1"/>
+    <w:lsdException w:name="heading 3" w:uiPriority="9" w:qFormat="1"/>
+    <w:lsdException w:name="heading 4" w:uiPriority="9" w:qFormat="1"/>
+    <w:lsdException w:name="heading 5" w:uiPriority="9" w:qFormat="1"/>
+    <w:lsdException w:name="heading 6" w:uiPriority="9" w:qFormat="1"/>
+    <w:lsdException w:name="heading 7" w:uiPriority="9" w:qFormat="1"/>
+    <w:lsdException w:name="heading 8" w:uiPriority="9" w:qFormat="1"/>
+    <w:lsdException w:name="heading 9" w:uiPriority="9" w:qFormat="1"/>
+    <w:lsdException w:name="index 1" w:semiHidden="1" w:unhideWhenUsed="1"/>
+    <w:lsdException w:name="index 2" w:semiHidden="1" w:unhideWhenUsed="1"/>
+    <w:lsdException w:name="index 3" w:semiHidden="1" w:unhideWhenUsed="1"/>
+    <w:lsdException w:name="index 4" w:semiHidden="1" w:unhideWhenUsed="1"/>
+    <w:lsdException w:name="index 5" w:semiHidden="1" w:unhideWhenUsed="1"/>
+    <w:lsdException w:name="index 6" w:semiHidden="1" w:unhideWhenUsed="1"/>
+    <w:lsdException w:name="index 7" w:semiHidden="1" w:unhideWhenUsed="1"/>
+    <w:lsdException w:name="index 8" w:semiHidden="1" w:unhideWhenUsed="1"/>
+    <w:lsdException w:name="index 9" w:semiHidden="1" w:unhideWhenUsed="1"/>
+    <w:lsdException w:name="toc 1" w:semiHidden="1" w:uiPriority="39" w:unhideWhenUsed="1"/>
+    <w:lsdException w:name="toc 2" w:semiHidden="1" w:uiPriority="39" w:unhideWhenUsed="1"/>
+    <w:lsdException w:name="toc 3" w:semiHidden="1" w:uiPriority="39" w:unhideWhenUsed="1"/>
+    <w:lsdException w:name="toc 4" w:semiHidden="1" w:uiPriority="39" w:unhideWhenUsed="1"/>
+    <w:lsdException w:name="toc 5" w:semiHidden="1" w:uiPriority="39" w:unhideWhenUsed="1"/>
+    <w:lsdException w:name="toc 6" w:semiHidden="1" w:uiPriority="39" w:unhideWhenUsed="1"/>
+    <w:lsdException w:name="toc 7" w:semiHidden="1" w:uiPriority="39" w:unhideWhenUsed="1"/>
+    <w:lsdException w:name="toc 8" w:semiHidden="1" w:uiPriority="39" w:unhideWhenUsed="1"/>
+    <w:lsdException w:name="toc 9" w:semiHidden="1" w:uiPriority="39" w:unhideWhenUsed="1"/>
+    <w:lsdException w:name="Normal Indent" w:semiHidden="1" w:unhideWhenUsed="1"/>
+    <w:lsdException w:name="footnote text" w:semiHidden="1" w:unhideWhenUsed="1"/>
+    <w:lsdException w:name="annotation text" w:semiHidden="1" w:unhideWhenUsed="1"/>
+    <w:lsdException w:name="header" w:semiHidden="1" w:unhideWhenUsed="1"/>
+    <w:lsdException w:name="footer" w:semiHidden="1" w:unhideWhenUsed="1"/>
+    <w:lsdException w:name="index heading" w:semiHidden="1" w:unhideWhenUsed="1"/>
+    <w:lsdException w:name="caption" w:uiPriority="35" w:qFormat="1"/>
+    <w:lsdException w:name="table of figures" w:semiHidden="1" w:unhideWhenUsed="1"/>
+    <w:lsdException w:name="envelope address" w:semiHidden="1" w:unhideWhenUsed="1"/>
+    <w:lsdException w:name="envelope return" w:semiHidden="1" w:unhideWhenUsed="1"/>
+    <w:lsdException w:name="footnote reference" w:semiHidden="1" w:unhideWhenUsed="1"/>
+    <w:lsdException w:name="annotation reference" w:semiHidden="1" w:unhideWhenUsed="1"/>
+    <w:lsdException w:name="line number" w:semiHidden="1" w:unhideWhenUsed="1"/>
+    <w:lsdException w:name="page number" w:semiHidden="1" w:unhideWhenUsed="1"/>
+    <w:lsdException w:name="endnote reference" w:semiHidden="1" w:unhideWhenUsed="1"/>
+    <w:lsdException w:name="endnote text" w:semiHidden="1" w:unhideWhenUsed="1"/>
+    <w:lsdException w:name="table of authorities" w:semiHidden="1" w:unhideWhenUsed="1"/>
+    <w:lsdException w:name="macro" w:semiHidden="1" w:unhideWhenUsed="1"/>
+    <w:lsdException w:name="toa heading" w:semiHidden="1" w:unhideWhenUsed="1"/>
+    <w:lsdException w:name="List" w:semiHidden="1" w:unhideWhenUsed="1"/>
+    <w:lsdException w:name="List Bullet" w:semiHidden="1" w:unhideWhenUsed="1"/>
+    <w:lsdException w:name="List Number" w:semiHidden="1" w:unhideWhenUsed="1"/>
+    <w:lsdException w:name="List 2" w:semiHidden="1" w:unhideWhenUsed="1"/>
+    <w:lsdException w:name="List 3" w:semiHidden="1" w:unhideWhenUsed="1"/>
+    <w:lsdException w:name="List 4" w:semiHidden="1" w:unhideWhenUsed="1"/>
+    <w:lsdException w:name="List 5" w:semiHidden="1" w:unhideWhenUsed="1"/>
+    <w:lsdException w:name="List Bullet 2" w:semiHidden="1" w:unhideWhenUsed="1"/>
+    <w:lsdException w:name="List Bullet 3" w:semiHidden="1" w:unhideWhenUsed="1"/>
+    <w:lsdException w:name="List Bullet 4" w:semiHidden="1" w:unhideWhenUsed="1"/>
+    <w:lsdException w:name="List Bullet 5" w:semiHidden="1" w:unhideWhenUsed="1"/>
+    <w:lsdException w:name="List Number 2" w:semiHidden="1" w:unhideWhenUsed="1"/>
+    <w:lsdException w:name="List Number 3" w:semiHidden="1" w:unhideWhenUsed="1"/>
+    <w:lsdException w:name="List Number 4" w:semiHidden="1" w:unhideWhenUsed="1"/>
+    <w:lsdException w:name="List Number 5" w:semiHidden="1" w:unhideWhenUsed="1"/>
+    <w:lsdException w:name="Title" w:uiPriority="10" w:qFormat="1"/>
+    <w:lsdException w:name="Closing" w:semiHidden="1" w:unhideWhenUsed="1"/>
+    <w:lsdException w:name="Signature" w:semiHidden="1" w:unhideWhenUsed="1"/>
+    <w:lsdException w:name="Default Paragraph Font" w:semiHidden="1" w:uiPriority="1" w:unhideWhenUsed="1"/>
+    <w:lsdException w:name="Body Text" w:semiHidden="1" w:unhideWhenUsed="1"/>
+    <w:lsdException w:name="Body Text Indent" w:semiHidden="1" w:unhideWhenUsed="1"/>
+    <w:lsdException w:name="List Continue" w:semiHidden="1" w:unhideWhenUsed="1"/>
+    <w:lsdException w:name="List Continue 2" w:semiHidden="1" w:unhideWhenUsed="1"/>
+    <w:lsdException w:name="List Continue 3" w:semiHidden="1" w:unhideWhenUsed="1"/>
+    <w:lsdException w:name="List Continue 4" w:semiHidden="1" w:unhideWhenUsed="1"/>
+    <w:lsdException w:name="List Continue 5" w:semiHidden="1" w:unhideWhenUsed="1"/>
+    <w:lsdException w:name="Message Header" w:semiHidden="1" w:unhideWhenUsed="1"/>
+    <w:lsdException w:name="Subtitle" w:uiPriority="11" w:qFormat="1"/>
+    <w:lsdException w:name="Salutation" w:semiHidden="1" w:unhideWhenUsed="1"/>
+    <w:lsdException w:name="Date" w:semiHidden="1" w:unhideWhenUsed="1"/>
+    <w:lsdException w:name="Body Text First Indent" w:semiHidden="1" w:unhideWhenUsed="1"/>
+    <w:lsdException w:name="Body Text First Indent 2" w:semiHidden="1" w:unhideWhenUsed="1"/>
+    <w:lsdException w:name="Note Heading" w:semiHidden="1" w:unhideWhenUsed="1"/>
+    <w:lsdException w:name="Body Text 2" w:semiHidden="1" w:unhideWhenUsed="1"/>
+    <w:lsdException w:name="Body Text 3" w:semiHidden="1" w:unhideWhenUsed="1"/>
+    <w:lsdException w:name="Body Text Indent 2" w:semiHidden="1" w:unhideWhenUsed="1"/>
+    <w:lsdException w:name="Body Text Indent 3" w:semiHidden="1" w:unhideWhenUsed="1"/>
+    <w:lsdException w:name="Block Text" w:semiHidden="1" w:unhideWhenUsed="1"/>
+    <w:lsdException w:name="Hyperlink" w:semiHidden="1" w:unhideWhenUsed="1"/>
+    <w:lsdException w:name="FollowedHyperlink" w:semiHidden="1" w:unhideWhenUsed="1"/>
+    <w:lsdException w:name="Strong" w:uiPriority="22" w:qFormat="1"/>
+    <w:lsdException w:name="Emphasis" w:uiPriority="20" w:qFormat="1"/>
+    <w:lsdException w:name="Document Map" w:semiHidden="1" w:unhideWhenUsed="1"/>
+    <w:lsdException w:name="Plain Text" w:semiHidden="1" w:unhideWhenUsed="1"/>
+    <w:lsdException w:name="E-mail Signature" w:semiHidden="1" w:unhideWhenUsed="1"/>
+    <w:lsdException w:name="HTML Top of Form" w:semiHidden="1" w:unhideWhenUsed="1"/>
+    <w:lsdException w:name="HTML Bottom of Form" w:semiHidden="1" w:unhideWhenUsed="1"/>
+    <w:lsdException w:name="Normal (Web)" w:semiHidden="1" w:unhideWhenUsed="1"/>
+    <w:lsdException w:name="HTML Acronym" w:semiHidden="1" w:unhideWhenUsed="1"/>
+    <w:lsdException w:name="HTML Address" w:semiHidden="1" w:unhideWhenUsed="1"/>
+    <w:lsdException w:name="HTML Cite" w:semiHidden="1" w:unhideWhenUsed="1"/>
+    <w:lsdException w:name="HTML Code" w:semiHidden="1" w:unhideWhenUsed="1"/>
+    <w:lsdException w:name="HTML Definition" w:semiHidden="1" w:unhideWhenUsed="1"/>
+    <w:lsdException w:name="HTML Keyboard" w:semiHidden="1" w:unhideWhenUsed="1"/>
+    <w:lsdException w:name="HTML Preformatted" w:semiHidden="1" w:unhideWhenUsed="1"/>
+    <w:lsdException w:name="HTML Sample" w:semiHidden="1" w:unhideWhenUsed="1"/>
+    <w:lsdException w:name="HTML Typewriter" w:semiHidden="1" w:unhideWhenUsed="1"/>
+    <w:lsdException w:name="HTML Variable" w:semiHidden="1" w:unhideWhenUsed="1"/>
+    <w:lsdException w:name="Normal Table" w:semiHidden="1" w:unhideWhenUsed="1"/>
+    <w:lsdException w:name="annotation subject" w:semiHidden="1" w:unhideWhenUsed="1"/>
+    <w:lsdException w:name="No List" w:semiHidden="1" w:unhideWhenUsed="1"/>
+    <w:lsdException w:name="Outline List 1" w:semiHidden="1" w:unhideWhenUsed="1"/>
+    <w:lsdException w:name="Outline List 2" w:semiHidden="1" w:unhideWhenUsed="1"/>
+    <w:lsdException w:name="Outline List 3" w:semiHidden="1" w:unhideWhenUsed="1"/>
+    <w:lsdException w:name="Table Simple 1" w:semiHidden="1" w:unhideWhenUsed="1"/>
+    <w:lsdException w:name="Table Simple 2" w:semiHidden="1" w:unhideWhenUsed="1"/>
+    <w:lsdException w:name="Table Simple 3" w:semiHidden="1" w:unhideWhenUsed="1"/>
+    <w:lsdException w:name="Table Classic 1" w:semiHidden="1" w:unhideWhenUsed="1"/>
+    <w:lsdException w:name="Table Classic 2" w:semiHidden="1" w:unhideWhenUsed="1"/>
+    <w:lsdException w:name="Table Classic 3" w:semiHidden="1" w:unhideWhenUsed="1"/>
+    <w:lsdException w:name="Table Classic 4" w:semiHidden="1" w:unhideWhenUsed="1"/>
+    <w:lsdException w:name="Table Colorful 1" w:semiHidden="1" w:unhideWhenUsed="1"/>
+    <w:lsdException w:name="Table Colorful 2" w:semiHidden="1" w:unhideWhenUsed="1"/>
+    <w:lsdException w:name="Table Colorful 3" w:semiHidden="1" w:unhideWhenUsed="1"/>
+    <w:lsdException w:name="Table Columns 1" w:semiHidden="1" w:unhideWhenUsed="1"/>
+    <w:lsdException w:name="Table Columns 2" w:semiHidden="1" w:unhideWhenUsed="1"/>
+    <w:lsdException w:name="Table Columns 3" w:semiHidden="1" w:unhideWhenUsed="1"/>
+    <w:lsdException w:name="Table Columns 4" w:semiHidden="1" w:unhideWhenUsed="1"/>
+    <w:lsdException w:name="Table Columns 5" w:semiHidden="1" w:unhideWhenUsed="1"/>
+    <w:lsdException w:name="Table Grid 1" w:semiHidden="1" w:unhideWhenUsed="1"/>
+    <w:lsdException w:name="Table Grid 2" w:semiHidden="1" w:unhideWhenUsed="1"/>
+    <w:lsdException w:name="Table Grid 3" w:semiHidden="1" w:unhideWhenUsed="1"/>
+    <w:lsdException w:name="Table Grid 4" w:semiHidden="1" w:unhideWhenUsed="1"/>
+    <w:lsdException w:name="Table Grid 5" w:semiHidden="1" w:unhideWhenUsed="1"/>
+    <w:lsdException w:name="Table Grid 6" w:semiHidden="1" w:unhideWhenUsed="1"/>
+    <w:lsdException w:name="Table Grid 7" w:semiHidden="1" w:unhideWhenUsed="1"/>
+    <w:lsdException w:name="Table Grid 8" w:semiHidden="1" w:unhideWhenUsed="1"/>
+    <w:lsdException w:name="Table List 1" w:semiHidden="1" w:unhideWhenUsed="1"/>
+    <w:lsdException w:name="Table List 2" w:semiHidden="1" w:unhideWhenUsed="1"/>
+    <w:lsdException w:name="Table List 3" w:semiHidden="1" w:unhideWhenUsed="1"/>
+    <w:lsdException w:name="Table List 4" w:semiHidden="1" w:unhideWhenUsed="1"/>
+    <w:lsdException w:name="Table List 5" w:semiHidden="1" w:unhideWhenUsed="1"/>
+    <w:lsdException w:name="Table List 6" w:semiHidden="1" w:unhideWhenUsed="1"/>
+    <w:lsdException w:name="Table List 7" w:semiHidden="1" w:unhideWhenUsed="1"/>
+    <w:lsdException w:name="Table List 8" w:semiHidden="1" w:unhideWhenUsed="1"/>
+    <w:lsdException w:name="Table 3D effects 1" w:semiHidden="1" w:unhideWhenUsed="1"/>
+    <w:lsdException w:name="Table 3D effects 2" w:semiHidden="1" w:unhideWhenUsed="1"/>
+    <w:lsdException w:name="Table 3D effects 3" w:semiHidden="1" w:unhideWhenUsed="1"/>
+    <w:lsdException w:name="Table Contemporary" w:semiHidden="1" w:unhideWhenUsed="1"/>
+    <w:lsdException w:name="Table Elegant" w:semiHidden="1" w:unhideWhenUsed="1"/>
+    <w:lsdException w:name="Table Professional" w:semiHidden="1" w:unhideWhenUsed="1"/>
+    <w:lsdException w:name="Table Subtle 1" w:semiHidden="1" w:unhideWhenUsed="1"/>
+    <w:lsdException w:name="Table Subtle 2" w:semiHidden="1" w:unhideWhenUsed="1"/>
+    <w:lsdException w:name="Table Web 1" w:semiHidden="1" w:unhideWhenUsed="1"/>
+    <w:lsdException w:name="Table Web 2" w:semiHidden="1" w:unhideWhenUsed="1"/>
+    <w:lsdException w:name="Table Web 3" w:semiHidden="1" w:unhideWhenUsed="1"/>
+    <w:lsdException w:name="Balloon Text" w:semiHidden="1" w:unhideWhenUsed="1"/>
+    <w:lsdException w:name="Table Grid" w:uiPriority="59"/>
+    <w:lsdException w:name="Table Theme" w:semiHidden="1" w:unhideWhenUsed="1"/>
+    <w:lsdException w:name="Placeholder Text" w:semiHidden="1"/>
+    <w:lsdException w:name="No Spacing" w:uiPriority="1" w:qFormat="1"/>
+    <w:lsdException w:name="Light Shading" w:uiPriority="60"/>
+    <w:lsdException w:name="Light List" w:uiPriority="61"/>
+    <w:lsdException w:name="Light Grid" w:uiPriority="62"/>
+    <w:lsdException w:name="Medium Shading 1" w:uiPriority="63"/>
+    <w:lsdException w:name="Medium Shading 2" w:uiPriority="64"/>
+    <w:lsdException w:name="Medium List 1" w:uiPriority="65"/>
+    <w:lsdException w:name="Medium List 2" w:uiPriority="66"/>
+    <w:lsdException w:name="Medium Grid 1" w:uiPriority="67"/>
+    <w:lsdException w:name="Medium Grid 2" w:uiPriority="68"/>
+    <w:lsdException w:name="Medium Grid 3" w:uiPriority="69"/>
+    <w:lsdException w:name="Dark List" w:uiPriority="70"/>
+    <w:lsdException w:name="Colorful Shading" w:uiPriority="71"/>
+    <w:lsdException w:name="Colorful List" w:uiPriority="72"/>
+    <w:lsdException w:name="Colorful Grid" w:uiPriority="73"/>
+    <w:lsdException w:name="Light Shading Accent 1" w:uiPriority="60"/>
+    <w:lsdException w:name="Light List Accent 1" w:uiPriority="61"/>
+    <w:lsdException w:name="Light Grid Accent 1" w:uiPriority="62"/>
+    <w:lsdException w:name="Medium Shading 1 Accent 1" w:uiPriority="63"/>
+    <w:lsdException w:name="Medium Shading 2 Accent 1" w:uiPriority="64"/>
+    <w:lsdException w:name="Medium List 1 Accent 1" w:uiPriority="65"/>
+    <w:lsdException w:name="Revision" w:semiHidden="1"/>
+    <w:lsdException w:name="List Paragraph" w:uiPriority="34" w:qFormat="1"/>
+    <w:lsdException w:name="Quote" w:uiPriority="29" w:qFormat="1"/>
+    <w:lsdException w:name="Intense Quote" w:uiPriority="30" w:qFormat="1"/>
+    <w:lsdException w:name="Medium List 2 Accent 1" w:uiPriority="66"/>
+    <w:lsdException w:name="Medium Grid 1 Accent 1" w:uiPriority="67"/>
+    <w:lsdException w:name="Medium Grid 2 Accent 1" w:uiPriority="68"/>
+    <w:lsdException w:name="Medium Grid 3 Accent 1" w:uiPriority="69"/>
+    <w:lsdException w:name="Dark List Accent 1" w:uiPriority="70"/>
+    <w:lsdException w:name="Colorful Shading Accent 1" w:uiPriority="71"/>
+    <w:lsdException w:name="Colorful List Accent 1" w:uiPriority="72"/>
+    <w:lsdException w:name="Colorful Grid Accent 1" w:uiPriority="73"/>
+    <w:lsdException w:name="Light Shading Accent 2" w:uiPriority="60"/>
+    <w:lsdException w:name="Light List Accent 2" w:uiPriority="61"/>
+    <w:lsdException w:name="Light Grid Accent 2" w:uiPriority="62"/>
+    <w:lsdException w:name="Medium Shading 1 Accent 2" w:uiPriority="63"/>
+    <w:lsdException w:name="Medium Shading 2 Accent 2" w:uiPriority="64"/>
+    <w:lsdException w:name="Medium List 1 Accent 2" w:uiPriority="65"/>
+    <w:lsdException w:name="Medium List 2 Accent 2" w:uiPriority="66"/>
+    <w:lsdException w:name="Medium Grid 1 Accent 2" w:uiPriority="67"/>
+    <w:lsdException w:name="Medium Grid 2 Accent 2" w:uiPriority="68"/>
+    <w:lsdException w:name="Medium Grid 3 Accent 2" w:uiPriority="69"/>
+    <w:lsdException w:name="Dark List Accent 2" w:uiPriority="70"/>
+    <w:lsdException w:name="Colorful Shading Accent 2" w:uiPriority="71"/>
+    <w:lsdException w:name="Colorful List Accent 2" w:uiPriority="72"/>
+    <w:lsdException w:name="Colorful Grid Accent 2" w:uiPriority="73"/>
+    <w:lsdException w:name="Light Shading Accent 3" w:uiPriority="60"/>
+    <w:lsdException w:name="Light List Accent 3" w:uiPriority="61"/>
+    <w:lsdException w:name="Light Grid Accent 3" w:uiPriority="62"/>
+    <w:lsdException w:name="Medium Shading 1 Accent 3" w:uiPriority="63"/>
+    <w:lsdException w:name="Medium Shading 2 Accent 3" w:uiPriority="64"/>
+    <w:lsdException w:name="Medium List 1 Accent 3" w:uiPriority="65"/>
+    <w:lsdException w:name="Medium List 2 Accent 3" w:uiPriority="66"/>
+    <w:lsdException w:name="Medium Grid 1 Accent 3" w:uiPriority="67"/>
+    <w:lsdException w:name="Medium Grid 2 Accent 3" w:uiPriority="68"/>
+    <w:lsdException w:name="Medium Grid 3 Accent 3" w:uiPriority="69"/>
+    <w:lsdException w:name="Dark List Accent 3" w:uiPriority="70"/>
+    <w:lsdException w:name="Colorful Shading Accent 3" w:uiPriority="71"/>
+    <w:lsdException w:name="Colorful List Accent 3" w:uiPriority="72"/>
+    <w:lsdException w:name="Colorful Grid Accent 3" w:uiPriority="73"/>
+    <w:lsdException w:name="Light Shading Accent 4" w:uiPriority="60"/>
+    <w:lsdException w:name="Light List Accent 4" w:uiPriority="61"/>
+    <w:lsdException w:name="Light Grid Accent 4" w:uiPriority="62"/>
+    <w:lsdException w:name="Medium Shading 1 Accent 4" w:uiPriority="63"/>
+    <w:lsdException w:name="Medium Shading 2 Accent 4" w:uiPriority="64"/>
+    <w:lsdException w:name="Medium List 1 Accent 4" w:uiPriority="65"/>
+    <w:lsdException w:name="Medium List 2 Accent 4" w:uiPriority="66"/>
+    <w:lsdException w:name="Medium Grid 1 Accent 4" w:uiPriority="67"/>
+    <w:lsdException w:name="Medium Grid 2 Accent 4" w:uiPriority="68"/>
+    <w:lsdException w:name="Medium Grid 3 Accent 4" w:uiPriority="69"/>
+    <w:lsdException w:name="Dark List Accent 4" w:uiPriority="70"/>
+    <w:lsdException w:name="Colorful Shading Accent 4" w:uiPriority="71"/>
+    <w:lsdException w:name="Colorful List Accent 4" w:uiPriority="72"/>
+    <w:lsdException w:name="Colorful Grid Accent 4" w:uiPriority="73"/>
+    <w:lsdException w:name="Light Shading Accent 5" w:uiPriority="60"/>
+    <w:lsdException w:name="Light List Accent 5" w:uiPriority="61"/>
+    <w:lsdException w:name="Light Grid Accent 5" w:uiPriority="62"/>
+    <w:lsdException w:name="Medium Shading 1 Accent 5" w:uiPriority="63"/>
+    <w:lsdException w:name="Medium Shading 2 Accent 5" w:uiPriority="64"/>
+    <w:lsdException w:name="Medium List 1 Accent 5" w:uiPriority="65"/>
+    <w:lsdException w:name="Medium List 2 Accent 5" w:uiPriority="66"/>
+    <w:lsdException w:name="Medium Grid 1 Accent 5" w:uiPriority="67"/>
+    <w:lsdException w:name="Medium Grid 2 Accent 5" w:uiPriority="68"/>
+    <w:lsdException w:name="Medium Grid 3 Accent 5" w:uiPriority="69"/>
+    <w:lsdException w:name="Dark List Accent 5" w:uiPriority="70"/>
+    <w:lsdException w:name="Colorful Shading Accent 5" w:uiPriority="71"/>
+    <w:lsdException w:name="Colorful List Accent 5" w:uiPriority="72"/>
+    <w:lsdException w:name="Colorful Grid Accent 5" w:uiPriority="73"/>
+    <w:lsdException w:name="Light Shading Accent 6" w:uiPriority="60"/>
+    <w:lsdException w:name="Light List Accent 6" w:uiPriority="61"/>
+    <w:lsdException w:name="Light Grid Accent 6" w:uiPriority="62"/>
+    <w:lsdException w:name="Medium Shading 1 Accent 6" w:uiPriority="63"/>
+    <w:lsdException w:name="Medium Shading 2 Accent 6" w:uiPriority="64"/>
+    <w:lsdException w:name="Medium List 1 Accent 6" w:uiPriority="65"/>
+    <w:lsdException w:name="Medium List 2 Accent 6" w:uiPriority="66"/>
+    <w:lsdException w:name="Medium Grid 1 Accent 6" w:uiPriority="67"/>
+    <w:lsdException w:name="Medium Grid 2 Accent 6" w:uiPriority="68"/>
+    <w:lsdException w:name="Medium Grid 3 Accent 6" w:uiPriority="69"/>
+    <w:lsdException w:name="Dark List Accent 6" w:uiPriority="70"/>
+    <w:lsdException w:name="Colorful Shading Accent 6" w:uiPriority="71"/>
+    <w:lsdException w:name="Colorful List Accent 6" w:uiPriority="72"/>
+    <w:lsdException w:name="Colorful Grid Accent 6" w:uiPriority="73"/>
+    <w:lsdException w:name="Subtle Emphasis" w:uiPriority="19" w:qFormat="1"/>
+    <w:lsdException w:name="Intense Emphasis" w:uiPriority="21" w:qFormat="1"/>
+    <w:lsdException w:name="Subtle Reference" w:uiPriority="31" w:qFormat="1"/>
+    <w:lsdException w:name="Intense Reference" w:uiPriority="32" w:qFormat="1"/>
+    <w:lsdException w:name="Book Title" w:uiPriority="33" w:qFormat="1"/>
+    <w:lsdException w:name="Bibliography" w:semiHidden="1" w:uiPriority="37" w:unhideWhenUsed="1"/>
+    <w:lsdException w:name="TOC Heading" w:semiHidden="1" w:uiPriority="39" w:unhideWhenUsed="1" w:qFormat="1"/>
+    <w:lsdException w:name="Plain Table 1" w:uiPriority="41"/>
+    <w:lsdException w:name="Plain Table 2" w:uiPriority="42"/>
+    <w:lsdException w:name="Plain Table 3" w:uiPriority="43"/>
+    <w:lsdException w:name="Plain Table 4" w:uiPriority="44"/>
+    <w:lsdException w:name="Plain Table 5" w:uiPriority="45"/>
+    <w:lsdException w:name="Grid Table Light" w:uiPriority="40"/>
+    <w:lsdException w:name="Grid Table 1 Light" w:uiPriority="46"/>
+    <w:lsdException w:name="Grid Table 2" w:uiPriority="47"/>
+    <w:lsdException w:name="Grid Table 3" w:uiPriority="48"/>
+    <w:lsdException w:name="Grid Table 4" w:uiPriority="49"/>
+    <w:lsdException w:name="Grid Table 5 Dark" w:uiPriority="50"/>
+    <w:lsdException w:name="Grid Table 6 Colorful" w:uiPriority="51"/>
+    <w:lsdException w:name="Grid Table 7 Colorful" w:uiPriority="52"/>
+    <w:lsdException w:name="Grid Table 1 Light Accent 1" w:uiPriority="46"/>
+    <w:lsdException w:name="Grid Table 2 Accent 1" w:uiPriority="47"/>
+    <w:lsdException w:name="Grid Table 3 Accent 1" w:uiPriority="48"/>
+    <w:lsdException w:name="Grid Table 4 Accent 1" w:uiPriority="49"/>
+    <w:lsdException w:name="Grid Table 5 Dark Accent 1" w:uiPriority="50"/>
+    <w:lsdException w:name="Grid Table 6 Colorful Accent 1" w:uiPriority="51"/>
+    <w:lsdException w:name="Grid Table 7 Colorful Accent 1" w:uiPriority="52"/>
+    <w:lsdException w:name="Grid Table 1 Light Accent 2" w:uiPriority="46"/>
+    <w:lsdException w:name="Grid Table 2 Accent 2" w:uiPriority="47"/>
+    <w:lsdException w:name="Grid Table 3 Accent 2" w:uiPriority="48"/>
+    <w:lsdException w:name="Grid Table 4 Accent 2" w:uiPriority="49"/>
+    <w:lsdException w:name="Grid Table 5 Dark Accent 2" w:uiPriority="50"/>
+    <w:lsdException w:name="Grid Table 6 Colorful Accent 2" w:uiPriority="51"/>
+    <w:lsdException w:name="Grid Table 7 Colorful Accent 2" w:uiPriority="52"/>
+    <w:lsdException w:name="Grid Table 1 Light Accent 3" w:uiPriority="46"/>
+    <w:lsdException w:name="Grid Table 2 Accent 3" w:uiPriority="47"/>
+    <w:lsdException w:name="Grid Table 3 Accent 3" w:uiPriority="48"/>
+    <w:lsdException w:name="Grid Table 4 Accent 3" w:uiPriority="49"/>
+    <w:lsdException w:name="Grid Table 5 Dark Accent 3" w:uiPriority="50"/>
+    <w:lsdException w:name="Grid Table 6 Colorful Accent 3" w:uiPriority="51"/>
+    <w:lsdException w:name="Grid Table 7 Colorful Accent 3" w:uiPriority="52"/>
+    <w:lsdException w:name="Grid Table 1 Light Accent 4" w:uiPriority="46"/>
+    <w:lsdException w:name="Grid Table 2 Accent 4" w:uiPriority="47"/>
+    <w:lsdException w:name="Grid Table 3 Accent 4" w:uiPriority="48"/>
+    <w:lsdException w:name="Grid Table 4 Accent 4" w:uiPriority="49"/>
+    <w:lsdException w:name="Grid Table 5 Dark Accent 4" w:uiPriority="50"/>
+    <w:lsdException w:name="Grid Table 6 Colorful Accent 4" w:uiPriority="51"/>
+    <w:lsdException w:name="Grid Table 7 Colorful Accent 4" w:uiPriority="52"/>
+    <w:lsdException w:name="Grid Table 1 Light Accent 5" w:uiPriority="46"/>
+    <w:lsdException w:name="Grid Table 2 Accent 5" w:uiPriority="47"/>
+    <w:lsdException w:name="Grid Table 3 Accent 5" w:uiPriority="48"/>
+    <w:lsdException w:name="Grid Table 4 Accent 5" w:uiPriority="49"/>
+    <w:lsdException w:name="Grid Table 5 Dark Accent 5" w:uiPriority="50"/>
+    <w:lsdException w:name="Grid Table 6 Colorful Accent 5" w:uiPriority="51"/>
+    <w:lsdException w:name="Grid Table 7 Colorful Accent 5" w:uiPriority="52"/>
+    <w:lsdException w:name="Grid Table 1 Light Accent 6" w:uiPriority="46"/>
+    <w:lsdException w:name="Grid Table 2 Accent 6" w:uiPriority="47"/>
+    <w:lsdException w:name="Grid Table 3 Accent 6" w:uiPriority="48"/>
+    <w:lsdException w:name="Grid Table 4 Accent 6" w:uiPriority="49"/>
+    <w:lsdException w:name="Grid Table 5 Dark Accent 6" w:uiPriority="50"/>
+    <w:lsdException w:name="Grid Table 6 Colorful Accent 6" w:uiPriority="51"/>
+    <w:lsdException w:name="Grid Table 7 Colorful Accent 6" w:uiPriority="52"/>
+    <w:lsdException w:name="List Table 1 Light" w:uiPriority="46"/>
+    <w:lsdException w:name="List Table 2" w:uiPriority="47"/>
+    <w:lsdException w:name="List Table 3" w:uiPriority="48"/>
+    <w:lsdException w:name="List Table 4" w:uiPriority="49"/>
+    <w:lsdException w:name="List Table 5 Dark" w:uiPriority="50"/>
+    <w:lsdException w:name="List Table 6 Colorful" w:uiPriority="51"/>
+    <w:lsdException w:name="List Table 7 Colorful" w:uiPriority="52"/>
+    <w:lsdException w:name="List Table 1 Light Accent 1" w:uiPriority="46"/>
+    <w:lsdException w:name="List Table 2 Accent 1" w:uiPriority="47"/>
+    <w:lsdException w:name="List Table 3 Accent 1" w:uiPriority="48"/>
+    <w:lsdException w:name="List Table 4 Accent 1" w:uiPriority="49"/>
+    <w:lsdException w:name="List Table 5 Dark Accent 1" w:uiPriority="50"/>
+    <w:lsdException w:name="List Table 6 Colorful Accent 1" w:uiPriority="51"/>
+    <w:lsdException w:name="List Table 7 Colorful Accent 1" w:uiPriority="52"/>
+    <w:lsdException w:name="List Table 1 Light Accent 2" w:uiPriority="46"/>
+    <w:lsdException w:name="List Table 2 Accent 2" w:uiPriority="47"/>
+    <w:lsdException w:name="List Table 3 Accent 2" w:uiPriority="48"/>
+    <w:lsdException w:name="List Table 4 Accent 2" w:uiPriority="49"/>
+    <w:lsdException w:name="List Table 5 Dark Accent 2" w:uiPriority="50"/>
+    <w:lsdException w:name="List Table 6 Colorful Accent 2" w:uiPriority="51"/>
+    <w:lsdException w:name="List Table 7 Colorful Accent 2" w:uiPriority="52"/>
+    <w:lsdException w:name="List Table 1 Light Accent 3" w:uiPriority="46"/>
+    <w:lsdException w:name="List Table 2 Accent 3" w:uiPriority="47"/>
+    <w:lsdException w:name="List Table 3 Accent 3" w:uiPriority="48"/>
+    <w:lsdException w:name="List Table 4 Accent 3" w:uiPriority="49"/>
+    <w:lsdException w:name="List Table 5 Dark Accent 3" w:uiPriority="50"/>
+    <w:lsdException w:name="List Table 6 Colorful Accent 3" w:uiPriority="51"/>
+    <w:lsdException w:name="List Table 7 Colorful Accent 3" w:uiPriority="52"/>
+    <w:lsdException w:name="List Table 1 Light Accent 4" w:uiPriority="46"/>
+    <w:lsdException w:name="List Table 2 Accent 4" w:uiPriority="47"/>
+    <w:lsdException w:name="List Table 3 Accent 4" w:uiPriority="48"/>
+    <w:lsdException w:name="List Table 4 Accent 4" w:uiPriority="49"/>
+    <w:lsdException w:name="List Table 5 Dark Accent 4" w:uiPriority="50"/>
+    <w:lsdException w:name="List Table 6 Colorful Accent 4" w:uiPriority="51"/>
+    <w:lsdException w:name="List Table 7 Colorful Accent 4" w:uiPriority="52"/>
+    <w:lsdException w:name="List Table 1 Light Accent 5" w:uiPriority="46"/>
+    <w:lsdException w:name="List Table 2 Accent 5" w:uiPriority="47"/>
+    <w:lsdException w:name="List Table 3 Accent 5" w:uiPriority="48"/>
+    <w:lsdException w:name="List Table 4 Accent 5" w:uiPriority="49"/>
+    <w:lsdException w:name="List Table 5 Dark Accent 5" w:uiPriority="50"/>
+    <w:lsdException w:name="List Table 6 Colorful Accent 5" w:uiPriority="51"/>
+    <w:lsdException w:name="List Table 7 Colorful Accent 5" w:uiPriority="52"/>
+    <w:lsdException w:name="List Table 1 Light Accent 6" w:uiPriority="46"/>
+    <w:lsdException w:name="List Table 2 Accent 6" w:uiPriority="47"/>
+    <w:lsdException w:name="List Table 3 Accent 6" w:uiPriority="48"/>
+    <w:lsdException w:name="List Table 4 Accent 6" w:uiPriority="49"/>
+    <w:lsdException w:name="List Table 5 Dark Accent 6" w:uiPriority="50"/>
+    <w:lsdException w:name="List Table 6 Colorful Accent 6" w:uiPriority="51"/>
+    <w:lsdException w:name="List Table 7 Colorful Accent 6" w:uiPriority="52"/>
   </w:latentStyles>
-  <w:style w:type="paragraph" w:default="1" w:styleId="Normal">
+  <w:style w:type="paragraph" w:default="1" w:styleId="Norml">
     <w:name w:val="Normal"/>
     <w:qFormat/>
     <w:rsid w:val="0055312F"/>
@@ -3050,11 +4155,11 @@
       <w:lang w:eastAsia="en-US"/>
     </w:rPr>
   </w:style>
-  <w:style w:type="paragraph" w:styleId="Heading1">
+  <w:style w:type="paragraph" w:styleId="Cmsor1">
     <w:name w:val="heading 1"/>
-    <w:basedOn w:val="Normal"/>
-    <w:next w:val="Normal"/>
-    <w:link w:val="Heading1Char"/>
+    <w:basedOn w:val="Norml"/>
+    <w:next w:val="Norml"/>
+    <w:link w:val="Cmsor1Char"/>
     <w:uiPriority w:val="9"/>
     <w:qFormat/>
     <w:rsid w:val="0055312F"/>
@@ -3081,11 +4186,11 @@
       <w:szCs w:val="22"/>
     </w:rPr>
   </w:style>
-  <w:style w:type="paragraph" w:styleId="Heading2">
+  <w:style w:type="paragraph" w:styleId="Cmsor2">
     <w:name w:val="heading 2"/>
-    <w:basedOn w:val="Normal"/>
-    <w:next w:val="Normal"/>
-    <w:link w:val="Heading2Char"/>
+    <w:basedOn w:val="Norml"/>
+    <w:next w:val="Norml"/>
+    <w:link w:val="Cmsor2Char"/>
     <w:uiPriority w:val="9"/>
     <w:qFormat/>
     <w:rsid w:val="00072F32"/>
@@ -3110,11 +4215,11 @@
       <w:szCs w:val="22"/>
     </w:rPr>
   </w:style>
-  <w:style w:type="paragraph" w:styleId="Heading3">
+  <w:style w:type="paragraph" w:styleId="Cmsor3">
     <w:name w:val="heading 3"/>
-    <w:basedOn w:val="Normal"/>
-    <w:next w:val="Normal"/>
-    <w:link w:val="Heading3Char"/>
+    <w:basedOn w:val="Norml"/>
+    <w:next w:val="Norml"/>
+    <w:link w:val="Cmsor3Char"/>
     <w:uiPriority w:val="9"/>
     <w:qFormat/>
     <w:rsid w:val="0055312F"/>
@@ -3135,11 +4240,11 @@
       <w:szCs w:val="22"/>
     </w:rPr>
   </w:style>
-  <w:style w:type="paragraph" w:styleId="Heading4">
+  <w:style w:type="paragraph" w:styleId="Cmsor4">
     <w:name w:val="heading 4"/>
-    <w:basedOn w:val="Normal"/>
-    <w:next w:val="Normal"/>
-    <w:link w:val="Heading4Char"/>
+    <w:basedOn w:val="Norml"/>
+    <w:next w:val="Norml"/>
+    <w:link w:val="Cmsor4Char"/>
     <w:uiPriority w:val="9"/>
     <w:qFormat/>
     <w:rsid w:val="0055312F"/>
@@ -3160,11 +4265,11 @@
       <w:szCs w:val="22"/>
     </w:rPr>
   </w:style>
-  <w:style w:type="paragraph" w:styleId="Heading5">
+  <w:style w:type="paragraph" w:styleId="Cmsor5">
     <w:name w:val="heading 5"/>
-    <w:basedOn w:val="Normal"/>
-    <w:next w:val="Normal"/>
-    <w:link w:val="Heading5Char"/>
+    <w:basedOn w:val="Norml"/>
+    <w:next w:val="Norml"/>
+    <w:link w:val="Cmsor5Char"/>
     <w:uiPriority w:val="9"/>
     <w:qFormat/>
     <w:rsid w:val="0055312F"/>
@@ -3183,11 +4288,11 @@
       <w:szCs w:val="22"/>
     </w:rPr>
   </w:style>
-  <w:style w:type="paragraph" w:styleId="Heading6">
+  <w:style w:type="paragraph" w:styleId="Cmsor6">
     <w:name w:val="heading 6"/>
-    <w:basedOn w:val="Normal"/>
-    <w:next w:val="Normal"/>
-    <w:link w:val="Heading6Char"/>
+    <w:basedOn w:val="Norml"/>
+    <w:next w:val="Norml"/>
+    <w:link w:val="Cmsor6Char"/>
     <w:uiPriority w:val="9"/>
     <w:qFormat/>
     <w:rsid w:val="0055312F"/>
@@ -3206,11 +4311,11 @@
       <w:szCs w:val="22"/>
     </w:rPr>
   </w:style>
-  <w:style w:type="paragraph" w:styleId="Heading7">
+  <w:style w:type="paragraph" w:styleId="Cmsor7">
     <w:name w:val="heading 7"/>
-    <w:basedOn w:val="Normal"/>
-    <w:next w:val="Normal"/>
-    <w:link w:val="Heading7Char"/>
+    <w:basedOn w:val="Norml"/>
+    <w:next w:val="Norml"/>
+    <w:link w:val="Cmsor7Char"/>
     <w:uiPriority w:val="9"/>
     <w:qFormat/>
     <w:rsid w:val="0055312F"/>
@@ -3226,11 +4331,11 @@
       <w:szCs w:val="22"/>
     </w:rPr>
   </w:style>
-  <w:style w:type="paragraph" w:styleId="Heading8">
+  <w:style w:type="paragraph" w:styleId="Cmsor8">
     <w:name w:val="heading 8"/>
-    <w:basedOn w:val="Normal"/>
-    <w:next w:val="Normal"/>
-    <w:link w:val="Heading8Char"/>
+    <w:basedOn w:val="Norml"/>
+    <w:next w:val="Norml"/>
+    <w:link w:val="Cmsor8Char"/>
     <w:uiPriority w:val="9"/>
     <w:qFormat/>
     <w:rsid w:val="0055312F"/>
@@ -3245,11 +4350,11 @@
       <w:szCs w:val="18"/>
     </w:rPr>
   </w:style>
-  <w:style w:type="paragraph" w:styleId="Heading9">
+  <w:style w:type="paragraph" w:styleId="Cmsor9">
     <w:name w:val="heading 9"/>
-    <w:basedOn w:val="Normal"/>
-    <w:next w:val="Normal"/>
-    <w:link w:val="Heading9Char"/>
+    <w:basedOn w:val="Norml"/>
+    <w:next w:val="Norml"/>
+    <w:link w:val="Cmsor9Char"/>
     <w:uiPriority w:val="9"/>
     <w:qFormat/>
     <w:rsid w:val="0055312F"/>
@@ -3265,18 +4370,17 @@
       <w:szCs w:val="18"/>
     </w:rPr>
   </w:style>
-  <w:style w:type="character" w:default="1" w:styleId="DefaultParagraphFont">
+  <w:style w:type="character" w:default="1" w:styleId="Bekezdsalapbettpusa">
     <w:name w:val="Default Paragraph Font"/>
     <w:uiPriority w:val="1"/>
     <w:semiHidden/>
     <w:unhideWhenUsed/>
   </w:style>
-  <w:style w:type="table" w:default="1" w:styleId="TableNormal">
+  <w:style w:type="table" w:default="1" w:styleId="Normltblzat">
     <w:name w:val="Normal Table"/>
     <w:uiPriority w:val="99"/>
     <w:semiHidden/>
     <w:unhideWhenUsed/>
-    <w:qFormat/>
     <w:tblPr>
       <w:tblInd w:w="0" w:type="dxa"/>
       <w:tblCellMar>
@@ -3287,7 +4391,7 @@
       </w:tblCellMar>
     </w:tblPr>
   </w:style>
-  <w:style w:type="numbering" w:default="1" w:styleId="NoList">
+  <w:style w:type="numbering" w:default="1" w:styleId="Nemlista">
     <w:name w:val="No List"/>
     <w:uiPriority w:val="99"/>
     <w:semiHidden/>
@@ -3295,7 +4399,7 @@
   </w:style>
   <w:style w:type="paragraph" w:customStyle="1" w:styleId="Listaszerbekezds1">
     <w:name w:val="Listaszerű bekezdés1"/>
-    <w:basedOn w:val="Normal"/>
+    <w:basedOn w:val="Norml"/>
     <w:uiPriority w:val="34"/>
     <w:qFormat/>
     <w:rsid w:val="0055312F"/>
@@ -3304,11 +4408,11 @@
       <w:contextualSpacing/>
     </w:pPr>
   </w:style>
-  <w:style w:type="paragraph" w:styleId="Title">
+  <w:style w:type="paragraph" w:styleId="Cm">
     <w:name w:val="Title"/>
-    <w:basedOn w:val="Normal"/>
-    <w:next w:val="Normal"/>
-    <w:link w:val="TitleChar"/>
+    <w:basedOn w:val="Norml"/>
+    <w:next w:val="Norml"/>
+    <w:link w:val="CmChar"/>
     <w:uiPriority w:val="10"/>
     <w:qFormat/>
     <w:rsid w:val="0055312F"/>
@@ -3329,10 +4433,10 @@
       <w:szCs w:val="52"/>
     </w:rPr>
   </w:style>
-  <w:style w:type="character" w:customStyle="1" w:styleId="TitleChar">
-    <w:name w:val="Title Char"/>
-    <w:basedOn w:val="DefaultParagraphFont"/>
-    <w:link w:val="Title"/>
+  <w:style w:type="character" w:customStyle="1" w:styleId="CmChar">
+    <w:name w:val="Cím Char"/>
+    <w:basedOn w:val="Bekezdsalapbettpusa"/>
+    <w:link w:val="Cm"/>
     <w:uiPriority w:val="10"/>
     <w:rsid w:val="0055312F"/>
     <w:rPr>
@@ -3345,10 +4449,10 @@
       <w:szCs w:val="52"/>
     </w:rPr>
   </w:style>
-  <w:style w:type="character" w:customStyle="1" w:styleId="Heading1Char">
-    <w:name w:val="Heading 1 Char"/>
-    <w:basedOn w:val="DefaultParagraphFont"/>
-    <w:link w:val="Heading1"/>
+  <w:style w:type="character" w:customStyle="1" w:styleId="Cmsor1Char">
+    <w:name w:val="Címsor 1 Char"/>
+    <w:basedOn w:val="Bekezdsalapbettpusa"/>
+    <w:link w:val="Cmsor1"/>
     <w:uiPriority w:val="9"/>
     <w:rsid w:val="0055312F"/>
     <w:rPr>
@@ -3363,8 +4467,8 @@
   </w:style>
   <w:style w:type="paragraph" w:customStyle="1" w:styleId="Kp">
     <w:name w:val="Kép"/>
-    <w:basedOn w:val="Caption"/>
-    <w:next w:val="Caption"/>
+    <w:basedOn w:val="Kpalrs"/>
+    <w:next w:val="Kpalrs"/>
     <w:link w:val="KpChar"/>
     <w:qFormat/>
     <w:rsid w:val="00072F32"/>
@@ -3377,7 +4481,7 @@
   </w:style>
   <w:style w:type="character" w:customStyle="1" w:styleId="KpChar">
     <w:name w:val="Kép Char"/>
-    <w:basedOn w:val="CaptionChar"/>
+    <w:basedOn w:val="KpalrsChar"/>
     <w:link w:val="Kp"/>
     <w:rsid w:val="00072F32"/>
     <w:rPr>
@@ -3388,11 +4492,11 @@
       <w:szCs w:val="16"/>
     </w:rPr>
   </w:style>
-  <w:style w:type="paragraph" w:styleId="Caption">
+  <w:style w:type="paragraph" w:styleId="Kpalrs">
     <w:name w:val="caption"/>
-    <w:basedOn w:val="Normal"/>
-    <w:next w:val="Normal"/>
-    <w:link w:val="CaptionChar"/>
+    <w:basedOn w:val="Norml"/>
+    <w:next w:val="Norml"/>
+    <w:link w:val="KpalrsChar"/>
     <w:uiPriority w:val="35"/>
     <w:qFormat/>
     <w:rsid w:val="0055312F"/>
@@ -3409,7 +4513,7 @@
   </w:style>
   <w:style w:type="paragraph" w:customStyle="1" w:styleId="Kd">
     <w:name w:val="Kód"/>
-    <w:basedOn w:val="Normal"/>
+    <w:basedOn w:val="Norml"/>
     <w:link w:val="KdChar"/>
     <w:qFormat/>
     <w:rsid w:val="0055312F"/>
@@ -3424,7 +4528,7 @@
   </w:style>
   <w:style w:type="character" w:customStyle="1" w:styleId="KdChar">
     <w:name w:val="Kód Char"/>
-    <w:basedOn w:val="DefaultParagraphFont"/>
+    <w:basedOn w:val="Bekezdsalapbettpusa"/>
     <w:link w:val="Kd"/>
     <w:rsid w:val="0055312F"/>
     <w:rPr>
@@ -3433,10 +4537,10 @@
       <w:szCs w:val="20"/>
     </w:rPr>
   </w:style>
-  <w:style w:type="character" w:customStyle="1" w:styleId="Heading2Char">
-    <w:name w:val="Heading 2 Char"/>
-    <w:basedOn w:val="DefaultParagraphFont"/>
-    <w:link w:val="Heading2"/>
+  <w:style w:type="character" w:customStyle="1" w:styleId="Cmsor2Char">
+    <w:name w:val="Címsor 2 Char"/>
+    <w:basedOn w:val="Bekezdsalapbettpusa"/>
+    <w:link w:val="Cmsor2"/>
     <w:uiPriority w:val="9"/>
     <w:rsid w:val="00072F32"/>
     <w:rPr>
@@ -3447,10 +4551,10 @@
       <w:shd w:val="clear" w:color="auto" w:fill="E3EAED"/>
     </w:rPr>
   </w:style>
-  <w:style w:type="character" w:customStyle="1" w:styleId="Heading3Char">
-    <w:name w:val="Heading 3 Char"/>
-    <w:basedOn w:val="DefaultParagraphFont"/>
-    <w:link w:val="Heading3"/>
+  <w:style w:type="character" w:customStyle="1" w:styleId="Cmsor3Char">
+    <w:name w:val="Címsor 3 Char"/>
+    <w:basedOn w:val="Bekezdsalapbettpusa"/>
+    <w:link w:val="Cmsor3"/>
     <w:uiPriority w:val="9"/>
     <w:semiHidden/>
     <w:rsid w:val="0055312F"/>
@@ -3461,10 +4565,10 @@
       <w:spacing w:val="15"/>
     </w:rPr>
   </w:style>
-  <w:style w:type="character" w:customStyle="1" w:styleId="Heading4Char">
-    <w:name w:val="Heading 4 Char"/>
-    <w:basedOn w:val="DefaultParagraphFont"/>
-    <w:link w:val="Heading4"/>
+  <w:style w:type="character" w:customStyle="1" w:styleId="Cmsor4Char">
+    <w:name w:val="Címsor 4 Char"/>
+    <w:basedOn w:val="Bekezdsalapbettpusa"/>
+    <w:link w:val="Cmsor4"/>
     <w:uiPriority w:val="9"/>
     <w:semiHidden/>
     <w:rsid w:val="0055312F"/>
@@ -3475,10 +4579,10 @@
       <w:spacing w:val="10"/>
     </w:rPr>
   </w:style>
-  <w:style w:type="character" w:customStyle="1" w:styleId="Heading5Char">
-    <w:name w:val="Heading 5 Char"/>
-    <w:basedOn w:val="DefaultParagraphFont"/>
-    <w:link w:val="Heading5"/>
+  <w:style w:type="character" w:customStyle="1" w:styleId="Cmsor5Char">
+    <w:name w:val="Címsor 5 Char"/>
+    <w:basedOn w:val="Bekezdsalapbettpusa"/>
+    <w:link w:val="Cmsor5"/>
     <w:uiPriority w:val="9"/>
     <w:semiHidden/>
     <w:rsid w:val="0055312F"/>
@@ -3488,10 +4592,10 @@
       <w:spacing w:val="10"/>
     </w:rPr>
   </w:style>
-  <w:style w:type="character" w:customStyle="1" w:styleId="Heading6Char">
-    <w:name w:val="Heading 6 Char"/>
-    <w:basedOn w:val="DefaultParagraphFont"/>
-    <w:link w:val="Heading6"/>
+  <w:style w:type="character" w:customStyle="1" w:styleId="Cmsor6Char">
+    <w:name w:val="Címsor 6 Char"/>
+    <w:basedOn w:val="Bekezdsalapbettpusa"/>
+    <w:link w:val="Cmsor6"/>
     <w:uiPriority w:val="9"/>
     <w:semiHidden/>
     <w:rsid w:val="0055312F"/>
@@ -3501,10 +4605,10 @@
       <w:spacing w:val="10"/>
     </w:rPr>
   </w:style>
-  <w:style w:type="character" w:customStyle="1" w:styleId="Heading7Char">
-    <w:name w:val="Heading 7 Char"/>
-    <w:basedOn w:val="DefaultParagraphFont"/>
-    <w:link w:val="Heading7"/>
+  <w:style w:type="character" w:customStyle="1" w:styleId="Cmsor7Char">
+    <w:name w:val="Címsor 7 Char"/>
+    <w:basedOn w:val="Bekezdsalapbettpusa"/>
+    <w:link w:val="Cmsor7"/>
     <w:uiPriority w:val="9"/>
     <w:semiHidden/>
     <w:rsid w:val="0055312F"/>
@@ -3514,10 +4618,10 @@
       <w:spacing w:val="10"/>
     </w:rPr>
   </w:style>
-  <w:style w:type="character" w:customStyle="1" w:styleId="Heading8Char">
-    <w:name w:val="Heading 8 Char"/>
-    <w:basedOn w:val="DefaultParagraphFont"/>
-    <w:link w:val="Heading8"/>
+  <w:style w:type="character" w:customStyle="1" w:styleId="Cmsor8Char">
+    <w:name w:val="Címsor 8 Char"/>
+    <w:basedOn w:val="Bekezdsalapbettpusa"/>
+    <w:link w:val="Cmsor8"/>
     <w:uiPriority w:val="9"/>
     <w:semiHidden/>
     <w:rsid w:val="0055312F"/>
@@ -3528,10 +4632,10 @@
       <w:szCs w:val="18"/>
     </w:rPr>
   </w:style>
-  <w:style w:type="character" w:customStyle="1" w:styleId="Heading9Char">
-    <w:name w:val="Heading 9 Char"/>
-    <w:basedOn w:val="DefaultParagraphFont"/>
-    <w:link w:val="Heading9"/>
+  <w:style w:type="character" w:customStyle="1" w:styleId="Cmsor9Char">
+    <w:name w:val="Címsor 9 Char"/>
+    <w:basedOn w:val="Bekezdsalapbettpusa"/>
+    <w:link w:val="Cmsor9"/>
     <w:uiPriority w:val="9"/>
     <w:semiHidden/>
     <w:rsid w:val="0055312F"/>
@@ -3543,10 +4647,10 @@
       <w:szCs w:val="18"/>
     </w:rPr>
   </w:style>
-  <w:style w:type="character" w:customStyle="1" w:styleId="CaptionChar">
-    <w:name w:val="Caption Char"/>
-    <w:basedOn w:val="DefaultParagraphFont"/>
-    <w:link w:val="Caption"/>
+  <w:style w:type="character" w:customStyle="1" w:styleId="KpalrsChar">
+    <w:name w:val="Képaláírás Char"/>
+    <w:basedOn w:val="Bekezdsalapbettpusa"/>
+    <w:link w:val="Kpalrs"/>
     <w:uiPriority w:val="35"/>
     <w:semiHidden/>
     <w:rsid w:val="0055312F"/>
@@ -3558,11 +4662,11 @@
       <w:szCs w:val="16"/>
     </w:rPr>
   </w:style>
-  <w:style w:type="paragraph" w:styleId="Subtitle">
+  <w:style w:type="paragraph" w:styleId="Alcm">
     <w:name w:val="Subtitle"/>
-    <w:basedOn w:val="Normal"/>
-    <w:next w:val="Normal"/>
-    <w:link w:val="SubtitleChar"/>
+    <w:basedOn w:val="Norml"/>
+    <w:next w:val="Norml"/>
+    <w:link w:val="AlcmChar"/>
     <w:uiPriority w:val="11"/>
     <w:qFormat/>
     <w:rsid w:val="0055312F"/>
@@ -3577,10 +4681,10 @@
       <w:szCs w:val="24"/>
     </w:rPr>
   </w:style>
-  <w:style w:type="character" w:customStyle="1" w:styleId="SubtitleChar">
-    <w:name w:val="Subtitle Char"/>
-    <w:basedOn w:val="DefaultParagraphFont"/>
-    <w:link w:val="Subtitle"/>
+  <w:style w:type="character" w:customStyle="1" w:styleId="AlcmChar">
+    <w:name w:val="Alcím Char"/>
+    <w:basedOn w:val="Bekezdsalapbettpusa"/>
+    <w:link w:val="Alcm"/>
     <w:uiPriority w:val="11"/>
     <w:rsid w:val="0055312F"/>
     <w:rPr>
@@ -3591,7 +4695,7 @@
       <w:szCs w:val="24"/>
     </w:rPr>
   </w:style>
-  <w:style w:type="character" w:styleId="Strong">
+  <w:style w:type="character" w:styleId="Kiemels2">
     <w:name w:val="Strong"/>
     <w:uiPriority w:val="22"/>
     <w:qFormat/>
@@ -3601,7 +4705,7 @@
       <w:bCs/>
     </w:rPr>
   </w:style>
-  <w:style w:type="character" w:styleId="Emphasis">
+  <w:style w:type="character" w:styleId="Kiemels">
     <w:name w:val="Emphasis"/>
     <w:uiPriority w:val="20"/>
     <w:qFormat/>
@@ -3614,7 +4718,7 @@
   </w:style>
   <w:style w:type="paragraph" w:customStyle="1" w:styleId="Nincstrkz1">
     <w:name w:val="Nincs térköz1"/>
-    <w:basedOn w:val="Normal"/>
+    <w:basedOn w:val="Norml"/>
     <w:link w:val="NoSpacingChar"/>
     <w:uiPriority w:val="1"/>
     <w:qFormat/>
@@ -3625,7 +4729,7 @@
   </w:style>
   <w:style w:type="character" w:customStyle="1" w:styleId="NoSpacingChar">
     <w:name w:val="No Spacing Char"/>
-    <w:basedOn w:val="DefaultParagraphFont"/>
+    <w:basedOn w:val="Bekezdsalapbettpusa"/>
     <w:link w:val="Nincstrkz1"/>
     <w:uiPriority w:val="1"/>
     <w:rsid w:val="0055312F"/>
@@ -3636,8 +4740,8 @@
   </w:style>
   <w:style w:type="paragraph" w:customStyle="1" w:styleId="Idzet1">
     <w:name w:val="Idézet1"/>
-    <w:basedOn w:val="Normal"/>
-    <w:next w:val="Normal"/>
+    <w:basedOn w:val="Norml"/>
+    <w:next w:val="Norml"/>
     <w:link w:val="QuoteChar"/>
     <w:uiPriority w:val="29"/>
     <w:qFormat/>
@@ -3649,7 +4753,7 @@
   </w:style>
   <w:style w:type="character" w:customStyle="1" w:styleId="QuoteChar">
     <w:name w:val="Quote Char"/>
-    <w:basedOn w:val="DefaultParagraphFont"/>
+    <w:basedOn w:val="Bekezdsalapbettpusa"/>
     <w:link w:val="Idzet1"/>
     <w:uiPriority w:val="29"/>
     <w:rsid w:val="0055312F"/>
@@ -3662,8 +4766,8 @@
   </w:style>
   <w:style w:type="paragraph" w:customStyle="1" w:styleId="Kiemeltidzet1">
     <w:name w:val="Kiemelt idézet1"/>
-    <w:basedOn w:val="Normal"/>
-    <w:next w:val="Normal"/>
+    <w:basedOn w:val="Norml"/>
+    <w:next w:val="Norml"/>
     <w:link w:val="IntenseQuoteChar"/>
     <w:uiPriority w:val="30"/>
     <w:qFormat/>
@@ -3684,7 +4788,7 @@
   </w:style>
   <w:style w:type="character" w:customStyle="1" w:styleId="IntenseQuoteChar">
     <w:name w:val="Intense Quote Char"/>
-    <w:basedOn w:val="DefaultParagraphFont"/>
+    <w:basedOn w:val="Bekezdsalapbettpusa"/>
     <w:link w:val="Kiemeltidzet1"/>
     <w:uiPriority w:val="30"/>
     <w:rsid w:val="0055312F"/>
@@ -3760,8 +4864,8 @@
   </w:style>
   <w:style w:type="paragraph" w:customStyle="1" w:styleId="Tartalomjegyzkcmsora1">
     <w:name w:val="Tartalomjegyzék címsora1"/>
-    <w:basedOn w:val="Heading1"/>
-    <w:next w:val="Normal"/>
+    <w:basedOn w:val="Cmsor1"/>
+    <w:next w:val="Norml"/>
     <w:uiPriority w:val="39"/>
     <w:semiHidden/>
     <w:unhideWhenUsed/>
@@ -3774,9 +4878,9 @@
       <w:lang w:bidi="en-US"/>
     </w:rPr>
   </w:style>
-  <w:style w:type="character" w:styleId="Hyperlink">
+  <w:style w:type="character" w:styleId="Hiperhivatkozs">
     <w:name w:val="Hyperlink"/>
-    <w:basedOn w:val="DefaultParagraphFont"/>
+    <w:basedOn w:val="Bekezdsalapbettpusa"/>
     <w:uiPriority w:val="99"/>
     <w:unhideWhenUsed/>
     <w:rsid w:val="0055312F"/>
@@ -3787,7 +4891,7 @@
   </w:style>
   <w:style w:type="paragraph" w:customStyle="1" w:styleId="Feladat">
     <w:name w:val="Feladat"/>
-    <w:basedOn w:val="Normal"/>
+    <w:basedOn w:val="Norml"/>
     <w:link w:val="FeladatChar"/>
     <w:qFormat/>
     <w:rsid w:val="0055312F"/>
@@ -3797,7 +4901,7 @@
   </w:style>
   <w:style w:type="character" w:customStyle="1" w:styleId="FeladatChar">
     <w:name w:val="Feladat Char"/>
-    <w:basedOn w:val="DefaultParagraphFont"/>
+    <w:basedOn w:val="Bekezdsalapbettpusa"/>
     <w:link w:val="Feladat"/>
     <w:rsid w:val="0055312F"/>
     <w:rPr>
@@ -3806,16 +4910,15 @@
       <w:szCs w:val="20"/>
     </w:rPr>
   </w:style>
-  <w:style w:type="table" w:styleId="TableGrid">
+  <w:style w:type="table" w:styleId="Rcsostblzat">
     <w:name w:val="Table Grid"/>
-    <w:basedOn w:val="TableNormal"/>
+    <w:basedOn w:val="Normltblzat"/>
     <w:rsid w:val="00771503"/>
     <w:pPr>
       <w:spacing w:before="120" w:after="120" w:line="276" w:lineRule="auto"/>
       <w:jc w:val="both"/>
     </w:pPr>
     <w:tblPr>
-      <w:tblInd w:w="0" w:type="dxa"/>
       <w:tblBorders>
         <w:top w:val="single" w:sz="4" w:space="0" w:color="auto"/>
         <w:left w:val="single" w:sz="4" w:space="0" w:color="auto"/>
@@ -3824,17 +4927,11 @@
         <w:insideH w:val="single" w:sz="4" w:space="0" w:color="auto"/>
         <w:insideV w:val="single" w:sz="4" w:space="0" w:color="auto"/>
       </w:tblBorders>
-      <w:tblCellMar>
-        <w:top w:w="0" w:type="dxa"/>
-        <w:left w:w="108" w:type="dxa"/>
-        <w:bottom w:w="0" w:type="dxa"/>
-        <w:right w:w="108" w:type="dxa"/>
-      </w:tblCellMar>
     </w:tblPr>
   </w:style>
-  <w:style w:type="character" w:styleId="FollowedHyperlink">
+  <w:style w:type="character" w:styleId="Mrltotthiperhivatkozs">
     <w:name w:val="FollowedHyperlink"/>
-    <w:basedOn w:val="DefaultParagraphFont"/>
+    <w:basedOn w:val="Bekezdsalapbettpusa"/>
     <w:uiPriority w:val="99"/>
     <w:semiHidden/>
     <w:unhideWhenUsed/>
@@ -3844,7 +4941,7 @@
       <w:u w:val="single"/>
     </w:rPr>
   </w:style>
-  <w:style w:type="paragraph" w:styleId="NoSpacing">
+  <w:style w:type="paragraph" w:styleId="Nincstrkz">
     <w:name w:val="No Spacing"/>
     <w:uiPriority w:val="1"/>
     <w:qFormat/>
@@ -3856,10 +4953,10 @@
       <w:lang w:eastAsia="en-US"/>
     </w:rPr>
   </w:style>
-  <w:style w:type="paragraph" w:styleId="BalloonText">
+  <w:style w:type="paragraph" w:styleId="Buborkszveg">
     <w:name w:val="Balloon Text"/>
-    <w:basedOn w:val="Normal"/>
-    <w:link w:val="BalloonTextChar"/>
+    <w:basedOn w:val="Norml"/>
+    <w:link w:val="BuborkszvegChar"/>
     <w:uiPriority w:val="99"/>
     <w:semiHidden/>
     <w:unhideWhenUsed/>
@@ -3873,10 +4970,10 @@
       <w:szCs w:val="16"/>
     </w:rPr>
   </w:style>
-  <w:style w:type="character" w:customStyle="1" w:styleId="BalloonTextChar">
-    <w:name w:val="Balloon Text Char"/>
-    <w:basedOn w:val="DefaultParagraphFont"/>
-    <w:link w:val="BalloonText"/>
+  <w:style w:type="character" w:customStyle="1" w:styleId="BuborkszvegChar">
+    <w:name w:val="Buborékszöveg Char"/>
+    <w:basedOn w:val="Bekezdsalapbettpusa"/>
+    <w:link w:val="Buborkszveg"/>
     <w:uiPriority w:val="99"/>
     <w:semiHidden/>
     <w:rsid w:val="00362204"/>
@@ -3887,9 +4984,9 @@
       <w:lang w:eastAsia="en-US"/>
     </w:rPr>
   </w:style>
-  <w:style w:type="character" w:styleId="PlaceholderText">
+  <w:style w:type="character" w:styleId="Helyrzszveg">
     <w:name w:val="Placeholder Text"/>
-    <w:basedOn w:val="DefaultParagraphFont"/>
+    <w:basedOn w:val="Bekezdsalapbettpusa"/>
     <w:uiPriority w:val="99"/>
     <w:semiHidden/>
     <w:rsid w:val="00991220"/>

</xml_diff>